<commit_message>
Added the updates from class on 3/8/21.  The only thing that needs to be done is update the template with correct format.  All the other codes are fine.
</commit_message>
<xml_diff>
--- a/docassemble/Interpreternotice/data/templates/InterpreterNotice_-_with_variables.docx
+++ b/docassemble/Interpreternotice/data/templates/InterpreterNotice_-_with_variables.docx
@@ -285,10 +285,18 @@
       </w:r>
       <w:proofErr w:type="spellStart"/>
       <w:r>
+        <w:rPr>
+          <w:b/>
+          <w:bCs/>
+        </w:rPr>
         <w:t>party</w:t>
       </w:r>
       <w:proofErr w:type="gramEnd"/>
       <w:r>
+        <w:rPr>
+          <w:b/>
+          <w:bCs/>
+        </w:rPr>
         <w:t>_role</w:t>
       </w:r>
       <w:proofErr w:type="spellEnd"/>
@@ -341,15 +349,6 @@
         </w:rPr>
         <w:t xml:space="preserve"> }}</w:t>
       </w:r>
-    </w:p>
-    <w:p>
-      <w:pPr>
-        <w:tabs>
-          <w:tab w:val="left" w:pos="5040"/>
-        </w:tabs>
-        <w:spacing w:line="240" w:lineRule="atLeast"/>
-        <w:ind w:left="5040" w:hanging="5040"/>
-      </w:pPr>
     </w:p>
     <w:p>
       <w:pPr>
@@ -734,7 +733,7 @@
         <w:rPr>
           <w:rFonts w:ascii="Calibri" w:eastAsia="Calibri" w:hAnsi="Calibri" w:cs="Calibri"/>
         </w:rPr>
-        <w:t xml:space="preserve">    {{ users[0].</w:t>
+        <w:t>{{ users[0].</w:t>
       </w:r>
       <w:proofErr w:type="spellStart"/>
       <w:r>
@@ -2034,18 +2033,18 @@
 </file>
 
 <file path=customXml/item1.xml><?xml version="1.0" encoding="utf-8"?>
-<p:properties xmlns:p="http://schemas.microsoft.com/office/2006/metadata/properties" xmlns:xsi="http://www.w3.org/2001/XMLSchema-instance" xmlns:pc="http://schemas.microsoft.com/office/infopath/2007/PartnerControls">
-  <documentManagement/>
-</p:properties>
-</file>
-
-<file path=customXml/item2.xml><?xml version="1.0" encoding="utf-8"?>
 <?mso-contentType ?>
 <FormTemplates xmlns="http://schemas.microsoft.com/sharepoint/v3/contenttype/forms">
   <Display>DocumentLibraryForm</Display>
   <Edit>DocumentLibraryForm</Edit>
   <New>DocumentLibraryForm</New>
 </FormTemplates>
+</file>
+
+<file path=customXml/item2.xml><?xml version="1.0" encoding="utf-8"?>
+<p:properties xmlns:p="http://schemas.microsoft.com/office/2006/metadata/properties" xmlns:xsi="http://www.w3.org/2001/XMLSchema-instance" xmlns:pc="http://schemas.microsoft.com/office/infopath/2007/PartnerControls">
+  <documentManagement/>
+</p:properties>
 </file>
 
 <file path=customXml/item3.xml><?xml version="1.0" encoding="utf-8"?>
@@ -2201,18 +2200,18 @@
 </file>
 
 <file path=customXml/itemProps1.xml><?xml version="1.0" encoding="utf-8"?>
-<ds:datastoreItem xmlns:ds="http://schemas.openxmlformats.org/officeDocument/2006/customXml" ds:itemID="{EAD498D0-277F-4D02-BBEB-90657F641208}">
+<ds:datastoreItem xmlns:ds="http://schemas.openxmlformats.org/officeDocument/2006/customXml" ds:itemID="{A306F67B-C346-4543-8E9D-8DD2FE184445}">
   <ds:schemaRefs>
-    <ds:schemaRef ds:uri="http://schemas.microsoft.com/office/2006/metadata/properties"/>
-    <ds:schemaRef ds:uri="http://schemas.microsoft.com/office/infopath/2007/PartnerControls"/>
+    <ds:schemaRef ds:uri="http://schemas.microsoft.com/sharepoint/v3/contenttype/forms"/>
   </ds:schemaRefs>
 </ds:datastoreItem>
 </file>
 
 <file path=customXml/itemProps2.xml><?xml version="1.0" encoding="utf-8"?>
-<ds:datastoreItem xmlns:ds="http://schemas.openxmlformats.org/officeDocument/2006/customXml" ds:itemID="{A306F67B-C346-4543-8E9D-8DD2FE184445}">
+<ds:datastoreItem xmlns:ds="http://schemas.openxmlformats.org/officeDocument/2006/customXml" ds:itemID="{EAD498D0-277F-4D02-BBEB-90657F641208}">
   <ds:schemaRefs>
-    <ds:schemaRef ds:uri="http://schemas.microsoft.com/sharepoint/v3/contenttype/forms"/>
+    <ds:schemaRef ds:uri="http://schemas.microsoft.com/office/2006/metadata/properties"/>
+    <ds:schemaRef ds:uri="http://schemas.microsoft.com/office/infopath/2007/PartnerControls"/>
   </ds:schemaRefs>
 </ds:datastoreItem>
 </file>

</xml_diff>

<commit_message>
reorganize order and update plain lang
</commit_message>
<xml_diff>
--- a/docassemble/Interpreternotice/data/templates/InterpreterNotice_-_with_variables.docx
+++ b/docassemble/Interpreternotice/data/templates/InterpreterNotice_-_with_variables.docx
@@ -83,90 +83,119 @@
     <w:tbl>
       <w:tblPr>
         <w:tblStyle w:val="TableGrid"/>
-        <w:tblW w:w="9440" w:type="dxa"/>
+        <w:tblW w:w="0" w:type="auto"/>
+        <w:tblBorders>
+          <w:top w:val="none" w:sz="0" w:space="0" w:color="auto"/>
+          <w:left w:val="none" w:sz="0" w:space="0" w:color="auto"/>
+          <w:bottom w:val="none" w:sz="0" w:space="0" w:color="auto"/>
+          <w:right w:val="none" w:sz="0" w:space="0" w:color="auto"/>
+          <w:insideH w:val="none" w:sz="0" w:space="0" w:color="auto"/>
+          <w:insideV w:val="none" w:sz="0" w:space="0" w:color="auto"/>
+        </w:tblBorders>
         <w:tblLook w:val="04A0" w:firstRow="1" w:lastRow="0" w:firstColumn="1" w:lastColumn="0" w:noHBand="0" w:noVBand="1"/>
       </w:tblPr>
       <w:tblGrid>
-        <w:gridCol w:w="6385"/>
-        <w:gridCol w:w="3055"/>
+        <w:gridCol w:w="4675"/>
+        <w:gridCol w:w="4675"/>
       </w:tblGrid>
       <w:tr>
         <w:tc>
           <w:tcPr>
-            <w:tcW w:w="6385" w:type="dxa"/>
-            <w:tcBorders>
-              <w:top w:val="nil"/>
-              <w:left w:val="nil"/>
-              <w:bottom w:val="nil"/>
-              <w:right w:val="nil"/>
-            </w:tcBorders>
+            <w:tcW w:w="4675" w:type="dxa"/>
+            <w:shd w:val="clear" w:color="auto" w:fill="auto"/>
           </w:tcPr>
           <w:p>
+            <w:pPr>
+              <w:suppressAutoHyphens/>
+              <w:spacing w:line="240" w:lineRule="atLeast"/>
+              <w:contextualSpacing/>
+              <w:rPr>
+                <w:smallCaps/>
+              </w:rPr>
+            </w:pPr>
             <w:proofErr w:type="gramStart"/>
             <w:r>
+              <w:rPr>
+                <w:smallCaps/>
+              </w:rPr>
               <w:t xml:space="preserve">{{ </w:t>
             </w:r>
-            <w:proofErr w:type="spellStart"/>
-            <w:r>
-              <w:rPr>
-                <w:rFonts w:ascii="Calibri" w:eastAsia="Calibri" w:hAnsi="Calibri" w:cs="Calibri"/>
+            <w:r>
+              <w:rPr>
+                <w:rFonts w:eastAsia="Calibri"/>
+                <w:smallCaps/>
               </w:rPr>
               <w:t>trial</w:t>
             </w:r>
             <w:proofErr w:type="gramEnd"/>
             <w:r>
               <w:rPr>
-                <w:rFonts w:ascii="Calibri" w:eastAsia="Calibri" w:hAnsi="Calibri" w:cs="Calibri"/>
-              </w:rPr>
-              <w:t>_court.address.county</w:t>
-            </w:r>
-            <w:proofErr w:type="spellEnd"/>
-            <w:r>
-              <w:rPr>
-                <w:rFonts w:ascii="Calibri" w:eastAsia="Calibri" w:hAnsi="Calibri" w:cs="Calibri"/>
-              </w:rPr>
-              <w:t xml:space="preserve"> }}, ss</w:t>
+                <w:rFonts w:eastAsia="Calibri"/>
+                <w:smallCaps/>
+              </w:rPr>
+              <w:t>_court.address.count</w:t>
+            </w:r>
+            <w:r>
+              <w:rPr>
+                <w:rFonts w:eastAsia="Calibri"/>
+                <w:smallCaps/>
+              </w:rPr>
+              <w:t>y</w:t>
+            </w:r>
+            <w:r>
+              <w:rPr>
+                <w:rFonts w:eastAsia="Calibri"/>
+                <w:smallCaps/>
+              </w:rPr>
+              <w:t xml:space="preserve"> }}, SS</w:t>
             </w:r>
           </w:p>
         </w:tc>
         <w:tc>
           <w:tcPr>
-            <w:tcW w:w="3055" w:type="dxa"/>
-            <w:tcBorders>
-              <w:top w:val="nil"/>
-              <w:left w:val="nil"/>
-              <w:bottom w:val="nil"/>
-              <w:right w:val="nil"/>
-            </w:tcBorders>
+            <w:tcW w:w="4675" w:type="dxa"/>
+            <w:shd w:val="clear" w:color="auto" w:fill="auto"/>
           </w:tcPr>
           <w:p>
+            <w:pPr>
+              <w:suppressAutoHyphens/>
+              <w:spacing w:line="240" w:lineRule="atLeast"/>
+              <w:contextualSpacing/>
+              <w:rPr>
+                <w:smallCaps/>
+              </w:rPr>
+            </w:pPr>
             <w:proofErr w:type="gramStart"/>
             <w:r>
               <w:rPr>
-                <w:rFonts w:ascii="Calibri" w:eastAsia="Calibri" w:hAnsi="Calibri" w:cs="Calibri"/>
+                <w:rFonts w:eastAsia="Calibri"/>
+                <w:smallCaps/>
               </w:rPr>
               <w:t xml:space="preserve">{{ </w:t>
             </w:r>
             <w:proofErr w:type="spellStart"/>
             <w:r>
               <w:rPr>
-                <w:rFonts w:ascii="Calibri" w:eastAsia="Calibri" w:hAnsi="Calibri" w:cs="Calibri"/>
+                <w:rFonts w:eastAsia="Calibri"/>
+                <w:smallCaps/>
               </w:rPr>
               <w:t>trial</w:t>
             </w:r>
             <w:proofErr w:type="gramEnd"/>
             <w:r>
               <w:rPr>
-                <w:rFonts w:ascii="Calibri" w:eastAsia="Calibri" w:hAnsi="Calibri" w:cs="Calibri"/>
+                <w:rFonts w:eastAsia="Calibri"/>
+                <w:smallCaps/>
               </w:rPr>
               <w:t>_court</w:t>
             </w:r>
             <w:proofErr w:type="spellEnd"/>
             <w:r>
               <w:rPr>
-                <w:rFonts w:ascii="Calibri" w:eastAsia="Calibri" w:hAnsi="Calibri" w:cs="Calibri"/>
-              </w:rPr>
-              <w:t xml:space="preserve"> }}</w:t>
+                <w:rFonts w:eastAsia="Calibri"/>
+                <w:smallCaps/>
+              </w:rPr>
+              <w:t>}}</w:t>
             </w:r>
           </w:p>
         </w:tc>
@@ -174,91 +203,42 @@
       <w:tr>
         <w:tc>
           <w:tcPr>
-            <w:tcW w:w="6385" w:type="dxa"/>
-            <w:tcBorders>
-              <w:top w:val="nil"/>
-              <w:left w:val="nil"/>
-              <w:bottom w:val="nil"/>
-              <w:right w:val="nil"/>
-            </w:tcBorders>
-          </w:tcPr>
-          <w:p/>
-        </w:tc>
-        <w:tc>
-          <w:tcPr>
-            <w:tcW w:w="3055" w:type="dxa"/>
-            <w:tcBorders>
-              <w:top w:val="nil"/>
-              <w:left w:val="nil"/>
-              <w:bottom w:val="nil"/>
-              <w:right w:val="nil"/>
-            </w:tcBorders>
-          </w:tcPr>
-          <w:p/>
-        </w:tc>
-      </w:tr>
-      <w:tr>
-        <w:tc>
-          <w:tcPr>
-            <w:tcW w:w="6385" w:type="dxa"/>
-            <w:tcBorders>
-              <w:top w:val="nil"/>
-              <w:left w:val="nil"/>
-              <w:bottom w:val="nil"/>
-              <w:right w:val="nil"/>
-            </w:tcBorders>
+            <w:tcW w:w="4675" w:type="dxa"/>
+            <w:shd w:val="clear" w:color="auto" w:fill="auto"/>
           </w:tcPr>
           <w:p>
             <w:pPr>
-              <w:ind w:right="951"/>
+              <w:suppressAutoHyphens/>
+              <w:spacing w:line="240" w:lineRule="atLeast"/>
+              <w:contextualSpacing/>
+              <w:rPr>
+                <w:smallCaps/>
+              </w:rPr>
             </w:pPr>
           </w:p>
         </w:tc>
         <w:tc>
           <w:tcPr>
-            <w:tcW w:w="3055" w:type="dxa"/>
-            <w:tcBorders>
-              <w:top w:val="nil"/>
-              <w:left w:val="nil"/>
-              <w:bottom w:val="nil"/>
-              <w:right w:val="nil"/>
-            </w:tcBorders>
+            <w:tcW w:w="4675" w:type="dxa"/>
+            <w:shd w:val="clear" w:color="auto" w:fill="auto"/>
           </w:tcPr>
           <w:p>
-            <w:r>
-              <w:t>DOCKET NO:</w:t>
-            </w:r>
-          </w:p>
-          <w:p>
-            <w:proofErr w:type="gramStart"/>
-            <w:r>
-              <w:t xml:space="preserve">{{ </w:t>
-            </w:r>
-            <w:proofErr w:type="spellStart"/>
-            <w:r>
-              <w:t>trial</w:t>
-            </w:r>
-            <w:proofErr w:type="gramEnd"/>
-            <w:r>
-              <w:t>_court_docket_number</w:t>
-            </w:r>
-            <w:proofErr w:type="spellEnd"/>
-            <w:r>
-              <w:t xml:space="preserve"> }}</w:t>
-            </w:r>
+            <w:pPr>
+              <w:suppressAutoHyphens/>
+              <w:spacing w:line="240" w:lineRule="atLeast"/>
+              <w:contextualSpacing/>
+              <w:rPr>
+                <w:smallCaps/>
+              </w:rPr>
+            </w:pPr>
           </w:p>
         </w:tc>
       </w:tr>
       <w:tr>
         <w:tc>
           <w:tcPr>
-            <w:tcW w:w="6385" w:type="dxa"/>
-            <w:tcBorders>
-              <w:top w:val="nil"/>
-              <w:left w:val="nil"/>
-              <w:bottom w:val="nil"/>
-              <w:right w:val="nil"/>
-            </w:tcBorders>
+            <w:tcW w:w="4675" w:type="dxa"/>
+            <w:shd w:val="clear" w:color="auto" w:fill="auto"/>
           </w:tcPr>
           <w:p>
             <w:pPr>
@@ -266,24 +246,102 @@
               <w:spacing w:line="240" w:lineRule="atLeast"/>
               <w:contextualSpacing/>
               <w:rPr>
-                <w:rFonts w:ascii="Calibri" w:eastAsia="Calibri" w:hAnsi="Calibri" w:cs="Calibri"/>
+                <w:smallCaps/>
+              </w:rPr>
+            </w:pPr>
+          </w:p>
+        </w:tc>
+        <w:tc>
+          <w:tcPr>
+            <w:tcW w:w="4675" w:type="dxa"/>
+            <w:shd w:val="clear" w:color="auto" w:fill="auto"/>
+          </w:tcPr>
+          <w:p>
+            <w:pPr>
+              <w:rPr>
+                <w:smallCaps/>
+              </w:rPr>
+            </w:pPr>
+            <w:r>
+              <w:rPr>
+                <w:smallCaps/>
+              </w:rPr>
+              <w:t>Docket No:</w:t>
+            </w:r>
+          </w:p>
+          <w:p>
+            <w:pPr>
+              <w:rPr>
+                <w:smallCaps/>
               </w:rPr>
             </w:pPr>
             <w:proofErr w:type="gramStart"/>
             <w:r>
               <w:rPr>
-                <w:rFonts w:ascii="Calibri" w:eastAsia="Calibri" w:hAnsi="Calibri" w:cs="Calibri"/>
+                <w:smallCaps/>
+              </w:rPr>
+              <w:t xml:space="preserve">{{ </w:t>
+            </w:r>
+            <w:proofErr w:type="spellStart"/>
+            <w:r>
+              <w:rPr>
+                <w:smallCaps/>
+              </w:rPr>
+              <w:t>docket</w:t>
+            </w:r>
+            <w:proofErr w:type="gramEnd"/>
+            <w:r>
+              <w:rPr>
+                <w:smallCaps/>
+              </w:rPr>
+              <w:t>_number</w:t>
+            </w:r>
+            <w:proofErr w:type="spellEnd"/>
+            <w:r>
+              <w:rPr>
+                <w:smallCaps/>
+              </w:rPr>
+              <w:t xml:space="preserve"> }}</w:t>
+            </w:r>
+          </w:p>
+        </w:tc>
+      </w:tr>
+      <w:tr>
+        <w:tc>
+          <w:tcPr>
+            <w:tcW w:w="4675" w:type="dxa"/>
+            <w:shd w:val="clear" w:color="auto" w:fill="auto"/>
+          </w:tcPr>
+          <w:p>
+            <w:pPr>
+              <w:suppressAutoHyphens/>
+              <w:spacing w:line="240" w:lineRule="atLeast"/>
+              <w:contextualSpacing/>
+              <w:rPr>
+                <w:rFonts w:eastAsia="Calibri"/>
+                <w:smallCaps/>
+              </w:rPr>
+            </w:pPr>
+            <w:proofErr w:type="gramStart"/>
+            <w:r>
+              <w:rPr>
+                <w:rFonts w:eastAsia="Calibri"/>
+                <w:smallCaps/>
               </w:rPr>
               <w:t>{{ plaintiffs</w:t>
             </w:r>
             <w:proofErr w:type="gramEnd"/>
             <w:r>
               <w:rPr>
-                <w:rFonts w:ascii="Calibri" w:eastAsia="Calibri" w:hAnsi="Calibri" w:cs="Calibri"/>
+                <w:rFonts w:eastAsia="Calibri"/>
+                <w:smallCaps/>
               </w:rPr>
               <w:t xml:space="preserve"> }}</w:t>
             </w:r>
             <w:r>
+              <w:rPr>
+                <w:smallCaps/>
+              </w:rPr>
               <w:t>,</w:t>
             </w:r>
           </w:p>
@@ -295,110 +353,95 @@
               <w:rPr>
                 <w:b/>
                 <w:bCs/>
+                <w:smallCaps/>
               </w:rPr>
             </w:pPr>
             <w:r>
               <w:rPr>
                 <w:b/>
                 <w:bCs/>
+                <w:smallCaps/>
               </w:rPr>
               <w:t>Plaintiff</w:t>
-            </w:r>
-          </w:p>
-          <w:p/>
-        </w:tc>
-        <w:tc>
-          <w:tcPr>
-            <w:tcW w:w="3055" w:type="dxa"/>
-            <w:tcBorders>
-              <w:top w:val="nil"/>
-              <w:left w:val="nil"/>
-              <w:bottom w:val="nil"/>
-              <w:right w:val="nil"/>
-            </w:tcBorders>
-          </w:tcPr>
-          <w:p/>
-        </w:tc>
-      </w:tr>
-      <w:tr>
-        <w:tc>
-          <w:tcPr>
-            <w:tcW w:w="6385" w:type="dxa"/>
-            <w:tcBorders>
-              <w:top w:val="nil"/>
-              <w:left w:val="nil"/>
-              <w:bottom w:val="nil"/>
-              <w:right w:val="nil"/>
-            </w:tcBorders>
-          </w:tcPr>
-          <w:p>
-            <w:r>
-              <w:t>vs.</w:t>
             </w:r>
           </w:p>
         </w:tc>
         <w:tc>
           <w:tcPr>
-            <w:tcW w:w="3055" w:type="dxa"/>
-            <w:tcBorders>
-              <w:top w:val="nil"/>
-              <w:left w:val="nil"/>
-              <w:bottom w:val="nil"/>
-              <w:right w:val="nil"/>
-            </w:tcBorders>
+            <w:tcW w:w="4675" w:type="dxa"/>
+            <w:shd w:val="clear" w:color="auto" w:fill="auto"/>
           </w:tcPr>
           <w:p>
-            <w:r>
-              <w:rPr>
-                <w:b/>
-                <w:bCs/>
-              </w:rPr>
-              <w:t xml:space="preserve">{{ </w:t>
+            <w:pPr>
+              <w:suppressAutoHyphens/>
+              <w:spacing w:line="240" w:lineRule="atLeast"/>
+              <w:contextualSpacing/>
+              <w:rPr>
+                <w:smallCaps/>
+              </w:rPr>
+            </w:pPr>
+          </w:p>
+        </w:tc>
+      </w:tr>
+      <w:tr>
+        <w:trPr>
+          <w:trHeight w:val="198"/>
+        </w:trPr>
+        <w:tc>
+          <w:tcPr>
+            <w:tcW w:w="4675" w:type="dxa"/>
+            <w:shd w:val="clear" w:color="auto" w:fill="auto"/>
+          </w:tcPr>
+          <w:p>
+            <w:pPr>
+              <w:suppressAutoHyphens/>
+              <w:spacing w:line="240" w:lineRule="atLeast"/>
+              <w:contextualSpacing/>
+              <w:rPr>
+                <w:smallCaps/>
+              </w:rPr>
+            </w:pPr>
+            <w:r>
+              <w:rPr>
+                <w:smallCaps/>
+              </w:rPr>
+              <w:t>vs.</w:t>
+            </w:r>
+          </w:p>
+        </w:tc>
+        <w:tc>
+          <w:tcPr>
+            <w:tcW w:w="4675" w:type="dxa"/>
+            <w:shd w:val="clear" w:color="auto" w:fill="auto"/>
+          </w:tcPr>
+          <w:p>
+            <w:pPr>
+              <w:suppressAutoHyphens/>
+              <w:spacing w:line="240" w:lineRule="atLeast"/>
+              <w:contextualSpacing/>
+              <w:rPr>
+                <w:smallCaps/>
+              </w:rPr>
+            </w:pPr>
+            <w:r>
+              <w:rPr>
+                <w:smallCaps/>
+              </w:rPr>
+              <w:t>{{</w:t>
             </w:r>
             <w:proofErr w:type="spellStart"/>
             <w:r>
               <w:rPr>
-                <w:b/>
-                <w:bCs/>
+                <w:smallCaps/>
               </w:rPr>
               <w:t>party_role</w:t>
             </w:r>
-            <w:r>
-              <w:rPr>
-                <w:b/>
-                <w:bCs/>
-              </w:rPr>
-              <w:t>.upper</w:t>
-            </w:r>
             <w:proofErr w:type="spellEnd"/>
             <w:r>
               <w:rPr>
-                <w:b/>
-                <w:bCs/>
-              </w:rPr>
-              <w:t>()</w:t>
-            </w:r>
-            <w:r>
-              <w:rPr>
-                <w:b/>
-                <w:bCs/>
-              </w:rPr>
-              <w:t xml:space="preserve"> </w:t>
-            </w:r>
-            <w:r>
-              <w:rPr>
-                <w:b/>
-                <w:bCs/>
-              </w:rPr>
-              <w:t>}}</w:t>
-            </w:r>
-            <w:r>
-              <w:rPr>
-                <w:b/>
-                <w:bCs/>
-                <w:caps/>
-              </w:rPr>
-              <w:t xml:space="preserve"> 'S NOTICE OF REQUEST FOR INTERPRETER</w:t>
+                <w:smallCaps/>
+              </w:rPr>
+              <w:t>}}'s Notice for Request for interpreter</w:t>
             </w:r>
           </w:p>
         </w:tc>
@@ -406,101 +449,69 @@
       <w:tr>
         <w:tc>
           <w:tcPr>
-            <w:tcW w:w="6385" w:type="dxa"/>
-            <w:tcBorders>
-              <w:top w:val="nil"/>
-              <w:left w:val="nil"/>
-              <w:bottom w:val="nil"/>
-              <w:right w:val="nil"/>
-            </w:tcBorders>
+            <w:tcW w:w="4675" w:type="dxa"/>
+            <w:shd w:val="clear" w:color="auto" w:fill="auto"/>
           </w:tcPr>
           <w:p>
             <w:pPr>
-              <w:tabs>
-                <w:tab w:val="left" w:pos="5040"/>
-              </w:tabs>
+              <w:suppressAutoHyphens/>
               <w:spacing w:line="240" w:lineRule="atLeast"/>
-              <w:ind w:left="5040" w:hanging="5040"/>
-              <w:rPr>
-                <w:rFonts w:ascii="Calibri" w:eastAsia="Calibri" w:hAnsi="Calibri" w:cs="Calibri"/>
+              <w:contextualSpacing/>
+              <w:rPr>
+                <w:smallCaps/>
               </w:rPr>
             </w:pPr>
             <w:proofErr w:type="gramStart"/>
             <w:r>
               <w:rPr>
-                <w:rFonts w:ascii="Calibri" w:eastAsia="Calibri" w:hAnsi="Calibri" w:cs="Calibri"/>
+                <w:smallCaps/>
               </w:rPr>
               <w:t>{{ defendants</w:t>
             </w:r>
             <w:proofErr w:type="gramEnd"/>
             <w:r>
               <w:rPr>
-                <w:rFonts w:ascii="Calibri" w:eastAsia="Calibri" w:hAnsi="Calibri" w:cs="Calibri"/>
+                <w:smallCaps/>
               </w:rPr>
               <w:t xml:space="preserve"> }}</w:t>
             </w:r>
           </w:p>
           <w:p>
             <w:pPr>
-              <w:tabs>
-                <w:tab w:val="left" w:pos="5040"/>
-              </w:tabs>
               <w:suppressAutoHyphens/>
               <w:spacing w:line="240" w:lineRule="atLeast"/>
-              <w:ind w:left="5040" w:hanging="5040"/>
               <w:contextualSpacing/>
               <w:rPr>
                 <w:b/>
                 <w:bCs/>
+                <w:smallCaps/>
               </w:rPr>
             </w:pPr>
             <w:r>
               <w:rPr>
                 <w:b/>
                 <w:bCs/>
+                <w:smallCaps/>
               </w:rPr>
               <w:t>Defendant</w:t>
             </w:r>
           </w:p>
-          <w:p/>
         </w:tc>
         <w:tc>
           <w:tcPr>
-            <w:tcW w:w="3055" w:type="dxa"/>
-            <w:tcBorders>
-              <w:top w:val="nil"/>
-              <w:left w:val="nil"/>
-              <w:bottom w:val="nil"/>
-              <w:right w:val="nil"/>
-            </w:tcBorders>
+            <w:tcW w:w="4675" w:type="dxa"/>
+            <w:shd w:val="clear" w:color="auto" w:fill="auto"/>
           </w:tcPr>
-          <w:p/>
-        </w:tc>
-      </w:tr>
-      <w:tr>
-        <w:tc>
-          <w:tcPr>
-            <w:tcW w:w="6385" w:type="dxa"/>
-            <w:tcBorders>
-              <w:top w:val="nil"/>
-              <w:left w:val="nil"/>
-              <w:bottom w:val="nil"/>
-              <w:right w:val="nil"/>
-            </w:tcBorders>
-          </w:tcPr>
-          <w:p/>
-        </w:tc>
-        <w:tc>
-          <w:tcPr>
-            <w:tcW w:w="3055" w:type="dxa"/>
-            <w:tcBorders>
-              <w:top w:val="nil"/>
-              <w:left w:val="nil"/>
-              <w:bottom w:val="nil"/>
-              <w:right w:val="nil"/>
-            </w:tcBorders>
-          </w:tcPr>
-          <w:p/>
+          <w:p>
+            <w:pPr>
+              <w:suppressAutoHyphens/>
+              <w:spacing w:line="240" w:lineRule="atLeast"/>
+              <w:contextualSpacing/>
+              <w:rPr>
+                <w:smallCaps/>
+              </w:rPr>
+            </w:pPr>
+          </w:p>
         </w:tc>
       </w:tr>
     </w:tbl>
@@ -558,7 +569,15 @@
         <w:t xml:space="preserve"> the </w:t>
       </w:r>
       <w:r>
-        <w:t xml:space="preserve">Court, pursuant to M.G.L., </w:t>
+        <w:t xml:space="preserve">Court, pursuant to </w:t>
+      </w:r>
+      <w:proofErr w:type="spellStart"/>
+      <w:r>
+        <w:t>M.G.L</w:t>
+      </w:r>
+      <w:proofErr w:type="spellEnd"/>
+      <w:r>
+        <w:t xml:space="preserve">., </w:t>
       </w:r>
       <w:proofErr w:type="spellStart"/>
       <w:r>
@@ -639,154 +658,31 @@
       <w:pPr>
         <w:pStyle w:val="TxBrp9"/>
         <w:spacing w:line="566" w:lineRule="exact"/>
-        <w:ind w:firstLine="0"/>
-      </w:pPr>
-    </w:p>
-    <w:p>
-      <w:pPr>
-        <w:pStyle w:val="TxBrp9"/>
-        <w:spacing w:line="566" w:lineRule="exact"/>
-        <w:ind w:firstLine="0"/>
+        <w:ind w:left="1496" w:firstLine="0"/>
       </w:pPr>
     </w:p>
     <w:tbl>
       <w:tblPr>
         <w:tblStyle w:val="TableGrid"/>
         <w:tblW w:w="0" w:type="auto"/>
+        <w:tblInd w:w="4585" w:type="dxa"/>
+        <w:tblBorders>
+          <w:top w:val="none" w:sz="0" w:space="0" w:color="auto"/>
+          <w:left w:val="none" w:sz="0" w:space="0" w:color="auto"/>
+          <w:bottom w:val="none" w:sz="0" w:space="0" w:color="auto"/>
+          <w:right w:val="none" w:sz="0" w:space="0" w:color="auto"/>
+          <w:insideH w:val="none" w:sz="0" w:space="0" w:color="auto"/>
+          <w:insideV w:val="none" w:sz="0" w:space="0" w:color="auto"/>
+        </w:tblBorders>
         <w:tblLook w:val="04A0" w:firstRow="1" w:lastRow="0" w:firstColumn="1" w:lastColumn="0" w:noHBand="0" w:noVBand="1"/>
       </w:tblPr>
       <w:tblGrid>
-        <w:gridCol w:w="4675"/>
-        <w:gridCol w:w="4675"/>
+        <w:gridCol w:w="4765"/>
       </w:tblGrid>
       <w:tr>
         <w:tc>
           <w:tcPr>
-            <w:tcW w:w="4675" w:type="dxa"/>
-            <w:tcBorders>
-              <w:top w:val="nil"/>
-              <w:left w:val="nil"/>
-              <w:bottom w:val="nil"/>
-              <w:right w:val="nil"/>
-            </w:tcBorders>
-          </w:tcPr>
-          <w:p>
-            <w:pPr>
-              <w:keepNext/>
-              <w:keepLines/>
-              <w:tabs>
-                <w:tab w:val="left" w:pos="270"/>
-                <w:tab w:val="left" w:pos="540"/>
-                <w:tab w:val="left" w:pos="810"/>
-                <w:tab w:val="left" w:pos="1080"/>
-                <w:tab w:val="left" w:pos="4230"/>
-                <w:tab w:val="left" w:pos="4500"/>
-                <w:tab w:val="left" w:pos="5130"/>
-                <w:tab w:val="left" w:pos="6660"/>
-                <w:tab w:val="left" w:pos="6930"/>
-                <w:tab w:val="left" w:pos="7290"/>
-                <w:tab w:val="left" w:pos="7830"/>
-                <w:tab w:val="left" w:pos="8550"/>
-                <w:tab w:val="left" w:pos="9270"/>
-                <w:tab w:val="left" w:pos="9990"/>
-              </w:tabs>
-            </w:pPr>
-            <w:bookmarkStart w:id="0" w:name="_Hlk507956324"/>
-          </w:p>
-        </w:tc>
-        <w:tc>
-          <w:tcPr>
-            <w:tcW w:w="4675" w:type="dxa"/>
-            <w:tcBorders>
-              <w:top w:val="nil"/>
-              <w:left w:val="nil"/>
-              <w:bottom w:val="nil"/>
-              <w:right w:val="nil"/>
-            </w:tcBorders>
-          </w:tcPr>
-          <w:p>
-            <w:pPr>
-              <w:keepNext/>
-              <w:keepLines/>
-              <w:tabs>
-                <w:tab w:val="left" w:pos="270"/>
-                <w:tab w:val="left" w:pos="540"/>
-                <w:tab w:val="left" w:pos="810"/>
-                <w:tab w:val="left" w:pos="1080"/>
-                <w:tab w:val="left" w:pos="4230"/>
-                <w:tab w:val="left" w:pos="4500"/>
-                <w:tab w:val="left" w:pos="5130"/>
-                <w:tab w:val="left" w:pos="6660"/>
-                <w:tab w:val="left" w:pos="6930"/>
-                <w:tab w:val="left" w:pos="7290"/>
-                <w:tab w:val="left" w:pos="7830"/>
-                <w:tab w:val="left" w:pos="8550"/>
-                <w:tab w:val="left" w:pos="9270"/>
-                <w:tab w:val="left" w:pos="9990"/>
-              </w:tabs>
-            </w:pPr>
-            <w:proofErr w:type="gramStart"/>
-            <w:r>
-              <w:t>{{ users</w:t>
-            </w:r>
-            <w:proofErr w:type="gramEnd"/>
-            <w:r>
-              <w:t xml:space="preserve"> }}, {{ </w:t>
-            </w:r>
-            <w:proofErr w:type="spellStart"/>
-            <w:r>
-              <w:t>party_role</w:t>
-            </w:r>
-            <w:proofErr w:type="spellEnd"/>
-            <w:r>
-              <w:t xml:space="preserve"> }}</w:t>
-            </w:r>
-          </w:p>
-        </w:tc>
-      </w:tr>
-      <w:tr>
-        <w:tc>
-          <w:tcPr>
-            <w:tcW w:w="4675" w:type="dxa"/>
-            <w:tcBorders>
-              <w:top w:val="nil"/>
-              <w:left w:val="nil"/>
-              <w:bottom w:val="nil"/>
-              <w:right w:val="nil"/>
-            </w:tcBorders>
-          </w:tcPr>
-          <w:p>
-            <w:pPr>
-              <w:keepNext/>
-              <w:keepLines/>
-              <w:tabs>
-                <w:tab w:val="left" w:pos="270"/>
-                <w:tab w:val="left" w:pos="540"/>
-                <w:tab w:val="left" w:pos="810"/>
-                <w:tab w:val="left" w:pos="1080"/>
-                <w:tab w:val="left" w:pos="4230"/>
-                <w:tab w:val="left" w:pos="4500"/>
-                <w:tab w:val="left" w:pos="5130"/>
-                <w:tab w:val="left" w:pos="6660"/>
-                <w:tab w:val="left" w:pos="6930"/>
-                <w:tab w:val="left" w:pos="7290"/>
-                <w:tab w:val="left" w:pos="7830"/>
-                <w:tab w:val="left" w:pos="8550"/>
-                <w:tab w:val="left" w:pos="9270"/>
-                <w:tab w:val="left" w:pos="9990"/>
-              </w:tabs>
-            </w:pPr>
-          </w:p>
-        </w:tc>
-        <w:tc>
-          <w:tcPr>
-            <w:tcW w:w="4675" w:type="dxa"/>
-            <w:tcBorders>
-              <w:top w:val="nil"/>
-              <w:left w:val="nil"/>
-              <w:bottom w:val="nil"/>
-              <w:right w:val="nil"/>
-            </w:tcBorders>
+            <w:tcW w:w="4765" w:type="dxa"/>
           </w:tcPr>
           <w:p>
             <w:pPr>
@@ -832,137 +728,26 @@
               <w:rPr>
                 <w:rFonts w:eastAsia="Calibri"/>
               </w:rPr>
-              <w:t>{{ users</w:t>
+              <w:t>{{ user</w:t>
+            </w:r>
+            <w:r>
+              <w:rPr>
+                <w:rFonts w:eastAsia="Calibri"/>
+              </w:rPr>
+              <w:t>s</w:t>
             </w:r>
             <w:proofErr w:type="gramEnd"/>
             <w:r>
               <w:rPr>
                 <w:rFonts w:eastAsia="Calibri"/>
               </w:rPr>
-              <w:t>[0].signature }}</w:t>
-            </w:r>
-          </w:p>
-          <w:p>
-            <w:pPr>
-              <w:keepNext/>
-              <w:keepLines/>
-              <w:jc w:val="both"/>
-            </w:pPr>
-            <w:r>
-              <w:rPr>
-                <w:rFonts w:eastAsia="Calibri"/>
-              </w:rPr>
-              <w:t>{%p endif %}</w:t>
-            </w:r>
-            <w:r>
-              <w:t xml:space="preserve"> </w:t>
-            </w:r>
-          </w:p>
-          <w:p>
-            <w:pPr>
-              <w:keepNext/>
-              <w:keepLines/>
-              <w:jc w:val="both"/>
-              <w:rPr>
-                <w:rFonts w:eastAsia="Calibri"/>
-              </w:rPr>
-            </w:pPr>
-            <w:proofErr w:type="gramStart"/>
-            <w:r>
-              <w:rPr>
-                <w:rFonts w:eastAsia="Calibri"/>
-              </w:rPr>
-              <w:t>{{ users</w:t>
-            </w:r>
-            <w:proofErr w:type="gramEnd"/>
-            <w:r>
-              <w:rPr>
-                <w:rFonts w:eastAsia="Calibri"/>
-              </w:rPr>
-              <w:t xml:space="preserve"> }}</w:t>
-            </w:r>
-          </w:p>
-        </w:tc>
-      </w:tr>
-      <w:tr>
-        <w:tc>
-          <w:tcPr>
-            <w:tcW w:w="4675" w:type="dxa"/>
-            <w:tcBorders>
-              <w:top w:val="nil"/>
-              <w:left w:val="nil"/>
-              <w:bottom w:val="nil"/>
-              <w:right w:val="nil"/>
-            </w:tcBorders>
-          </w:tcPr>
-          <w:p>
-            <w:pPr>
-              <w:keepNext/>
-              <w:keepLines/>
-              <w:tabs>
-                <w:tab w:val="left" w:pos="270"/>
-                <w:tab w:val="left" w:pos="540"/>
-                <w:tab w:val="left" w:pos="810"/>
-                <w:tab w:val="left" w:pos="1080"/>
-                <w:tab w:val="left" w:pos="4230"/>
-                <w:tab w:val="left" w:pos="4500"/>
-                <w:tab w:val="left" w:pos="5130"/>
-                <w:tab w:val="left" w:pos="6660"/>
-                <w:tab w:val="left" w:pos="6930"/>
-                <w:tab w:val="left" w:pos="7290"/>
-                <w:tab w:val="left" w:pos="7830"/>
-                <w:tab w:val="left" w:pos="8550"/>
-                <w:tab w:val="left" w:pos="9270"/>
-                <w:tab w:val="left" w:pos="9990"/>
-              </w:tabs>
-            </w:pPr>
-          </w:p>
-        </w:tc>
-        <w:tc>
-          <w:tcPr>
-            <w:tcW w:w="4675" w:type="dxa"/>
-            <w:tcBorders>
-              <w:top w:val="nil"/>
-              <w:left w:val="nil"/>
-              <w:bottom w:val="nil"/>
-              <w:right w:val="nil"/>
-            </w:tcBorders>
-          </w:tcPr>
-          <w:p>
-            <w:pPr>
-              <w:keepNext/>
-              <w:keepLines/>
-              <w:rPr>
-                <w:rFonts w:eastAsia="Calibri"/>
-              </w:rPr>
-            </w:pPr>
-            <w:proofErr w:type="gramStart"/>
-            <w:r>
-              <w:rPr>
-                <w:rFonts w:eastAsia="Calibri"/>
-              </w:rPr>
-              <w:t>{{ users</w:t>
-            </w:r>
-            <w:proofErr w:type="gramEnd"/>
-            <w:r>
-              <w:rPr>
-                <w:rFonts w:eastAsia="Calibri"/>
-              </w:rPr>
-              <w:t>[0].</w:t>
-            </w:r>
-            <w:proofErr w:type="spellStart"/>
-            <w:r>
-              <w:rPr>
-                <w:rFonts w:eastAsia="Calibri"/>
-              </w:rPr>
-              <w:t>address.block</w:t>
-            </w:r>
-            <w:proofErr w:type="spellEnd"/>
-            <w:r>
-              <w:rPr>
-                <w:rFonts w:eastAsia="Calibri"/>
-              </w:rPr>
-              <w:t>() }}</w:t>
+              <w:t>[0]</w:t>
+            </w:r>
+            <w:r>
+              <w:rPr>
+                <w:rFonts w:eastAsia="Calibri"/>
+              </w:rPr>
+              <w:t>.signature }}</w:t>
             </w:r>
           </w:p>
           <w:p>
@@ -986,10 +771,234 @@
                 <w:tab w:val="left" w:pos="9990"/>
               </w:tabs>
             </w:pPr>
+            <w:r>
+              <w:rPr>
+                <w:rFonts w:eastAsia="Calibri"/>
+              </w:rPr>
+              <w:t>{%p endif %}</w:t>
+            </w:r>
           </w:p>
         </w:tc>
       </w:tr>
-      <w:bookmarkEnd w:id="0"/>
+      <w:tr>
+        <w:tc>
+          <w:tcPr>
+            <w:tcW w:w="4765" w:type="dxa"/>
+          </w:tcPr>
+          <w:p>
+            <w:pPr>
+              <w:pStyle w:val="TxBrp9"/>
+              <w:spacing w:line="240" w:lineRule="auto"/>
+              <w:ind w:firstLine="0"/>
+            </w:pPr>
+            <w:proofErr w:type="gramStart"/>
+            <w:r>
+              <w:t>{{ user</w:t>
+            </w:r>
+            <w:r>
+              <w:t>s</w:t>
+            </w:r>
+            <w:proofErr w:type="gramEnd"/>
+            <w:r>
+              <w:t>[0].name</w:t>
+            </w:r>
+            <w:r>
+              <w:t xml:space="preserve"> }},</w:t>
+            </w:r>
+          </w:p>
+        </w:tc>
+      </w:tr>
+      <w:tr>
+        <w:tc>
+          <w:tcPr>
+            <w:tcW w:w="4765" w:type="dxa"/>
+          </w:tcPr>
+          <w:p>
+            <w:pPr>
+              <w:keepNext/>
+              <w:keepLines/>
+              <w:jc w:val="both"/>
+              <w:rPr>
+                <w:rFonts w:eastAsia="Calibri"/>
+              </w:rPr>
+            </w:pPr>
+            <w:proofErr w:type="gramStart"/>
+            <w:r>
+              <w:t xml:space="preserve">{{ </w:t>
+            </w:r>
+            <w:proofErr w:type="spellStart"/>
+            <w:r>
+              <w:t>party</w:t>
+            </w:r>
+            <w:proofErr w:type="gramEnd"/>
+            <w:r>
+              <w:t>_role</w:t>
+            </w:r>
+            <w:proofErr w:type="spellEnd"/>
+            <w:r>
+              <w:t xml:space="preserve"> }}</w:t>
+            </w:r>
+          </w:p>
+        </w:tc>
+      </w:tr>
+      <w:tr>
+        <w:tc>
+          <w:tcPr>
+            <w:tcW w:w="4765" w:type="dxa"/>
+          </w:tcPr>
+          <w:p>
+            <w:pPr>
+              <w:keepNext/>
+              <w:keepLines/>
+              <w:rPr>
+                <w:rFonts w:eastAsia="Calibri"/>
+              </w:rPr>
+            </w:pPr>
+            <w:proofErr w:type="gramStart"/>
+            <w:r>
+              <w:rPr>
+                <w:rFonts w:eastAsia="Calibri"/>
+              </w:rPr>
+              <w:t>{{ users</w:t>
+            </w:r>
+            <w:proofErr w:type="gramEnd"/>
+            <w:r>
+              <w:rPr>
+                <w:rFonts w:eastAsia="Calibri"/>
+              </w:rPr>
+              <w:t>[0].</w:t>
+            </w:r>
+            <w:proofErr w:type="spellStart"/>
+            <w:r>
+              <w:rPr>
+                <w:rFonts w:eastAsia="Calibri"/>
+              </w:rPr>
+              <w:t>address.block</w:t>
+            </w:r>
+            <w:proofErr w:type="spellEnd"/>
+            <w:r>
+              <w:rPr>
+                <w:rFonts w:eastAsia="Calibri"/>
+              </w:rPr>
+              <w:t>() }}</w:t>
+            </w:r>
+          </w:p>
+        </w:tc>
+      </w:tr>
+      <w:tr>
+        <w:tc>
+          <w:tcPr>
+            <w:tcW w:w="4765" w:type="dxa"/>
+          </w:tcPr>
+          <w:p>
+            <w:pPr>
+              <w:keepNext/>
+              <w:keepLines/>
+              <w:rPr>
+                <w:rFonts w:eastAsia="Calibri"/>
+              </w:rPr>
+            </w:pPr>
+            <w:proofErr w:type="gramStart"/>
+            <w:r>
+              <w:rPr>
+                <w:rFonts w:eastAsia="Calibri"/>
+              </w:rPr>
+              <w:t xml:space="preserve">{{ </w:t>
+            </w:r>
+            <w:proofErr w:type="spellStart"/>
+            <w:r>
+              <w:rPr>
+                <w:rFonts w:eastAsia="Calibri"/>
+              </w:rPr>
+              <w:t>showifdef</w:t>
+            </w:r>
+            <w:proofErr w:type="spellEnd"/>
+            <w:proofErr w:type="gramEnd"/>
+            <w:r>
+              <w:rPr>
+                <w:rFonts w:eastAsia="Calibri"/>
+              </w:rPr>
+              <w:t>('</w:t>
+            </w:r>
+            <w:r>
+              <w:rPr>
+                <w:rFonts w:eastAsia="Calibri"/>
+              </w:rPr>
+              <w:t>user</w:t>
+            </w:r>
+            <w:r>
+              <w:rPr>
+                <w:rFonts w:eastAsia="Calibri"/>
+              </w:rPr>
+              <w:t>[0]</w:t>
+            </w:r>
+            <w:r>
+              <w:rPr>
+                <w:rFonts w:eastAsia="Calibri"/>
+              </w:rPr>
+              <w:t>.</w:t>
+            </w:r>
+            <w:proofErr w:type="spellStart"/>
+            <w:r>
+              <w:rPr>
+                <w:rFonts w:eastAsia="Calibri"/>
+              </w:rPr>
+              <w:t>phone_numbers</w:t>
+            </w:r>
+            <w:proofErr w:type="spellEnd"/>
+            <w:r>
+              <w:rPr>
+                <w:rFonts w:eastAsia="Calibri"/>
+              </w:rPr>
+              <w:t>()</w:t>
+            </w:r>
+            <w:r>
+              <w:rPr>
+                <w:rFonts w:eastAsia="Calibri"/>
+              </w:rPr>
+              <w:t>')</w:t>
+            </w:r>
+            <w:r>
+              <w:rPr>
+                <w:rFonts w:eastAsia="Calibri"/>
+              </w:rPr>
+              <w:t xml:space="preserve"> }}</w:t>
+            </w:r>
+          </w:p>
+        </w:tc>
+      </w:tr>
+      <w:tr>
+        <w:trPr>
+          <w:trHeight w:val="78"/>
+        </w:trPr>
+        <w:tc>
+          <w:tcPr>
+            <w:tcW w:w="4765" w:type="dxa"/>
+          </w:tcPr>
+          <w:p>
+            <w:pPr>
+              <w:keepNext/>
+              <w:keepLines/>
+              <w:rPr>
+                <w:rFonts w:eastAsia="Calibri"/>
+              </w:rPr>
+            </w:pPr>
+            <w:proofErr w:type="gramStart"/>
+            <w:r>
+              <w:t xml:space="preserve">{{ </w:t>
+            </w:r>
+            <w:proofErr w:type="spellStart"/>
+            <w:r>
+              <w:t>showifdef</w:t>
+            </w:r>
+            <w:proofErr w:type="spellEnd"/>
+            <w:proofErr w:type="gramEnd"/>
+            <w:r>
+              <w:t>('user[0].email') }}</w:t>
+            </w:r>
+          </w:p>
+        </w:tc>
+      </w:tr>
     </w:tbl>
     <w:p>
       <w:pPr>
@@ -997,7 +1006,7 @@
         <w:keepLines/>
         <w:jc w:val="both"/>
         <w:rPr>
-          <w:rFonts w:ascii="Calibri" w:eastAsia="Calibri" w:hAnsi="Calibri" w:cs="Calibri"/>
+          <w:rFonts w:eastAsia="Calibri"/>
         </w:rPr>
       </w:pPr>
     </w:p>
@@ -1934,6 +1943,17 @@
       </w:tblBorders>
     </w:tblPr>
   </w:style>
+  <w:style w:type="paragraph" w:styleId="ListParagraph">
+    <w:name w:val="List Paragraph"/>
+    <w:basedOn w:val="Normal"/>
+    <w:uiPriority w:val="34"/>
+    <w:qFormat/>
+    <w:rsid w:val="00AB0F7E"/>
+    <w:pPr>
+      <w:ind w:left="720"/>
+      <w:contextualSpacing/>
+    </w:pPr>
+  </w:style>
 </w:styles>
 </file>
 
@@ -2199,12 +2219,6 @@
 </file>
 
 <file path=customXml/item1.xml><?xml version="1.0" encoding="utf-8"?>
-<p:properties xmlns:p="http://schemas.microsoft.com/office/2006/metadata/properties" xmlns:xsi="http://www.w3.org/2001/XMLSchema-instance" xmlns:pc="http://schemas.microsoft.com/office/infopath/2007/PartnerControls">
-  <documentManagement/>
-</p:properties>
-</file>
-
-<file path=customXml/item2.xml><?xml version="1.0" encoding="utf-8"?>
 <ct:contentTypeSchema xmlns:ct="http://schemas.microsoft.com/office/2006/metadata/contentType" xmlns:ma="http://schemas.microsoft.com/office/2006/metadata/properties/metaAttributes" ct:_="" ma:_="" ma:contentTypeName="Document" ma:contentTypeID="0x010100F92EF22037BC934BB7957F10A6A58565" ma:contentTypeVersion="5" ma:contentTypeDescription="Create a new document." ma:contentTypeScope="" ma:versionID="7a1c7a874952d885c4dca62e5368beab">
   <xsd:schema xmlns:xsd="http://www.w3.org/2001/XMLSchema" xmlns:xs="http://www.w3.org/2001/XMLSchema" xmlns:p="http://schemas.microsoft.com/office/2006/metadata/properties" xmlns:ns2="9ff3b30a-29ef-4990-8932-ca24fd3d6085" targetNamespace="http://schemas.microsoft.com/office/2006/metadata/properties" ma:root="true" ma:fieldsID="ce0714f15ee5e62cd8c8be7d683bfde9" ns2:_="">
     <xsd:import namespace="9ff3b30a-29ef-4990-8932-ca24fd3d6085"/>
@@ -2356,6 +2370,12 @@
 </ct:contentTypeSchema>
 </file>
 
+<file path=customXml/item2.xml><?xml version="1.0" encoding="utf-8"?>
+<p:properties xmlns:p="http://schemas.microsoft.com/office/2006/metadata/properties" xmlns:xsi="http://www.w3.org/2001/XMLSchema-instance" xmlns:pc="http://schemas.microsoft.com/office/infopath/2007/PartnerControls">
+  <documentManagement/>
+</p:properties>
+</file>
+
 <file path=customXml/item3.xml><?xml version="1.0" encoding="utf-8"?>
 <?mso-contentType ?>
 <FormTemplates xmlns="http://schemas.microsoft.com/sharepoint/v3/contenttype/forms">
@@ -2366,15 +2386,6 @@
 </file>
 
 <file path=customXml/itemProps1.xml><?xml version="1.0" encoding="utf-8"?>
-<ds:datastoreItem xmlns:ds="http://schemas.openxmlformats.org/officeDocument/2006/customXml" ds:itemID="{EAD498D0-277F-4D02-BBEB-90657F641208}">
-  <ds:schemaRefs>
-    <ds:schemaRef ds:uri="http://schemas.microsoft.com/office/2006/metadata/properties"/>
-    <ds:schemaRef ds:uri="http://schemas.microsoft.com/office/infopath/2007/PartnerControls"/>
-  </ds:schemaRefs>
-</ds:datastoreItem>
-</file>
-
-<file path=customXml/itemProps2.xml><?xml version="1.0" encoding="utf-8"?>
 <ds:datastoreItem xmlns:ds="http://schemas.openxmlformats.org/officeDocument/2006/customXml" ds:itemID="{B6C8712E-6029-4CB4-AF8D-CDEA1EACC57E}">
   <ds:schemaRefs>
     <ds:schemaRef ds:uri="http://schemas.microsoft.com/office/2006/metadata/contentType"/>
@@ -2392,6 +2403,15 @@
 </ds:datastoreItem>
 </file>
 
+<file path=customXml/itemProps2.xml><?xml version="1.0" encoding="utf-8"?>
+<ds:datastoreItem xmlns:ds="http://schemas.openxmlformats.org/officeDocument/2006/customXml" ds:itemID="{EAD498D0-277F-4D02-BBEB-90657F641208}">
+  <ds:schemaRefs>
+    <ds:schemaRef ds:uri="http://schemas.microsoft.com/office/2006/metadata/properties"/>
+    <ds:schemaRef ds:uri="http://schemas.microsoft.com/office/infopath/2007/PartnerControls"/>
+  </ds:schemaRefs>
+</ds:datastoreItem>
+</file>
+
 <file path=customXml/itemProps3.xml><?xml version="1.0" encoding="utf-8"?>
 <ds:datastoreItem xmlns:ds="http://schemas.openxmlformats.org/officeDocument/2006/customXml" ds:itemID="{A306F67B-C346-4543-8E9D-8DD2FE184445}">
   <ds:schemaRefs>

</xml_diff>

<commit_message>
package clean up - moved all changes from previous author close #11
</commit_message>
<xml_diff>
--- a/docassemble/Interpreternotice/data/templates/InterpreterNotice_-_with_variables.docx
+++ b/docassemble/Interpreternotice/data/templates/InterpreterNotice_-_with_variables.docx
@@ -18,7 +18,6 @@
         <w:jc w:val="center"/>
         <w:rPr>
           <w:b/>
-          <w:smallCaps/>
           <w:color w:val="000000"/>
           <w:sz w:val="40"/>
           <w:szCs w:val="20"/>
@@ -27,7 +26,6 @@
       <w:r>
         <w:rPr>
           <w:b/>
-          <w:smallCaps/>
           <w:color w:val="000000"/>
           <w:sz w:val="40"/>
           <w:szCs w:val="20"/>
@@ -51,14 +49,12 @@
         <w:jc w:val="center"/>
         <w:rPr>
           <w:b/>
-          <w:smallCaps/>
           <w:color w:val="000000"/>
         </w:rPr>
       </w:pPr>
       <w:r>
         <w:rPr>
           <w:b/>
-          <w:smallCaps/>
           <w:color w:val="000000"/>
         </w:rPr>
         <w:t>COMMONWEALTH OF MASSACHUSETTS</w:t>
@@ -66,7 +62,6 @@
       <w:r>
         <w:rPr>
           <w:b/>
-          <w:smallCaps/>
           <w:color w:val="000000"/>
         </w:rPr>
         <w:br/>
@@ -83,7 +78,7 @@
     <w:tbl>
       <w:tblPr>
         <w:tblStyle w:val="TableGrid"/>
-        <w:tblW w:w="0" w:type="auto"/>
+        <w:tblW w:w="9350" w:type="dxa"/>
         <w:tblBorders>
           <w:top w:val="none" w:sz="0" w:space="0" w:color="auto"/>
           <w:left w:val="none" w:sz="0" w:space="0" w:color="auto"/>
@@ -95,20 +90,18 @@
         <w:tblLook w:val="04A0" w:firstRow="1" w:lastRow="0" w:firstColumn="1" w:lastColumn="0" w:noHBand="0" w:noVBand="1"/>
       </w:tblPr>
       <w:tblGrid>
-        <w:gridCol w:w="4675"/>
+        <w:gridCol w:w="4225"/>
+        <w:gridCol w:w="450"/>
         <w:gridCol w:w="4675"/>
       </w:tblGrid>
       <w:tr>
         <w:tc>
           <w:tcPr>
-            <w:tcW w:w="4675" w:type="dxa"/>
+            <w:tcW w:w="4225" w:type="dxa"/>
             <w:shd w:val="clear" w:color="auto" w:fill="auto"/>
           </w:tcPr>
           <w:p>
             <w:pPr>
-              <w:suppressAutoHyphens/>
-              <w:spacing w:line="240" w:lineRule="atLeast"/>
-              <w:contextualSpacing/>
               <w:rPr>
                 <w:smallCaps/>
               </w:rPr>
@@ -133,22 +126,21 @@
                 <w:rFonts w:eastAsia="Calibri"/>
                 <w:smallCaps/>
               </w:rPr>
-              <w:t>_court.address.count</w:t>
-            </w:r>
-            <w:r>
-              <w:rPr>
-                <w:rFonts w:eastAsia="Calibri"/>
-                <w:smallCaps/>
-              </w:rPr>
-              <w:t>y</w:t>
-            </w:r>
-            <w:r>
-              <w:rPr>
-                <w:rFonts w:eastAsia="Calibri"/>
-                <w:smallCaps/>
-              </w:rPr>
-              <w:t xml:space="preserve"> }}, SS</w:t>
-            </w:r>
+              <w:t>_court.address.county }}, SS</w:t>
+            </w:r>
+          </w:p>
+        </w:tc>
+        <w:tc>
+          <w:tcPr>
+            <w:tcW w:w="450" w:type="dxa"/>
+          </w:tcPr>
+          <w:p>
+            <w:pPr>
+              <w:rPr>
+                <w:rFonts w:eastAsia="Calibri"/>
+                <w:smallCaps/>
+              </w:rPr>
+            </w:pPr>
           </w:p>
         </w:tc>
         <w:tc>
@@ -158,9 +150,6 @@
           </w:tcPr>
           <w:p>
             <w:pPr>
-              <w:suppressAutoHyphens/>
-              <w:spacing w:line="240" w:lineRule="atLeast"/>
-              <w:contextualSpacing/>
               <w:rPr>
                 <w:smallCaps/>
               </w:rPr>
@@ -195,7 +184,7 @@
                 <w:rFonts w:eastAsia="Calibri"/>
                 <w:smallCaps/>
               </w:rPr>
-              <w:t>}}</w:t>
+              <w:t xml:space="preserve"> }}</w:t>
             </w:r>
           </w:p>
         </w:tc>
@@ -203,14 +192,23 @@
       <w:tr>
         <w:tc>
           <w:tcPr>
-            <w:tcW w:w="4675" w:type="dxa"/>
+            <w:tcW w:w="4225" w:type="dxa"/>
             <w:shd w:val="clear" w:color="auto" w:fill="auto"/>
           </w:tcPr>
           <w:p>
             <w:pPr>
-              <w:suppressAutoHyphens/>
-              <w:spacing w:line="240" w:lineRule="atLeast"/>
-              <w:contextualSpacing/>
+              <w:rPr>
+                <w:smallCaps/>
+              </w:rPr>
+            </w:pPr>
+          </w:p>
+        </w:tc>
+        <w:tc>
+          <w:tcPr>
+            <w:tcW w:w="450" w:type="dxa"/>
+          </w:tcPr>
+          <w:p>
+            <w:pPr>
               <w:rPr>
                 <w:smallCaps/>
               </w:rPr>
@@ -224,9 +222,6 @@
           </w:tcPr>
           <w:p>
             <w:pPr>
-              <w:suppressAutoHyphens/>
-              <w:spacing w:line="240" w:lineRule="atLeast"/>
-              <w:contextualSpacing/>
               <w:rPr>
                 <w:smallCaps/>
               </w:rPr>
@@ -237,14 +232,23 @@
       <w:tr>
         <w:tc>
           <w:tcPr>
-            <w:tcW w:w="4675" w:type="dxa"/>
+            <w:tcW w:w="4225" w:type="dxa"/>
             <w:shd w:val="clear" w:color="auto" w:fill="auto"/>
           </w:tcPr>
           <w:p>
             <w:pPr>
-              <w:suppressAutoHyphens/>
-              <w:spacing w:line="240" w:lineRule="atLeast"/>
-              <w:contextualSpacing/>
+              <w:rPr>
+                <w:smallCaps/>
+              </w:rPr>
+            </w:pPr>
+          </w:p>
+        </w:tc>
+        <w:tc>
+          <w:tcPr>
+            <w:tcW w:w="450" w:type="dxa"/>
+          </w:tcPr>
+          <w:p>
+            <w:pPr>
               <w:rPr>
                 <w:smallCaps/>
               </w:rPr>
@@ -266,7 +270,7 @@
               <w:rPr>
                 <w:smallCaps/>
               </w:rPr>
-              <w:t>Docket No:</w:t>
+              <w:t>DOCKET NO:</w:t>
             </w:r>
           </w:p>
           <w:p>
@@ -309,14 +313,11 @@
       <w:tr>
         <w:tc>
           <w:tcPr>
-            <w:tcW w:w="4675" w:type="dxa"/>
+            <w:tcW w:w="4225" w:type="dxa"/>
             <w:shd w:val="clear" w:color="auto" w:fill="auto"/>
           </w:tcPr>
           <w:p>
             <w:pPr>
-              <w:suppressAutoHyphens/>
-              <w:spacing w:line="240" w:lineRule="atLeast"/>
-              <w:contextualSpacing/>
               <w:rPr>
                 <w:rFonts w:eastAsia="Calibri"/>
                 <w:smallCaps/>
@@ -347,23 +348,28 @@
           </w:p>
           <w:p>
             <w:pPr>
-              <w:suppressAutoHyphens/>
-              <w:spacing w:line="240" w:lineRule="atLeast"/>
-              <w:contextualSpacing/>
-              <w:rPr>
-                <w:b/>
-                <w:bCs/>
+              <w:rPr>
                 <w:smallCaps/>
               </w:rPr>
             </w:pPr>
             <w:r>
               <w:rPr>
-                <w:b/>
-                <w:bCs/>
-                <w:smallCaps/>
-              </w:rPr>
-              <w:t>Plaintiff</w:t>
-            </w:r>
+                <w:smallCaps/>
+              </w:rPr>
+              <w:t>PLAINTIFF</w:t>
+            </w:r>
+          </w:p>
+        </w:tc>
+        <w:tc>
+          <w:tcPr>
+            <w:tcW w:w="450" w:type="dxa"/>
+          </w:tcPr>
+          <w:p>
+            <w:pPr>
+              <w:rPr>
+                <w:smallCaps/>
+              </w:rPr>
+            </w:pPr>
           </w:p>
         </w:tc>
         <w:tc>
@@ -373,9 +379,6 @@
           </w:tcPr>
           <w:p>
             <w:pPr>
-              <w:suppressAutoHyphens/>
-              <w:spacing w:line="240" w:lineRule="atLeast"/>
-              <w:contextualSpacing/>
               <w:rPr>
                 <w:smallCaps/>
               </w:rPr>
@@ -389,24 +392,26 @@
         </w:trPr>
         <w:tc>
           <w:tcPr>
-            <w:tcW w:w="4675" w:type="dxa"/>
+            <w:tcW w:w="4225" w:type="dxa"/>
             <w:shd w:val="clear" w:color="auto" w:fill="auto"/>
+            <w:vAlign w:val="center"/>
           </w:tcPr>
           <w:p>
+            <w:r>
+              <w:t>vs.</w:t>
+            </w:r>
+          </w:p>
+        </w:tc>
+        <w:tc>
+          <w:tcPr>
+            <w:tcW w:w="450" w:type="dxa"/>
+          </w:tcPr>
+          <w:p>
             <w:pPr>
-              <w:suppressAutoHyphens/>
-              <w:spacing w:line="240" w:lineRule="atLeast"/>
-              <w:contextualSpacing/>
               <w:rPr>
                 <w:smallCaps/>
               </w:rPr>
             </w:pPr>
-            <w:r>
-              <w:rPr>
-                <w:smallCaps/>
-              </w:rPr>
-              <w:t>vs.</w:t>
-            </w:r>
           </w:p>
         </w:tc>
         <w:tc>
@@ -416,9 +421,6 @@
           </w:tcPr>
           <w:p>
             <w:pPr>
-              <w:suppressAutoHyphens/>
-              <w:spacing w:line="240" w:lineRule="atLeast"/>
-              <w:contextualSpacing/>
               <w:rPr>
                 <w:smallCaps/>
               </w:rPr>
@@ -441,7 +443,7 @@
               <w:rPr>
                 <w:smallCaps/>
               </w:rPr>
-              <w:t>}}'s Notice for Request for interpreter</w:t>
+              <w:t>}}'S NOTICE FOR REQUEST FOR INTERPRETER</w:t>
             </w:r>
           </w:p>
         </w:tc>
@@ -449,14 +451,11 @@
       <w:tr>
         <w:tc>
           <w:tcPr>
-            <w:tcW w:w="4675" w:type="dxa"/>
+            <w:tcW w:w="4225" w:type="dxa"/>
             <w:shd w:val="clear" w:color="auto" w:fill="auto"/>
           </w:tcPr>
           <w:p>
             <w:pPr>
-              <w:suppressAutoHyphens/>
-              <w:spacing w:line="240" w:lineRule="atLeast"/>
-              <w:contextualSpacing/>
               <w:rPr>
                 <w:smallCaps/>
               </w:rPr>
@@ -477,41 +476,26 @@
             </w:r>
           </w:p>
           <w:p>
-            <w:pPr>
-              <w:suppressAutoHyphens/>
-              <w:spacing w:line="240" w:lineRule="atLeast"/>
-              <w:contextualSpacing/>
-              <w:rPr>
-                <w:b/>
-                <w:bCs/>
-                <w:smallCaps/>
-              </w:rPr>
-            </w:pPr>
-            <w:r>
-              <w:rPr>
-                <w:b/>
-                <w:bCs/>
-                <w:smallCaps/>
-              </w:rPr>
-              <w:t>Defendant</w:t>
-            </w:r>
-          </w:p>
+            <w:r>
+              <w:rPr>
+                <w:smallCaps/>
+              </w:rPr>
+              <w:t>DEFENDANT</w:t>
+            </w:r>
+          </w:p>
+        </w:tc>
+        <w:tc>
+          <w:tcPr>
+            <w:tcW w:w="450" w:type="dxa"/>
+          </w:tcPr>
+          <w:p/>
         </w:tc>
         <w:tc>
           <w:tcPr>
             <w:tcW w:w="4675" w:type="dxa"/>
             <w:shd w:val="clear" w:color="auto" w:fill="auto"/>
           </w:tcPr>
-          <w:p>
-            <w:pPr>
-              <w:suppressAutoHyphens/>
-              <w:spacing w:line="240" w:lineRule="atLeast"/>
-              <w:contextualSpacing/>
-              <w:rPr>
-                <w:smallCaps/>
-              </w:rPr>
-            </w:pPr>
-          </w:p>
+          <w:p/>
         </w:tc>
       </w:tr>
     </w:tbl>
@@ -2219,6 +2203,12 @@
 </file>
 
 <file path=customXml/item1.xml><?xml version="1.0" encoding="utf-8"?>
+<p:properties xmlns:p="http://schemas.microsoft.com/office/2006/metadata/properties" xmlns:xsi="http://www.w3.org/2001/XMLSchema-instance" xmlns:pc="http://schemas.microsoft.com/office/infopath/2007/PartnerControls">
+  <documentManagement/>
+</p:properties>
+</file>
+
+<file path=customXml/item2.xml><?xml version="1.0" encoding="utf-8"?>
 <ct:contentTypeSchema xmlns:ct="http://schemas.microsoft.com/office/2006/metadata/contentType" xmlns:ma="http://schemas.microsoft.com/office/2006/metadata/properties/metaAttributes" ct:_="" ma:_="" ma:contentTypeName="Document" ma:contentTypeID="0x010100F92EF22037BC934BB7957F10A6A58565" ma:contentTypeVersion="5" ma:contentTypeDescription="Create a new document." ma:contentTypeScope="" ma:versionID="7a1c7a874952d885c4dca62e5368beab">
   <xsd:schema xmlns:xsd="http://www.w3.org/2001/XMLSchema" xmlns:xs="http://www.w3.org/2001/XMLSchema" xmlns:p="http://schemas.microsoft.com/office/2006/metadata/properties" xmlns:ns2="9ff3b30a-29ef-4990-8932-ca24fd3d6085" targetNamespace="http://schemas.microsoft.com/office/2006/metadata/properties" ma:root="true" ma:fieldsID="ce0714f15ee5e62cd8c8be7d683bfde9" ns2:_="">
     <xsd:import namespace="9ff3b30a-29ef-4990-8932-ca24fd3d6085"/>
@@ -2370,12 +2360,6 @@
 </ct:contentTypeSchema>
 </file>
 
-<file path=customXml/item2.xml><?xml version="1.0" encoding="utf-8"?>
-<p:properties xmlns:p="http://schemas.microsoft.com/office/2006/metadata/properties" xmlns:xsi="http://www.w3.org/2001/XMLSchema-instance" xmlns:pc="http://schemas.microsoft.com/office/infopath/2007/PartnerControls">
-  <documentManagement/>
-</p:properties>
-</file>
-
 <file path=customXml/item3.xml><?xml version="1.0" encoding="utf-8"?>
 <?mso-contentType ?>
 <FormTemplates xmlns="http://schemas.microsoft.com/sharepoint/v3/contenttype/forms">
@@ -2386,6 +2370,15 @@
 </file>
 
 <file path=customXml/itemProps1.xml><?xml version="1.0" encoding="utf-8"?>
+<ds:datastoreItem xmlns:ds="http://schemas.openxmlformats.org/officeDocument/2006/customXml" ds:itemID="{EAD498D0-277F-4D02-BBEB-90657F641208}">
+  <ds:schemaRefs>
+    <ds:schemaRef ds:uri="http://schemas.microsoft.com/office/2006/metadata/properties"/>
+    <ds:schemaRef ds:uri="http://schemas.microsoft.com/office/infopath/2007/PartnerControls"/>
+  </ds:schemaRefs>
+</ds:datastoreItem>
+</file>
+
+<file path=customXml/itemProps2.xml><?xml version="1.0" encoding="utf-8"?>
 <ds:datastoreItem xmlns:ds="http://schemas.openxmlformats.org/officeDocument/2006/customXml" ds:itemID="{B6C8712E-6029-4CB4-AF8D-CDEA1EACC57E}">
   <ds:schemaRefs>
     <ds:schemaRef ds:uri="http://schemas.microsoft.com/office/2006/metadata/contentType"/>
@@ -2403,15 +2396,6 @@
 </ds:datastoreItem>
 </file>
 
-<file path=customXml/itemProps2.xml><?xml version="1.0" encoding="utf-8"?>
-<ds:datastoreItem xmlns:ds="http://schemas.openxmlformats.org/officeDocument/2006/customXml" ds:itemID="{EAD498D0-277F-4D02-BBEB-90657F641208}">
-  <ds:schemaRefs>
-    <ds:schemaRef ds:uri="http://schemas.microsoft.com/office/2006/metadata/properties"/>
-    <ds:schemaRef ds:uri="http://schemas.microsoft.com/office/infopath/2007/PartnerControls"/>
-  </ds:schemaRefs>
-</ds:datastoreItem>
-</file>
-
 <file path=customXml/itemProps3.xml><?xml version="1.0" encoding="utf-8"?>
 <ds:datastoreItem xmlns:ds="http://schemas.openxmlformats.org/officeDocument/2006/customXml" ds:itemID="{A306F67B-C346-4543-8E9D-8DD2FE184445}">
   <ds:schemaRefs>

</xml_diff>

<commit_message>
resolve #10 addresses issue
</commit_message>
<xml_diff>
--- a/docassemble/Interpreternotice/data/templates/InterpreterNotice_-_with_variables.docx
+++ b/docassemble/Interpreternotice/data/templates/InterpreterNotice_-_with_variables.docx
@@ -238,9 +238,45 @@
           <w:p>
             <w:pPr>
               <w:rPr>
+                <w:rFonts w:eastAsia="Calibri"/>
                 <w:smallCaps/>
               </w:rPr>
             </w:pPr>
+            <w:proofErr w:type="gramStart"/>
+            <w:r>
+              <w:rPr>
+                <w:rFonts w:eastAsia="Calibri"/>
+                <w:smallCaps/>
+              </w:rPr>
+              <w:t>{{ plaintiffs</w:t>
+            </w:r>
+            <w:proofErr w:type="gramEnd"/>
+            <w:r>
+              <w:rPr>
+                <w:rFonts w:eastAsia="Calibri"/>
+                <w:smallCaps/>
+              </w:rPr>
+              <w:t xml:space="preserve"> }}</w:t>
+            </w:r>
+            <w:r>
+              <w:rPr>
+                <w:smallCaps/>
+              </w:rPr>
+              <w:t>,</w:t>
+            </w:r>
+          </w:p>
+          <w:p>
+            <w:pPr>
+              <w:rPr>
+                <w:smallCaps/>
+              </w:rPr>
+            </w:pPr>
+            <w:r>
+              <w:rPr>
+                <w:smallCaps/>
+              </w:rPr>
+              <w:t>Plaintiff</w:t>
+            </w:r>
           </w:p>
         </w:tc>
         <w:tc>
@@ -261,16 +297,40 @@
             <w:shd w:val="clear" w:color="auto" w:fill="auto"/>
           </w:tcPr>
           <w:p>
-            <w:pPr>
-              <w:rPr>
-                <w:smallCaps/>
-              </w:rPr>
-            </w:pPr>
-            <w:r>
-              <w:rPr>
-                <w:smallCaps/>
-              </w:rPr>
-              <w:t>DOCKET NO:</w:t>
+            <w:r>
+              <w:rPr>
+                <w:smallCaps/>
+              </w:rPr>
+              <w:t xml:space="preserve">{% </w:t>
+            </w:r>
+            <w:r>
+              <w:t xml:space="preserve">if </w:t>
+            </w:r>
+            <w:proofErr w:type="spellStart"/>
+            <w:r>
+              <w:t>have</w:t>
+            </w:r>
+            <w:r>
+              <w:t>_docket_number</w:t>
+            </w:r>
+            <w:proofErr w:type="spellEnd"/>
+            <w:r>
+              <w:t xml:space="preserve"> %} </w:t>
+            </w:r>
+            <w:r>
+              <w:rPr>
+                <w:smallCaps/>
+              </w:rPr>
+              <w:t>Docket Number</w:t>
+            </w:r>
+            <w:r>
+              <w:rPr>
+                <w:smallCaps/>
+              </w:rPr>
+              <w:t xml:space="preserve"> {% </w:t>
+            </w:r>
+            <w:r>
+              <w:t>endif %}</w:t>
             </w:r>
           </w:p>
           <w:p>
@@ -291,16 +351,30 @@
               <w:rPr>
                 <w:smallCaps/>
               </w:rPr>
-              <w:t>docket</w:t>
-            </w:r>
+              <w:t>showifdef</w:t>
+            </w:r>
+            <w:proofErr w:type="spellEnd"/>
             <w:proofErr w:type="gramEnd"/>
             <w:r>
               <w:rPr>
                 <w:smallCaps/>
               </w:rPr>
-              <w:t>_number</w:t>
+              <w:t>('</w:t>
+            </w:r>
+            <w:proofErr w:type="spellStart"/>
+            <w:r>
+              <w:rPr>
+                <w:smallCaps/>
+              </w:rPr>
+              <w:t>docket_number</w:t>
             </w:r>
             <w:proofErr w:type="spellEnd"/>
+            <w:r>
+              <w:rPr>
+                <w:smallCaps/>
+              </w:rPr>
+              <w:t>')</w:t>
+            </w:r>
             <w:r>
               <w:rPr>
                 <w:smallCaps/>
@@ -319,44 +393,11 @@
           <w:p>
             <w:pPr>
               <w:rPr>
-                <w:rFonts w:eastAsia="Calibri"/>
                 <w:smallCaps/>
               </w:rPr>
             </w:pPr>
-            <w:proofErr w:type="gramStart"/>
-            <w:r>
-              <w:rPr>
-                <w:rFonts w:eastAsia="Calibri"/>
-                <w:smallCaps/>
-              </w:rPr>
-              <w:t>{{ plaintiffs</w:t>
-            </w:r>
-            <w:proofErr w:type="gramEnd"/>
-            <w:r>
-              <w:rPr>
-                <w:rFonts w:eastAsia="Calibri"/>
-                <w:smallCaps/>
-              </w:rPr>
-              <w:t xml:space="preserve"> }}</w:t>
-            </w:r>
-            <w:r>
-              <w:rPr>
-                <w:smallCaps/>
-              </w:rPr>
-              <w:t>,</w:t>
-            </w:r>
-          </w:p>
-          <w:p>
-            <w:pPr>
-              <w:rPr>
-                <w:smallCaps/>
-              </w:rPr>
-            </w:pPr>
-            <w:r>
-              <w:rPr>
-                <w:smallCaps/>
-              </w:rPr>
-              <w:t>PLAINTIFF</w:t>
+            <w:r>
+              <w:t>vs.</w:t>
             </w:r>
           </w:p>
         </w:tc>
@@ -397,8 +438,32 @@
             <w:vAlign w:val="center"/>
           </w:tcPr>
           <w:p>
-            <w:r>
-              <w:t>vs.</w:t>
+            <w:pPr>
+              <w:rPr>
+                <w:smallCaps/>
+              </w:rPr>
+            </w:pPr>
+            <w:proofErr w:type="gramStart"/>
+            <w:r>
+              <w:rPr>
+                <w:smallCaps/>
+              </w:rPr>
+              <w:t>{{ defendants</w:t>
+            </w:r>
+            <w:proofErr w:type="gramEnd"/>
+            <w:r>
+              <w:rPr>
+                <w:smallCaps/>
+              </w:rPr>
+              <w:t xml:space="preserve"> }}</w:t>
+            </w:r>
+          </w:p>
+          <w:p>
+            <w:r>
+              <w:rPr>
+                <w:smallCaps/>
+              </w:rPr>
+              <w:t>Defendant</w:t>
             </w:r>
           </w:p>
         </w:tc>
@@ -443,59 +508,21 @@
               <w:rPr>
                 <w:smallCaps/>
               </w:rPr>
-              <w:t>}}'S NOTICE FOR REQUEST FOR INTERPRETER</w:t>
-            </w:r>
-          </w:p>
-        </w:tc>
-      </w:tr>
-      <w:tr>
-        <w:tc>
-          <w:tcPr>
-            <w:tcW w:w="4225" w:type="dxa"/>
-            <w:shd w:val="clear" w:color="auto" w:fill="auto"/>
-          </w:tcPr>
-          <w:p>
-            <w:pPr>
-              <w:rPr>
-                <w:smallCaps/>
-              </w:rPr>
-            </w:pPr>
-            <w:proofErr w:type="gramStart"/>
-            <w:r>
-              <w:rPr>
-                <w:smallCaps/>
-              </w:rPr>
-              <w:t>{{ defendants</w:t>
-            </w:r>
-            <w:proofErr w:type="gramEnd"/>
-            <w:r>
-              <w:rPr>
-                <w:smallCaps/>
-              </w:rPr>
-              <w:t xml:space="preserve"> }}</w:t>
-            </w:r>
-          </w:p>
-          <w:p>
-            <w:r>
-              <w:rPr>
-                <w:smallCaps/>
-              </w:rPr>
-              <w:t>DEFENDANT</w:t>
-            </w:r>
-          </w:p>
-        </w:tc>
-        <w:tc>
-          <w:tcPr>
-            <w:tcW w:w="450" w:type="dxa"/>
-          </w:tcPr>
-          <w:p/>
-        </w:tc>
-        <w:tc>
-          <w:tcPr>
-            <w:tcW w:w="4675" w:type="dxa"/>
-            <w:shd w:val="clear" w:color="auto" w:fill="auto"/>
-          </w:tcPr>
-          <w:p/>
+              <w:t>}}</w:t>
+            </w:r>
+            <w:r>
+              <w:rPr>
+                <w:smallCaps/>
+              </w:rPr>
+              <w:t>'</w:t>
+            </w:r>
+            <w:r>
+              <w:rPr>
+                <w:smallCaps/>
+              </w:rPr>
+              <w:t>s Notice For Request For Interpreter</w:t>
+            </w:r>
+          </w:p>
         </w:tc>
       </w:tr>
     </w:tbl>
@@ -2203,12 +2230,6 @@
 </file>
 
 <file path=customXml/item1.xml><?xml version="1.0" encoding="utf-8"?>
-<p:properties xmlns:p="http://schemas.microsoft.com/office/2006/metadata/properties" xmlns:xsi="http://www.w3.org/2001/XMLSchema-instance" xmlns:pc="http://schemas.microsoft.com/office/infopath/2007/PartnerControls">
-  <documentManagement/>
-</p:properties>
-</file>
-
-<file path=customXml/item2.xml><?xml version="1.0" encoding="utf-8"?>
 <ct:contentTypeSchema xmlns:ct="http://schemas.microsoft.com/office/2006/metadata/contentType" xmlns:ma="http://schemas.microsoft.com/office/2006/metadata/properties/metaAttributes" ct:_="" ma:_="" ma:contentTypeName="Document" ma:contentTypeID="0x010100F92EF22037BC934BB7957F10A6A58565" ma:contentTypeVersion="5" ma:contentTypeDescription="Create a new document." ma:contentTypeScope="" ma:versionID="7a1c7a874952d885c4dca62e5368beab">
   <xsd:schema xmlns:xsd="http://www.w3.org/2001/XMLSchema" xmlns:xs="http://www.w3.org/2001/XMLSchema" xmlns:p="http://schemas.microsoft.com/office/2006/metadata/properties" xmlns:ns2="9ff3b30a-29ef-4990-8932-ca24fd3d6085" targetNamespace="http://schemas.microsoft.com/office/2006/metadata/properties" ma:root="true" ma:fieldsID="ce0714f15ee5e62cd8c8be7d683bfde9" ns2:_="">
     <xsd:import namespace="9ff3b30a-29ef-4990-8932-ca24fd3d6085"/>
@@ -2360,6 +2381,12 @@
 </ct:contentTypeSchema>
 </file>
 
+<file path=customXml/item2.xml><?xml version="1.0" encoding="utf-8"?>
+<p:properties xmlns:p="http://schemas.microsoft.com/office/2006/metadata/properties" xmlns:xsi="http://www.w3.org/2001/XMLSchema-instance" xmlns:pc="http://schemas.microsoft.com/office/infopath/2007/PartnerControls">
+  <documentManagement/>
+</p:properties>
+</file>
+
 <file path=customXml/item3.xml><?xml version="1.0" encoding="utf-8"?>
 <?mso-contentType ?>
 <FormTemplates xmlns="http://schemas.microsoft.com/sharepoint/v3/contenttype/forms">
@@ -2370,15 +2397,6 @@
 </file>
 
 <file path=customXml/itemProps1.xml><?xml version="1.0" encoding="utf-8"?>
-<ds:datastoreItem xmlns:ds="http://schemas.openxmlformats.org/officeDocument/2006/customXml" ds:itemID="{EAD498D0-277F-4D02-BBEB-90657F641208}">
-  <ds:schemaRefs>
-    <ds:schemaRef ds:uri="http://schemas.microsoft.com/office/2006/metadata/properties"/>
-    <ds:schemaRef ds:uri="http://schemas.microsoft.com/office/infopath/2007/PartnerControls"/>
-  </ds:schemaRefs>
-</ds:datastoreItem>
-</file>
-
-<file path=customXml/itemProps2.xml><?xml version="1.0" encoding="utf-8"?>
 <ds:datastoreItem xmlns:ds="http://schemas.openxmlformats.org/officeDocument/2006/customXml" ds:itemID="{B6C8712E-6029-4CB4-AF8D-CDEA1EACC57E}">
   <ds:schemaRefs>
     <ds:schemaRef ds:uri="http://schemas.microsoft.com/office/2006/metadata/contentType"/>
@@ -2396,6 +2414,15 @@
 </ds:datastoreItem>
 </file>
 
+<file path=customXml/itemProps2.xml><?xml version="1.0" encoding="utf-8"?>
+<ds:datastoreItem xmlns:ds="http://schemas.openxmlformats.org/officeDocument/2006/customXml" ds:itemID="{EAD498D0-277F-4D02-BBEB-90657F641208}">
+  <ds:schemaRefs>
+    <ds:schemaRef ds:uri="http://schemas.microsoft.com/office/2006/metadata/properties"/>
+    <ds:schemaRef ds:uri="http://schemas.microsoft.com/office/infopath/2007/PartnerControls"/>
+  </ds:schemaRefs>
+</ds:datastoreItem>
+</file>
+
 <file path=customXml/itemProps3.xml><?xml version="1.0" encoding="utf-8"?>
 <ds:datastoreItem xmlns:ds="http://schemas.openxmlformats.org/officeDocument/2006/customXml" ds:itemID="{A306F67B-C346-4543-8E9D-8DD2FE184445}">
   <ds:schemaRefs>

</xml_diff>

<commit_message>
Handle "in the matter of" in template; fix variable names
</commit_message>
<xml_diff>
--- a/docassemble/Interpreternotice/data/templates/InterpreterNotice_-_with_variables.docx
+++ b/docassemble/Interpreternotice/data/templates/InterpreterNotice_-_with_variables.docx
@@ -1,6 +1,6 @@
 
 <file path=word/document.xml><?xml version="1.0" encoding="utf-8"?>
-<w:document xmlns:wpc="http://schemas.microsoft.com/office/word/2010/wordprocessingCanvas" xmlns:cx="http://schemas.microsoft.com/office/drawing/2014/chartex" xmlns:cx1="http://schemas.microsoft.com/office/drawing/2015/9/8/chartex" xmlns:cx2="http://schemas.microsoft.com/office/drawing/2015/10/21/chartex" xmlns:cx3="http://schemas.microsoft.com/office/drawing/2016/5/9/chartex" xmlns:cx4="http://schemas.microsoft.com/office/drawing/2016/5/10/chartex" xmlns:cx5="http://schemas.microsoft.com/office/drawing/2016/5/11/chartex" xmlns:cx6="http://schemas.microsoft.com/office/drawing/2016/5/12/chartex" xmlns:cx7="http://schemas.microsoft.com/office/drawing/2016/5/13/chartex" xmlns:cx8="http://schemas.microsoft.com/office/drawing/2016/5/14/chartex" xmlns:mc="http://schemas.openxmlformats.org/markup-compatibility/2006" xmlns:aink="http://schemas.microsoft.com/office/drawing/2016/ink" xmlns:am3d="http://schemas.microsoft.com/office/drawing/2017/model3d" xmlns:o="urn:schemas-microsoft-com:office:office" xmlns:r="http://schemas.openxmlformats.org/officeDocument/2006/relationships" xmlns:m="http://schemas.openxmlformats.org/officeDocument/2006/math" xmlns:v="urn:schemas-microsoft-com:vml" xmlns:wp14="http://schemas.microsoft.com/office/word/2010/wordprocessingDrawing" xmlns:wp="http://schemas.openxmlformats.org/drawingml/2006/wordprocessingDrawing" xmlns:w10="urn:schemas-microsoft-com:office:word" xmlns:w="http://schemas.openxmlformats.org/wordprocessingml/2006/main" xmlns:w14="http://schemas.microsoft.com/office/word/2010/wordml" xmlns:w15="http://schemas.microsoft.com/office/word/2012/wordml" xmlns:w16cex="http://schemas.microsoft.com/office/word/2018/wordml/cex" xmlns:w16cid="http://schemas.microsoft.com/office/word/2016/wordml/cid" xmlns:w16="http://schemas.microsoft.com/office/word/2018/wordml" xmlns:w16se="http://schemas.microsoft.com/office/word/2015/wordml/symex" xmlns:wpg="http://schemas.microsoft.com/office/word/2010/wordprocessingGroup" xmlns:wpi="http://schemas.microsoft.com/office/word/2010/wordprocessingInk" xmlns:wne="http://schemas.microsoft.com/office/word/2006/wordml" xmlns:wps="http://schemas.microsoft.com/office/word/2010/wordprocessingShape" mc:Ignorable="w14 w15 w16se w16cid w16 w16cex wp14">
+<w:document xmlns:wpc="http://schemas.microsoft.com/office/word/2010/wordprocessingCanvas" xmlns:cx="http://schemas.microsoft.com/office/drawing/2014/chartex" xmlns:cx1="http://schemas.microsoft.com/office/drawing/2015/9/8/chartex" xmlns:cx2="http://schemas.microsoft.com/office/drawing/2015/10/21/chartex" xmlns:cx3="http://schemas.microsoft.com/office/drawing/2016/5/9/chartex" xmlns:cx4="http://schemas.microsoft.com/office/drawing/2016/5/10/chartex" xmlns:cx5="http://schemas.microsoft.com/office/drawing/2016/5/11/chartex" xmlns:cx6="http://schemas.microsoft.com/office/drawing/2016/5/12/chartex" xmlns:cx7="http://schemas.microsoft.com/office/drawing/2016/5/13/chartex" xmlns:cx8="http://schemas.microsoft.com/office/drawing/2016/5/14/chartex" xmlns:mc="http://schemas.openxmlformats.org/markup-compatibility/2006" xmlns:aink="http://schemas.microsoft.com/office/drawing/2016/ink" xmlns:am3d="http://schemas.microsoft.com/office/drawing/2017/model3d" xmlns:o="urn:schemas-microsoft-com:office:office" xmlns:r="http://schemas.openxmlformats.org/officeDocument/2006/relationships" xmlns:m="http://schemas.openxmlformats.org/officeDocument/2006/math" xmlns:v="urn:schemas-microsoft-com:vml" xmlns:wp14="http://schemas.microsoft.com/office/word/2010/wordprocessingDrawing" xmlns:wp="http://schemas.openxmlformats.org/drawingml/2006/wordprocessingDrawing" xmlns:w10="urn:schemas-microsoft-com:office:word" xmlns:w="http://schemas.openxmlformats.org/wordprocessingml/2006/main" xmlns:w14="http://schemas.microsoft.com/office/word/2010/wordml" xmlns:w15="http://schemas.microsoft.com/office/word/2012/wordml" xmlns:w16cex="http://schemas.microsoft.com/office/word/2018/wordml/cex" xmlns:w16cid="http://schemas.microsoft.com/office/word/2016/wordml/cid" xmlns:w16="http://schemas.microsoft.com/office/word/2018/wordml" xmlns:w16sdtdh="http://schemas.microsoft.com/office/word/2020/wordml/sdtdatahash" xmlns:w16se="http://schemas.microsoft.com/office/word/2015/wordml/symex" xmlns:wpg="http://schemas.microsoft.com/office/word/2010/wordprocessingGroup" xmlns:wpi="http://schemas.microsoft.com/office/word/2010/wordprocessingInk" xmlns:wne="http://schemas.microsoft.com/office/word/2006/wordml" xmlns:wps="http://schemas.microsoft.com/office/word/2010/wordprocessingShape" mc:Ignorable="w14 w15 w16se w16cid w16 w16cex w16sdtdh wp14">
   <w:body>
     <w:p>
       <w:pPr>
@@ -106,7 +106,6 @@
                 <w:smallCaps/>
               </w:rPr>
             </w:pPr>
-            <w:proofErr w:type="gramStart"/>
             <w:r>
               <w:rPr>
                 <w:smallCaps/>
@@ -118,15 +117,7 @@
                 <w:rFonts w:eastAsia="Calibri"/>
                 <w:smallCaps/>
               </w:rPr>
-              <w:t>trial</w:t>
-            </w:r>
-            <w:proofErr w:type="gramEnd"/>
-            <w:r>
-              <w:rPr>
-                <w:rFonts w:eastAsia="Calibri"/>
-                <w:smallCaps/>
-              </w:rPr>
-              <w:t>_court.address.county }}, SS</w:t>
+              <w:t>trial_court.address.county }}, SS</w:t>
             </w:r>
           </w:p>
         </w:tc>
@@ -154,37 +145,12 @@
                 <w:smallCaps/>
               </w:rPr>
             </w:pPr>
-            <w:proofErr w:type="gramStart"/>
-            <w:r>
-              <w:rPr>
-                <w:rFonts w:eastAsia="Calibri"/>
-                <w:smallCaps/>
-              </w:rPr>
-              <w:t xml:space="preserve">{{ </w:t>
-            </w:r>
-            <w:proofErr w:type="spellStart"/>
-            <w:r>
-              <w:rPr>
-                <w:rFonts w:eastAsia="Calibri"/>
-                <w:smallCaps/>
-              </w:rPr>
-              <w:t>trial</w:t>
-            </w:r>
-            <w:proofErr w:type="gramEnd"/>
-            <w:r>
-              <w:rPr>
-                <w:rFonts w:eastAsia="Calibri"/>
-                <w:smallCaps/>
-              </w:rPr>
-              <w:t>_court</w:t>
-            </w:r>
-            <w:proofErr w:type="spellEnd"/>
-            <w:r>
-              <w:rPr>
-                <w:rFonts w:eastAsia="Calibri"/>
-                <w:smallCaps/>
-              </w:rPr>
-              <w:t xml:space="preserve"> }}</w:t>
+            <w:r>
+              <w:rPr>
+                <w:rFonts w:eastAsia="Calibri"/>
+                <w:smallCaps/>
+              </w:rPr>
+              <w:t>{{ trial_court }}</w:t>
             </w:r>
           </w:p>
         </w:tc>
@@ -221,11 +187,61 @@
             <w:shd w:val="clear" w:color="auto" w:fill="auto"/>
           </w:tcPr>
           <w:p>
-            <w:pPr>
-              <w:rPr>
-                <w:smallCaps/>
-              </w:rPr>
-            </w:pPr>
+            <w:r>
+              <w:rPr>
+                <w:smallCaps/>
+              </w:rPr>
+              <w:t xml:space="preserve">{% </w:t>
+            </w:r>
+            <w:r>
+              <w:t xml:space="preserve">if have_docket_number %} </w:t>
+            </w:r>
+            <w:r>
+              <w:rPr>
+                <w:smallCaps/>
+              </w:rPr>
+              <w:t xml:space="preserve">Docket Number {% </w:t>
+            </w:r>
+            <w:r>
+              <w:t>endif %}</w:t>
+            </w:r>
+          </w:p>
+          <w:p>
+            <w:pPr>
+              <w:rPr>
+                <w:smallCaps/>
+              </w:rPr>
+            </w:pPr>
+            <w:r>
+              <w:rPr>
+                <w:smallCaps/>
+              </w:rPr>
+              <w:t xml:space="preserve">{{ </w:t>
+            </w:r>
+            <w:r>
+              <w:rPr>
+                <w:smallCaps/>
+              </w:rPr>
+              <w:t>showifdef('</w:t>
+            </w:r>
+            <w:r>
+              <w:rPr>
+                <w:smallCaps/>
+              </w:rPr>
+              <w:t>docket_number</w:t>
+            </w:r>
+            <w:r>
+              <w:rPr>
+                <w:smallCaps/>
+              </w:rPr>
+              <w:t>')</w:t>
+            </w:r>
+            <w:r>
+              <w:rPr>
+                <w:smallCaps/>
+              </w:rPr>
+              <w:t xml:space="preserve"> }}</w:t>
+            </w:r>
           </w:p>
         </w:tc>
       </w:tr>
@@ -238,44 +254,14 @@
           <w:p>
             <w:pPr>
               <w:rPr>
-                <w:rFonts w:eastAsia="Calibri"/>
-                <w:smallCaps/>
-              </w:rPr>
-            </w:pPr>
-            <w:proofErr w:type="gramStart"/>
-            <w:r>
-              <w:rPr>
-                <w:rFonts w:eastAsia="Calibri"/>
-                <w:smallCaps/>
-              </w:rPr>
-              <w:t>{{ plaintiffs</w:t>
-            </w:r>
-            <w:proofErr w:type="gramEnd"/>
-            <w:r>
-              <w:rPr>
-                <w:rFonts w:eastAsia="Calibri"/>
-                <w:smallCaps/>
-              </w:rPr>
-              <w:t xml:space="preserve"> }}</w:t>
-            </w:r>
-            <w:r>
-              <w:rPr>
-                <w:smallCaps/>
-              </w:rPr>
-              <w:t>,</w:t>
-            </w:r>
-          </w:p>
-          <w:p>
-            <w:pPr>
-              <w:rPr>
-                <w:smallCaps/>
-              </w:rPr>
-            </w:pPr>
-            <w:r>
-              <w:rPr>
-                <w:smallCaps/>
-              </w:rPr>
-              <w:t>Plaintiff</w:t>
+                <w:smallCaps/>
+              </w:rPr>
+            </w:pPr>
+            <w:r>
+              <w:rPr>
+                <w:smallCaps/>
+              </w:rPr>
+              <w:t>{%tr if other_parties | length %}</w:t>
             </w:r>
           </w:p>
         </w:tc>
@@ -297,90 +283,78 @@
             <w:shd w:val="clear" w:color="auto" w:fill="auto"/>
           </w:tcPr>
           <w:p>
-            <w:r>
-              <w:rPr>
-                <w:smallCaps/>
-              </w:rPr>
-              <w:t xml:space="preserve">{% </w:t>
-            </w:r>
-            <w:r>
-              <w:t xml:space="preserve">if </w:t>
-            </w:r>
-            <w:proofErr w:type="spellStart"/>
-            <w:r>
-              <w:t>have</w:t>
-            </w:r>
-            <w:r>
-              <w:t>_docket_number</w:t>
-            </w:r>
-            <w:proofErr w:type="spellEnd"/>
-            <w:r>
-              <w:t xml:space="preserve"> %} </w:t>
-            </w:r>
-            <w:r>
-              <w:rPr>
-                <w:smallCaps/>
-              </w:rPr>
-              <w:t>Docket Number</w:t>
-            </w:r>
-            <w:r>
-              <w:rPr>
-                <w:smallCaps/>
-              </w:rPr>
-              <w:t xml:space="preserve"> {% </w:t>
-            </w:r>
-            <w:r>
-              <w:t>endif %}</w:t>
-            </w:r>
-          </w:p>
-          <w:p>
-            <w:pPr>
-              <w:rPr>
-                <w:smallCaps/>
-              </w:rPr>
-            </w:pPr>
-            <w:proofErr w:type="gramStart"/>
-            <w:r>
-              <w:rPr>
-                <w:smallCaps/>
-              </w:rPr>
-              <w:t xml:space="preserve">{{ </w:t>
-            </w:r>
-            <w:proofErr w:type="spellStart"/>
-            <w:r>
-              <w:rPr>
-                <w:smallCaps/>
-              </w:rPr>
-              <w:t>showifdef</w:t>
-            </w:r>
-            <w:proofErr w:type="spellEnd"/>
-            <w:proofErr w:type="gramEnd"/>
-            <w:r>
-              <w:rPr>
-                <w:smallCaps/>
-              </w:rPr>
-              <w:t>('</w:t>
-            </w:r>
-            <w:proofErr w:type="spellStart"/>
-            <w:r>
-              <w:rPr>
-                <w:smallCaps/>
-              </w:rPr>
-              <w:t>docket_number</w:t>
-            </w:r>
-            <w:proofErr w:type="spellEnd"/>
-            <w:r>
-              <w:rPr>
-                <w:smallCaps/>
-              </w:rPr>
-              <w:t>')</w:t>
-            </w:r>
-            <w:r>
-              <w:rPr>
-                <w:smallCaps/>
-              </w:rPr>
-              <w:t xml:space="preserve"> }}</w:t>
-            </w:r>
+            <w:pPr>
+              <w:rPr>
+                <w:smallCaps/>
+              </w:rPr>
+            </w:pPr>
+          </w:p>
+        </w:tc>
+      </w:tr>
+      <w:tr>
+        <w:tc>
+          <w:tcPr>
+            <w:tcW w:w="4225" w:type="dxa"/>
+            <w:shd w:val="clear" w:color="auto" w:fill="auto"/>
+          </w:tcPr>
+          <w:p>
+            <w:pPr>
+              <w:rPr>
+                <w:rFonts w:eastAsia="Calibri"/>
+                <w:smallCaps/>
+              </w:rPr>
+            </w:pPr>
+            <w:r>
+              <w:rPr>
+                <w:rFonts w:eastAsia="Calibri"/>
+                <w:smallCaps/>
+              </w:rPr>
+              <w:t>{{ plaintiffs }}</w:t>
+            </w:r>
+            <w:r>
+              <w:rPr>
+                <w:smallCaps/>
+              </w:rPr>
+              <w:t>,</w:t>
+            </w:r>
+          </w:p>
+          <w:p>
+            <w:pPr>
+              <w:rPr>
+                <w:smallCaps/>
+              </w:rPr>
+            </w:pPr>
+            <w:r>
+              <w:rPr>
+                <w:smallCaps/>
+              </w:rPr>
+              <w:t>Plaintiff</w:t>
+            </w:r>
+          </w:p>
+        </w:tc>
+        <w:tc>
+          <w:tcPr>
+            <w:tcW w:w="450" w:type="dxa"/>
+          </w:tcPr>
+          <w:p>
+            <w:pPr>
+              <w:rPr>
+                <w:smallCaps/>
+              </w:rPr>
+            </w:pPr>
+          </w:p>
+        </w:tc>
+        <w:tc>
+          <w:tcPr>
+            <w:tcW w:w="4675" w:type="dxa"/>
+            <w:shd w:val="clear" w:color="auto" w:fill="auto"/>
+          </w:tcPr>
+          <w:p>
+            <w:pPr>
+              <w:rPr>
+                <w:smallCaps/>
+              </w:rPr>
+            </w:pPr>
           </w:p>
         </w:tc>
       </w:tr>
@@ -443,19 +417,11 @@
                 <w:smallCaps/>
               </w:rPr>
             </w:pPr>
-            <w:proofErr w:type="gramStart"/>
-            <w:r>
-              <w:rPr>
-                <w:smallCaps/>
-              </w:rPr>
-              <w:t>{{ defendants</w:t>
-            </w:r>
-            <w:proofErr w:type="gramEnd"/>
-            <w:r>
-              <w:rPr>
-                <w:smallCaps/>
-              </w:rPr>
-              <w:t xml:space="preserve"> }}</w:t>
+            <w:r>
+              <w:rPr>
+                <w:smallCaps/>
+              </w:rPr>
+              <w:t>{{ defendants }}</w:t>
             </w:r>
           </w:p>
           <w:p>
@@ -494,21 +460,7 @@
               <w:rPr>
                 <w:smallCaps/>
               </w:rPr>
-              <w:t>{{</w:t>
-            </w:r>
-            <w:proofErr w:type="spellStart"/>
-            <w:r>
-              <w:rPr>
-                <w:smallCaps/>
-              </w:rPr>
-              <w:t>party_role</w:t>
-            </w:r>
-            <w:proofErr w:type="spellEnd"/>
-            <w:r>
-              <w:rPr>
-                <w:smallCaps/>
-              </w:rPr>
-              <w:t>}}</w:t>
+              <w:t>{{party_role}}</w:t>
             </w:r>
             <w:r>
               <w:rPr>
@@ -522,6 +474,168 @@
               </w:rPr>
               <w:t>s Notice For Request For Interpreter</w:t>
             </w:r>
+          </w:p>
+        </w:tc>
+      </w:tr>
+      <w:tr>
+        <w:trPr>
+          <w:trHeight w:val="198"/>
+        </w:trPr>
+        <w:tc>
+          <w:tcPr>
+            <w:tcW w:w="4225" w:type="dxa"/>
+            <w:shd w:val="clear" w:color="auto" w:fill="auto"/>
+            <w:vAlign w:val="center"/>
+          </w:tcPr>
+          <w:p>
+            <w:pPr>
+              <w:rPr>
+                <w:smallCaps/>
+              </w:rPr>
+            </w:pPr>
+            <w:r>
+              <w:rPr>
+                <w:smallCaps/>
+              </w:rPr>
+              <w:t>{%tr else %}</w:t>
+            </w:r>
+          </w:p>
+        </w:tc>
+        <w:tc>
+          <w:tcPr>
+            <w:tcW w:w="450" w:type="dxa"/>
+          </w:tcPr>
+          <w:p>
+            <w:pPr>
+              <w:rPr>
+                <w:smallCaps/>
+              </w:rPr>
+            </w:pPr>
+          </w:p>
+        </w:tc>
+        <w:tc>
+          <w:tcPr>
+            <w:tcW w:w="4675" w:type="dxa"/>
+            <w:shd w:val="clear" w:color="auto" w:fill="auto"/>
+          </w:tcPr>
+          <w:p>
+            <w:pPr>
+              <w:rPr>
+                <w:smallCaps/>
+              </w:rPr>
+            </w:pPr>
+          </w:p>
+        </w:tc>
+      </w:tr>
+      <w:tr>
+        <w:trPr>
+          <w:trHeight w:val="198"/>
+        </w:trPr>
+        <w:tc>
+          <w:tcPr>
+            <w:tcW w:w="4225" w:type="dxa"/>
+            <w:shd w:val="clear" w:color="auto" w:fill="auto"/>
+            <w:vAlign w:val="center"/>
+          </w:tcPr>
+          <w:p>
+            <w:pPr>
+              <w:rPr>
+                <w:smallCaps/>
+              </w:rPr>
+            </w:pPr>
+            <w:r>
+              <w:rPr>
+                <w:smallCaps/>
+              </w:rPr>
+              <w:t>In the matter of {{ users }}</w:t>
+            </w:r>
+          </w:p>
+        </w:tc>
+        <w:tc>
+          <w:tcPr>
+            <w:tcW w:w="450" w:type="dxa"/>
+          </w:tcPr>
+          <w:p>
+            <w:pPr>
+              <w:rPr>
+                <w:smallCaps/>
+              </w:rPr>
+            </w:pPr>
+          </w:p>
+        </w:tc>
+        <w:tc>
+          <w:tcPr>
+            <w:tcW w:w="4675" w:type="dxa"/>
+            <w:shd w:val="clear" w:color="auto" w:fill="auto"/>
+          </w:tcPr>
+          <w:p>
+            <w:pPr>
+              <w:rPr>
+                <w:smallCaps/>
+              </w:rPr>
+            </w:pPr>
+            <w:r>
+              <w:rPr>
+                <w:smallCaps/>
+              </w:rPr>
+              <w:t>{{party_role}}</w:t>
+            </w:r>
+            <w:r>
+              <w:rPr>
+                <w:smallCaps/>
+              </w:rPr>
+              <w:t>'s Notice For Request For Interpreter</w:t>
+            </w:r>
+          </w:p>
+        </w:tc>
+      </w:tr>
+      <w:tr>
+        <w:trPr>
+          <w:trHeight w:val="198"/>
+        </w:trPr>
+        <w:tc>
+          <w:tcPr>
+            <w:tcW w:w="4225" w:type="dxa"/>
+            <w:shd w:val="clear" w:color="auto" w:fill="auto"/>
+            <w:vAlign w:val="center"/>
+          </w:tcPr>
+          <w:p>
+            <w:pPr>
+              <w:rPr>
+                <w:smallCaps/>
+              </w:rPr>
+            </w:pPr>
+            <w:r>
+              <w:rPr>
+                <w:smallCaps/>
+              </w:rPr>
+              <w:t>{%tr endif %}</w:t>
+            </w:r>
+          </w:p>
+        </w:tc>
+        <w:tc>
+          <w:tcPr>
+            <w:tcW w:w="450" w:type="dxa"/>
+          </w:tcPr>
+          <w:p>
+            <w:pPr>
+              <w:rPr>
+                <w:smallCaps/>
+              </w:rPr>
+            </w:pPr>
+          </w:p>
+        </w:tc>
+        <w:tc>
+          <w:tcPr>
+            <w:tcW w:w="4675" w:type="dxa"/>
+            <w:shd w:val="clear" w:color="auto" w:fill="auto"/>
+          </w:tcPr>
+          <w:p>
+            <w:pPr>
+              <w:rPr>
+                <w:smallCaps/>
+              </w:rPr>
+            </w:pPr>
           </w:p>
         </w:tc>
       </w:tr>
@@ -548,19 +662,12 @@
       <w:r>
         <w:t xml:space="preserve">s the </w:t>
       </w:r>
-      <w:proofErr w:type="gramStart"/>
       <w:r>
         <w:t xml:space="preserve">{{ </w:t>
       </w:r>
-      <w:proofErr w:type="spellStart"/>
-      <w:r>
-        <w:t>party</w:t>
-      </w:r>
-      <w:proofErr w:type="gramEnd"/>
-      <w:r>
-        <w:t>_role</w:t>
-      </w:r>
-      <w:proofErr w:type="spellEnd"/>
+      <w:r>
+        <w:t>party_role</w:t>
+      </w:r>
       <w:r>
         <w:t xml:space="preserve"> </w:t>
       </w:r>
@@ -580,30 +687,14 @@
         <w:t xml:space="preserve"> the </w:t>
       </w:r>
       <w:r>
-        <w:t xml:space="preserve">Court, pursuant to </w:t>
-      </w:r>
-      <w:proofErr w:type="spellStart"/>
-      <w:r>
-        <w:t>M.G.L</w:t>
-      </w:r>
-      <w:proofErr w:type="spellEnd"/>
+        <w:t>Court, pursuant to M.G.L., ch. 261 §</w:t>
+      </w:r>
+      <w:r>
+        <w:t>27A et. seq</w:t>
+      </w:r>
       <w:r>
         <w:t xml:space="preserve">., </w:t>
       </w:r>
-      <w:proofErr w:type="spellStart"/>
-      <w:r>
-        <w:t>ch.</w:t>
-      </w:r>
-      <w:proofErr w:type="spellEnd"/>
-      <w:r>
-        <w:t xml:space="preserve"> 261 §</w:t>
-      </w:r>
-      <w:r>
-        <w:t>27A et. seq</w:t>
-      </w:r>
-      <w:r>
-        <w:t xml:space="preserve">., </w:t>
-      </w:r>
       <w:r>
         <w:t xml:space="preserve">that they require the </w:t>
       </w:r>
@@ -616,21 +707,11 @@
       <w:r>
         <w:t xml:space="preserve"> a court-paid </w:t>
       </w:r>
-      <w:proofErr w:type="gramStart"/>
       <w:r>
         <w:t xml:space="preserve">{{ </w:t>
       </w:r>
-      <w:proofErr w:type="spellStart"/>
-      <w:r>
-        <w:t>user</w:t>
-      </w:r>
-      <w:proofErr w:type="gramEnd"/>
-      <w:r>
-        <w:t>_preferred_language</w:t>
-      </w:r>
-      <w:proofErr w:type="spellEnd"/>
-      <w:r>
-        <w:t xml:space="preserve"> }}</w:t>
+      <w:r>
+        <w:t>user_preferred_language }}</w:t>
       </w:r>
       <w:r>
         <w:t xml:space="preserve"> </w:t>
@@ -645,15 +726,7 @@
         <w:t xml:space="preserve">rpreter to assist the </w:t>
       </w:r>
       <w:r>
-        <w:t xml:space="preserve">{{ </w:t>
-      </w:r>
-      <w:proofErr w:type="spellStart"/>
-      <w:r>
-        <w:t>party_role</w:t>
-      </w:r>
-      <w:proofErr w:type="spellEnd"/>
-      <w:r>
-        <w:t xml:space="preserve"> }} </w:t>
+        <w:t xml:space="preserve">{{ party_role }} </w:t>
       </w:r>
       <w:r>
         <w:t>durin</w:t>
@@ -708,21 +781,7 @@
               <w:rPr>
                 <w:rFonts w:eastAsia="Calibri"/>
               </w:rPr>
-              <w:t xml:space="preserve">{%p if </w:t>
-            </w:r>
-            <w:proofErr w:type="spellStart"/>
-            <w:r>
-              <w:rPr>
-                <w:rFonts w:eastAsia="Calibri"/>
-              </w:rPr>
-              <w:t>i</w:t>
-            </w:r>
-            <w:proofErr w:type="spellEnd"/>
-            <w:r>
-              <w:rPr>
-                <w:rFonts w:eastAsia="Calibri"/>
-              </w:rPr>
-              <w:t xml:space="preserve"> == "final" %}</w:t>
+              <w:t>{%p if i == "final" %}</w:t>
             </w:r>
           </w:p>
           <w:p>
@@ -734,7 +793,6 @@
                 <w:rFonts w:eastAsia="Calibri"/>
               </w:rPr>
             </w:pPr>
-            <w:proofErr w:type="gramStart"/>
             <w:r>
               <w:rPr>
                 <w:rFonts w:eastAsia="Calibri"/>
@@ -745,14 +803,7 @@
               <w:rPr>
                 <w:rFonts w:eastAsia="Calibri"/>
               </w:rPr>
-              <w:t>s</w:t>
-            </w:r>
-            <w:proofErr w:type="gramEnd"/>
-            <w:r>
-              <w:rPr>
-                <w:rFonts w:eastAsia="Calibri"/>
-              </w:rPr>
-              <w:t>[0]</w:t>
+              <w:t>s[0]</w:t>
             </w:r>
             <w:r>
               <w:rPr>
@@ -802,16 +853,11 @@
               <w:spacing w:line="240" w:lineRule="auto"/>
               <w:ind w:firstLine="0"/>
             </w:pPr>
-            <w:proofErr w:type="gramStart"/>
             <w:r>
               <w:t>{{ user</w:t>
             </w:r>
             <w:r>
-              <w:t>s</w:t>
-            </w:r>
-            <w:proofErr w:type="gramEnd"/>
-            <w:r>
-              <w:t>[0].name</w:t>
+              <w:t>s[0].name</w:t>
             </w:r>
             <w:r>
               <w:t xml:space="preserve"> }},</w:t>
@@ -833,21 +879,8 @@
                 <w:rFonts w:eastAsia="Calibri"/>
               </w:rPr>
             </w:pPr>
-            <w:proofErr w:type="gramStart"/>
-            <w:r>
-              <w:t xml:space="preserve">{{ </w:t>
-            </w:r>
-            <w:proofErr w:type="spellStart"/>
-            <w:r>
-              <w:t>party</w:t>
-            </w:r>
-            <w:proofErr w:type="gramEnd"/>
-            <w:r>
-              <w:t>_role</w:t>
-            </w:r>
-            <w:proofErr w:type="spellEnd"/>
-            <w:r>
-              <w:t xml:space="preserve"> }}</w:t>
+            <w:r>
+              <w:t>{{ party_role }}</w:t>
             </w:r>
           </w:p>
         </w:tc>
@@ -865,33 +898,23 @@
                 <w:rFonts w:eastAsia="Calibri"/>
               </w:rPr>
             </w:pPr>
-            <w:proofErr w:type="gramStart"/>
             <w:r>
               <w:rPr>
                 <w:rFonts w:eastAsia="Calibri"/>
               </w:rPr>
               <w:t>{{ users</w:t>
             </w:r>
-            <w:proofErr w:type="gramEnd"/>
             <w:r>
               <w:rPr>
                 <w:rFonts w:eastAsia="Calibri"/>
               </w:rPr>
               <w:t>[0].</w:t>
             </w:r>
-            <w:proofErr w:type="spellStart"/>
-            <w:r>
-              <w:rPr>
-                <w:rFonts w:eastAsia="Calibri"/>
-              </w:rPr>
-              <w:t>address.block</w:t>
-            </w:r>
-            <w:proofErr w:type="spellEnd"/>
-            <w:r>
-              <w:rPr>
-                <w:rFonts w:eastAsia="Calibri"/>
-              </w:rPr>
-              <w:t>() }}</w:t>
+            <w:r>
+              <w:rPr>
+                <w:rFonts w:eastAsia="Calibri"/>
+              </w:rPr>
+              <w:t>address.block() }}</w:t>
             </w:r>
           </w:p>
         </w:tc>
@@ -909,27 +932,17 @@
                 <w:rFonts w:eastAsia="Calibri"/>
               </w:rPr>
             </w:pPr>
-            <w:proofErr w:type="gramStart"/>
             <w:r>
               <w:rPr>
                 <w:rFonts w:eastAsia="Calibri"/>
               </w:rPr>
               <w:t xml:space="preserve">{{ </w:t>
             </w:r>
-            <w:proofErr w:type="spellStart"/>
-            <w:r>
-              <w:rPr>
-                <w:rFonts w:eastAsia="Calibri"/>
-              </w:rPr>
-              <w:t>showifdef</w:t>
-            </w:r>
-            <w:proofErr w:type="spellEnd"/>
-            <w:proofErr w:type="gramEnd"/>
-            <w:r>
-              <w:rPr>
-                <w:rFonts w:eastAsia="Calibri"/>
-              </w:rPr>
-              <w:t>('</w:t>
+            <w:r>
+              <w:rPr>
+                <w:rFonts w:eastAsia="Calibri"/>
+              </w:rPr>
+              <w:t>showifdef('</w:t>
             </w:r>
             <w:r>
               <w:rPr>
@@ -947,21 +960,7 @@
               <w:rPr>
                 <w:rFonts w:eastAsia="Calibri"/>
               </w:rPr>
-              <w:t>.</w:t>
-            </w:r>
-            <w:proofErr w:type="spellStart"/>
-            <w:r>
-              <w:rPr>
-                <w:rFonts w:eastAsia="Calibri"/>
-              </w:rPr>
-              <w:t>phone_numbers</w:t>
-            </w:r>
-            <w:proofErr w:type="spellEnd"/>
-            <w:r>
-              <w:rPr>
-                <w:rFonts w:eastAsia="Calibri"/>
-              </w:rPr>
-              <w:t>()</w:t>
+              <w:t>.phone_numbers()</w:t>
             </w:r>
             <w:r>
               <w:rPr>
@@ -994,18 +993,8 @@
                 <w:rFonts w:eastAsia="Calibri"/>
               </w:rPr>
             </w:pPr>
-            <w:proofErr w:type="gramStart"/>
-            <w:r>
-              <w:t xml:space="preserve">{{ </w:t>
-            </w:r>
-            <w:proofErr w:type="spellStart"/>
-            <w:r>
-              <w:t>showifdef</w:t>
-            </w:r>
-            <w:proofErr w:type="spellEnd"/>
-            <w:proofErr w:type="gramEnd"/>
-            <w:r>
-              <w:t>('user[0].email') }}</w:t>
+            <w:r>
+              <w:t>{{ showifdef('user[0].email') }}</w:t>
             </w:r>
           </w:p>
         </w:tc>
@@ -1039,7 +1028,7 @@
 </file>
 
 <file path=word/endnotes.xml><?xml version="1.0" encoding="utf-8"?>
-<w:endnotes xmlns:wpc="http://schemas.microsoft.com/office/word/2010/wordprocessingCanvas" xmlns:cx="http://schemas.microsoft.com/office/drawing/2014/chartex" xmlns:cx1="http://schemas.microsoft.com/office/drawing/2015/9/8/chartex" xmlns:cx2="http://schemas.microsoft.com/office/drawing/2015/10/21/chartex" xmlns:cx3="http://schemas.microsoft.com/office/drawing/2016/5/9/chartex" xmlns:cx4="http://schemas.microsoft.com/office/drawing/2016/5/10/chartex" xmlns:cx5="http://schemas.microsoft.com/office/drawing/2016/5/11/chartex" xmlns:cx6="http://schemas.microsoft.com/office/drawing/2016/5/12/chartex" xmlns:cx7="http://schemas.microsoft.com/office/drawing/2016/5/13/chartex" xmlns:cx8="http://schemas.microsoft.com/office/drawing/2016/5/14/chartex" xmlns:mc="http://schemas.openxmlformats.org/markup-compatibility/2006" xmlns:aink="http://schemas.microsoft.com/office/drawing/2016/ink" xmlns:am3d="http://schemas.microsoft.com/office/drawing/2017/model3d" xmlns:o="urn:schemas-microsoft-com:office:office" xmlns:r="http://schemas.openxmlformats.org/officeDocument/2006/relationships" xmlns:m="http://schemas.openxmlformats.org/officeDocument/2006/math" xmlns:v="urn:schemas-microsoft-com:vml" xmlns:wp14="http://schemas.microsoft.com/office/word/2010/wordprocessingDrawing" xmlns:wp="http://schemas.openxmlformats.org/drawingml/2006/wordprocessingDrawing" xmlns:w10="urn:schemas-microsoft-com:office:word" xmlns:w="http://schemas.openxmlformats.org/wordprocessingml/2006/main" xmlns:w14="http://schemas.microsoft.com/office/word/2010/wordml" xmlns:w15="http://schemas.microsoft.com/office/word/2012/wordml" xmlns:w16cex="http://schemas.microsoft.com/office/word/2018/wordml/cex" xmlns:w16cid="http://schemas.microsoft.com/office/word/2016/wordml/cid" xmlns:w16="http://schemas.microsoft.com/office/word/2018/wordml" xmlns:w16se="http://schemas.microsoft.com/office/word/2015/wordml/symex" xmlns:wpg="http://schemas.microsoft.com/office/word/2010/wordprocessingGroup" xmlns:wpi="http://schemas.microsoft.com/office/word/2010/wordprocessingInk" xmlns:wne="http://schemas.microsoft.com/office/word/2006/wordml" xmlns:wps="http://schemas.microsoft.com/office/word/2010/wordprocessingShape" mc:Ignorable="w14 w15 w16se w16cid w16 w16cex wp14">
+<w:endnotes xmlns:wpc="http://schemas.microsoft.com/office/word/2010/wordprocessingCanvas" xmlns:cx="http://schemas.microsoft.com/office/drawing/2014/chartex" xmlns:cx1="http://schemas.microsoft.com/office/drawing/2015/9/8/chartex" xmlns:cx2="http://schemas.microsoft.com/office/drawing/2015/10/21/chartex" xmlns:cx3="http://schemas.microsoft.com/office/drawing/2016/5/9/chartex" xmlns:cx4="http://schemas.microsoft.com/office/drawing/2016/5/10/chartex" xmlns:cx5="http://schemas.microsoft.com/office/drawing/2016/5/11/chartex" xmlns:cx6="http://schemas.microsoft.com/office/drawing/2016/5/12/chartex" xmlns:cx7="http://schemas.microsoft.com/office/drawing/2016/5/13/chartex" xmlns:cx8="http://schemas.microsoft.com/office/drawing/2016/5/14/chartex" xmlns:mc="http://schemas.openxmlformats.org/markup-compatibility/2006" xmlns:aink="http://schemas.microsoft.com/office/drawing/2016/ink" xmlns:am3d="http://schemas.microsoft.com/office/drawing/2017/model3d" xmlns:o="urn:schemas-microsoft-com:office:office" xmlns:r="http://schemas.openxmlformats.org/officeDocument/2006/relationships" xmlns:m="http://schemas.openxmlformats.org/officeDocument/2006/math" xmlns:v="urn:schemas-microsoft-com:vml" xmlns:wp14="http://schemas.microsoft.com/office/word/2010/wordprocessingDrawing" xmlns:wp="http://schemas.openxmlformats.org/drawingml/2006/wordprocessingDrawing" xmlns:w10="urn:schemas-microsoft-com:office:word" xmlns:w="http://schemas.openxmlformats.org/wordprocessingml/2006/main" xmlns:w14="http://schemas.microsoft.com/office/word/2010/wordml" xmlns:w15="http://schemas.microsoft.com/office/word/2012/wordml" xmlns:w16cex="http://schemas.microsoft.com/office/word/2018/wordml/cex" xmlns:w16cid="http://schemas.microsoft.com/office/word/2016/wordml/cid" xmlns:w16="http://schemas.microsoft.com/office/word/2018/wordml" xmlns:w16sdtdh="http://schemas.microsoft.com/office/word/2020/wordml/sdtdatahash" xmlns:w16se="http://schemas.microsoft.com/office/word/2015/wordml/symex" xmlns:wpg="http://schemas.microsoft.com/office/word/2010/wordprocessingGroup" xmlns:wpi="http://schemas.microsoft.com/office/word/2010/wordprocessingInk" xmlns:wne="http://schemas.microsoft.com/office/word/2006/wordml" xmlns:wps="http://schemas.microsoft.com/office/word/2010/wordprocessingShape" mc:Ignorable="w14 w15 w16se w16cid w16 w16cex w16sdtdh wp14">
   <w:endnote w:type="separator" w:id="-1">
     <w:p>
       <w:r>
@@ -1058,7 +1047,7 @@
 </file>
 
 <file path=word/footer1.xml><?xml version="1.0" encoding="utf-8"?>
-<w:ftr xmlns:wpc="http://schemas.microsoft.com/office/word/2010/wordprocessingCanvas" xmlns:cx="http://schemas.microsoft.com/office/drawing/2014/chartex" xmlns:cx1="http://schemas.microsoft.com/office/drawing/2015/9/8/chartex" xmlns:cx2="http://schemas.microsoft.com/office/drawing/2015/10/21/chartex" xmlns:cx3="http://schemas.microsoft.com/office/drawing/2016/5/9/chartex" xmlns:cx4="http://schemas.microsoft.com/office/drawing/2016/5/10/chartex" xmlns:cx5="http://schemas.microsoft.com/office/drawing/2016/5/11/chartex" xmlns:cx6="http://schemas.microsoft.com/office/drawing/2016/5/12/chartex" xmlns:cx7="http://schemas.microsoft.com/office/drawing/2016/5/13/chartex" xmlns:cx8="http://schemas.microsoft.com/office/drawing/2016/5/14/chartex" xmlns:mc="http://schemas.openxmlformats.org/markup-compatibility/2006" xmlns:aink="http://schemas.microsoft.com/office/drawing/2016/ink" xmlns:am3d="http://schemas.microsoft.com/office/drawing/2017/model3d" xmlns:o="urn:schemas-microsoft-com:office:office" xmlns:r="http://schemas.openxmlformats.org/officeDocument/2006/relationships" xmlns:m="http://schemas.openxmlformats.org/officeDocument/2006/math" xmlns:v="urn:schemas-microsoft-com:vml" xmlns:wp14="http://schemas.microsoft.com/office/word/2010/wordprocessingDrawing" xmlns:wp="http://schemas.openxmlformats.org/drawingml/2006/wordprocessingDrawing" xmlns:w10="urn:schemas-microsoft-com:office:word" xmlns:w="http://schemas.openxmlformats.org/wordprocessingml/2006/main" xmlns:w14="http://schemas.microsoft.com/office/word/2010/wordml" xmlns:w15="http://schemas.microsoft.com/office/word/2012/wordml" xmlns:w16cex="http://schemas.microsoft.com/office/word/2018/wordml/cex" xmlns:w16cid="http://schemas.microsoft.com/office/word/2016/wordml/cid" xmlns:w16="http://schemas.microsoft.com/office/word/2018/wordml" xmlns:w16se="http://schemas.microsoft.com/office/word/2015/wordml/symex" xmlns:wpg="http://schemas.microsoft.com/office/word/2010/wordprocessingGroup" xmlns:wpi="http://schemas.microsoft.com/office/word/2010/wordprocessingInk" xmlns:wne="http://schemas.microsoft.com/office/word/2006/wordml" xmlns:wps="http://schemas.microsoft.com/office/word/2010/wordprocessingShape" mc:Ignorable="w14 w15 w16se w16cid w16 w16cex wp14">
+<w:ftr xmlns:wpc="http://schemas.microsoft.com/office/word/2010/wordprocessingCanvas" xmlns:cx="http://schemas.microsoft.com/office/drawing/2014/chartex" xmlns:cx1="http://schemas.microsoft.com/office/drawing/2015/9/8/chartex" xmlns:cx2="http://schemas.microsoft.com/office/drawing/2015/10/21/chartex" xmlns:cx3="http://schemas.microsoft.com/office/drawing/2016/5/9/chartex" xmlns:cx4="http://schemas.microsoft.com/office/drawing/2016/5/10/chartex" xmlns:cx5="http://schemas.microsoft.com/office/drawing/2016/5/11/chartex" xmlns:cx6="http://schemas.microsoft.com/office/drawing/2016/5/12/chartex" xmlns:cx7="http://schemas.microsoft.com/office/drawing/2016/5/13/chartex" xmlns:cx8="http://schemas.microsoft.com/office/drawing/2016/5/14/chartex" xmlns:mc="http://schemas.openxmlformats.org/markup-compatibility/2006" xmlns:aink="http://schemas.microsoft.com/office/drawing/2016/ink" xmlns:am3d="http://schemas.microsoft.com/office/drawing/2017/model3d" xmlns:o="urn:schemas-microsoft-com:office:office" xmlns:r="http://schemas.openxmlformats.org/officeDocument/2006/relationships" xmlns:m="http://schemas.openxmlformats.org/officeDocument/2006/math" xmlns:v="urn:schemas-microsoft-com:vml" xmlns:wp14="http://schemas.microsoft.com/office/word/2010/wordprocessingDrawing" xmlns:wp="http://schemas.openxmlformats.org/drawingml/2006/wordprocessingDrawing" xmlns:w10="urn:schemas-microsoft-com:office:word" xmlns:w="http://schemas.openxmlformats.org/wordprocessingml/2006/main" xmlns:w14="http://schemas.microsoft.com/office/word/2010/wordml" xmlns:w15="http://schemas.microsoft.com/office/word/2012/wordml" xmlns:w16cex="http://schemas.microsoft.com/office/word/2018/wordml/cex" xmlns:w16cid="http://schemas.microsoft.com/office/word/2016/wordml/cid" xmlns:w16="http://schemas.microsoft.com/office/word/2018/wordml" xmlns:w16sdtdh="http://schemas.microsoft.com/office/word/2020/wordml/sdtdatahash" xmlns:w16se="http://schemas.microsoft.com/office/word/2015/wordml/symex" xmlns:wpg="http://schemas.microsoft.com/office/word/2010/wordprocessingGroup" xmlns:wpi="http://schemas.microsoft.com/office/word/2010/wordprocessingInk" xmlns:wne="http://schemas.microsoft.com/office/word/2006/wordml" xmlns:wps="http://schemas.microsoft.com/office/word/2010/wordprocessingShape" mc:Ignorable="w14 w15 w16se w16cid w16 w16cex w16sdtdh wp14">
   <w:p>
     <w:pPr>
       <w:pStyle w:val="Footer"/>
@@ -1068,7 +1057,7 @@
 </file>
 
 <file path=word/footer2.xml><?xml version="1.0" encoding="utf-8"?>
-<w:ftr xmlns:wpc="http://schemas.microsoft.com/office/word/2010/wordprocessingCanvas" xmlns:cx="http://schemas.microsoft.com/office/drawing/2014/chartex" xmlns:cx1="http://schemas.microsoft.com/office/drawing/2015/9/8/chartex" xmlns:cx2="http://schemas.microsoft.com/office/drawing/2015/10/21/chartex" xmlns:cx3="http://schemas.microsoft.com/office/drawing/2016/5/9/chartex" xmlns:cx4="http://schemas.microsoft.com/office/drawing/2016/5/10/chartex" xmlns:cx5="http://schemas.microsoft.com/office/drawing/2016/5/11/chartex" xmlns:cx6="http://schemas.microsoft.com/office/drawing/2016/5/12/chartex" xmlns:cx7="http://schemas.microsoft.com/office/drawing/2016/5/13/chartex" xmlns:cx8="http://schemas.microsoft.com/office/drawing/2016/5/14/chartex" xmlns:mc="http://schemas.openxmlformats.org/markup-compatibility/2006" xmlns:aink="http://schemas.microsoft.com/office/drawing/2016/ink" xmlns:am3d="http://schemas.microsoft.com/office/drawing/2017/model3d" xmlns:o="urn:schemas-microsoft-com:office:office" xmlns:r="http://schemas.openxmlformats.org/officeDocument/2006/relationships" xmlns:m="http://schemas.openxmlformats.org/officeDocument/2006/math" xmlns:v="urn:schemas-microsoft-com:vml" xmlns:wp14="http://schemas.microsoft.com/office/word/2010/wordprocessingDrawing" xmlns:wp="http://schemas.openxmlformats.org/drawingml/2006/wordprocessingDrawing" xmlns:w10="urn:schemas-microsoft-com:office:word" xmlns:w="http://schemas.openxmlformats.org/wordprocessingml/2006/main" xmlns:w14="http://schemas.microsoft.com/office/word/2010/wordml" xmlns:w15="http://schemas.microsoft.com/office/word/2012/wordml" xmlns:w16cex="http://schemas.microsoft.com/office/word/2018/wordml/cex" xmlns:w16cid="http://schemas.microsoft.com/office/word/2016/wordml/cid" xmlns:w16="http://schemas.microsoft.com/office/word/2018/wordml" xmlns:w16se="http://schemas.microsoft.com/office/word/2015/wordml/symex" xmlns:wpg="http://schemas.microsoft.com/office/word/2010/wordprocessingGroup" xmlns:wpi="http://schemas.microsoft.com/office/word/2010/wordprocessingInk" xmlns:wne="http://schemas.microsoft.com/office/word/2006/wordml" xmlns:wps="http://schemas.microsoft.com/office/word/2010/wordprocessingShape" mc:Ignorable="w14 w15 w16se w16cid w16 w16cex wp14">
+<w:ftr xmlns:wpc="http://schemas.microsoft.com/office/word/2010/wordprocessingCanvas" xmlns:cx="http://schemas.microsoft.com/office/drawing/2014/chartex" xmlns:cx1="http://schemas.microsoft.com/office/drawing/2015/9/8/chartex" xmlns:cx2="http://schemas.microsoft.com/office/drawing/2015/10/21/chartex" xmlns:cx3="http://schemas.microsoft.com/office/drawing/2016/5/9/chartex" xmlns:cx4="http://schemas.microsoft.com/office/drawing/2016/5/10/chartex" xmlns:cx5="http://schemas.microsoft.com/office/drawing/2016/5/11/chartex" xmlns:cx6="http://schemas.microsoft.com/office/drawing/2016/5/12/chartex" xmlns:cx7="http://schemas.microsoft.com/office/drawing/2016/5/13/chartex" xmlns:cx8="http://schemas.microsoft.com/office/drawing/2016/5/14/chartex" xmlns:mc="http://schemas.openxmlformats.org/markup-compatibility/2006" xmlns:aink="http://schemas.microsoft.com/office/drawing/2016/ink" xmlns:am3d="http://schemas.microsoft.com/office/drawing/2017/model3d" xmlns:o="urn:schemas-microsoft-com:office:office" xmlns:r="http://schemas.openxmlformats.org/officeDocument/2006/relationships" xmlns:m="http://schemas.openxmlformats.org/officeDocument/2006/math" xmlns:v="urn:schemas-microsoft-com:vml" xmlns:wp14="http://schemas.microsoft.com/office/word/2010/wordprocessingDrawing" xmlns:wp="http://schemas.openxmlformats.org/drawingml/2006/wordprocessingDrawing" xmlns:w10="urn:schemas-microsoft-com:office:word" xmlns:w="http://schemas.openxmlformats.org/wordprocessingml/2006/main" xmlns:w14="http://schemas.microsoft.com/office/word/2010/wordml" xmlns:w15="http://schemas.microsoft.com/office/word/2012/wordml" xmlns:w16cex="http://schemas.microsoft.com/office/word/2018/wordml/cex" xmlns:w16cid="http://schemas.microsoft.com/office/word/2016/wordml/cid" xmlns:w16="http://schemas.microsoft.com/office/word/2018/wordml" xmlns:w16sdtdh="http://schemas.microsoft.com/office/word/2020/wordml/sdtdatahash" xmlns:w16se="http://schemas.microsoft.com/office/word/2015/wordml/symex" xmlns:wpg="http://schemas.microsoft.com/office/word/2010/wordprocessingGroup" xmlns:wpi="http://schemas.microsoft.com/office/word/2010/wordprocessingInk" xmlns:wne="http://schemas.microsoft.com/office/word/2006/wordml" xmlns:wps="http://schemas.microsoft.com/office/word/2010/wordprocessingShape" mc:Ignorable="w14 w15 w16se w16cid w16 w16cex w16sdtdh wp14">
   <w:sdt>
     <w:sdtPr>
       <w:id w:val="367421212"/>
@@ -1119,7 +1108,7 @@
 </file>
 
 <file path=word/footer3.xml><?xml version="1.0" encoding="utf-8"?>
-<w:ftr xmlns:wpc="http://schemas.microsoft.com/office/word/2010/wordprocessingCanvas" xmlns:cx="http://schemas.microsoft.com/office/drawing/2014/chartex" xmlns:cx1="http://schemas.microsoft.com/office/drawing/2015/9/8/chartex" xmlns:cx2="http://schemas.microsoft.com/office/drawing/2015/10/21/chartex" xmlns:cx3="http://schemas.microsoft.com/office/drawing/2016/5/9/chartex" xmlns:cx4="http://schemas.microsoft.com/office/drawing/2016/5/10/chartex" xmlns:cx5="http://schemas.microsoft.com/office/drawing/2016/5/11/chartex" xmlns:cx6="http://schemas.microsoft.com/office/drawing/2016/5/12/chartex" xmlns:cx7="http://schemas.microsoft.com/office/drawing/2016/5/13/chartex" xmlns:cx8="http://schemas.microsoft.com/office/drawing/2016/5/14/chartex" xmlns:mc="http://schemas.openxmlformats.org/markup-compatibility/2006" xmlns:aink="http://schemas.microsoft.com/office/drawing/2016/ink" xmlns:am3d="http://schemas.microsoft.com/office/drawing/2017/model3d" xmlns:o="urn:schemas-microsoft-com:office:office" xmlns:r="http://schemas.openxmlformats.org/officeDocument/2006/relationships" xmlns:m="http://schemas.openxmlformats.org/officeDocument/2006/math" xmlns:v="urn:schemas-microsoft-com:vml" xmlns:wp14="http://schemas.microsoft.com/office/word/2010/wordprocessingDrawing" xmlns:wp="http://schemas.openxmlformats.org/drawingml/2006/wordprocessingDrawing" xmlns:w10="urn:schemas-microsoft-com:office:word" xmlns:w="http://schemas.openxmlformats.org/wordprocessingml/2006/main" xmlns:w14="http://schemas.microsoft.com/office/word/2010/wordml" xmlns:w15="http://schemas.microsoft.com/office/word/2012/wordml" xmlns:w16cex="http://schemas.microsoft.com/office/word/2018/wordml/cex" xmlns:w16cid="http://schemas.microsoft.com/office/word/2016/wordml/cid" xmlns:w16="http://schemas.microsoft.com/office/word/2018/wordml" xmlns:w16se="http://schemas.microsoft.com/office/word/2015/wordml/symex" xmlns:wpg="http://schemas.microsoft.com/office/word/2010/wordprocessingGroup" xmlns:wpi="http://schemas.microsoft.com/office/word/2010/wordprocessingInk" xmlns:wne="http://schemas.microsoft.com/office/word/2006/wordml" xmlns:wps="http://schemas.microsoft.com/office/word/2010/wordprocessingShape" mc:Ignorable="w14 w15 w16se w16cid w16 w16cex wp14">
+<w:ftr xmlns:wpc="http://schemas.microsoft.com/office/word/2010/wordprocessingCanvas" xmlns:cx="http://schemas.microsoft.com/office/drawing/2014/chartex" xmlns:cx1="http://schemas.microsoft.com/office/drawing/2015/9/8/chartex" xmlns:cx2="http://schemas.microsoft.com/office/drawing/2015/10/21/chartex" xmlns:cx3="http://schemas.microsoft.com/office/drawing/2016/5/9/chartex" xmlns:cx4="http://schemas.microsoft.com/office/drawing/2016/5/10/chartex" xmlns:cx5="http://schemas.microsoft.com/office/drawing/2016/5/11/chartex" xmlns:cx6="http://schemas.microsoft.com/office/drawing/2016/5/12/chartex" xmlns:cx7="http://schemas.microsoft.com/office/drawing/2016/5/13/chartex" xmlns:cx8="http://schemas.microsoft.com/office/drawing/2016/5/14/chartex" xmlns:mc="http://schemas.openxmlformats.org/markup-compatibility/2006" xmlns:aink="http://schemas.microsoft.com/office/drawing/2016/ink" xmlns:am3d="http://schemas.microsoft.com/office/drawing/2017/model3d" xmlns:o="urn:schemas-microsoft-com:office:office" xmlns:r="http://schemas.openxmlformats.org/officeDocument/2006/relationships" xmlns:m="http://schemas.openxmlformats.org/officeDocument/2006/math" xmlns:v="urn:schemas-microsoft-com:vml" xmlns:wp14="http://schemas.microsoft.com/office/word/2010/wordprocessingDrawing" xmlns:wp="http://schemas.openxmlformats.org/drawingml/2006/wordprocessingDrawing" xmlns:w10="urn:schemas-microsoft-com:office:word" xmlns:w="http://schemas.openxmlformats.org/wordprocessingml/2006/main" xmlns:w14="http://schemas.microsoft.com/office/word/2010/wordml" xmlns:w15="http://schemas.microsoft.com/office/word/2012/wordml" xmlns:w16cex="http://schemas.microsoft.com/office/word/2018/wordml/cex" xmlns:w16cid="http://schemas.microsoft.com/office/word/2016/wordml/cid" xmlns:w16="http://schemas.microsoft.com/office/word/2018/wordml" xmlns:w16sdtdh="http://schemas.microsoft.com/office/word/2020/wordml/sdtdatahash" xmlns:w16se="http://schemas.microsoft.com/office/word/2015/wordml/symex" xmlns:wpg="http://schemas.microsoft.com/office/word/2010/wordprocessingGroup" xmlns:wpi="http://schemas.microsoft.com/office/word/2010/wordprocessingInk" xmlns:wne="http://schemas.microsoft.com/office/word/2006/wordml" xmlns:wps="http://schemas.microsoft.com/office/word/2010/wordprocessingShape" mc:Ignorable="w14 w15 w16se w16cid w16 w16cex w16sdtdh wp14">
   <w:p>
     <w:pPr>
       <w:pStyle w:val="Footer"/>
@@ -1129,7 +1118,7 @@
 </file>
 
 <file path=word/footnotes.xml><?xml version="1.0" encoding="utf-8"?>
-<w:footnotes xmlns:wpc="http://schemas.microsoft.com/office/word/2010/wordprocessingCanvas" xmlns:cx="http://schemas.microsoft.com/office/drawing/2014/chartex" xmlns:cx1="http://schemas.microsoft.com/office/drawing/2015/9/8/chartex" xmlns:cx2="http://schemas.microsoft.com/office/drawing/2015/10/21/chartex" xmlns:cx3="http://schemas.microsoft.com/office/drawing/2016/5/9/chartex" xmlns:cx4="http://schemas.microsoft.com/office/drawing/2016/5/10/chartex" xmlns:cx5="http://schemas.microsoft.com/office/drawing/2016/5/11/chartex" xmlns:cx6="http://schemas.microsoft.com/office/drawing/2016/5/12/chartex" xmlns:cx7="http://schemas.microsoft.com/office/drawing/2016/5/13/chartex" xmlns:cx8="http://schemas.microsoft.com/office/drawing/2016/5/14/chartex" xmlns:mc="http://schemas.openxmlformats.org/markup-compatibility/2006" xmlns:aink="http://schemas.microsoft.com/office/drawing/2016/ink" xmlns:am3d="http://schemas.microsoft.com/office/drawing/2017/model3d" xmlns:o="urn:schemas-microsoft-com:office:office" xmlns:r="http://schemas.openxmlformats.org/officeDocument/2006/relationships" xmlns:m="http://schemas.openxmlformats.org/officeDocument/2006/math" xmlns:v="urn:schemas-microsoft-com:vml" xmlns:wp14="http://schemas.microsoft.com/office/word/2010/wordprocessingDrawing" xmlns:wp="http://schemas.openxmlformats.org/drawingml/2006/wordprocessingDrawing" xmlns:w10="urn:schemas-microsoft-com:office:word" xmlns:w="http://schemas.openxmlformats.org/wordprocessingml/2006/main" xmlns:w14="http://schemas.microsoft.com/office/word/2010/wordml" xmlns:w15="http://schemas.microsoft.com/office/word/2012/wordml" xmlns:w16cex="http://schemas.microsoft.com/office/word/2018/wordml/cex" xmlns:w16cid="http://schemas.microsoft.com/office/word/2016/wordml/cid" xmlns:w16="http://schemas.microsoft.com/office/word/2018/wordml" xmlns:w16se="http://schemas.microsoft.com/office/word/2015/wordml/symex" xmlns:wpg="http://schemas.microsoft.com/office/word/2010/wordprocessingGroup" xmlns:wpi="http://schemas.microsoft.com/office/word/2010/wordprocessingInk" xmlns:wne="http://schemas.microsoft.com/office/word/2006/wordml" xmlns:wps="http://schemas.microsoft.com/office/word/2010/wordprocessingShape" mc:Ignorable="w14 w15 w16se w16cid w16 w16cex wp14">
+<w:footnotes xmlns:wpc="http://schemas.microsoft.com/office/word/2010/wordprocessingCanvas" xmlns:cx="http://schemas.microsoft.com/office/drawing/2014/chartex" xmlns:cx1="http://schemas.microsoft.com/office/drawing/2015/9/8/chartex" xmlns:cx2="http://schemas.microsoft.com/office/drawing/2015/10/21/chartex" xmlns:cx3="http://schemas.microsoft.com/office/drawing/2016/5/9/chartex" xmlns:cx4="http://schemas.microsoft.com/office/drawing/2016/5/10/chartex" xmlns:cx5="http://schemas.microsoft.com/office/drawing/2016/5/11/chartex" xmlns:cx6="http://schemas.microsoft.com/office/drawing/2016/5/12/chartex" xmlns:cx7="http://schemas.microsoft.com/office/drawing/2016/5/13/chartex" xmlns:cx8="http://schemas.microsoft.com/office/drawing/2016/5/14/chartex" xmlns:mc="http://schemas.openxmlformats.org/markup-compatibility/2006" xmlns:aink="http://schemas.microsoft.com/office/drawing/2016/ink" xmlns:am3d="http://schemas.microsoft.com/office/drawing/2017/model3d" xmlns:o="urn:schemas-microsoft-com:office:office" xmlns:r="http://schemas.openxmlformats.org/officeDocument/2006/relationships" xmlns:m="http://schemas.openxmlformats.org/officeDocument/2006/math" xmlns:v="urn:schemas-microsoft-com:vml" xmlns:wp14="http://schemas.microsoft.com/office/word/2010/wordprocessingDrawing" xmlns:wp="http://schemas.openxmlformats.org/drawingml/2006/wordprocessingDrawing" xmlns:w10="urn:schemas-microsoft-com:office:word" xmlns:w="http://schemas.openxmlformats.org/wordprocessingml/2006/main" xmlns:w14="http://schemas.microsoft.com/office/word/2010/wordml" xmlns:w15="http://schemas.microsoft.com/office/word/2012/wordml" xmlns:w16cex="http://schemas.microsoft.com/office/word/2018/wordml/cex" xmlns:w16cid="http://schemas.microsoft.com/office/word/2016/wordml/cid" xmlns:w16="http://schemas.microsoft.com/office/word/2018/wordml" xmlns:w16sdtdh="http://schemas.microsoft.com/office/word/2020/wordml/sdtdatahash" xmlns:w16se="http://schemas.microsoft.com/office/word/2015/wordml/symex" xmlns:wpg="http://schemas.microsoft.com/office/word/2010/wordprocessingGroup" xmlns:wpi="http://schemas.microsoft.com/office/word/2010/wordprocessingInk" xmlns:wne="http://schemas.microsoft.com/office/word/2006/wordml" xmlns:wps="http://schemas.microsoft.com/office/word/2010/wordprocessingShape" mc:Ignorable="w14 w15 w16se w16cid w16 w16cex w16sdtdh wp14">
   <w:footnote w:type="separator" w:id="-1">
     <w:p>
       <w:r>
@@ -1148,7 +1137,7 @@
 </file>
 
 <file path=word/header1.xml><?xml version="1.0" encoding="utf-8"?>
-<w:hdr xmlns:wpc="http://schemas.microsoft.com/office/word/2010/wordprocessingCanvas" xmlns:cx="http://schemas.microsoft.com/office/drawing/2014/chartex" xmlns:cx1="http://schemas.microsoft.com/office/drawing/2015/9/8/chartex" xmlns:cx2="http://schemas.microsoft.com/office/drawing/2015/10/21/chartex" xmlns:cx3="http://schemas.microsoft.com/office/drawing/2016/5/9/chartex" xmlns:cx4="http://schemas.microsoft.com/office/drawing/2016/5/10/chartex" xmlns:cx5="http://schemas.microsoft.com/office/drawing/2016/5/11/chartex" xmlns:cx6="http://schemas.microsoft.com/office/drawing/2016/5/12/chartex" xmlns:cx7="http://schemas.microsoft.com/office/drawing/2016/5/13/chartex" xmlns:cx8="http://schemas.microsoft.com/office/drawing/2016/5/14/chartex" xmlns:mc="http://schemas.openxmlformats.org/markup-compatibility/2006" xmlns:aink="http://schemas.microsoft.com/office/drawing/2016/ink" xmlns:am3d="http://schemas.microsoft.com/office/drawing/2017/model3d" xmlns:o="urn:schemas-microsoft-com:office:office" xmlns:r="http://schemas.openxmlformats.org/officeDocument/2006/relationships" xmlns:m="http://schemas.openxmlformats.org/officeDocument/2006/math" xmlns:v="urn:schemas-microsoft-com:vml" xmlns:wp14="http://schemas.microsoft.com/office/word/2010/wordprocessingDrawing" xmlns:wp="http://schemas.openxmlformats.org/drawingml/2006/wordprocessingDrawing" xmlns:w10="urn:schemas-microsoft-com:office:word" xmlns:w="http://schemas.openxmlformats.org/wordprocessingml/2006/main" xmlns:w14="http://schemas.microsoft.com/office/word/2010/wordml" xmlns:w15="http://schemas.microsoft.com/office/word/2012/wordml" xmlns:w16cex="http://schemas.microsoft.com/office/word/2018/wordml/cex" xmlns:w16cid="http://schemas.microsoft.com/office/word/2016/wordml/cid" xmlns:w16="http://schemas.microsoft.com/office/word/2018/wordml" xmlns:w16se="http://schemas.microsoft.com/office/word/2015/wordml/symex" xmlns:wpg="http://schemas.microsoft.com/office/word/2010/wordprocessingGroup" xmlns:wpi="http://schemas.microsoft.com/office/word/2010/wordprocessingInk" xmlns:wne="http://schemas.microsoft.com/office/word/2006/wordml" xmlns:wps="http://schemas.microsoft.com/office/word/2010/wordprocessingShape" mc:Ignorable="w14 w15 w16se w16cid w16 w16cex wp14">
+<w:hdr xmlns:wpc="http://schemas.microsoft.com/office/word/2010/wordprocessingCanvas" xmlns:cx="http://schemas.microsoft.com/office/drawing/2014/chartex" xmlns:cx1="http://schemas.microsoft.com/office/drawing/2015/9/8/chartex" xmlns:cx2="http://schemas.microsoft.com/office/drawing/2015/10/21/chartex" xmlns:cx3="http://schemas.microsoft.com/office/drawing/2016/5/9/chartex" xmlns:cx4="http://schemas.microsoft.com/office/drawing/2016/5/10/chartex" xmlns:cx5="http://schemas.microsoft.com/office/drawing/2016/5/11/chartex" xmlns:cx6="http://schemas.microsoft.com/office/drawing/2016/5/12/chartex" xmlns:cx7="http://schemas.microsoft.com/office/drawing/2016/5/13/chartex" xmlns:cx8="http://schemas.microsoft.com/office/drawing/2016/5/14/chartex" xmlns:mc="http://schemas.openxmlformats.org/markup-compatibility/2006" xmlns:aink="http://schemas.microsoft.com/office/drawing/2016/ink" xmlns:am3d="http://schemas.microsoft.com/office/drawing/2017/model3d" xmlns:o="urn:schemas-microsoft-com:office:office" xmlns:r="http://schemas.openxmlformats.org/officeDocument/2006/relationships" xmlns:m="http://schemas.openxmlformats.org/officeDocument/2006/math" xmlns:v="urn:schemas-microsoft-com:vml" xmlns:wp14="http://schemas.microsoft.com/office/word/2010/wordprocessingDrawing" xmlns:wp="http://schemas.openxmlformats.org/drawingml/2006/wordprocessingDrawing" xmlns:w10="urn:schemas-microsoft-com:office:word" xmlns:w="http://schemas.openxmlformats.org/wordprocessingml/2006/main" xmlns:w14="http://schemas.microsoft.com/office/word/2010/wordml" xmlns:w15="http://schemas.microsoft.com/office/word/2012/wordml" xmlns:w16cex="http://schemas.microsoft.com/office/word/2018/wordml/cex" xmlns:w16cid="http://schemas.microsoft.com/office/word/2016/wordml/cid" xmlns:w16="http://schemas.microsoft.com/office/word/2018/wordml" xmlns:w16sdtdh="http://schemas.microsoft.com/office/word/2020/wordml/sdtdatahash" xmlns:w16se="http://schemas.microsoft.com/office/word/2015/wordml/symex" xmlns:wpg="http://schemas.microsoft.com/office/word/2010/wordprocessingGroup" xmlns:wpi="http://schemas.microsoft.com/office/word/2010/wordprocessingInk" xmlns:wne="http://schemas.microsoft.com/office/word/2006/wordml" xmlns:wps="http://schemas.microsoft.com/office/word/2010/wordprocessingShape" mc:Ignorable="w14 w15 w16se w16cid w16 w16cex w16sdtdh wp14">
   <w:p>
     <w:pPr>
       <w:pStyle w:val="Header"/>
@@ -1158,7 +1147,7 @@
 </file>
 
 <file path=word/header2.xml><?xml version="1.0" encoding="utf-8"?>
-<w:hdr xmlns:wpc="http://schemas.microsoft.com/office/word/2010/wordprocessingCanvas" xmlns:cx="http://schemas.microsoft.com/office/drawing/2014/chartex" xmlns:cx1="http://schemas.microsoft.com/office/drawing/2015/9/8/chartex" xmlns:cx2="http://schemas.microsoft.com/office/drawing/2015/10/21/chartex" xmlns:cx3="http://schemas.microsoft.com/office/drawing/2016/5/9/chartex" xmlns:cx4="http://schemas.microsoft.com/office/drawing/2016/5/10/chartex" xmlns:cx5="http://schemas.microsoft.com/office/drawing/2016/5/11/chartex" xmlns:cx6="http://schemas.microsoft.com/office/drawing/2016/5/12/chartex" xmlns:cx7="http://schemas.microsoft.com/office/drawing/2016/5/13/chartex" xmlns:cx8="http://schemas.microsoft.com/office/drawing/2016/5/14/chartex" xmlns:mc="http://schemas.openxmlformats.org/markup-compatibility/2006" xmlns:aink="http://schemas.microsoft.com/office/drawing/2016/ink" xmlns:am3d="http://schemas.microsoft.com/office/drawing/2017/model3d" xmlns:o="urn:schemas-microsoft-com:office:office" xmlns:r="http://schemas.openxmlformats.org/officeDocument/2006/relationships" xmlns:m="http://schemas.openxmlformats.org/officeDocument/2006/math" xmlns:v="urn:schemas-microsoft-com:vml" xmlns:wp14="http://schemas.microsoft.com/office/word/2010/wordprocessingDrawing" xmlns:wp="http://schemas.openxmlformats.org/drawingml/2006/wordprocessingDrawing" xmlns:w10="urn:schemas-microsoft-com:office:word" xmlns:w="http://schemas.openxmlformats.org/wordprocessingml/2006/main" xmlns:w14="http://schemas.microsoft.com/office/word/2010/wordml" xmlns:w15="http://schemas.microsoft.com/office/word/2012/wordml" xmlns:w16cex="http://schemas.microsoft.com/office/word/2018/wordml/cex" xmlns:w16cid="http://schemas.microsoft.com/office/word/2016/wordml/cid" xmlns:w16="http://schemas.microsoft.com/office/word/2018/wordml" xmlns:w16se="http://schemas.microsoft.com/office/word/2015/wordml/symex" xmlns:wpg="http://schemas.microsoft.com/office/word/2010/wordprocessingGroup" xmlns:wpi="http://schemas.microsoft.com/office/word/2010/wordprocessingInk" xmlns:wne="http://schemas.microsoft.com/office/word/2006/wordml" xmlns:wps="http://schemas.microsoft.com/office/word/2010/wordprocessingShape" mc:Ignorable="w14 w15 w16se w16cid w16 w16cex wp14">
+<w:hdr xmlns:wpc="http://schemas.microsoft.com/office/word/2010/wordprocessingCanvas" xmlns:cx="http://schemas.microsoft.com/office/drawing/2014/chartex" xmlns:cx1="http://schemas.microsoft.com/office/drawing/2015/9/8/chartex" xmlns:cx2="http://schemas.microsoft.com/office/drawing/2015/10/21/chartex" xmlns:cx3="http://schemas.microsoft.com/office/drawing/2016/5/9/chartex" xmlns:cx4="http://schemas.microsoft.com/office/drawing/2016/5/10/chartex" xmlns:cx5="http://schemas.microsoft.com/office/drawing/2016/5/11/chartex" xmlns:cx6="http://schemas.microsoft.com/office/drawing/2016/5/12/chartex" xmlns:cx7="http://schemas.microsoft.com/office/drawing/2016/5/13/chartex" xmlns:cx8="http://schemas.microsoft.com/office/drawing/2016/5/14/chartex" xmlns:mc="http://schemas.openxmlformats.org/markup-compatibility/2006" xmlns:aink="http://schemas.microsoft.com/office/drawing/2016/ink" xmlns:am3d="http://schemas.microsoft.com/office/drawing/2017/model3d" xmlns:o="urn:schemas-microsoft-com:office:office" xmlns:r="http://schemas.openxmlformats.org/officeDocument/2006/relationships" xmlns:m="http://schemas.openxmlformats.org/officeDocument/2006/math" xmlns:v="urn:schemas-microsoft-com:vml" xmlns:wp14="http://schemas.microsoft.com/office/word/2010/wordprocessingDrawing" xmlns:wp="http://schemas.openxmlformats.org/drawingml/2006/wordprocessingDrawing" xmlns:w10="urn:schemas-microsoft-com:office:word" xmlns:w="http://schemas.openxmlformats.org/wordprocessingml/2006/main" xmlns:w14="http://schemas.microsoft.com/office/word/2010/wordml" xmlns:w15="http://schemas.microsoft.com/office/word/2012/wordml" xmlns:w16cex="http://schemas.microsoft.com/office/word/2018/wordml/cex" xmlns:w16cid="http://schemas.microsoft.com/office/word/2016/wordml/cid" xmlns:w16="http://schemas.microsoft.com/office/word/2018/wordml" xmlns:w16sdtdh="http://schemas.microsoft.com/office/word/2020/wordml/sdtdatahash" xmlns:w16se="http://schemas.microsoft.com/office/word/2015/wordml/symex" xmlns:wpg="http://schemas.microsoft.com/office/word/2010/wordprocessingGroup" xmlns:wpi="http://schemas.microsoft.com/office/word/2010/wordprocessingInk" xmlns:wne="http://schemas.microsoft.com/office/word/2006/wordml" xmlns:wps="http://schemas.microsoft.com/office/word/2010/wordprocessingShape" mc:Ignorable="w14 w15 w16se w16cid w16 w16cex w16sdtdh wp14">
   <w:p>
     <w:pPr>
       <w:pStyle w:val="Header"/>
@@ -1168,7 +1157,7 @@
 </file>
 
 <file path=word/header3.xml><?xml version="1.0" encoding="utf-8"?>
-<w:hdr xmlns:wpc="http://schemas.microsoft.com/office/word/2010/wordprocessingCanvas" xmlns:cx="http://schemas.microsoft.com/office/drawing/2014/chartex" xmlns:cx1="http://schemas.microsoft.com/office/drawing/2015/9/8/chartex" xmlns:cx2="http://schemas.microsoft.com/office/drawing/2015/10/21/chartex" xmlns:cx3="http://schemas.microsoft.com/office/drawing/2016/5/9/chartex" xmlns:cx4="http://schemas.microsoft.com/office/drawing/2016/5/10/chartex" xmlns:cx5="http://schemas.microsoft.com/office/drawing/2016/5/11/chartex" xmlns:cx6="http://schemas.microsoft.com/office/drawing/2016/5/12/chartex" xmlns:cx7="http://schemas.microsoft.com/office/drawing/2016/5/13/chartex" xmlns:cx8="http://schemas.microsoft.com/office/drawing/2016/5/14/chartex" xmlns:mc="http://schemas.openxmlformats.org/markup-compatibility/2006" xmlns:aink="http://schemas.microsoft.com/office/drawing/2016/ink" xmlns:am3d="http://schemas.microsoft.com/office/drawing/2017/model3d" xmlns:o="urn:schemas-microsoft-com:office:office" xmlns:r="http://schemas.openxmlformats.org/officeDocument/2006/relationships" xmlns:m="http://schemas.openxmlformats.org/officeDocument/2006/math" xmlns:v="urn:schemas-microsoft-com:vml" xmlns:wp14="http://schemas.microsoft.com/office/word/2010/wordprocessingDrawing" xmlns:wp="http://schemas.openxmlformats.org/drawingml/2006/wordprocessingDrawing" xmlns:w10="urn:schemas-microsoft-com:office:word" xmlns:w="http://schemas.openxmlformats.org/wordprocessingml/2006/main" xmlns:w14="http://schemas.microsoft.com/office/word/2010/wordml" xmlns:w15="http://schemas.microsoft.com/office/word/2012/wordml" xmlns:w16cex="http://schemas.microsoft.com/office/word/2018/wordml/cex" xmlns:w16cid="http://schemas.microsoft.com/office/word/2016/wordml/cid" xmlns:w16="http://schemas.microsoft.com/office/word/2018/wordml" xmlns:w16se="http://schemas.microsoft.com/office/word/2015/wordml/symex" xmlns:wpg="http://schemas.microsoft.com/office/word/2010/wordprocessingGroup" xmlns:wpi="http://schemas.microsoft.com/office/word/2010/wordprocessingInk" xmlns:wne="http://schemas.microsoft.com/office/word/2006/wordml" xmlns:wps="http://schemas.microsoft.com/office/word/2010/wordprocessingShape" mc:Ignorable="w14 w15 w16se w16cid w16 w16cex wp14">
+<w:hdr xmlns:wpc="http://schemas.microsoft.com/office/word/2010/wordprocessingCanvas" xmlns:cx="http://schemas.microsoft.com/office/drawing/2014/chartex" xmlns:cx1="http://schemas.microsoft.com/office/drawing/2015/9/8/chartex" xmlns:cx2="http://schemas.microsoft.com/office/drawing/2015/10/21/chartex" xmlns:cx3="http://schemas.microsoft.com/office/drawing/2016/5/9/chartex" xmlns:cx4="http://schemas.microsoft.com/office/drawing/2016/5/10/chartex" xmlns:cx5="http://schemas.microsoft.com/office/drawing/2016/5/11/chartex" xmlns:cx6="http://schemas.microsoft.com/office/drawing/2016/5/12/chartex" xmlns:cx7="http://schemas.microsoft.com/office/drawing/2016/5/13/chartex" xmlns:cx8="http://schemas.microsoft.com/office/drawing/2016/5/14/chartex" xmlns:mc="http://schemas.openxmlformats.org/markup-compatibility/2006" xmlns:aink="http://schemas.microsoft.com/office/drawing/2016/ink" xmlns:am3d="http://schemas.microsoft.com/office/drawing/2017/model3d" xmlns:o="urn:schemas-microsoft-com:office:office" xmlns:r="http://schemas.openxmlformats.org/officeDocument/2006/relationships" xmlns:m="http://schemas.openxmlformats.org/officeDocument/2006/math" xmlns:v="urn:schemas-microsoft-com:vml" xmlns:wp14="http://schemas.microsoft.com/office/word/2010/wordprocessingDrawing" xmlns:wp="http://schemas.openxmlformats.org/drawingml/2006/wordprocessingDrawing" xmlns:w10="urn:schemas-microsoft-com:office:word" xmlns:w="http://schemas.openxmlformats.org/wordprocessingml/2006/main" xmlns:w14="http://schemas.microsoft.com/office/word/2010/wordml" xmlns:w15="http://schemas.microsoft.com/office/word/2012/wordml" xmlns:w16cex="http://schemas.microsoft.com/office/word/2018/wordml/cex" xmlns:w16cid="http://schemas.microsoft.com/office/word/2016/wordml/cid" xmlns:w16="http://schemas.microsoft.com/office/word/2018/wordml" xmlns:w16sdtdh="http://schemas.microsoft.com/office/word/2020/wordml/sdtdatahash" xmlns:w16se="http://schemas.microsoft.com/office/word/2015/wordml/symex" xmlns:wpg="http://schemas.microsoft.com/office/word/2010/wordprocessingGroup" xmlns:wpi="http://schemas.microsoft.com/office/word/2010/wordprocessingInk" xmlns:wne="http://schemas.microsoft.com/office/word/2006/wordml" xmlns:wps="http://schemas.microsoft.com/office/word/2010/wordprocessingShape" mc:Ignorable="w14 w15 w16se w16cid w16 w16cex w16sdtdh wp14">
   <w:p>
     <w:pPr>
       <w:pStyle w:val="Header"/>
@@ -1178,7 +1167,7 @@
 </file>
 
 <file path=word/numbering.xml><?xml version="1.0" encoding="utf-8"?>
-<w:numbering xmlns:wpc="http://schemas.microsoft.com/office/word/2010/wordprocessingCanvas" xmlns:cx="http://schemas.microsoft.com/office/drawing/2014/chartex" xmlns:cx1="http://schemas.microsoft.com/office/drawing/2015/9/8/chartex" xmlns:cx2="http://schemas.microsoft.com/office/drawing/2015/10/21/chartex" xmlns:cx3="http://schemas.microsoft.com/office/drawing/2016/5/9/chartex" xmlns:cx4="http://schemas.microsoft.com/office/drawing/2016/5/10/chartex" xmlns:cx5="http://schemas.microsoft.com/office/drawing/2016/5/11/chartex" xmlns:cx6="http://schemas.microsoft.com/office/drawing/2016/5/12/chartex" xmlns:cx7="http://schemas.microsoft.com/office/drawing/2016/5/13/chartex" xmlns:cx8="http://schemas.microsoft.com/office/drawing/2016/5/14/chartex" xmlns:mc="http://schemas.openxmlformats.org/markup-compatibility/2006" xmlns:aink="http://schemas.microsoft.com/office/drawing/2016/ink" xmlns:am3d="http://schemas.microsoft.com/office/drawing/2017/model3d" xmlns:o="urn:schemas-microsoft-com:office:office" xmlns:r="http://schemas.openxmlformats.org/officeDocument/2006/relationships" xmlns:m="http://schemas.openxmlformats.org/officeDocument/2006/math" xmlns:v="urn:schemas-microsoft-com:vml" xmlns:wp14="http://schemas.microsoft.com/office/word/2010/wordprocessingDrawing" xmlns:wp="http://schemas.openxmlformats.org/drawingml/2006/wordprocessingDrawing" xmlns:w10="urn:schemas-microsoft-com:office:word" xmlns:w="http://schemas.openxmlformats.org/wordprocessingml/2006/main" xmlns:w14="http://schemas.microsoft.com/office/word/2010/wordml" xmlns:w15="http://schemas.microsoft.com/office/word/2012/wordml" xmlns:w16cex="http://schemas.microsoft.com/office/word/2018/wordml/cex" xmlns:w16cid="http://schemas.microsoft.com/office/word/2016/wordml/cid" xmlns:w16="http://schemas.microsoft.com/office/word/2018/wordml" xmlns:w16se="http://schemas.microsoft.com/office/word/2015/wordml/symex" xmlns:wpg="http://schemas.microsoft.com/office/word/2010/wordprocessingGroup" xmlns:wpi="http://schemas.microsoft.com/office/word/2010/wordprocessingInk" xmlns:wne="http://schemas.microsoft.com/office/word/2006/wordml" xmlns:wps="http://schemas.microsoft.com/office/word/2010/wordprocessingShape" mc:Ignorable="w14 w15 w16se w16cid w16 w16cex wp14">
+<w:numbering xmlns:wpc="http://schemas.microsoft.com/office/word/2010/wordprocessingCanvas" xmlns:cx="http://schemas.microsoft.com/office/drawing/2014/chartex" xmlns:cx1="http://schemas.microsoft.com/office/drawing/2015/9/8/chartex" xmlns:cx2="http://schemas.microsoft.com/office/drawing/2015/10/21/chartex" xmlns:cx3="http://schemas.microsoft.com/office/drawing/2016/5/9/chartex" xmlns:cx4="http://schemas.microsoft.com/office/drawing/2016/5/10/chartex" xmlns:cx5="http://schemas.microsoft.com/office/drawing/2016/5/11/chartex" xmlns:cx6="http://schemas.microsoft.com/office/drawing/2016/5/12/chartex" xmlns:cx7="http://schemas.microsoft.com/office/drawing/2016/5/13/chartex" xmlns:cx8="http://schemas.microsoft.com/office/drawing/2016/5/14/chartex" xmlns:mc="http://schemas.openxmlformats.org/markup-compatibility/2006" xmlns:aink="http://schemas.microsoft.com/office/drawing/2016/ink" xmlns:am3d="http://schemas.microsoft.com/office/drawing/2017/model3d" xmlns:o="urn:schemas-microsoft-com:office:office" xmlns:r="http://schemas.openxmlformats.org/officeDocument/2006/relationships" xmlns:m="http://schemas.openxmlformats.org/officeDocument/2006/math" xmlns:v="urn:schemas-microsoft-com:vml" xmlns:wp14="http://schemas.microsoft.com/office/word/2010/wordprocessingDrawing" xmlns:wp="http://schemas.openxmlformats.org/drawingml/2006/wordprocessingDrawing" xmlns:w10="urn:schemas-microsoft-com:office:word" xmlns:w="http://schemas.openxmlformats.org/wordprocessingml/2006/main" xmlns:w14="http://schemas.microsoft.com/office/word/2010/wordml" xmlns:w15="http://schemas.microsoft.com/office/word/2012/wordml" xmlns:w16cex="http://schemas.microsoft.com/office/word/2018/wordml/cex" xmlns:w16cid="http://schemas.microsoft.com/office/word/2016/wordml/cid" xmlns:w16="http://schemas.microsoft.com/office/word/2018/wordml" xmlns:w16sdtdh="http://schemas.microsoft.com/office/word/2020/wordml/sdtdatahash" xmlns:w16se="http://schemas.microsoft.com/office/word/2015/wordml/symex" xmlns:wpg="http://schemas.microsoft.com/office/word/2010/wordprocessingGroup" xmlns:wpi="http://schemas.microsoft.com/office/word/2010/wordprocessingInk" xmlns:wne="http://schemas.microsoft.com/office/word/2006/wordml" xmlns:wps="http://schemas.microsoft.com/office/word/2010/wordprocessingShape" mc:Ignorable="w14 w15 w16se w16cid w16 w16cex w16sdtdh wp14">
   <w:abstractNum w:abstractNumId="0" w15:restartNumberingAfterBreak="0">
     <w:nsid w:val="62395F7C"/>
     <w:multiLevelType w:val="hybridMultilevel"/>
@@ -1272,7 +1261,7 @@
 </file>
 
 <file path=word/styles.xml><?xml version="1.0" encoding="utf-8"?>
-<w:styles xmlns:mc="http://schemas.openxmlformats.org/markup-compatibility/2006" xmlns:r="http://schemas.openxmlformats.org/officeDocument/2006/relationships" xmlns:w="http://schemas.openxmlformats.org/wordprocessingml/2006/main" xmlns:w14="http://schemas.microsoft.com/office/word/2010/wordml" xmlns:w15="http://schemas.microsoft.com/office/word/2012/wordml" xmlns:w16cex="http://schemas.microsoft.com/office/word/2018/wordml/cex" xmlns:w16cid="http://schemas.microsoft.com/office/word/2016/wordml/cid" xmlns:w16="http://schemas.microsoft.com/office/word/2018/wordml" xmlns:w16se="http://schemas.microsoft.com/office/word/2015/wordml/symex" mc:Ignorable="w14 w15 w16se w16cid w16 w16cex">
+<w:styles xmlns:mc="http://schemas.openxmlformats.org/markup-compatibility/2006" xmlns:r="http://schemas.openxmlformats.org/officeDocument/2006/relationships" xmlns:w="http://schemas.openxmlformats.org/wordprocessingml/2006/main" xmlns:w14="http://schemas.microsoft.com/office/word/2010/wordml" xmlns:w15="http://schemas.microsoft.com/office/word/2012/wordml" xmlns:w16cex="http://schemas.microsoft.com/office/word/2018/wordml/cex" xmlns:w16cid="http://schemas.microsoft.com/office/word/2016/wordml/cid" xmlns:w16="http://schemas.microsoft.com/office/word/2018/wordml" xmlns:w16sdtdh="http://schemas.microsoft.com/office/word/2020/wordml/sdtdatahash" xmlns:w16se="http://schemas.microsoft.com/office/word/2015/wordml/symex" mc:Ignorable="w14 w15 w16se w16cid w16 w16cex w16sdtdh">
   <w:docDefaults>
     <w:rPrDefault>
       <w:rPr>
@@ -1669,6 +1658,7 @@
   <w:style w:type="paragraph" w:default="1" w:styleId="Normal">
     <w:name w:val="Normal"/>
     <w:qFormat/>
+    <w:rsid w:val="0021320A"/>
     <w:pPr>
       <w:widowControl w:val="0"/>
       <w:autoSpaceDE w:val="0"/>
@@ -2230,6 +2220,21 @@
 </file>
 
 <file path=customXml/item1.xml><?xml version="1.0" encoding="utf-8"?>
+<?mso-contentType ?>
+<FormTemplates xmlns="http://schemas.microsoft.com/sharepoint/v3/contenttype/forms">
+  <Display>DocumentLibraryForm</Display>
+  <Edit>DocumentLibraryForm</Edit>
+  <New>DocumentLibraryForm</New>
+</FormTemplates>
+</file>
+
+<file path=customXml/item2.xml><?xml version="1.0" encoding="utf-8"?>
+<p:properties xmlns:p="http://schemas.microsoft.com/office/2006/metadata/properties" xmlns:xsi="http://www.w3.org/2001/XMLSchema-instance" xmlns:pc="http://schemas.microsoft.com/office/infopath/2007/PartnerControls">
+  <documentManagement/>
+</p:properties>
+</file>
+
+<file path=customXml/item3.xml><?xml version="1.0" encoding="utf-8"?>
 <ct:contentTypeSchema xmlns:ct="http://schemas.microsoft.com/office/2006/metadata/contentType" xmlns:ma="http://schemas.microsoft.com/office/2006/metadata/properties/metaAttributes" ct:_="" ma:_="" ma:contentTypeName="Document" ma:contentTypeID="0x010100F92EF22037BC934BB7957F10A6A58565" ma:contentTypeVersion="5" ma:contentTypeDescription="Create a new document." ma:contentTypeScope="" ma:versionID="7a1c7a874952d885c4dca62e5368beab">
   <xsd:schema xmlns:xsd="http://www.w3.org/2001/XMLSchema" xmlns:xs="http://www.w3.org/2001/XMLSchema" xmlns:p="http://schemas.microsoft.com/office/2006/metadata/properties" xmlns:ns2="9ff3b30a-29ef-4990-8932-ca24fd3d6085" targetNamespace="http://schemas.microsoft.com/office/2006/metadata/properties" ma:root="true" ma:fieldsID="ce0714f15ee5e62cd8c8be7d683bfde9" ns2:_="">
     <xsd:import namespace="9ff3b30a-29ef-4990-8932-ca24fd3d6085"/>
@@ -2381,22 +2386,24 @@
 </ct:contentTypeSchema>
 </file>
 
-<file path=customXml/item2.xml><?xml version="1.0" encoding="utf-8"?>
-<p:properties xmlns:p="http://schemas.microsoft.com/office/2006/metadata/properties" xmlns:xsi="http://www.w3.org/2001/XMLSchema-instance" xmlns:pc="http://schemas.microsoft.com/office/infopath/2007/PartnerControls">
-  <documentManagement/>
-</p:properties>
+<file path=customXml/itemProps1.xml><?xml version="1.0" encoding="utf-8"?>
+<ds:datastoreItem xmlns:ds="http://schemas.openxmlformats.org/officeDocument/2006/customXml" ds:itemID="{A306F67B-C346-4543-8E9D-8DD2FE184445}">
+  <ds:schemaRefs>
+    <ds:schemaRef ds:uri="http://schemas.microsoft.com/sharepoint/v3/contenttype/forms"/>
+  </ds:schemaRefs>
+</ds:datastoreItem>
 </file>
 
-<file path=customXml/item3.xml><?xml version="1.0" encoding="utf-8"?>
-<?mso-contentType ?>
-<FormTemplates xmlns="http://schemas.microsoft.com/sharepoint/v3/contenttype/forms">
-  <Display>DocumentLibraryForm</Display>
-  <Edit>DocumentLibraryForm</Edit>
-  <New>DocumentLibraryForm</New>
-</FormTemplates>
+<file path=customXml/itemProps2.xml><?xml version="1.0" encoding="utf-8"?>
+<ds:datastoreItem xmlns:ds="http://schemas.openxmlformats.org/officeDocument/2006/customXml" ds:itemID="{EAD498D0-277F-4D02-BBEB-90657F641208}">
+  <ds:schemaRefs>
+    <ds:schemaRef ds:uri="http://schemas.microsoft.com/office/2006/metadata/properties"/>
+    <ds:schemaRef ds:uri="http://schemas.microsoft.com/office/infopath/2007/PartnerControls"/>
+  </ds:schemaRefs>
+</ds:datastoreItem>
 </file>
 
-<file path=customXml/itemProps1.xml><?xml version="1.0" encoding="utf-8"?>
+<file path=customXml/itemProps3.xml><?xml version="1.0" encoding="utf-8"?>
 <ds:datastoreItem xmlns:ds="http://schemas.openxmlformats.org/officeDocument/2006/customXml" ds:itemID="{B6C8712E-6029-4CB4-AF8D-CDEA1EACC57E}">
   <ds:schemaRefs>
     <ds:schemaRef ds:uri="http://schemas.microsoft.com/office/2006/metadata/contentType"/>
@@ -2412,21 +2419,4 @@
     <ds:schemaRef ds:uri="http://schemas.microsoft.com/internal/obd"/>
   </ds:schemaRefs>
 </ds:datastoreItem>
-</file>
-
-<file path=customXml/itemProps2.xml><?xml version="1.0" encoding="utf-8"?>
-<ds:datastoreItem xmlns:ds="http://schemas.openxmlformats.org/officeDocument/2006/customXml" ds:itemID="{EAD498D0-277F-4D02-BBEB-90657F641208}">
-  <ds:schemaRefs>
-    <ds:schemaRef ds:uri="http://schemas.microsoft.com/office/2006/metadata/properties"/>
-    <ds:schemaRef ds:uri="http://schemas.microsoft.com/office/infopath/2007/PartnerControls"/>
-  </ds:schemaRefs>
-</ds:datastoreItem>
-</file>
-
-<file path=customXml/itemProps3.xml><?xml version="1.0" encoding="utf-8"?>
-<ds:datastoreItem xmlns:ds="http://schemas.openxmlformats.org/officeDocument/2006/customXml" ds:itemID="{A306F67B-C346-4543-8E9D-8DD2FE184445}">
-  <ds:schemaRefs>
-    <ds:schemaRef ds:uri="http://schemas.microsoft.com/sharepoint/v3/contenttype/forms"/>
-  </ds:schemaRefs>
-</ds:datastoreItem>
 </file>
</xml_diff>

<commit_message>
Fix docassemble showifdef error
`phone_numbers()` doesn't need to be wrapped with `showifdef`, as it already
just returns an empty string if neither `mobile_number` or `phone_number` is
blank.
</commit_message>
<xml_diff>
--- a/docassemble/Interpreternotice/data/templates/InterpreterNotice_-_with_variables.docx
+++ b/docassemble/Interpreternotice/data/templates/InterpreterNotice_-_with_variables.docx
@@ -1,22 +1,25 @@
 
 <file path=word/document.xml><?xml version="1.0" encoding="utf-8"?>
-<w:document xmlns:wpc="http://schemas.microsoft.com/office/word/2010/wordprocessingCanvas" xmlns:cx="http://schemas.microsoft.com/office/drawing/2014/chartex" xmlns:cx1="http://schemas.microsoft.com/office/drawing/2015/9/8/chartex" xmlns:cx2="http://schemas.microsoft.com/office/drawing/2015/10/21/chartex" xmlns:cx3="http://schemas.microsoft.com/office/drawing/2016/5/9/chartex" xmlns:cx4="http://schemas.microsoft.com/office/drawing/2016/5/10/chartex" xmlns:cx5="http://schemas.microsoft.com/office/drawing/2016/5/11/chartex" xmlns:cx6="http://schemas.microsoft.com/office/drawing/2016/5/12/chartex" xmlns:cx7="http://schemas.microsoft.com/office/drawing/2016/5/13/chartex" xmlns:cx8="http://schemas.microsoft.com/office/drawing/2016/5/14/chartex" xmlns:mc="http://schemas.openxmlformats.org/markup-compatibility/2006" xmlns:aink="http://schemas.microsoft.com/office/drawing/2016/ink" xmlns:am3d="http://schemas.microsoft.com/office/drawing/2017/model3d" xmlns:o="urn:schemas-microsoft-com:office:office" xmlns:r="http://schemas.openxmlformats.org/officeDocument/2006/relationships" xmlns:m="http://schemas.openxmlformats.org/officeDocument/2006/math" xmlns:v="urn:schemas-microsoft-com:vml" xmlns:wp14="http://schemas.microsoft.com/office/word/2010/wordprocessingDrawing" xmlns:wp="http://schemas.openxmlformats.org/drawingml/2006/wordprocessingDrawing" xmlns:w10="urn:schemas-microsoft-com:office:word" xmlns:w="http://schemas.openxmlformats.org/wordprocessingml/2006/main" xmlns:w14="http://schemas.microsoft.com/office/word/2010/wordml" xmlns:w15="http://schemas.microsoft.com/office/word/2012/wordml" xmlns:w16cex="http://schemas.microsoft.com/office/word/2018/wordml/cex" xmlns:w16cid="http://schemas.microsoft.com/office/word/2016/wordml/cid" xmlns:w16="http://schemas.microsoft.com/office/word/2018/wordml" xmlns:w16sdtdh="http://schemas.microsoft.com/office/word/2020/wordml/sdtdatahash" xmlns:w16se="http://schemas.microsoft.com/office/word/2015/wordml/symex" xmlns:wpg="http://schemas.microsoft.com/office/word/2010/wordprocessingGroup" xmlns:wpi="http://schemas.microsoft.com/office/word/2010/wordprocessingInk" xmlns:wne="http://schemas.microsoft.com/office/word/2006/wordml" xmlns:wps="http://schemas.microsoft.com/office/word/2010/wordprocessingShape" mc:Ignorable="w14 w15 w16se w16cid w16 w16cex w16sdtdh wp14">
+<w:document xmlns:o="urn:schemas-microsoft-com:office:office" xmlns:r="http://schemas.openxmlformats.org/officeDocument/2006/relationships" xmlns:v="urn:schemas-microsoft-com:vml" xmlns:w="http://schemas.openxmlformats.org/wordprocessingml/2006/main" xmlns:w10="urn:schemas-microsoft-com:office:word" xmlns:wp="http://schemas.openxmlformats.org/drawingml/2006/wordprocessingDrawing" xmlns:wps="http://schemas.microsoft.com/office/word/2010/wordprocessingShape" xmlns:wpg="http://schemas.microsoft.com/office/word/2010/wordprocessingGroup" xmlns:mc="http://schemas.openxmlformats.org/markup-compatibility/2006" xmlns:wp14="http://schemas.microsoft.com/office/word/2010/wordprocessingDrawing" xmlns:w14="http://schemas.microsoft.com/office/word/2010/wordml" mc:Ignorable="w14 wp14">
   <w:body>
     <w:p>
       <w:pPr>
+        <w:pStyle w:val="Normal"/>
         <w:tabs>
-          <w:tab w:val="left" w:pos="-90"/>
-          <w:tab w:val="left" w:pos="0"/>
-          <w:tab w:val="left" w:pos="5325"/>
-          <w:tab w:val="left" w:pos="5670"/>
-          <w:tab w:val="left" w:pos="6390"/>
-          <w:tab w:val="left" w:pos="7110"/>
-          <w:tab w:val="left" w:pos="7830"/>
-          <w:tab w:val="left" w:pos="8550"/>
-          <w:tab w:val="left" w:pos="9270"/>
+          <w:tab w:val="clear" w:pos="720"/>
+          <w:tab w:val="left" w:pos="-90" w:leader="none"/>
+          <w:tab w:val="left" w:pos="0" w:leader="none"/>
+          <w:tab w:val="left" w:pos="5325" w:leader="none"/>
+          <w:tab w:val="left" w:pos="5670" w:leader="none"/>
+          <w:tab w:val="left" w:pos="6390" w:leader="none"/>
+          <w:tab w:val="left" w:pos="7110" w:leader="none"/>
+          <w:tab w:val="left" w:pos="7830" w:leader="none"/>
+          <w:tab w:val="left" w:pos="8550" w:leader="none"/>
+          <w:tab w:val="left" w:pos="9270" w:leader="none"/>
         </w:tabs>
         <w:jc w:val="center"/>
         <w:rPr>
+          <w:b/>
           <w:b/>
           <w:color w:val="000000"/>
           <w:sz w:val="40"/>
@@ -35,19 +38,22 @@
     </w:p>
     <w:p>
       <w:pPr>
+        <w:pStyle w:val="Normal"/>
         <w:tabs>
-          <w:tab w:val="left" w:pos="-90"/>
-          <w:tab w:val="left" w:pos="0"/>
-          <w:tab w:val="left" w:pos="5325"/>
-          <w:tab w:val="left" w:pos="5670"/>
-          <w:tab w:val="left" w:pos="6390"/>
-          <w:tab w:val="left" w:pos="7110"/>
-          <w:tab w:val="left" w:pos="7830"/>
-          <w:tab w:val="left" w:pos="8550"/>
-          <w:tab w:val="left" w:pos="9270"/>
+          <w:tab w:val="clear" w:pos="720"/>
+          <w:tab w:val="left" w:pos="-90" w:leader="none"/>
+          <w:tab w:val="left" w:pos="0" w:leader="none"/>
+          <w:tab w:val="left" w:pos="5325" w:leader="none"/>
+          <w:tab w:val="left" w:pos="5670" w:leader="none"/>
+          <w:tab w:val="left" w:pos="6390" w:leader="none"/>
+          <w:tab w:val="left" w:pos="7110" w:leader="none"/>
+          <w:tab w:val="left" w:pos="7830" w:leader="none"/>
+          <w:tab w:val="left" w:pos="8550" w:leader="none"/>
+          <w:tab w:val="left" w:pos="9270" w:leader="none"/>
         </w:tabs>
         <w:jc w:val="center"/>
         <w:rPr>
+          <w:b/>
           <w:b/>
           <w:color w:val="000000"/>
         </w:rPr>
@@ -58,36 +64,35 @@
           <w:color w:val="000000"/>
         </w:rPr>
         <w:t>COMMONWEALTH OF MASSACHUSETTS</w:t>
-      </w:r>
-      <w:r>
-        <w:rPr>
-          <w:b/>
-          <w:color w:val="000000"/>
-        </w:rPr>
         <w:br/>
         <w:t>TRIAL COURT</w:t>
       </w:r>
     </w:p>
     <w:p>
       <w:pPr>
-        <w:suppressAutoHyphens/>
-        <w:spacing w:line="240" w:lineRule="atLeast"/>
+        <w:pStyle w:val="Normal"/>
+        <w:suppressAutoHyphens w:val="true"/>
+        <w:spacing w:lineRule="atLeast" w:line="240" w:before="0" w:after="0"/>
         <w:contextualSpacing/>
+        <w:rPr/>
       </w:pPr>
+      <w:r>
+        <w:rPr/>
+      </w:r>
     </w:p>
     <w:tbl>
       <w:tblPr>
         <w:tblStyle w:val="TableGrid"/>
         <w:tblW w:w="9350" w:type="dxa"/>
-        <w:tblBorders>
-          <w:top w:val="none" w:sz="0" w:space="0" w:color="auto"/>
-          <w:left w:val="none" w:sz="0" w:space="0" w:color="auto"/>
-          <w:bottom w:val="none" w:sz="0" w:space="0" w:color="auto"/>
-          <w:right w:val="none" w:sz="0" w:space="0" w:color="auto"/>
-          <w:insideH w:val="none" w:sz="0" w:space="0" w:color="auto"/>
-          <w:insideV w:val="none" w:sz="0" w:space="0" w:color="auto"/>
-        </w:tblBorders>
-        <w:tblLook w:val="04A0" w:firstRow="1" w:lastRow="0" w:firstColumn="1" w:lastColumn="0" w:noHBand="0" w:noVBand="1"/>
+        <w:jc w:val="left"/>
+        <w:tblInd w:w="0" w:type="dxa"/>
+        <w:tblCellMar>
+          <w:top w:w="0" w:type="dxa"/>
+          <w:left w:w="108" w:type="dxa"/>
+          <w:bottom w:w="0" w:type="dxa"/>
+          <w:right w:w="108" w:type="dxa"/>
+        </w:tblCellMar>
+        <w:tblLook w:val="04a0" w:noHBand="0" w:noVBand="1" w:firstColumn="1" w:lastRow="0" w:lastColumn="0" w:firstRow="1"/>
       </w:tblPr>
       <w:tblGrid>
         <w:gridCol w:w="4225"/>
@@ -95,13 +100,21 @@
         <w:gridCol w:w="4675"/>
       </w:tblGrid>
       <w:tr>
+        <w:trPr/>
         <w:tc>
           <w:tcPr>
             <w:tcW w:w="4225" w:type="dxa"/>
-            <w:shd w:val="clear" w:color="auto" w:fill="auto"/>
-          </w:tcPr>
-          <w:p>
-            <w:pPr>
+            <w:tcBorders>
+              <w:top w:val="nil"/>
+              <w:left w:val="nil"/>
+              <w:bottom w:val="nil"/>
+              <w:right w:val="nil"/>
+            </w:tcBorders>
+            <w:shd w:color="auto" w:fill="auto" w:val="clear"/>
+          </w:tcPr>
+          <w:p>
+            <w:pPr>
+              <w:pStyle w:val="Normal"/>
               <w:rPr>
                 <w:smallCaps/>
               </w:rPr>
@@ -124,23 +137,43 @@
         <w:tc>
           <w:tcPr>
             <w:tcW w:w="450" w:type="dxa"/>
-          </w:tcPr>
-          <w:p>
-            <w:pPr>
+            <w:tcBorders>
+              <w:top w:val="nil"/>
+              <w:left w:val="nil"/>
+              <w:bottom w:val="nil"/>
+              <w:right w:val="nil"/>
+            </w:tcBorders>
+          </w:tcPr>
+          <w:p>
+            <w:pPr>
+              <w:pStyle w:val="Normal"/>
               <w:rPr>
                 <w:rFonts w:eastAsia="Calibri"/>
                 <w:smallCaps/>
               </w:rPr>
             </w:pPr>
+            <w:r>
+              <w:rPr>
+                <w:rFonts w:eastAsia="Calibri"/>
+                <w:smallCaps/>
+              </w:rPr>
+            </w:r>
           </w:p>
         </w:tc>
         <w:tc>
           <w:tcPr>
             <w:tcW w:w="4675" w:type="dxa"/>
-            <w:shd w:val="clear" w:color="auto" w:fill="auto"/>
-          </w:tcPr>
-          <w:p>
-            <w:pPr>
+            <w:tcBorders>
+              <w:top w:val="nil"/>
+              <w:left w:val="nil"/>
+              <w:bottom w:val="nil"/>
+              <w:right w:val="nil"/>
+            </w:tcBorders>
+            <w:shd w:color="auto" w:fill="auto" w:val="clear"/>
+          </w:tcPr>
+          <w:p>
+            <w:pPr>
+              <w:pStyle w:val="Normal"/>
               <w:rPr>
                 <w:smallCaps/>
               </w:rPr>
@@ -156,37 +189,72 @@
         </w:tc>
       </w:tr>
       <w:tr>
+        <w:trPr/>
         <w:tc>
           <w:tcPr>
             <w:tcW w:w="4225" w:type="dxa"/>
-            <w:shd w:val="clear" w:color="auto" w:fill="auto"/>
-          </w:tcPr>
-          <w:p>
-            <w:pPr>
-              <w:rPr>
-                <w:smallCaps/>
-              </w:rPr>
-            </w:pPr>
+            <w:tcBorders>
+              <w:top w:val="nil"/>
+              <w:left w:val="nil"/>
+              <w:bottom w:val="nil"/>
+              <w:right w:val="nil"/>
+            </w:tcBorders>
+            <w:shd w:color="auto" w:fill="auto" w:val="clear"/>
+          </w:tcPr>
+          <w:p>
+            <w:pPr>
+              <w:pStyle w:val="Normal"/>
+              <w:rPr>
+                <w:smallCaps/>
+              </w:rPr>
+            </w:pPr>
+            <w:r>
+              <w:rPr>
+                <w:smallCaps/>
+              </w:rPr>
+            </w:r>
           </w:p>
         </w:tc>
         <w:tc>
           <w:tcPr>
             <w:tcW w:w="450" w:type="dxa"/>
-          </w:tcPr>
-          <w:p>
-            <w:pPr>
-              <w:rPr>
-                <w:smallCaps/>
-              </w:rPr>
-            </w:pPr>
+            <w:tcBorders>
+              <w:top w:val="nil"/>
+              <w:left w:val="nil"/>
+              <w:bottom w:val="nil"/>
+              <w:right w:val="nil"/>
+            </w:tcBorders>
+          </w:tcPr>
+          <w:p>
+            <w:pPr>
+              <w:pStyle w:val="Normal"/>
+              <w:rPr>
+                <w:smallCaps/>
+              </w:rPr>
+            </w:pPr>
+            <w:r>
+              <w:rPr>
+                <w:smallCaps/>
+              </w:rPr>
+            </w:r>
           </w:p>
         </w:tc>
         <w:tc>
           <w:tcPr>
             <w:tcW w:w="4675" w:type="dxa"/>
-            <w:shd w:val="clear" w:color="auto" w:fill="auto"/>
-          </w:tcPr>
-          <w:p>
+            <w:tcBorders>
+              <w:top w:val="nil"/>
+              <w:left w:val="nil"/>
+              <w:bottom w:val="nil"/>
+              <w:right w:val="nil"/>
+            </w:tcBorders>
+            <w:shd w:color="auto" w:fill="auto" w:val="clear"/>
+          </w:tcPr>
+          <w:p>
+            <w:pPr>
+              <w:pStyle w:val="Normal"/>
+              <w:rPr/>
+            </w:pPr>
             <w:r>
               <w:rPr>
                 <w:smallCaps/>
@@ -194,6 +262,7 @@
               <w:t xml:space="preserve">{% </w:t>
             </w:r>
             <w:r>
+              <w:rPr/>
               <w:t xml:space="preserve">if have_docket_number %} </w:t>
             </w:r>
             <w:r>
@@ -203,56 +272,42 @@
               <w:t xml:space="preserve">Docket Number {% </w:t>
             </w:r>
             <w:r>
+              <w:rPr/>
               <w:t>endif %}</w:t>
             </w:r>
           </w:p>
           <w:p>
             <w:pPr>
-              <w:rPr>
-                <w:smallCaps/>
-              </w:rPr>
-            </w:pPr>
-            <w:r>
-              <w:rPr>
-                <w:smallCaps/>
-              </w:rPr>
-              <w:t xml:space="preserve">{{ </w:t>
-            </w:r>
-            <w:r>
-              <w:rPr>
-                <w:smallCaps/>
-              </w:rPr>
-              <w:t>showifdef('</w:t>
-            </w:r>
-            <w:r>
-              <w:rPr>
-                <w:smallCaps/>
-              </w:rPr>
-              <w:t>docket_number</w:t>
-            </w:r>
-            <w:r>
-              <w:rPr>
-                <w:smallCaps/>
-              </w:rPr>
-              <w:t>')</w:t>
-            </w:r>
-            <w:r>
-              <w:rPr>
-                <w:smallCaps/>
-              </w:rPr>
-              <w:t xml:space="preserve"> }}</w:t>
+              <w:pStyle w:val="Normal"/>
+              <w:rPr>
+                <w:smallCaps/>
+              </w:rPr>
+            </w:pPr>
+            <w:r>
+              <w:rPr>
+                <w:smallCaps/>
+              </w:rPr>
+              <w:t>{{ showifdef('docket_number') }}</w:t>
             </w:r>
           </w:p>
         </w:tc>
       </w:tr>
       <w:tr>
+        <w:trPr/>
         <w:tc>
           <w:tcPr>
             <w:tcW w:w="4225" w:type="dxa"/>
-            <w:shd w:val="clear" w:color="auto" w:fill="auto"/>
-          </w:tcPr>
-          <w:p>
-            <w:pPr>
+            <w:tcBorders>
+              <w:top w:val="nil"/>
+              <w:left w:val="nil"/>
+              <w:bottom w:val="nil"/>
+              <w:right w:val="nil"/>
+            </w:tcBorders>
+            <w:shd w:color="auto" w:fill="auto" w:val="clear"/>
+          </w:tcPr>
+          <w:p>
+            <w:pPr>
+              <w:pStyle w:val="Normal"/>
               <w:rPr>
                 <w:smallCaps/>
               </w:rPr>
@@ -268,37 +323,69 @@
         <w:tc>
           <w:tcPr>
             <w:tcW w:w="450" w:type="dxa"/>
-          </w:tcPr>
-          <w:p>
-            <w:pPr>
-              <w:rPr>
-                <w:smallCaps/>
-              </w:rPr>
-            </w:pPr>
+            <w:tcBorders>
+              <w:top w:val="nil"/>
+              <w:left w:val="nil"/>
+              <w:bottom w:val="nil"/>
+              <w:right w:val="nil"/>
+            </w:tcBorders>
+          </w:tcPr>
+          <w:p>
+            <w:pPr>
+              <w:pStyle w:val="Normal"/>
+              <w:rPr>
+                <w:smallCaps/>
+              </w:rPr>
+            </w:pPr>
+            <w:r>
+              <w:rPr>
+                <w:smallCaps/>
+              </w:rPr>
+            </w:r>
           </w:p>
         </w:tc>
         <w:tc>
           <w:tcPr>
             <w:tcW w:w="4675" w:type="dxa"/>
-            <w:shd w:val="clear" w:color="auto" w:fill="auto"/>
-          </w:tcPr>
-          <w:p>
-            <w:pPr>
-              <w:rPr>
-                <w:smallCaps/>
-              </w:rPr>
-            </w:pPr>
+            <w:tcBorders>
+              <w:top w:val="nil"/>
+              <w:left w:val="nil"/>
+              <w:bottom w:val="nil"/>
+              <w:right w:val="nil"/>
+            </w:tcBorders>
+            <w:shd w:color="auto" w:fill="auto" w:val="clear"/>
+          </w:tcPr>
+          <w:p>
+            <w:pPr>
+              <w:pStyle w:val="Normal"/>
+              <w:rPr>
+                <w:smallCaps/>
+              </w:rPr>
+            </w:pPr>
+            <w:r>
+              <w:rPr>
+                <w:smallCaps/>
+              </w:rPr>
+            </w:r>
           </w:p>
         </w:tc>
       </w:tr>
       <w:tr>
+        <w:trPr/>
         <w:tc>
           <w:tcPr>
             <w:tcW w:w="4225" w:type="dxa"/>
-            <w:shd w:val="clear" w:color="auto" w:fill="auto"/>
-          </w:tcPr>
-          <w:p>
-            <w:pPr>
+            <w:tcBorders>
+              <w:top w:val="nil"/>
+              <w:left w:val="nil"/>
+              <w:bottom w:val="nil"/>
+              <w:right w:val="nil"/>
+            </w:tcBorders>
+            <w:shd w:color="auto" w:fill="auto" w:val="clear"/>
+          </w:tcPr>
+          <w:p>
+            <w:pPr>
+              <w:pStyle w:val="Normal"/>
               <w:rPr>
                 <w:rFonts w:eastAsia="Calibri"/>
                 <w:smallCaps/>
@@ -320,6 +407,7 @@
           </w:p>
           <w:p>
             <w:pPr>
+              <w:pStyle w:val="Normal"/>
               <w:rPr>
                 <w:smallCaps/>
               </w:rPr>
@@ -335,42 +423,75 @@
         <w:tc>
           <w:tcPr>
             <w:tcW w:w="450" w:type="dxa"/>
-          </w:tcPr>
-          <w:p>
-            <w:pPr>
-              <w:rPr>
-                <w:smallCaps/>
-              </w:rPr>
-            </w:pPr>
+            <w:tcBorders>
+              <w:top w:val="nil"/>
+              <w:left w:val="nil"/>
+              <w:bottom w:val="nil"/>
+              <w:right w:val="nil"/>
+            </w:tcBorders>
+          </w:tcPr>
+          <w:p>
+            <w:pPr>
+              <w:pStyle w:val="Normal"/>
+              <w:rPr>
+                <w:smallCaps/>
+              </w:rPr>
+            </w:pPr>
+            <w:r>
+              <w:rPr>
+                <w:smallCaps/>
+              </w:rPr>
+            </w:r>
           </w:p>
         </w:tc>
         <w:tc>
           <w:tcPr>
             <w:tcW w:w="4675" w:type="dxa"/>
-            <w:shd w:val="clear" w:color="auto" w:fill="auto"/>
-          </w:tcPr>
-          <w:p>
-            <w:pPr>
-              <w:rPr>
-                <w:smallCaps/>
-              </w:rPr>
-            </w:pPr>
+            <w:tcBorders>
+              <w:top w:val="nil"/>
+              <w:left w:val="nil"/>
+              <w:bottom w:val="nil"/>
+              <w:right w:val="nil"/>
+            </w:tcBorders>
+            <w:shd w:color="auto" w:fill="auto" w:val="clear"/>
+          </w:tcPr>
+          <w:p>
+            <w:pPr>
+              <w:pStyle w:val="Normal"/>
+              <w:rPr>
+                <w:smallCaps/>
+              </w:rPr>
+            </w:pPr>
+            <w:r>
+              <w:rPr>
+                <w:smallCaps/>
+              </w:rPr>
+            </w:r>
           </w:p>
         </w:tc>
       </w:tr>
       <w:tr>
+        <w:trPr/>
         <w:tc>
           <w:tcPr>
             <w:tcW w:w="4225" w:type="dxa"/>
-            <w:shd w:val="clear" w:color="auto" w:fill="auto"/>
-          </w:tcPr>
-          <w:p>
-            <w:pPr>
-              <w:rPr>
-                <w:smallCaps/>
-              </w:rPr>
-            </w:pPr>
-            <w:r>
+            <w:tcBorders>
+              <w:top w:val="nil"/>
+              <w:left w:val="nil"/>
+              <w:bottom w:val="nil"/>
+              <w:right w:val="nil"/>
+            </w:tcBorders>
+            <w:shd w:color="auto" w:fill="auto" w:val="clear"/>
+          </w:tcPr>
+          <w:p>
+            <w:pPr>
+              <w:pStyle w:val="Normal"/>
+              <w:rPr>
+                <w:smallCaps/>
+              </w:rPr>
+            </w:pPr>
+            <w:r>
+              <w:rPr/>
               <w:t>vs.</w:t>
             </w:r>
           </w:p>
@@ -378,41 +499,72 @@
         <w:tc>
           <w:tcPr>
             <w:tcW w:w="450" w:type="dxa"/>
-          </w:tcPr>
-          <w:p>
-            <w:pPr>
-              <w:rPr>
-                <w:smallCaps/>
-              </w:rPr>
-            </w:pPr>
+            <w:tcBorders>
+              <w:top w:val="nil"/>
+              <w:left w:val="nil"/>
+              <w:bottom w:val="nil"/>
+              <w:right w:val="nil"/>
+            </w:tcBorders>
+          </w:tcPr>
+          <w:p>
+            <w:pPr>
+              <w:pStyle w:val="Normal"/>
+              <w:rPr>
+                <w:smallCaps/>
+              </w:rPr>
+            </w:pPr>
+            <w:r>
+              <w:rPr>
+                <w:smallCaps/>
+              </w:rPr>
+            </w:r>
           </w:p>
         </w:tc>
         <w:tc>
           <w:tcPr>
             <w:tcW w:w="4675" w:type="dxa"/>
-            <w:shd w:val="clear" w:color="auto" w:fill="auto"/>
-          </w:tcPr>
-          <w:p>
-            <w:pPr>
-              <w:rPr>
-                <w:smallCaps/>
-              </w:rPr>
-            </w:pPr>
+            <w:tcBorders>
+              <w:top w:val="nil"/>
+              <w:left w:val="nil"/>
+              <w:bottom w:val="nil"/>
+              <w:right w:val="nil"/>
+            </w:tcBorders>
+            <w:shd w:color="auto" w:fill="auto" w:val="clear"/>
+          </w:tcPr>
+          <w:p>
+            <w:pPr>
+              <w:pStyle w:val="Normal"/>
+              <w:rPr>
+                <w:smallCaps/>
+              </w:rPr>
+            </w:pPr>
+            <w:r>
+              <w:rPr>
+                <w:smallCaps/>
+              </w:rPr>
+            </w:r>
           </w:p>
         </w:tc>
       </w:tr>
       <w:tr>
         <w:trPr>
-          <w:trHeight w:val="198"/>
+          <w:trHeight w:val="198" w:hRule="atLeast"/>
         </w:trPr>
         <w:tc>
           <w:tcPr>
             <w:tcW w:w="4225" w:type="dxa"/>
-            <w:shd w:val="clear" w:color="auto" w:fill="auto"/>
+            <w:tcBorders>
+              <w:top w:val="nil"/>
+              <w:left w:val="nil"/>
+              <w:bottom w:val="nil"/>
+              <w:right w:val="nil"/>
+            </w:tcBorders>
+            <w:shd w:color="auto" w:fill="auto" w:val="clear"/>
             <w:vAlign w:val="center"/>
           </w:tcPr>
           <w:p>
             <w:pPr>
+              <w:pStyle w:val="Normal"/>
               <w:rPr>
                 <w:smallCaps/>
               </w:rPr>
@@ -425,6 +577,10 @@
             </w:r>
           </w:p>
           <w:p>
+            <w:pPr>
+              <w:pStyle w:val="Normal"/>
+              <w:rPr/>
+            </w:pPr>
             <w:r>
               <w:rPr>
                 <w:smallCaps/>
@@ -436,59 +592,73 @@
         <w:tc>
           <w:tcPr>
             <w:tcW w:w="450" w:type="dxa"/>
-          </w:tcPr>
-          <w:p>
-            <w:pPr>
-              <w:rPr>
-                <w:smallCaps/>
-              </w:rPr>
-            </w:pPr>
+            <w:tcBorders>
+              <w:top w:val="nil"/>
+              <w:left w:val="nil"/>
+              <w:bottom w:val="nil"/>
+              <w:right w:val="nil"/>
+            </w:tcBorders>
+          </w:tcPr>
+          <w:p>
+            <w:pPr>
+              <w:pStyle w:val="Normal"/>
+              <w:rPr>
+                <w:smallCaps/>
+              </w:rPr>
+            </w:pPr>
+            <w:r>
+              <w:rPr>
+                <w:smallCaps/>
+              </w:rPr>
+            </w:r>
           </w:p>
         </w:tc>
         <w:tc>
           <w:tcPr>
             <w:tcW w:w="4675" w:type="dxa"/>
-            <w:shd w:val="clear" w:color="auto" w:fill="auto"/>
-          </w:tcPr>
-          <w:p>
-            <w:pPr>
-              <w:rPr>
-                <w:smallCaps/>
-              </w:rPr>
-            </w:pPr>
-            <w:r>
-              <w:rPr>
-                <w:smallCaps/>
-              </w:rPr>
-              <w:t>{{party_role}}</w:t>
-            </w:r>
-            <w:r>
-              <w:rPr>
-                <w:smallCaps/>
-              </w:rPr>
-              <w:t>'</w:t>
-            </w:r>
-            <w:r>
-              <w:rPr>
-                <w:smallCaps/>
-              </w:rPr>
-              <w:t>s Notice For Request For Interpreter</w:t>
+            <w:tcBorders>
+              <w:top w:val="nil"/>
+              <w:left w:val="nil"/>
+              <w:bottom w:val="nil"/>
+              <w:right w:val="nil"/>
+            </w:tcBorders>
+            <w:shd w:color="auto" w:fill="auto" w:val="clear"/>
+          </w:tcPr>
+          <w:p>
+            <w:pPr>
+              <w:pStyle w:val="Normal"/>
+              <w:rPr>
+                <w:smallCaps/>
+              </w:rPr>
+            </w:pPr>
+            <w:r>
+              <w:rPr>
+                <w:smallCaps/>
+              </w:rPr>
+              <w:t>{{party_role}}'s Notice For Request For Interpreter</w:t>
             </w:r>
           </w:p>
         </w:tc>
       </w:tr>
       <w:tr>
         <w:trPr>
-          <w:trHeight w:val="198"/>
+          <w:trHeight w:val="198" w:hRule="atLeast"/>
         </w:trPr>
         <w:tc>
           <w:tcPr>
             <w:tcW w:w="4225" w:type="dxa"/>
-            <w:shd w:val="clear" w:color="auto" w:fill="auto"/>
+            <w:tcBorders>
+              <w:top w:val="nil"/>
+              <w:left w:val="nil"/>
+              <w:bottom w:val="nil"/>
+              <w:right w:val="nil"/>
+            </w:tcBorders>
+            <w:shd w:color="auto" w:fill="auto" w:val="clear"/>
             <w:vAlign w:val="center"/>
           </w:tcPr>
           <w:p>
             <w:pPr>
+              <w:pStyle w:val="Normal"/>
               <w:rPr>
                 <w:smallCaps/>
               </w:rPr>
@@ -504,41 +674,72 @@
         <w:tc>
           <w:tcPr>
             <w:tcW w:w="450" w:type="dxa"/>
-          </w:tcPr>
-          <w:p>
-            <w:pPr>
-              <w:rPr>
-                <w:smallCaps/>
-              </w:rPr>
-            </w:pPr>
+            <w:tcBorders>
+              <w:top w:val="nil"/>
+              <w:left w:val="nil"/>
+              <w:bottom w:val="nil"/>
+              <w:right w:val="nil"/>
+            </w:tcBorders>
+          </w:tcPr>
+          <w:p>
+            <w:pPr>
+              <w:pStyle w:val="Normal"/>
+              <w:rPr>
+                <w:smallCaps/>
+              </w:rPr>
+            </w:pPr>
+            <w:r>
+              <w:rPr>
+                <w:smallCaps/>
+              </w:rPr>
+            </w:r>
           </w:p>
         </w:tc>
         <w:tc>
           <w:tcPr>
             <w:tcW w:w="4675" w:type="dxa"/>
-            <w:shd w:val="clear" w:color="auto" w:fill="auto"/>
-          </w:tcPr>
-          <w:p>
-            <w:pPr>
-              <w:rPr>
-                <w:smallCaps/>
-              </w:rPr>
-            </w:pPr>
+            <w:tcBorders>
+              <w:top w:val="nil"/>
+              <w:left w:val="nil"/>
+              <w:bottom w:val="nil"/>
+              <w:right w:val="nil"/>
+            </w:tcBorders>
+            <w:shd w:color="auto" w:fill="auto" w:val="clear"/>
+          </w:tcPr>
+          <w:p>
+            <w:pPr>
+              <w:pStyle w:val="Normal"/>
+              <w:rPr>
+                <w:smallCaps/>
+              </w:rPr>
+            </w:pPr>
+            <w:r>
+              <w:rPr>
+                <w:smallCaps/>
+              </w:rPr>
+            </w:r>
           </w:p>
         </w:tc>
       </w:tr>
       <w:tr>
         <w:trPr>
-          <w:trHeight w:val="198"/>
+          <w:trHeight w:val="198" w:hRule="atLeast"/>
         </w:trPr>
         <w:tc>
           <w:tcPr>
             <w:tcW w:w="4225" w:type="dxa"/>
-            <w:shd w:val="clear" w:color="auto" w:fill="auto"/>
+            <w:tcBorders>
+              <w:top w:val="nil"/>
+              <w:left w:val="nil"/>
+              <w:bottom w:val="nil"/>
+              <w:right w:val="nil"/>
+            </w:tcBorders>
+            <w:shd w:color="auto" w:fill="auto" w:val="clear"/>
             <w:vAlign w:val="center"/>
           </w:tcPr>
           <w:p>
             <w:pPr>
+              <w:pStyle w:val="Normal"/>
               <w:rPr>
                 <w:smallCaps/>
               </w:rPr>
@@ -554,53 +755,73 @@
         <w:tc>
           <w:tcPr>
             <w:tcW w:w="450" w:type="dxa"/>
-          </w:tcPr>
-          <w:p>
-            <w:pPr>
-              <w:rPr>
-                <w:smallCaps/>
-              </w:rPr>
-            </w:pPr>
+            <w:tcBorders>
+              <w:top w:val="nil"/>
+              <w:left w:val="nil"/>
+              <w:bottom w:val="nil"/>
+              <w:right w:val="nil"/>
+            </w:tcBorders>
+          </w:tcPr>
+          <w:p>
+            <w:pPr>
+              <w:pStyle w:val="Normal"/>
+              <w:rPr>
+                <w:smallCaps/>
+              </w:rPr>
+            </w:pPr>
+            <w:r>
+              <w:rPr>
+                <w:smallCaps/>
+              </w:rPr>
+            </w:r>
           </w:p>
         </w:tc>
         <w:tc>
           <w:tcPr>
             <w:tcW w:w="4675" w:type="dxa"/>
-            <w:shd w:val="clear" w:color="auto" w:fill="auto"/>
-          </w:tcPr>
-          <w:p>
-            <w:pPr>
-              <w:rPr>
-                <w:smallCaps/>
-              </w:rPr>
-            </w:pPr>
-            <w:r>
-              <w:rPr>
-                <w:smallCaps/>
-              </w:rPr>
-              <w:t>{{party_role}}</w:t>
-            </w:r>
-            <w:r>
-              <w:rPr>
-                <w:smallCaps/>
-              </w:rPr>
-              <w:t>'s Notice For Request For Interpreter</w:t>
+            <w:tcBorders>
+              <w:top w:val="nil"/>
+              <w:left w:val="nil"/>
+              <w:bottom w:val="nil"/>
+              <w:right w:val="nil"/>
+            </w:tcBorders>
+            <w:shd w:color="auto" w:fill="auto" w:val="clear"/>
+          </w:tcPr>
+          <w:p>
+            <w:pPr>
+              <w:pStyle w:val="Normal"/>
+              <w:rPr>
+                <w:smallCaps/>
+              </w:rPr>
+            </w:pPr>
+            <w:r>
+              <w:rPr>
+                <w:smallCaps/>
+              </w:rPr>
+              <w:t>{{party_role}}'s Notice For Request For Interpreter</w:t>
             </w:r>
           </w:p>
         </w:tc>
       </w:tr>
       <w:tr>
         <w:trPr>
-          <w:trHeight w:val="198"/>
+          <w:trHeight w:val="198" w:hRule="atLeast"/>
         </w:trPr>
         <w:tc>
           <w:tcPr>
             <w:tcW w:w="4225" w:type="dxa"/>
-            <w:shd w:val="clear" w:color="auto" w:fill="auto"/>
+            <w:tcBorders>
+              <w:top w:val="nil"/>
+              <w:left w:val="nil"/>
+              <w:bottom w:val="nil"/>
+              <w:right w:val="nil"/>
+            </w:tcBorders>
+            <w:shd w:color="auto" w:fill="auto" w:val="clear"/>
             <w:vAlign w:val="center"/>
           </w:tcPr>
           <w:p>
             <w:pPr>
+              <w:pStyle w:val="Normal"/>
               <w:rPr>
                 <w:smallCaps/>
               </w:rPr>
@@ -616,36 +837,66 @@
         <w:tc>
           <w:tcPr>
             <w:tcW w:w="450" w:type="dxa"/>
-          </w:tcPr>
-          <w:p>
-            <w:pPr>
-              <w:rPr>
-                <w:smallCaps/>
-              </w:rPr>
-            </w:pPr>
+            <w:tcBorders>
+              <w:top w:val="nil"/>
+              <w:left w:val="nil"/>
+              <w:bottom w:val="nil"/>
+              <w:right w:val="nil"/>
+            </w:tcBorders>
+          </w:tcPr>
+          <w:p>
+            <w:pPr>
+              <w:pStyle w:val="Normal"/>
+              <w:rPr>
+                <w:smallCaps/>
+              </w:rPr>
+            </w:pPr>
+            <w:r>
+              <w:rPr>
+                <w:smallCaps/>
+              </w:rPr>
+            </w:r>
           </w:p>
         </w:tc>
         <w:tc>
           <w:tcPr>
             <w:tcW w:w="4675" w:type="dxa"/>
-            <w:shd w:val="clear" w:color="auto" w:fill="auto"/>
-          </w:tcPr>
-          <w:p>
-            <w:pPr>
-              <w:rPr>
-                <w:smallCaps/>
-              </w:rPr>
-            </w:pPr>
+            <w:tcBorders>
+              <w:top w:val="nil"/>
+              <w:left w:val="nil"/>
+              <w:bottom w:val="nil"/>
+              <w:right w:val="nil"/>
+            </w:tcBorders>
+            <w:shd w:color="auto" w:fill="auto" w:val="clear"/>
+          </w:tcPr>
+          <w:p>
+            <w:pPr>
+              <w:pStyle w:val="Normal"/>
+              <w:rPr>
+                <w:smallCaps/>
+              </w:rPr>
+            </w:pPr>
+            <w:r>
+              <w:rPr>
+                <w:smallCaps/>
+              </w:rPr>
+            </w:r>
           </w:p>
         </w:tc>
       </w:tr>
     </w:tbl>
     <w:p>
       <w:pPr>
+        <w:pStyle w:val="Normal"/>
         <w:tabs>
-          <w:tab w:val="left" w:pos="2239"/>
+          <w:tab w:val="clear" w:pos="720"/>
+          <w:tab w:val="left" w:pos="2239" w:leader="none"/>
         </w:tabs>
+        <w:rPr/>
       </w:pPr>
+      <w:r>
+        <w:rPr/>
+      </w:r>
     </w:p>
     <w:p>
       <w:pPr>
@@ -654,123 +905,58 @@
           <w:ilvl w:val="0"/>
           <w:numId w:val="1"/>
         </w:numPr>
-        <w:spacing w:line="566" w:lineRule="exact"/>
+        <w:spacing w:lineRule="exact" w:line="566"/>
+        <w:rPr/>
       </w:pPr>
       <w:r>
-        <w:t>Now come</w:t>
-      </w:r>
-      <w:r>
-        <w:t xml:space="preserve">s the </w:t>
-      </w:r>
-      <w:r>
-        <w:t xml:space="preserve">{{ </w:t>
-      </w:r>
-      <w:r>
-        <w:t>party_role</w:t>
-      </w:r>
-      <w:r>
-        <w:t xml:space="preserve"> </w:t>
-      </w:r>
-      <w:r>
-        <w:t xml:space="preserve">}} </w:t>
-      </w:r>
-      <w:r>
-        <w:t xml:space="preserve">and </w:t>
-      </w:r>
-      <w:r>
-        <w:t>inform</w:t>
-      </w:r>
-      <w:r>
-        <w:t>s</w:t>
-      </w:r>
-      <w:r>
-        <w:t xml:space="preserve"> the </w:t>
-      </w:r>
-      <w:r>
-        <w:t>Court, pursuant to M.G.L., ch. 261 §</w:t>
-      </w:r>
-      <w:r>
-        <w:t>27A et. seq</w:t>
-      </w:r>
-      <w:r>
-        <w:t xml:space="preserve">., </w:t>
-      </w:r>
-      <w:r>
-        <w:t xml:space="preserve">that they require the </w:t>
-      </w:r>
-      <w:r>
-        <w:t>appoint</w:t>
-      </w:r>
-      <w:r>
-        <w:t>ment of</w:t>
-      </w:r>
-      <w:r>
-        <w:t xml:space="preserve"> a court-paid </w:t>
-      </w:r>
-      <w:r>
-        <w:t xml:space="preserve">{{ </w:t>
-      </w:r>
-      <w:r>
-        <w:t>user_preferred_language }}</w:t>
-      </w:r>
-      <w:r>
-        <w:t xml:space="preserve"> </w:t>
-      </w:r>
-      <w:r>
-        <w:t>sp</w:t>
-      </w:r>
-      <w:r>
-        <w:t>eaking inte</w:t>
-      </w:r>
-      <w:r>
-        <w:t xml:space="preserve">rpreter to assist the </w:t>
-      </w:r>
-      <w:r>
-        <w:t xml:space="preserve">{{ party_role }} </w:t>
-      </w:r>
-      <w:r>
-        <w:t>durin</w:t>
-      </w:r>
-      <w:r>
-        <w:t>g</w:t>
-      </w:r>
-      <w:r>
-        <w:t xml:space="preserve"> this action.</w:t>
+        <w:rPr/>
+        <w:t>Now comes the {{ party_role }} and informs the Court, pursuant to M.G.L., ch. 261 §27A et. seq., that they require the appointment of a court-paid {{ user_preferred_language }} speaking interpreter to assist the {{ party_role }} during this action.</w:t>
       </w:r>
     </w:p>
     <w:p>
       <w:pPr>
         <w:pStyle w:val="TxBrp9"/>
-        <w:spacing w:line="566" w:lineRule="exact"/>
-        <w:ind w:left="1496" w:firstLine="0"/>
+        <w:spacing w:lineRule="exact" w:line="566"/>
+        <w:ind w:left="1496" w:hanging="0"/>
+        <w:rPr/>
       </w:pPr>
+      <w:r>
+        <w:rPr/>
+      </w:r>
     </w:p>
     <w:tbl>
       <w:tblPr>
         <w:tblStyle w:val="TableGrid"/>
-        <w:tblW w:w="0" w:type="auto"/>
+        <w:tblW w:w="4765" w:type="dxa"/>
+        <w:jc w:val="left"/>
         <w:tblInd w:w="4585" w:type="dxa"/>
-        <w:tblBorders>
-          <w:top w:val="none" w:sz="0" w:space="0" w:color="auto"/>
-          <w:left w:val="none" w:sz="0" w:space="0" w:color="auto"/>
-          <w:bottom w:val="none" w:sz="0" w:space="0" w:color="auto"/>
-          <w:right w:val="none" w:sz="0" w:space="0" w:color="auto"/>
-          <w:insideH w:val="none" w:sz="0" w:space="0" w:color="auto"/>
-          <w:insideV w:val="none" w:sz="0" w:space="0" w:color="auto"/>
-        </w:tblBorders>
-        <w:tblLook w:val="04A0" w:firstRow="1" w:lastRow="0" w:firstColumn="1" w:lastColumn="0" w:noHBand="0" w:noVBand="1"/>
+        <w:tblCellMar>
+          <w:top w:w="0" w:type="dxa"/>
+          <w:left w:w="108" w:type="dxa"/>
+          <w:bottom w:w="0" w:type="dxa"/>
+          <w:right w:w="108" w:type="dxa"/>
+        </w:tblCellMar>
+        <w:tblLook w:val="04a0" w:noHBand="0" w:noVBand="1" w:firstColumn="1" w:lastRow="0" w:lastColumn="0" w:firstRow="1"/>
       </w:tblPr>
       <w:tblGrid>
         <w:gridCol w:w="4765"/>
       </w:tblGrid>
       <w:tr>
+        <w:trPr/>
         <w:tc>
           <w:tcPr>
             <w:tcW w:w="4765" w:type="dxa"/>
-          </w:tcPr>
-          <w:p>
-            <w:pPr>
-              <w:keepNext/>
+            <w:tcBorders>
+              <w:top w:val="nil"/>
+              <w:left w:val="nil"/>
+              <w:bottom w:val="nil"/>
+              <w:right w:val="nil"/>
+            </w:tcBorders>
+          </w:tcPr>
+          <w:p>
+            <w:pPr>
+              <w:pStyle w:val="Normal"/>
+              <w:keepNext w:val="true"/>
               <w:keepLines/>
               <w:jc w:val="both"/>
               <w:rPr>
@@ -786,7 +972,8 @@
           </w:p>
           <w:p>
             <w:pPr>
-              <w:keepNext/>
+              <w:pStyle w:val="Normal"/>
+              <w:keepNext w:val="true"/>
               <w:keepLines/>
               <w:jc w:val="both"/>
               <w:rPr>
@@ -797,41 +984,32 @@
               <w:rPr>
                 <w:rFonts w:eastAsia="Calibri"/>
               </w:rPr>
-              <w:t>{{ user</w:t>
-            </w:r>
-            <w:r>
-              <w:rPr>
-                <w:rFonts w:eastAsia="Calibri"/>
-              </w:rPr>
-              <w:t>s[0]</w:t>
-            </w:r>
-            <w:r>
-              <w:rPr>
-                <w:rFonts w:eastAsia="Calibri"/>
-              </w:rPr>
-              <w:t>.signature }}</w:t>
-            </w:r>
-          </w:p>
-          <w:p>
-            <w:pPr>
-              <w:keepNext/>
+              <w:t>{{ users[0].signature }}</w:t>
+            </w:r>
+          </w:p>
+          <w:p>
+            <w:pPr>
+              <w:pStyle w:val="Normal"/>
+              <w:keepNext w:val="true"/>
               <w:keepLines/>
               <w:tabs>
-                <w:tab w:val="left" w:pos="270"/>
-                <w:tab w:val="left" w:pos="540"/>
-                <w:tab w:val="left" w:pos="810"/>
-                <w:tab w:val="left" w:pos="1080"/>
-                <w:tab w:val="left" w:pos="4230"/>
-                <w:tab w:val="left" w:pos="4500"/>
-                <w:tab w:val="left" w:pos="5130"/>
-                <w:tab w:val="left" w:pos="6660"/>
-                <w:tab w:val="left" w:pos="6930"/>
-                <w:tab w:val="left" w:pos="7290"/>
-                <w:tab w:val="left" w:pos="7830"/>
-                <w:tab w:val="left" w:pos="8550"/>
-                <w:tab w:val="left" w:pos="9270"/>
-                <w:tab w:val="left" w:pos="9990"/>
+                <w:tab w:val="clear" w:pos="720"/>
+                <w:tab w:val="left" w:pos="270" w:leader="none"/>
+                <w:tab w:val="left" w:pos="540" w:leader="none"/>
+                <w:tab w:val="left" w:pos="810" w:leader="none"/>
+                <w:tab w:val="left" w:pos="1080" w:leader="none"/>
+                <w:tab w:val="left" w:pos="4230" w:leader="none"/>
+                <w:tab w:val="left" w:pos="4500" w:leader="none"/>
+                <w:tab w:val="left" w:pos="5130" w:leader="none"/>
+                <w:tab w:val="left" w:pos="6660" w:leader="none"/>
+                <w:tab w:val="left" w:pos="6930" w:leader="none"/>
+                <w:tab w:val="left" w:pos="7290" w:leader="none"/>
+                <w:tab w:val="left" w:pos="7830" w:leader="none"/>
+                <w:tab w:val="left" w:pos="8550" w:leader="none"/>
+                <w:tab w:val="left" w:pos="9270" w:leader="none"/>
+                <w:tab w:val="left" w:pos="9990" w:leader="none"/>
               </w:tabs>
+              <w:rPr/>
             </w:pPr>
             <w:r>
               <w:rPr>
@@ -843,36 +1021,47 @@
         </w:tc>
       </w:tr>
       <w:tr>
+        <w:trPr/>
         <w:tc>
           <w:tcPr>
             <w:tcW w:w="4765" w:type="dxa"/>
+            <w:tcBorders>
+              <w:top w:val="nil"/>
+              <w:left w:val="nil"/>
+              <w:bottom w:val="nil"/>
+              <w:right w:val="nil"/>
+            </w:tcBorders>
           </w:tcPr>
           <w:p>
             <w:pPr>
               <w:pStyle w:val="TxBrp9"/>
-              <w:spacing w:line="240" w:lineRule="auto"/>
-              <w:ind w:firstLine="0"/>
-            </w:pPr>
-            <w:r>
-              <w:t>{{ user</w:t>
-            </w:r>
-            <w:r>
-              <w:t>s[0].name</w:t>
-            </w:r>
-            <w:r>
-              <w:t xml:space="preserve"> }},</w:t>
+              <w:spacing w:lineRule="auto" w:line="240"/>
+              <w:ind w:hanging="0"/>
+              <w:rPr/>
+            </w:pPr>
+            <w:r>
+              <w:rPr/>
+              <w:t>{{ users[0].name }},</w:t>
             </w:r>
           </w:p>
         </w:tc>
       </w:tr>
       <w:tr>
+        <w:trPr/>
         <w:tc>
           <w:tcPr>
             <w:tcW w:w="4765" w:type="dxa"/>
-          </w:tcPr>
-          <w:p>
-            <w:pPr>
-              <w:keepNext/>
+            <w:tcBorders>
+              <w:top w:val="nil"/>
+              <w:left w:val="nil"/>
+              <w:bottom w:val="nil"/>
+              <w:right w:val="nil"/>
+            </w:tcBorders>
+          </w:tcPr>
+          <w:p>
+            <w:pPr>
+              <w:pStyle w:val="Normal"/>
+              <w:keepNext w:val="true"/>
               <w:keepLines/>
               <w:jc w:val="both"/>
               <w:rPr>
@@ -880,19 +1069,28 @@
               </w:rPr>
             </w:pPr>
             <w:r>
+              <w:rPr/>
               <w:t>{{ party_role }}</w:t>
             </w:r>
           </w:p>
         </w:tc>
       </w:tr>
       <w:tr>
+        <w:trPr/>
         <w:tc>
           <w:tcPr>
             <w:tcW w:w="4765" w:type="dxa"/>
-          </w:tcPr>
-          <w:p>
-            <w:pPr>
-              <w:keepNext/>
+            <w:tcBorders>
+              <w:top w:val="nil"/>
+              <w:left w:val="nil"/>
+              <w:bottom w:val="nil"/>
+              <w:right w:val="nil"/>
+            </w:tcBorders>
+          </w:tcPr>
+          <w:p>
+            <w:pPr>
+              <w:pStyle w:val="Normal"/>
+              <w:keepNext w:val="true"/>
               <w:keepLines/>
               <w:rPr>
                 <w:rFonts w:eastAsia="Calibri"/>
@@ -902,31 +1100,27 @@
               <w:rPr>
                 <w:rFonts w:eastAsia="Calibri"/>
               </w:rPr>
-              <w:t>{{ users</w:t>
-            </w:r>
-            <w:r>
-              <w:rPr>
-                <w:rFonts w:eastAsia="Calibri"/>
-              </w:rPr>
-              <w:t>[0].</w:t>
-            </w:r>
-            <w:r>
-              <w:rPr>
-                <w:rFonts w:eastAsia="Calibri"/>
-              </w:rPr>
-              <w:t>address.block() }}</w:t>
+              <w:t>{{ users[0].address.block() }}</w:t>
             </w:r>
           </w:p>
         </w:tc>
       </w:tr>
       <w:tr>
+        <w:trPr/>
         <w:tc>
           <w:tcPr>
             <w:tcW w:w="4765" w:type="dxa"/>
-          </w:tcPr>
-          <w:p>
-            <w:pPr>
-              <w:keepNext/>
+            <w:tcBorders>
+              <w:top w:val="nil"/>
+              <w:left w:val="nil"/>
+              <w:bottom w:val="nil"/>
+              <w:right w:val="nil"/>
+            </w:tcBorders>
+          </w:tcPr>
+          <w:p>
+            <w:pPr>
+              <w:pStyle w:val="Normal"/>
+              <w:keepNext w:val="true"/>
               <w:keepLines/>
               <w:rPr>
                 <w:rFonts w:eastAsia="Calibri"/>
@@ -936,37 +1130,13 @@
               <w:rPr>
                 <w:rFonts w:eastAsia="Calibri"/>
               </w:rPr>
-              <w:t xml:space="preserve">{{ </w:t>
+              <w:t>{{ user[0].phone_numbers</w:t>
             </w:r>
             <w:r>
               <w:rPr>
                 <w:rFonts w:eastAsia="Calibri"/>
               </w:rPr>
-              <w:t>showifdef('</w:t>
-            </w:r>
-            <w:r>
-              <w:rPr>
-                <w:rFonts w:eastAsia="Calibri"/>
-              </w:rPr>
-              <w:t>user</w:t>
-            </w:r>
-            <w:r>
-              <w:rPr>
-                <w:rFonts w:eastAsia="Calibri"/>
-              </w:rPr>
-              <w:t>[0]</w:t>
-            </w:r>
-            <w:r>
-              <w:rPr>
-                <w:rFonts w:eastAsia="Calibri"/>
-              </w:rPr>
-              <w:t>.phone_numbers()</w:t>
-            </w:r>
-            <w:r>
-              <w:rPr>
-                <w:rFonts w:eastAsia="Calibri"/>
-              </w:rPr>
-              <w:t>')</w:t>
+              <w:t>()</w:t>
             </w:r>
             <w:r>
               <w:rPr>
@@ -979,21 +1149,29 @@
       </w:tr>
       <w:tr>
         <w:trPr>
-          <w:trHeight w:val="78"/>
+          <w:trHeight w:val="78" w:hRule="atLeast"/>
         </w:trPr>
         <w:tc>
           <w:tcPr>
             <w:tcW w:w="4765" w:type="dxa"/>
-          </w:tcPr>
-          <w:p>
-            <w:pPr>
-              <w:keepNext/>
+            <w:tcBorders>
+              <w:top w:val="nil"/>
+              <w:left w:val="nil"/>
+              <w:bottom w:val="nil"/>
+              <w:right w:val="nil"/>
+            </w:tcBorders>
+          </w:tcPr>
+          <w:p>
+            <w:pPr>
+              <w:pStyle w:val="Normal"/>
+              <w:keepNext w:val="true"/>
               <w:keepLines/>
               <w:rPr>
                 <w:rFonts w:eastAsia="Calibri"/>
               </w:rPr>
             </w:pPr>
             <w:r>
+              <w:rPr/>
               <w:t>{{ showifdef('user[0].email') }}</w:t>
             </w:r>
           </w:p>
@@ -1002,103 +1180,72 @@
     </w:tbl>
     <w:p>
       <w:pPr>
-        <w:keepNext/>
+        <w:pStyle w:val="Normal"/>
+        <w:keepNext w:val="true"/>
         <w:keepLines/>
         <w:jc w:val="both"/>
         <w:rPr>
           <w:rFonts w:eastAsia="Calibri"/>
         </w:rPr>
       </w:pPr>
+      <w:r>
+        <w:rPr/>
+      </w:r>
     </w:p>
     <w:sectPr>
-      <w:headerReference w:type="even" r:id="rId10"/>
-      <w:headerReference w:type="default" r:id="rId11"/>
-      <w:footerReference w:type="even" r:id="rId12"/>
-      <w:footerReference w:type="default" r:id="rId13"/>
-      <w:headerReference w:type="first" r:id="rId14"/>
-      <w:footerReference w:type="first" r:id="rId15"/>
-      <w:type w:val="continuous"/>
+      <w:headerReference w:type="default" r:id="rId2"/>
+      <w:footerReference w:type="default" r:id="rId3"/>
+      <w:type w:val="nextPage"/>
       <w:pgSz w:w="12240" w:h="15840"/>
-      <w:pgMar w:top="1440" w:right="1440" w:bottom="1440" w:left="1440" w:header="1440" w:footer="720" w:gutter="0"/>
-      <w:cols w:space="720"/>
-      <w:noEndnote/>
+      <w:pgMar w:left="1440" w:right="1440" w:header="1440" w:top="1497" w:footer="720" w:bottom="1440" w:gutter="0"/>
+      <w:pgNumType w:fmt="decimal"/>
+      <w:formProt w:val="false"/>
+      <w:textDirection w:val="lrTb"/>
+      <w:docGrid w:type="default" w:linePitch="100" w:charSpace="0"/>
     </w:sectPr>
   </w:body>
 </w:document>
 </file>
 
-<file path=word/endnotes.xml><?xml version="1.0" encoding="utf-8"?>
-<w:endnotes xmlns:wpc="http://schemas.microsoft.com/office/word/2010/wordprocessingCanvas" xmlns:cx="http://schemas.microsoft.com/office/drawing/2014/chartex" xmlns:cx1="http://schemas.microsoft.com/office/drawing/2015/9/8/chartex" xmlns:cx2="http://schemas.microsoft.com/office/drawing/2015/10/21/chartex" xmlns:cx3="http://schemas.microsoft.com/office/drawing/2016/5/9/chartex" xmlns:cx4="http://schemas.microsoft.com/office/drawing/2016/5/10/chartex" xmlns:cx5="http://schemas.microsoft.com/office/drawing/2016/5/11/chartex" xmlns:cx6="http://schemas.microsoft.com/office/drawing/2016/5/12/chartex" xmlns:cx7="http://schemas.microsoft.com/office/drawing/2016/5/13/chartex" xmlns:cx8="http://schemas.microsoft.com/office/drawing/2016/5/14/chartex" xmlns:mc="http://schemas.openxmlformats.org/markup-compatibility/2006" xmlns:aink="http://schemas.microsoft.com/office/drawing/2016/ink" xmlns:am3d="http://schemas.microsoft.com/office/drawing/2017/model3d" xmlns:o="urn:schemas-microsoft-com:office:office" xmlns:r="http://schemas.openxmlformats.org/officeDocument/2006/relationships" xmlns:m="http://schemas.openxmlformats.org/officeDocument/2006/math" xmlns:v="urn:schemas-microsoft-com:vml" xmlns:wp14="http://schemas.microsoft.com/office/word/2010/wordprocessingDrawing" xmlns:wp="http://schemas.openxmlformats.org/drawingml/2006/wordprocessingDrawing" xmlns:w10="urn:schemas-microsoft-com:office:word" xmlns:w="http://schemas.openxmlformats.org/wordprocessingml/2006/main" xmlns:w14="http://schemas.microsoft.com/office/word/2010/wordml" xmlns:w15="http://schemas.microsoft.com/office/word/2012/wordml" xmlns:w16cex="http://schemas.microsoft.com/office/word/2018/wordml/cex" xmlns:w16cid="http://schemas.microsoft.com/office/word/2016/wordml/cid" xmlns:w16="http://schemas.microsoft.com/office/word/2018/wordml" xmlns:w16sdtdh="http://schemas.microsoft.com/office/word/2020/wordml/sdtdatahash" xmlns:w16se="http://schemas.microsoft.com/office/word/2015/wordml/symex" xmlns:wpg="http://schemas.microsoft.com/office/word/2010/wordprocessingGroup" xmlns:wpi="http://schemas.microsoft.com/office/word/2010/wordprocessingInk" xmlns:wne="http://schemas.microsoft.com/office/word/2006/wordml" xmlns:wps="http://schemas.microsoft.com/office/word/2010/wordprocessingShape" mc:Ignorable="w14 w15 w16se w16cid w16 w16cex w16sdtdh wp14">
-  <w:endnote w:type="separator" w:id="-1">
-    <w:p>
-      <w:r>
-        <w:separator/>
-      </w:r>
-    </w:p>
-  </w:endnote>
-  <w:endnote w:type="continuationSeparator" w:id="0">
-    <w:p>
-      <w:r>
-        <w:continuationSeparator/>
-      </w:r>
-    </w:p>
-  </w:endnote>
-</w:endnotes>
-</file>
-
 <file path=word/footer1.xml><?xml version="1.0" encoding="utf-8"?>
-<w:ftr xmlns:wpc="http://schemas.microsoft.com/office/word/2010/wordprocessingCanvas" xmlns:cx="http://schemas.microsoft.com/office/drawing/2014/chartex" xmlns:cx1="http://schemas.microsoft.com/office/drawing/2015/9/8/chartex" xmlns:cx2="http://schemas.microsoft.com/office/drawing/2015/10/21/chartex" xmlns:cx3="http://schemas.microsoft.com/office/drawing/2016/5/9/chartex" xmlns:cx4="http://schemas.microsoft.com/office/drawing/2016/5/10/chartex" xmlns:cx5="http://schemas.microsoft.com/office/drawing/2016/5/11/chartex" xmlns:cx6="http://schemas.microsoft.com/office/drawing/2016/5/12/chartex" xmlns:cx7="http://schemas.microsoft.com/office/drawing/2016/5/13/chartex" xmlns:cx8="http://schemas.microsoft.com/office/drawing/2016/5/14/chartex" xmlns:mc="http://schemas.openxmlformats.org/markup-compatibility/2006" xmlns:aink="http://schemas.microsoft.com/office/drawing/2016/ink" xmlns:am3d="http://schemas.microsoft.com/office/drawing/2017/model3d" xmlns:o="urn:schemas-microsoft-com:office:office" xmlns:r="http://schemas.openxmlformats.org/officeDocument/2006/relationships" xmlns:m="http://schemas.openxmlformats.org/officeDocument/2006/math" xmlns:v="urn:schemas-microsoft-com:vml" xmlns:wp14="http://schemas.microsoft.com/office/word/2010/wordprocessingDrawing" xmlns:wp="http://schemas.openxmlformats.org/drawingml/2006/wordprocessingDrawing" xmlns:w10="urn:schemas-microsoft-com:office:word" xmlns:w="http://schemas.openxmlformats.org/wordprocessingml/2006/main" xmlns:w14="http://schemas.microsoft.com/office/word/2010/wordml" xmlns:w15="http://schemas.microsoft.com/office/word/2012/wordml" xmlns:w16cex="http://schemas.microsoft.com/office/word/2018/wordml/cex" xmlns:w16cid="http://schemas.microsoft.com/office/word/2016/wordml/cid" xmlns:w16="http://schemas.microsoft.com/office/word/2018/wordml" xmlns:w16sdtdh="http://schemas.microsoft.com/office/word/2020/wordml/sdtdatahash" xmlns:w16se="http://schemas.microsoft.com/office/word/2015/wordml/symex" xmlns:wpg="http://schemas.microsoft.com/office/word/2010/wordprocessingGroup" xmlns:wpi="http://schemas.microsoft.com/office/word/2010/wordprocessingInk" xmlns:wne="http://schemas.microsoft.com/office/word/2006/wordml" xmlns:wps="http://schemas.microsoft.com/office/word/2010/wordprocessingShape" mc:Ignorable="w14 w15 w16se w16cid w16 w16cex w16sdtdh wp14">
-  <w:p>
-    <w:pPr>
-      <w:pStyle w:val="Footer"/>
-    </w:pPr>
-  </w:p>
-</w:ftr>
-</file>
-
-<file path=word/footer2.xml><?xml version="1.0" encoding="utf-8"?>
-<w:ftr xmlns:wpc="http://schemas.microsoft.com/office/word/2010/wordprocessingCanvas" xmlns:cx="http://schemas.microsoft.com/office/drawing/2014/chartex" xmlns:cx1="http://schemas.microsoft.com/office/drawing/2015/9/8/chartex" xmlns:cx2="http://schemas.microsoft.com/office/drawing/2015/10/21/chartex" xmlns:cx3="http://schemas.microsoft.com/office/drawing/2016/5/9/chartex" xmlns:cx4="http://schemas.microsoft.com/office/drawing/2016/5/10/chartex" xmlns:cx5="http://schemas.microsoft.com/office/drawing/2016/5/11/chartex" xmlns:cx6="http://schemas.microsoft.com/office/drawing/2016/5/12/chartex" xmlns:cx7="http://schemas.microsoft.com/office/drawing/2016/5/13/chartex" xmlns:cx8="http://schemas.microsoft.com/office/drawing/2016/5/14/chartex" xmlns:mc="http://schemas.openxmlformats.org/markup-compatibility/2006" xmlns:aink="http://schemas.microsoft.com/office/drawing/2016/ink" xmlns:am3d="http://schemas.microsoft.com/office/drawing/2017/model3d" xmlns:o="urn:schemas-microsoft-com:office:office" xmlns:r="http://schemas.openxmlformats.org/officeDocument/2006/relationships" xmlns:m="http://schemas.openxmlformats.org/officeDocument/2006/math" xmlns:v="urn:schemas-microsoft-com:vml" xmlns:wp14="http://schemas.microsoft.com/office/word/2010/wordprocessingDrawing" xmlns:wp="http://schemas.openxmlformats.org/drawingml/2006/wordprocessingDrawing" xmlns:w10="urn:schemas-microsoft-com:office:word" xmlns:w="http://schemas.openxmlformats.org/wordprocessingml/2006/main" xmlns:w14="http://schemas.microsoft.com/office/word/2010/wordml" xmlns:w15="http://schemas.microsoft.com/office/word/2012/wordml" xmlns:w16cex="http://schemas.microsoft.com/office/word/2018/wordml/cex" xmlns:w16cid="http://schemas.microsoft.com/office/word/2016/wordml/cid" xmlns:w16="http://schemas.microsoft.com/office/word/2018/wordml" xmlns:w16sdtdh="http://schemas.microsoft.com/office/word/2020/wordml/sdtdatahash" xmlns:w16se="http://schemas.microsoft.com/office/word/2015/wordml/symex" xmlns:wpg="http://schemas.microsoft.com/office/word/2010/wordprocessingGroup" xmlns:wpi="http://schemas.microsoft.com/office/word/2010/wordprocessingInk" xmlns:wne="http://schemas.microsoft.com/office/word/2006/wordml" xmlns:wps="http://schemas.microsoft.com/office/word/2010/wordprocessingShape" mc:Ignorable="w14 w15 w16se w16cid w16 w16cex w16sdtdh wp14">
+<w:ftr xmlns:o="urn:schemas-microsoft-com:office:office" xmlns:r="http://schemas.openxmlformats.org/officeDocument/2006/relationships" xmlns:v="urn:schemas-microsoft-com:vml" xmlns:w="http://schemas.openxmlformats.org/wordprocessingml/2006/main" xmlns:w10="urn:schemas-microsoft-com:office:word" xmlns:wp="http://schemas.openxmlformats.org/drawingml/2006/wordprocessingDrawing" xmlns:wps="http://schemas.microsoft.com/office/word/2010/wordprocessingShape" xmlns:wpg="http://schemas.microsoft.com/office/word/2010/wordprocessingGroup" xmlns:mc="http://schemas.openxmlformats.org/markup-compatibility/2006" xmlns:wp14="http://schemas.microsoft.com/office/word/2010/wordprocessingDrawing" xmlns:w14="http://schemas.microsoft.com/office/word/2010/wordml" mc:Ignorable="w14 wp14">
   <w:sdt>
     <w:sdtPr>
-      <w:id w:val="367421212"/>
       <w:docPartObj>
         <w:docPartGallery w:val="Page Numbers (Bottom of Page)"/>
-        <w:docPartUnique/>
+        <w:docPartUnique w:val="true"/>
       </w:docPartObj>
+      <w:id w:val="1328516343"/>
     </w:sdtPr>
-    <w:sdtEndPr>
-      <w:rPr>
-        <w:noProof/>
-      </w:rPr>
-    </w:sdtEndPr>
     <w:sdtContent>
       <w:p>
         <w:pPr>
           <w:pStyle w:val="Footer"/>
           <w:jc w:val="right"/>
+          <w:rPr/>
         </w:pPr>
         <w:r>
+          <w:rPr/>
           <w:tab/>
         </w:r>
         <w:r>
+          <w:rPr/>
           <w:fldChar w:fldCharType="begin"/>
         </w:r>
         <w:r>
-          <w:instrText xml:space="preserve"> PAGE   \* MERGEFORMAT </w:instrText>
+          <w:rPr/>
+          <w:instrText> PAGE </w:instrText>
         </w:r>
         <w:r>
+          <w:rPr/>
           <w:fldChar w:fldCharType="separate"/>
         </w:r>
         <w:r>
-          <w:rPr>
-            <w:noProof/>
-          </w:rPr>
+          <w:rPr/>
           <w:t>1</w:t>
         </w:r>
         <w:r>
-          <w:rPr>
-            <w:noProof/>
-          </w:rPr>
+          <w:rPr/>
           <w:fldChar w:fldCharType="end"/>
         </w:r>
       </w:p>
@@ -1107,187 +1254,287 @@
 </w:ftr>
 </file>
 
-<file path=word/footer3.xml><?xml version="1.0" encoding="utf-8"?>
-<w:ftr xmlns:wpc="http://schemas.microsoft.com/office/word/2010/wordprocessingCanvas" xmlns:cx="http://schemas.microsoft.com/office/drawing/2014/chartex" xmlns:cx1="http://schemas.microsoft.com/office/drawing/2015/9/8/chartex" xmlns:cx2="http://schemas.microsoft.com/office/drawing/2015/10/21/chartex" xmlns:cx3="http://schemas.microsoft.com/office/drawing/2016/5/9/chartex" xmlns:cx4="http://schemas.microsoft.com/office/drawing/2016/5/10/chartex" xmlns:cx5="http://schemas.microsoft.com/office/drawing/2016/5/11/chartex" xmlns:cx6="http://schemas.microsoft.com/office/drawing/2016/5/12/chartex" xmlns:cx7="http://schemas.microsoft.com/office/drawing/2016/5/13/chartex" xmlns:cx8="http://schemas.microsoft.com/office/drawing/2016/5/14/chartex" xmlns:mc="http://schemas.openxmlformats.org/markup-compatibility/2006" xmlns:aink="http://schemas.microsoft.com/office/drawing/2016/ink" xmlns:am3d="http://schemas.microsoft.com/office/drawing/2017/model3d" xmlns:o="urn:schemas-microsoft-com:office:office" xmlns:r="http://schemas.openxmlformats.org/officeDocument/2006/relationships" xmlns:m="http://schemas.openxmlformats.org/officeDocument/2006/math" xmlns:v="urn:schemas-microsoft-com:vml" xmlns:wp14="http://schemas.microsoft.com/office/word/2010/wordprocessingDrawing" xmlns:wp="http://schemas.openxmlformats.org/drawingml/2006/wordprocessingDrawing" xmlns:w10="urn:schemas-microsoft-com:office:word" xmlns:w="http://schemas.openxmlformats.org/wordprocessingml/2006/main" xmlns:w14="http://schemas.microsoft.com/office/word/2010/wordml" xmlns:w15="http://schemas.microsoft.com/office/word/2012/wordml" xmlns:w16cex="http://schemas.microsoft.com/office/word/2018/wordml/cex" xmlns:w16cid="http://schemas.microsoft.com/office/word/2016/wordml/cid" xmlns:w16="http://schemas.microsoft.com/office/word/2018/wordml" xmlns:w16sdtdh="http://schemas.microsoft.com/office/word/2020/wordml/sdtdatahash" xmlns:w16se="http://schemas.microsoft.com/office/word/2015/wordml/symex" xmlns:wpg="http://schemas.microsoft.com/office/word/2010/wordprocessingGroup" xmlns:wpi="http://schemas.microsoft.com/office/word/2010/wordprocessingInk" xmlns:wne="http://schemas.microsoft.com/office/word/2006/wordml" xmlns:wps="http://schemas.microsoft.com/office/word/2010/wordprocessingShape" mc:Ignorable="w14 w15 w16se w16cid w16 w16cex w16sdtdh wp14">
-  <w:p>
-    <w:pPr>
-      <w:pStyle w:val="Footer"/>
-    </w:pPr>
-  </w:p>
-</w:ftr>
-</file>
-
-<file path=word/footnotes.xml><?xml version="1.0" encoding="utf-8"?>
-<w:footnotes xmlns:wpc="http://schemas.microsoft.com/office/word/2010/wordprocessingCanvas" xmlns:cx="http://schemas.microsoft.com/office/drawing/2014/chartex" xmlns:cx1="http://schemas.microsoft.com/office/drawing/2015/9/8/chartex" xmlns:cx2="http://schemas.microsoft.com/office/drawing/2015/10/21/chartex" xmlns:cx3="http://schemas.microsoft.com/office/drawing/2016/5/9/chartex" xmlns:cx4="http://schemas.microsoft.com/office/drawing/2016/5/10/chartex" xmlns:cx5="http://schemas.microsoft.com/office/drawing/2016/5/11/chartex" xmlns:cx6="http://schemas.microsoft.com/office/drawing/2016/5/12/chartex" xmlns:cx7="http://schemas.microsoft.com/office/drawing/2016/5/13/chartex" xmlns:cx8="http://schemas.microsoft.com/office/drawing/2016/5/14/chartex" xmlns:mc="http://schemas.openxmlformats.org/markup-compatibility/2006" xmlns:aink="http://schemas.microsoft.com/office/drawing/2016/ink" xmlns:am3d="http://schemas.microsoft.com/office/drawing/2017/model3d" xmlns:o="urn:schemas-microsoft-com:office:office" xmlns:r="http://schemas.openxmlformats.org/officeDocument/2006/relationships" xmlns:m="http://schemas.openxmlformats.org/officeDocument/2006/math" xmlns:v="urn:schemas-microsoft-com:vml" xmlns:wp14="http://schemas.microsoft.com/office/word/2010/wordprocessingDrawing" xmlns:wp="http://schemas.openxmlformats.org/drawingml/2006/wordprocessingDrawing" xmlns:w10="urn:schemas-microsoft-com:office:word" xmlns:w="http://schemas.openxmlformats.org/wordprocessingml/2006/main" xmlns:w14="http://schemas.microsoft.com/office/word/2010/wordml" xmlns:w15="http://schemas.microsoft.com/office/word/2012/wordml" xmlns:w16cex="http://schemas.microsoft.com/office/word/2018/wordml/cex" xmlns:w16cid="http://schemas.microsoft.com/office/word/2016/wordml/cid" xmlns:w16="http://schemas.microsoft.com/office/word/2018/wordml" xmlns:w16sdtdh="http://schemas.microsoft.com/office/word/2020/wordml/sdtdatahash" xmlns:w16se="http://schemas.microsoft.com/office/word/2015/wordml/symex" xmlns:wpg="http://schemas.microsoft.com/office/word/2010/wordprocessingGroup" xmlns:wpi="http://schemas.microsoft.com/office/word/2010/wordprocessingInk" xmlns:wne="http://schemas.microsoft.com/office/word/2006/wordml" xmlns:wps="http://schemas.microsoft.com/office/word/2010/wordprocessingShape" mc:Ignorable="w14 w15 w16se w16cid w16 w16cex w16sdtdh wp14">
-  <w:footnote w:type="separator" w:id="-1">
-    <w:p>
-      <w:r>
-        <w:separator/>
-      </w:r>
-    </w:p>
-  </w:footnote>
-  <w:footnote w:type="continuationSeparator" w:id="0">
-    <w:p>
-      <w:r>
-        <w:continuationSeparator/>
-      </w:r>
-    </w:p>
-  </w:footnote>
-</w:footnotes>
-</file>
-
 <file path=word/header1.xml><?xml version="1.0" encoding="utf-8"?>
-<w:hdr xmlns:wpc="http://schemas.microsoft.com/office/word/2010/wordprocessingCanvas" xmlns:cx="http://schemas.microsoft.com/office/drawing/2014/chartex" xmlns:cx1="http://schemas.microsoft.com/office/drawing/2015/9/8/chartex" xmlns:cx2="http://schemas.microsoft.com/office/drawing/2015/10/21/chartex" xmlns:cx3="http://schemas.microsoft.com/office/drawing/2016/5/9/chartex" xmlns:cx4="http://schemas.microsoft.com/office/drawing/2016/5/10/chartex" xmlns:cx5="http://schemas.microsoft.com/office/drawing/2016/5/11/chartex" xmlns:cx6="http://schemas.microsoft.com/office/drawing/2016/5/12/chartex" xmlns:cx7="http://schemas.microsoft.com/office/drawing/2016/5/13/chartex" xmlns:cx8="http://schemas.microsoft.com/office/drawing/2016/5/14/chartex" xmlns:mc="http://schemas.openxmlformats.org/markup-compatibility/2006" xmlns:aink="http://schemas.microsoft.com/office/drawing/2016/ink" xmlns:am3d="http://schemas.microsoft.com/office/drawing/2017/model3d" xmlns:o="urn:schemas-microsoft-com:office:office" xmlns:r="http://schemas.openxmlformats.org/officeDocument/2006/relationships" xmlns:m="http://schemas.openxmlformats.org/officeDocument/2006/math" xmlns:v="urn:schemas-microsoft-com:vml" xmlns:wp14="http://schemas.microsoft.com/office/word/2010/wordprocessingDrawing" xmlns:wp="http://schemas.openxmlformats.org/drawingml/2006/wordprocessingDrawing" xmlns:w10="urn:schemas-microsoft-com:office:word" xmlns:w="http://schemas.openxmlformats.org/wordprocessingml/2006/main" xmlns:w14="http://schemas.microsoft.com/office/word/2010/wordml" xmlns:w15="http://schemas.microsoft.com/office/word/2012/wordml" xmlns:w16cex="http://schemas.microsoft.com/office/word/2018/wordml/cex" xmlns:w16cid="http://schemas.microsoft.com/office/word/2016/wordml/cid" xmlns:w16="http://schemas.microsoft.com/office/word/2018/wordml" xmlns:w16sdtdh="http://schemas.microsoft.com/office/word/2020/wordml/sdtdatahash" xmlns:w16se="http://schemas.microsoft.com/office/word/2015/wordml/symex" xmlns:wpg="http://schemas.microsoft.com/office/word/2010/wordprocessingGroup" xmlns:wpi="http://schemas.microsoft.com/office/word/2010/wordprocessingInk" xmlns:wne="http://schemas.microsoft.com/office/word/2006/wordml" xmlns:wps="http://schemas.microsoft.com/office/word/2010/wordprocessingShape" mc:Ignorable="w14 w15 w16se w16cid w16 w16cex w16sdtdh wp14">
+<w:hdr xmlns:o="urn:schemas-microsoft-com:office:office" xmlns:r="http://schemas.openxmlformats.org/officeDocument/2006/relationships" xmlns:v="urn:schemas-microsoft-com:vml" xmlns:w="http://schemas.openxmlformats.org/wordprocessingml/2006/main" xmlns:w10="urn:schemas-microsoft-com:office:word" xmlns:wp="http://schemas.openxmlformats.org/drawingml/2006/wordprocessingDrawing" xmlns:wps="http://schemas.microsoft.com/office/word/2010/wordprocessingShape" xmlns:wpg="http://schemas.microsoft.com/office/word/2010/wordprocessingGroup" xmlns:mc="http://schemas.openxmlformats.org/markup-compatibility/2006" xmlns:wp14="http://schemas.microsoft.com/office/word/2010/wordprocessingDrawing" xmlns:w14="http://schemas.microsoft.com/office/word/2010/wordml" mc:Ignorable="w14 wp14">
   <w:p>
     <w:pPr>
       <w:pStyle w:val="Header"/>
+      <w:rPr/>
     </w:pPr>
-  </w:p>
-</w:hdr>
-</file>
-
-<file path=word/header2.xml><?xml version="1.0" encoding="utf-8"?>
-<w:hdr xmlns:wpc="http://schemas.microsoft.com/office/word/2010/wordprocessingCanvas" xmlns:cx="http://schemas.microsoft.com/office/drawing/2014/chartex" xmlns:cx1="http://schemas.microsoft.com/office/drawing/2015/9/8/chartex" xmlns:cx2="http://schemas.microsoft.com/office/drawing/2015/10/21/chartex" xmlns:cx3="http://schemas.microsoft.com/office/drawing/2016/5/9/chartex" xmlns:cx4="http://schemas.microsoft.com/office/drawing/2016/5/10/chartex" xmlns:cx5="http://schemas.microsoft.com/office/drawing/2016/5/11/chartex" xmlns:cx6="http://schemas.microsoft.com/office/drawing/2016/5/12/chartex" xmlns:cx7="http://schemas.microsoft.com/office/drawing/2016/5/13/chartex" xmlns:cx8="http://schemas.microsoft.com/office/drawing/2016/5/14/chartex" xmlns:mc="http://schemas.openxmlformats.org/markup-compatibility/2006" xmlns:aink="http://schemas.microsoft.com/office/drawing/2016/ink" xmlns:am3d="http://schemas.microsoft.com/office/drawing/2017/model3d" xmlns:o="urn:schemas-microsoft-com:office:office" xmlns:r="http://schemas.openxmlformats.org/officeDocument/2006/relationships" xmlns:m="http://schemas.openxmlformats.org/officeDocument/2006/math" xmlns:v="urn:schemas-microsoft-com:vml" xmlns:wp14="http://schemas.microsoft.com/office/word/2010/wordprocessingDrawing" xmlns:wp="http://schemas.openxmlformats.org/drawingml/2006/wordprocessingDrawing" xmlns:w10="urn:schemas-microsoft-com:office:word" xmlns:w="http://schemas.openxmlformats.org/wordprocessingml/2006/main" xmlns:w14="http://schemas.microsoft.com/office/word/2010/wordml" xmlns:w15="http://schemas.microsoft.com/office/word/2012/wordml" xmlns:w16cex="http://schemas.microsoft.com/office/word/2018/wordml/cex" xmlns:w16cid="http://schemas.microsoft.com/office/word/2016/wordml/cid" xmlns:w16="http://schemas.microsoft.com/office/word/2018/wordml" xmlns:w16sdtdh="http://schemas.microsoft.com/office/word/2020/wordml/sdtdatahash" xmlns:w16se="http://schemas.microsoft.com/office/word/2015/wordml/symex" xmlns:wpg="http://schemas.microsoft.com/office/word/2010/wordprocessingGroup" xmlns:wpi="http://schemas.microsoft.com/office/word/2010/wordprocessingInk" xmlns:wne="http://schemas.microsoft.com/office/word/2006/wordml" xmlns:wps="http://schemas.microsoft.com/office/word/2010/wordprocessingShape" mc:Ignorable="w14 w15 w16se w16cid w16 w16cex w16sdtdh wp14">
-  <w:p>
-    <w:pPr>
-      <w:pStyle w:val="Header"/>
-    </w:pPr>
-  </w:p>
-</w:hdr>
-</file>
-
-<file path=word/header3.xml><?xml version="1.0" encoding="utf-8"?>
-<w:hdr xmlns:wpc="http://schemas.microsoft.com/office/word/2010/wordprocessingCanvas" xmlns:cx="http://schemas.microsoft.com/office/drawing/2014/chartex" xmlns:cx1="http://schemas.microsoft.com/office/drawing/2015/9/8/chartex" xmlns:cx2="http://schemas.microsoft.com/office/drawing/2015/10/21/chartex" xmlns:cx3="http://schemas.microsoft.com/office/drawing/2016/5/9/chartex" xmlns:cx4="http://schemas.microsoft.com/office/drawing/2016/5/10/chartex" xmlns:cx5="http://schemas.microsoft.com/office/drawing/2016/5/11/chartex" xmlns:cx6="http://schemas.microsoft.com/office/drawing/2016/5/12/chartex" xmlns:cx7="http://schemas.microsoft.com/office/drawing/2016/5/13/chartex" xmlns:cx8="http://schemas.microsoft.com/office/drawing/2016/5/14/chartex" xmlns:mc="http://schemas.openxmlformats.org/markup-compatibility/2006" xmlns:aink="http://schemas.microsoft.com/office/drawing/2016/ink" xmlns:am3d="http://schemas.microsoft.com/office/drawing/2017/model3d" xmlns:o="urn:schemas-microsoft-com:office:office" xmlns:r="http://schemas.openxmlformats.org/officeDocument/2006/relationships" xmlns:m="http://schemas.openxmlformats.org/officeDocument/2006/math" xmlns:v="urn:schemas-microsoft-com:vml" xmlns:wp14="http://schemas.microsoft.com/office/word/2010/wordprocessingDrawing" xmlns:wp="http://schemas.openxmlformats.org/drawingml/2006/wordprocessingDrawing" xmlns:w10="urn:schemas-microsoft-com:office:word" xmlns:w="http://schemas.openxmlformats.org/wordprocessingml/2006/main" xmlns:w14="http://schemas.microsoft.com/office/word/2010/wordml" xmlns:w15="http://schemas.microsoft.com/office/word/2012/wordml" xmlns:w16cex="http://schemas.microsoft.com/office/word/2018/wordml/cex" xmlns:w16cid="http://schemas.microsoft.com/office/word/2016/wordml/cid" xmlns:w16="http://schemas.microsoft.com/office/word/2018/wordml" xmlns:w16sdtdh="http://schemas.microsoft.com/office/word/2020/wordml/sdtdatahash" xmlns:w16se="http://schemas.microsoft.com/office/word/2015/wordml/symex" xmlns:wpg="http://schemas.microsoft.com/office/word/2010/wordprocessingGroup" xmlns:wpi="http://schemas.microsoft.com/office/word/2010/wordprocessingInk" xmlns:wne="http://schemas.microsoft.com/office/word/2006/wordml" xmlns:wps="http://schemas.microsoft.com/office/word/2010/wordprocessingShape" mc:Ignorable="w14 w15 w16se w16cid w16 w16cex w16sdtdh wp14">
-  <w:p>
-    <w:pPr>
-      <w:pStyle w:val="Header"/>
-    </w:pPr>
+    <w:r>
+      <w:rPr/>
+    </w:r>
   </w:p>
 </w:hdr>
 </file>
 
 <file path=word/numbering.xml><?xml version="1.0" encoding="utf-8"?>
-<w:numbering xmlns:wpc="http://schemas.microsoft.com/office/word/2010/wordprocessingCanvas" xmlns:cx="http://schemas.microsoft.com/office/drawing/2014/chartex" xmlns:cx1="http://schemas.microsoft.com/office/drawing/2015/9/8/chartex" xmlns:cx2="http://schemas.microsoft.com/office/drawing/2015/10/21/chartex" xmlns:cx3="http://schemas.microsoft.com/office/drawing/2016/5/9/chartex" xmlns:cx4="http://schemas.microsoft.com/office/drawing/2016/5/10/chartex" xmlns:cx5="http://schemas.microsoft.com/office/drawing/2016/5/11/chartex" xmlns:cx6="http://schemas.microsoft.com/office/drawing/2016/5/12/chartex" xmlns:cx7="http://schemas.microsoft.com/office/drawing/2016/5/13/chartex" xmlns:cx8="http://schemas.microsoft.com/office/drawing/2016/5/14/chartex" xmlns:mc="http://schemas.openxmlformats.org/markup-compatibility/2006" xmlns:aink="http://schemas.microsoft.com/office/drawing/2016/ink" xmlns:am3d="http://schemas.microsoft.com/office/drawing/2017/model3d" xmlns:o="urn:schemas-microsoft-com:office:office" xmlns:r="http://schemas.openxmlformats.org/officeDocument/2006/relationships" xmlns:m="http://schemas.openxmlformats.org/officeDocument/2006/math" xmlns:v="urn:schemas-microsoft-com:vml" xmlns:wp14="http://schemas.microsoft.com/office/word/2010/wordprocessingDrawing" xmlns:wp="http://schemas.openxmlformats.org/drawingml/2006/wordprocessingDrawing" xmlns:w10="urn:schemas-microsoft-com:office:word" xmlns:w="http://schemas.openxmlformats.org/wordprocessingml/2006/main" xmlns:w14="http://schemas.microsoft.com/office/word/2010/wordml" xmlns:w15="http://schemas.microsoft.com/office/word/2012/wordml" xmlns:w16cex="http://schemas.microsoft.com/office/word/2018/wordml/cex" xmlns:w16cid="http://schemas.microsoft.com/office/word/2016/wordml/cid" xmlns:w16="http://schemas.microsoft.com/office/word/2018/wordml" xmlns:w16sdtdh="http://schemas.microsoft.com/office/word/2020/wordml/sdtdatahash" xmlns:w16se="http://schemas.microsoft.com/office/word/2015/wordml/symex" xmlns:wpg="http://schemas.microsoft.com/office/word/2010/wordprocessingGroup" xmlns:wpi="http://schemas.microsoft.com/office/word/2010/wordprocessingInk" xmlns:wne="http://schemas.microsoft.com/office/word/2006/wordml" xmlns:wps="http://schemas.microsoft.com/office/word/2010/wordprocessingShape" mc:Ignorable="w14 w15 w16se w16cid w16 w16cex w16sdtdh wp14">
-  <w:abstractNum w:abstractNumId="0" w15:restartNumberingAfterBreak="0">
-    <w:nsid w:val="62395F7C"/>
-    <w:multiLevelType w:val="hybridMultilevel"/>
-    <w:tmpl w:val="CDD060C0"/>
-    <w:lvl w:ilvl="0" w:tplc="0409000F">
+<w:numbering xmlns:w="http://schemas.openxmlformats.org/wordprocessingml/2006/main" xmlns:o="urn:schemas-microsoft-com:office:office" xmlns:r="http://schemas.openxmlformats.org/officeDocument/2006/relationships" xmlns:v="urn:schemas-microsoft-com:vml">
+  <w:abstractNum w:abstractNumId="1">
+    <w:lvl w:ilvl="0">
       <w:start w:val="1"/>
       <w:numFmt w:val="decimal"/>
       <w:lvlText w:val="%1."/>
       <w:lvlJc w:val="left"/>
       <w:pPr>
+        <w:tabs>
+          <w:tab w:val="num" w:pos="0"/>
+        </w:tabs>
         <w:ind w:left="1496" w:hanging="360"/>
       </w:pPr>
     </w:lvl>
-    <w:lvl w:ilvl="1" w:tplc="04090019" w:tentative="1">
+    <w:lvl w:ilvl="1">
       <w:start w:val="1"/>
       <w:numFmt w:val="lowerLetter"/>
       <w:lvlText w:val="%2."/>
       <w:lvlJc w:val="left"/>
       <w:pPr>
+        <w:tabs>
+          <w:tab w:val="num" w:pos="0"/>
+        </w:tabs>
         <w:ind w:left="2216" w:hanging="360"/>
       </w:pPr>
     </w:lvl>
-    <w:lvl w:ilvl="2" w:tplc="0409001B" w:tentative="1">
+    <w:lvl w:ilvl="2">
       <w:start w:val="1"/>
       <w:numFmt w:val="lowerRoman"/>
       <w:lvlText w:val="%3."/>
       <w:lvlJc w:val="right"/>
       <w:pPr>
+        <w:tabs>
+          <w:tab w:val="num" w:pos="0"/>
+        </w:tabs>
         <w:ind w:left="2936" w:hanging="180"/>
       </w:pPr>
     </w:lvl>
-    <w:lvl w:ilvl="3" w:tplc="0409000F" w:tentative="1">
+    <w:lvl w:ilvl="3">
       <w:start w:val="1"/>
       <w:numFmt w:val="decimal"/>
       <w:lvlText w:val="%4."/>
       <w:lvlJc w:val="left"/>
       <w:pPr>
+        <w:tabs>
+          <w:tab w:val="num" w:pos="0"/>
+        </w:tabs>
         <w:ind w:left="3656" w:hanging="360"/>
       </w:pPr>
     </w:lvl>
-    <w:lvl w:ilvl="4" w:tplc="04090019" w:tentative="1">
+    <w:lvl w:ilvl="4">
       <w:start w:val="1"/>
       <w:numFmt w:val="lowerLetter"/>
       <w:lvlText w:val="%5."/>
       <w:lvlJc w:val="left"/>
       <w:pPr>
+        <w:tabs>
+          <w:tab w:val="num" w:pos="0"/>
+        </w:tabs>
         <w:ind w:left="4376" w:hanging="360"/>
       </w:pPr>
     </w:lvl>
-    <w:lvl w:ilvl="5" w:tplc="0409001B" w:tentative="1">
+    <w:lvl w:ilvl="5">
       <w:start w:val="1"/>
       <w:numFmt w:val="lowerRoman"/>
       <w:lvlText w:val="%6."/>
       <w:lvlJc w:val="right"/>
       <w:pPr>
+        <w:tabs>
+          <w:tab w:val="num" w:pos="0"/>
+        </w:tabs>
         <w:ind w:left="5096" w:hanging="180"/>
       </w:pPr>
     </w:lvl>
-    <w:lvl w:ilvl="6" w:tplc="0409000F" w:tentative="1">
+    <w:lvl w:ilvl="6">
       <w:start w:val="1"/>
       <w:numFmt w:val="decimal"/>
       <w:lvlText w:val="%7."/>
       <w:lvlJc w:val="left"/>
       <w:pPr>
+        <w:tabs>
+          <w:tab w:val="num" w:pos="0"/>
+        </w:tabs>
         <w:ind w:left="5816" w:hanging="360"/>
       </w:pPr>
     </w:lvl>
-    <w:lvl w:ilvl="7" w:tplc="04090019" w:tentative="1">
+    <w:lvl w:ilvl="7">
       <w:start w:val="1"/>
       <w:numFmt w:val="lowerLetter"/>
       <w:lvlText w:val="%8."/>
       <w:lvlJc w:val="left"/>
       <w:pPr>
+        <w:tabs>
+          <w:tab w:val="num" w:pos="0"/>
+        </w:tabs>
         <w:ind w:left="6536" w:hanging="360"/>
       </w:pPr>
     </w:lvl>
-    <w:lvl w:ilvl="8" w:tplc="0409001B" w:tentative="1">
+    <w:lvl w:ilvl="8">
       <w:start w:val="1"/>
       <w:numFmt w:val="lowerRoman"/>
       <w:lvlText w:val="%9."/>
       <w:lvlJc w:val="right"/>
       <w:pPr>
+        <w:tabs>
+          <w:tab w:val="num" w:pos="0"/>
+        </w:tabs>
         <w:ind w:left="7256" w:hanging="180"/>
       </w:pPr>
     </w:lvl>
   </w:abstractNum>
+  <w:abstractNum w:abstractNumId="2">
+    <w:lvl w:ilvl="0">
+      <w:start w:val="1"/>
+      <w:numFmt w:val="none"/>
+      <w:suff w:val="nothing"/>
+      <w:lvlText w:val=""/>
+      <w:lvlJc w:val="left"/>
+      <w:pPr>
+        <w:tabs>
+          <w:tab w:val="num" w:pos="0"/>
+        </w:tabs>
+        <w:ind w:left="0" w:hanging="0"/>
+      </w:pPr>
+    </w:lvl>
+    <w:lvl w:ilvl="1">
+      <w:start w:val="1"/>
+      <w:numFmt w:val="none"/>
+      <w:suff w:val="nothing"/>
+      <w:lvlText w:val=""/>
+      <w:lvlJc w:val="left"/>
+      <w:pPr>
+        <w:tabs>
+          <w:tab w:val="num" w:pos="0"/>
+        </w:tabs>
+        <w:ind w:left="0" w:hanging="0"/>
+      </w:pPr>
+    </w:lvl>
+    <w:lvl w:ilvl="2">
+      <w:start w:val="1"/>
+      <w:numFmt w:val="none"/>
+      <w:suff w:val="nothing"/>
+      <w:lvlText w:val=""/>
+      <w:lvlJc w:val="left"/>
+      <w:pPr>
+        <w:tabs>
+          <w:tab w:val="num" w:pos="0"/>
+        </w:tabs>
+        <w:ind w:left="0" w:hanging="0"/>
+      </w:pPr>
+    </w:lvl>
+    <w:lvl w:ilvl="3">
+      <w:start w:val="1"/>
+      <w:numFmt w:val="none"/>
+      <w:suff w:val="nothing"/>
+      <w:lvlText w:val=""/>
+      <w:lvlJc w:val="left"/>
+      <w:pPr>
+        <w:tabs>
+          <w:tab w:val="num" w:pos="0"/>
+        </w:tabs>
+        <w:ind w:left="0" w:hanging="0"/>
+      </w:pPr>
+    </w:lvl>
+    <w:lvl w:ilvl="4">
+      <w:start w:val="1"/>
+      <w:numFmt w:val="none"/>
+      <w:suff w:val="nothing"/>
+      <w:lvlText w:val=""/>
+      <w:lvlJc w:val="left"/>
+      <w:pPr>
+        <w:tabs>
+          <w:tab w:val="num" w:pos="0"/>
+        </w:tabs>
+        <w:ind w:left="0" w:hanging="0"/>
+      </w:pPr>
+    </w:lvl>
+    <w:lvl w:ilvl="5">
+      <w:start w:val="1"/>
+      <w:numFmt w:val="none"/>
+      <w:suff w:val="nothing"/>
+      <w:lvlText w:val=""/>
+      <w:lvlJc w:val="left"/>
+      <w:pPr>
+        <w:tabs>
+          <w:tab w:val="num" w:pos="0"/>
+        </w:tabs>
+        <w:ind w:left="0" w:hanging="0"/>
+      </w:pPr>
+    </w:lvl>
+    <w:lvl w:ilvl="6">
+      <w:start w:val="1"/>
+      <w:numFmt w:val="none"/>
+      <w:suff w:val="nothing"/>
+      <w:lvlText w:val=""/>
+      <w:lvlJc w:val="left"/>
+      <w:pPr>
+        <w:tabs>
+          <w:tab w:val="num" w:pos="0"/>
+        </w:tabs>
+        <w:ind w:left="0" w:hanging="0"/>
+      </w:pPr>
+    </w:lvl>
+    <w:lvl w:ilvl="7">
+      <w:start w:val="1"/>
+      <w:numFmt w:val="none"/>
+      <w:suff w:val="nothing"/>
+      <w:lvlText w:val=""/>
+      <w:lvlJc w:val="left"/>
+      <w:pPr>
+        <w:tabs>
+          <w:tab w:val="num" w:pos="0"/>
+        </w:tabs>
+        <w:ind w:left="0" w:hanging="0"/>
+      </w:pPr>
+    </w:lvl>
+    <w:lvl w:ilvl="8">
+      <w:start w:val="1"/>
+      <w:numFmt w:val="none"/>
+      <w:suff w:val="nothing"/>
+      <w:lvlText w:val=""/>
+      <w:lvlJc w:val="left"/>
+      <w:pPr>
+        <w:tabs>
+          <w:tab w:val="num" w:pos="0"/>
+        </w:tabs>
+        <w:ind w:left="0" w:hanging="0"/>
+      </w:pPr>
+    </w:lvl>
+  </w:abstractNum>
   <w:num w:numId="1">
-    <w:abstractNumId w:val="0"/>
+    <w:abstractNumId w:val="1"/>
+  </w:num>
+  <w:num w:numId="2">
+    <w:abstractNumId w:val="2"/>
   </w:num>
 </w:numbering>
 </file>
 
 <file path=word/styles.xml><?xml version="1.0" encoding="utf-8"?>
-<w:styles xmlns:mc="http://schemas.openxmlformats.org/markup-compatibility/2006" xmlns:r="http://schemas.openxmlformats.org/officeDocument/2006/relationships" xmlns:w="http://schemas.openxmlformats.org/wordprocessingml/2006/main" xmlns:w14="http://schemas.microsoft.com/office/word/2010/wordml" xmlns:w15="http://schemas.microsoft.com/office/word/2012/wordml" xmlns:w16cex="http://schemas.microsoft.com/office/word/2018/wordml/cex" xmlns:w16cid="http://schemas.microsoft.com/office/word/2016/wordml/cid" xmlns:w16="http://schemas.microsoft.com/office/word/2018/wordml" xmlns:w16sdtdh="http://schemas.microsoft.com/office/word/2020/wordml/sdtdatahash" xmlns:w16se="http://schemas.microsoft.com/office/word/2015/wordml/symex" mc:Ignorable="w14 w15 w16se w16cid w16 w16cex w16sdtdh">
+<w:styles xmlns:w="http://schemas.openxmlformats.org/wordprocessingml/2006/main" xmlns:w14="http://schemas.microsoft.com/office/word/2010/wordml" xmlns:mc="http://schemas.openxmlformats.org/markup-compatibility/2006" mc:Ignorable="w14">
   <w:docDefaults>
     <w:rPrDefault>
       <w:rPr>
-        <w:rFonts w:ascii="Times New Roman" w:eastAsia="Times New Roman" w:hAnsi="Times New Roman" w:cs="Times New Roman"/>
-        <w:sz w:val="22"/>
+        <w:rFonts w:ascii="Times New Roman" w:hAnsi="Times New Roman" w:eastAsia="Times New Roman" w:cs="Times New Roman"/>
         <w:szCs w:val="22"/>
         <w:lang w:val="en-US" w:eastAsia="en-US" w:bidi="ar-SA"/>
       </w:rPr>
     </w:rPrDefault>
     <w:pPrDefault>
       <w:pPr>
-        <w:spacing w:after="160" w:line="259" w:lineRule="auto"/>
+        <w:suppressAutoHyphens w:val="true"/>
       </w:pPr>
     </w:pPrDefault>
   </w:docDefaults>
   <w:latentStyles w:defLockedState="0" w:defUIPriority="99" w:defSemiHidden="0" w:defUnhideWhenUsed="0" w:defQFormat="0" w:count="376">
     <w:lsdException w:name="Normal" w:uiPriority="0" w:qFormat="1"/>
     <w:lsdException w:name="heading 1" w:uiPriority="9" w:qFormat="1"/>
-    <w:lsdException w:name="heading 2" w:semiHidden="1" w:uiPriority="9" w:unhideWhenUsed="1" w:qFormat="1"/>
-    <w:lsdException w:name="heading 3" w:semiHidden="1" w:uiPriority="9" w:unhideWhenUsed="1" w:qFormat="1"/>
-    <w:lsdException w:name="heading 4" w:semiHidden="1" w:uiPriority="9" w:unhideWhenUsed="1" w:qFormat="1"/>
-    <w:lsdException w:name="heading 5" w:semiHidden="1" w:uiPriority="9" w:unhideWhenUsed="1" w:qFormat="1"/>
-    <w:lsdException w:name="heading 6" w:semiHidden="1" w:uiPriority="9" w:unhideWhenUsed="1" w:qFormat="1"/>
-    <w:lsdException w:name="heading 7" w:semiHidden="1" w:uiPriority="9" w:unhideWhenUsed="1" w:qFormat="1"/>
-    <w:lsdException w:name="heading 8" w:semiHidden="1" w:uiPriority="9" w:unhideWhenUsed="1" w:qFormat="1"/>
-    <w:lsdException w:name="heading 9" w:semiHidden="1" w:uiPriority="9" w:unhideWhenUsed="1" w:qFormat="1"/>
+    <w:lsdException w:name="heading 2" w:uiPriority="9" w:semiHidden="1" w:unhideWhenUsed="1" w:qFormat="1"/>
+    <w:lsdException w:name="heading 3" w:uiPriority="9" w:semiHidden="1" w:unhideWhenUsed="1" w:qFormat="1"/>
+    <w:lsdException w:name="heading 4" w:uiPriority="9" w:semiHidden="1" w:unhideWhenUsed="1" w:qFormat="1"/>
+    <w:lsdException w:name="heading 5" w:uiPriority="9" w:semiHidden="1" w:unhideWhenUsed="1" w:qFormat="1"/>
+    <w:lsdException w:name="heading 6" w:uiPriority="9" w:semiHidden="1" w:unhideWhenUsed="1" w:qFormat="1"/>
+    <w:lsdException w:name="heading 7" w:uiPriority="9" w:semiHidden="1" w:unhideWhenUsed="1" w:qFormat="1"/>
+    <w:lsdException w:name="heading 8" w:uiPriority="9" w:semiHidden="1" w:unhideWhenUsed="1" w:qFormat="1"/>
+    <w:lsdException w:name="heading 9" w:uiPriority="9" w:semiHidden="1" w:unhideWhenUsed="1" w:qFormat="1"/>
     <w:lsdException w:name="index 1" w:semiHidden="1" w:unhideWhenUsed="1"/>
     <w:lsdException w:name="index 2" w:semiHidden="1" w:unhideWhenUsed="1"/>
     <w:lsdException w:name="index 3" w:semiHidden="1" w:unhideWhenUsed="1"/>
@@ -1297,22 +1544,22 @@
     <w:lsdException w:name="index 7" w:semiHidden="1" w:unhideWhenUsed="1"/>
     <w:lsdException w:name="index 8" w:semiHidden="1" w:unhideWhenUsed="1"/>
     <w:lsdException w:name="index 9" w:semiHidden="1" w:unhideWhenUsed="1"/>
-    <w:lsdException w:name="toc 1" w:semiHidden="1" w:uiPriority="39" w:unhideWhenUsed="1"/>
-    <w:lsdException w:name="toc 2" w:semiHidden="1" w:uiPriority="39" w:unhideWhenUsed="1"/>
-    <w:lsdException w:name="toc 3" w:semiHidden="1" w:uiPriority="39" w:unhideWhenUsed="1"/>
-    <w:lsdException w:name="toc 4" w:semiHidden="1" w:uiPriority="39" w:unhideWhenUsed="1"/>
-    <w:lsdException w:name="toc 5" w:semiHidden="1" w:uiPriority="39" w:unhideWhenUsed="1"/>
-    <w:lsdException w:name="toc 6" w:semiHidden="1" w:uiPriority="39" w:unhideWhenUsed="1"/>
-    <w:lsdException w:name="toc 7" w:semiHidden="1" w:uiPriority="39" w:unhideWhenUsed="1"/>
-    <w:lsdException w:name="toc 8" w:semiHidden="1" w:uiPriority="39" w:unhideWhenUsed="1"/>
-    <w:lsdException w:name="toc 9" w:semiHidden="1" w:uiPriority="39" w:unhideWhenUsed="1"/>
+    <w:lsdException w:name="toc 1" w:uiPriority="39" w:semiHidden="1" w:unhideWhenUsed="1"/>
+    <w:lsdException w:name="toc 2" w:uiPriority="39" w:semiHidden="1" w:unhideWhenUsed="1"/>
+    <w:lsdException w:name="toc 3" w:uiPriority="39" w:semiHidden="1" w:unhideWhenUsed="1"/>
+    <w:lsdException w:name="toc 4" w:uiPriority="39" w:semiHidden="1" w:unhideWhenUsed="1"/>
+    <w:lsdException w:name="toc 5" w:uiPriority="39" w:semiHidden="1" w:unhideWhenUsed="1"/>
+    <w:lsdException w:name="toc 6" w:uiPriority="39" w:semiHidden="1" w:unhideWhenUsed="1"/>
+    <w:lsdException w:name="toc 7" w:uiPriority="39" w:semiHidden="1" w:unhideWhenUsed="1"/>
+    <w:lsdException w:name="toc 8" w:uiPriority="39" w:semiHidden="1" w:unhideWhenUsed="1"/>
+    <w:lsdException w:name="toc 9" w:uiPriority="39" w:semiHidden="1" w:unhideWhenUsed="1"/>
     <w:lsdException w:name="Normal Indent" w:semiHidden="1" w:unhideWhenUsed="1"/>
     <w:lsdException w:name="footnote text" w:semiHidden="1" w:unhideWhenUsed="1"/>
     <w:lsdException w:name="annotation text" w:semiHidden="1" w:unhideWhenUsed="1"/>
     <w:lsdException w:name="header" w:semiHidden="1" w:unhideWhenUsed="1"/>
     <w:lsdException w:name="footer" w:semiHidden="1" w:unhideWhenUsed="1"/>
     <w:lsdException w:name="index heading" w:semiHidden="1" w:unhideWhenUsed="1"/>
-    <w:lsdException w:name="caption" w:semiHidden="1" w:uiPriority="35" w:unhideWhenUsed="1" w:qFormat="1"/>
+    <w:lsdException w:name="caption" w:uiPriority="35" w:semiHidden="1" w:unhideWhenUsed="1" w:qFormat="1"/>
     <w:lsdException w:name="table of figures" w:semiHidden="1" w:unhideWhenUsed="1"/>
     <w:lsdException w:name="envelope address" w:semiHidden="1" w:unhideWhenUsed="1"/>
     <w:lsdException w:name="envelope return" w:semiHidden="1" w:unhideWhenUsed="1"/>
@@ -1343,7 +1590,7 @@
     <w:lsdException w:name="Title" w:uiPriority="10" w:qFormat="1"/>
     <w:lsdException w:name="Closing" w:semiHidden="1" w:unhideWhenUsed="1"/>
     <w:lsdException w:name="Signature" w:semiHidden="1" w:unhideWhenUsed="1"/>
-    <w:lsdException w:name="Default Paragraph Font" w:semiHidden="1" w:uiPriority="1" w:unhideWhenUsed="1"/>
+    <w:lsdException w:name="Default Paragraph Font" w:uiPriority="1" w:semiHidden="1" w:unhideWhenUsed="1"/>
     <w:lsdException w:name="Body Text" w:semiHidden="1" w:unhideWhenUsed="1"/>
     <w:lsdException w:name="Body Text Indent" w:semiHidden="1" w:unhideWhenUsed="1"/>
     <w:lsdException w:name="List Continue" w:semiHidden="1" w:unhideWhenUsed="1"/>
@@ -1543,8 +1790,8 @@
     <w:lsdException w:name="Subtle Reference" w:uiPriority="31" w:qFormat="1"/>
     <w:lsdException w:name="Intense Reference" w:uiPriority="32" w:qFormat="1"/>
     <w:lsdException w:name="Book Title" w:uiPriority="33" w:qFormat="1"/>
-    <w:lsdException w:name="Bibliography" w:semiHidden="1" w:uiPriority="37" w:unhideWhenUsed="1"/>
-    <w:lsdException w:name="TOC Heading" w:semiHidden="1" w:uiPriority="39" w:unhideWhenUsed="1" w:qFormat="1"/>
+    <w:lsdException w:name="Bibliography" w:uiPriority="37" w:semiHidden="1" w:unhideWhenUsed="1"/>
+    <w:lsdException w:name="TOC Heading" w:uiPriority="39" w:semiHidden="1" w:unhideWhenUsed="1" w:qFormat="1"/>
     <w:lsdException w:name="Plain Table 1" w:uiPriority="41"/>
     <w:lsdException w:name="Plain Table 2" w:uiPriority="42"/>
     <w:lsdException w:name="Plain Table 3" w:uiPriority="43"/>
@@ -1655,27 +1902,391 @@
     <w:lsdException w:name="Unresolved Mention" w:semiHidden="1" w:unhideWhenUsed="1"/>
     <w:lsdException w:name="Smart Link" w:semiHidden="1" w:unhideWhenUsed="1"/>
   </w:latentStyles>
-  <w:style w:type="paragraph" w:default="1" w:styleId="Normal">
+  <w:style w:type="paragraph" w:styleId="Normal" w:default="1">
     <w:name w:val="Normal"/>
     <w:qFormat/>
-    <w:rsid w:val="0021320A"/>
+    <w:rsid w:val="0021320a"/>
     <w:pPr>
-      <w:widowControl w:val="0"/>
-      <w:autoSpaceDE w:val="0"/>
-      <w:autoSpaceDN w:val="0"/>
-      <w:adjustRightInd w:val="0"/>
-      <w:spacing w:after="0" w:line="240" w:lineRule="auto"/>
+      <w:widowControl w:val="false"/>
+      <w:suppressAutoHyphens w:val="true"/>
+      <w:bidi w:val="0"/>
+      <w:spacing w:lineRule="auto" w:line="240" w:before="0" w:after="0"/>
+      <w:jc w:val="left"/>
     </w:pPr>
+    <w:rPr>
+      <w:rFonts w:ascii="Times New Roman" w:hAnsi="Times New Roman" w:eastAsia="Times New Roman" w:cs="Times New Roman"/>
+      <w:color w:val="auto"/>
+      <w:kern w:val="0"/>
+      <w:sz w:val="24"/>
+      <w:szCs w:val="24"/>
+      <w:lang w:val="en-US" w:eastAsia="en-US" w:bidi="ar-SA"/>
+    </w:rPr>
+  </w:style>
+  <w:style w:type="character" w:styleId="DefaultParagraphFont" w:default="1">
+    <w:name w:val="Default Paragraph Font"/>
+    <w:uiPriority w:val="1"/>
+    <w:semiHidden/>
+    <w:unhideWhenUsed/>
+    <w:qFormat/>
+    <w:rPr/>
+  </w:style>
+  <w:style w:type="character" w:styleId="Form" w:customStyle="1">
+    <w:name w:val="Form"/>
+    <w:qFormat/>
+    <w:rsid w:val="000d4ec0"/>
+    <w:rPr>
+      <w:kern w:val="0"/>
+      <w:sz w:val="20"/>
+      <w:szCs w:val="20"/>
+    </w:rPr>
+  </w:style>
+  <w:style w:type="character" w:styleId="HeaderChar" w:customStyle="1">
+    <w:name w:val="Header Char"/>
+    <w:basedOn w:val="DefaultParagraphFont"/>
+    <w:link w:val="Header"/>
+    <w:uiPriority w:val="99"/>
+    <w:qFormat/>
+    <w:rsid w:val="00f90a58"/>
     <w:rPr>
       <w:sz w:val="24"/>
       <w:szCs w:val="24"/>
     </w:rPr>
   </w:style>
-  <w:style w:type="character" w:default="1" w:styleId="DefaultParagraphFont">
-    <w:name w:val="Default Paragraph Font"/>
-    <w:uiPriority w:val="1"/>
+  <w:style w:type="character" w:styleId="FooterChar" w:customStyle="1">
+    <w:name w:val="Footer Char"/>
+    <w:basedOn w:val="DefaultParagraphFont"/>
+    <w:link w:val="Footer"/>
+    <w:uiPriority w:val="99"/>
+    <w:qFormat/>
+    <w:rsid w:val="00f90a58"/>
+    <w:rPr>
+      <w:sz w:val="24"/>
+      <w:szCs w:val="24"/>
+    </w:rPr>
+  </w:style>
+  <w:style w:type="paragraph" w:styleId="Heading">
+    <w:name w:val="Heading"/>
+    <w:basedOn w:val="Normal"/>
+    <w:next w:val="TextBody"/>
+    <w:qFormat/>
+    <w:pPr>
+      <w:keepNext w:val="true"/>
+      <w:spacing w:before="240" w:after="120"/>
+    </w:pPr>
+    <w:rPr>
+      <w:rFonts w:ascii="Liberation Sans" w:hAnsi="Liberation Sans" w:eastAsia="Noto Sans CJK SC" w:cs="Lohit Devanagari"/>
+      <w:sz w:val="28"/>
+      <w:szCs w:val="28"/>
+    </w:rPr>
+  </w:style>
+  <w:style w:type="paragraph" w:styleId="TextBody">
+    <w:name w:val="Body Text"/>
+    <w:basedOn w:val="Normal"/>
+    <w:pPr>
+      <w:spacing w:lineRule="auto" w:line="276" w:before="0" w:after="140"/>
+    </w:pPr>
+    <w:rPr/>
+  </w:style>
+  <w:style w:type="paragraph" w:styleId="List">
+    <w:name w:val="List"/>
+    <w:basedOn w:val="TextBody"/>
+    <w:pPr/>
+    <w:rPr>
+      <w:rFonts w:cs="Lohit Devanagari"/>
+    </w:rPr>
+  </w:style>
+  <w:style w:type="paragraph" w:styleId="Caption">
+    <w:name w:val="Caption"/>
+    <w:basedOn w:val="Normal"/>
+    <w:qFormat/>
+    <w:pPr>
+      <w:suppressLineNumbers/>
+      <w:spacing w:before="120" w:after="120"/>
+    </w:pPr>
+    <w:rPr>
+      <w:rFonts w:cs="Lohit Devanagari"/>
+      <w:i/>
+      <w:iCs/>
+      <w:sz w:val="24"/>
+      <w:szCs w:val="24"/>
+    </w:rPr>
+  </w:style>
+  <w:style w:type="paragraph" w:styleId="Index">
+    <w:name w:val="Index"/>
+    <w:basedOn w:val="Normal"/>
+    <w:qFormat/>
+    <w:pPr>
+      <w:suppressLineNumbers/>
+    </w:pPr>
+    <w:rPr>
+      <w:rFonts w:cs="Lohit Devanagari"/>
+    </w:rPr>
+  </w:style>
+  <w:style w:type="paragraph" w:styleId="TxBrp0" w:customStyle="1">
+    <w:name w:val="TxBr_p0"/>
+    <w:basedOn w:val="Normal"/>
+    <w:uiPriority w:val="99"/>
+    <w:qFormat/>
+    <w:pPr>
+      <w:tabs>
+        <w:tab w:val="clear" w:pos="720"/>
+        <w:tab w:val="left" w:pos="204" w:leader="none"/>
+      </w:tabs>
+      <w:spacing w:lineRule="atLeast" w:line="240"/>
+      <w:jc w:val="both"/>
+    </w:pPr>
+    <w:rPr/>
+  </w:style>
+  <w:style w:type="paragraph" w:styleId="TxBrt1" w:customStyle="1">
+    <w:name w:val="TxBr_t1"/>
+    <w:basedOn w:val="Normal"/>
+    <w:uiPriority w:val="99"/>
+    <w:qFormat/>
+    <w:pPr>
+      <w:spacing w:lineRule="atLeast" w:line="240"/>
+    </w:pPr>
+    <w:rPr/>
+  </w:style>
+  <w:style w:type="paragraph" w:styleId="TxBrt2" w:customStyle="1">
+    <w:name w:val="TxBr_t2"/>
+    <w:basedOn w:val="Normal"/>
+    <w:uiPriority w:val="99"/>
+    <w:qFormat/>
+    <w:pPr>
+      <w:spacing w:lineRule="atLeast" w:line="283"/>
+    </w:pPr>
+    <w:rPr/>
+  </w:style>
+  <w:style w:type="paragraph" w:styleId="TxBrt3" w:customStyle="1">
+    <w:name w:val="TxBr_t3"/>
+    <w:basedOn w:val="Normal"/>
+    <w:uiPriority w:val="99"/>
+    <w:qFormat/>
+    <w:pPr>
+      <w:spacing w:lineRule="atLeast" w:line="240"/>
+    </w:pPr>
+    <w:rPr/>
+  </w:style>
+  <w:style w:type="paragraph" w:styleId="TxBrt4" w:customStyle="1">
+    <w:name w:val="TxBr_t4"/>
+    <w:basedOn w:val="Normal"/>
+    <w:uiPriority w:val="99"/>
+    <w:qFormat/>
+    <w:pPr>
+      <w:spacing w:lineRule="atLeast" w:line="240"/>
+    </w:pPr>
+    <w:rPr/>
+  </w:style>
+  <w:style w:type="paragraph" w:styleId="TxBrt5" w:customStyle="1">
+    <w:name w:val="TxBr_t5"/>
+    <w:basedOn w:val="Normal"/>
+    <w:uiPriority w:val="99"/>
+    <w:qFormat/>
+    <w:pPr>
+      <w:spacing w:lineRule="atLeast" w:line="240"/>
+    </w:pPr>
+    <w:rPr/>
+  </w:style>
+  <w:style w:type="paragraph" w:styleId="TxBrc6" w:customStyle="1">
+    <w:name w:val="TxBr_c6"/>
+    <w:basedOn w:val="Normal"/>
+    <w:uiPriority w:val="99"/>
+    <w:qFormat/>
+    <w:pPr>
+      <w:spacing w:lineRule="atLeast" w:line="240"/>
+      <w:jc w:val="center"/>
+    </w:pPr>
+    <w:rPr/>
+  </w:style>
+  <w:style w:type="paragraph" w:styleId="TxBrp7" w:customStyle="1">
+    <w:name w:val="TxBr_p7"/>
+    <w:basedOn w:val="Normal"/>
+    <w:uiPriority w:val="99"/>
+    <w:qFormat/>
+    <w:pPr>
+      <w:tabs>
+        <w:tab w:val="clear" w:pos="720"/>
+        <w:tab w:val="left" w:pos="5147" w:leader="none"/>
+      </w:tabs>
+      <w:spacing w:lineRule="atLeast" w:line="240"/>
+      <w:ind w:left="3707" w:hanging="0"/>
+      <w:jc w:val="both"/>
+    </w:pPr>
+    <w:rPr/>
+  </w:style>
+  <w:style w:type="paragraph" w:styleId="TxBrp8" w:customStyle="1">
+    <w:name w:val="TxBr_p8"/>
+    <w:basedOn w:val="Normal"/>
+    <w:uiPriority w:val="99"/>
+    <w:qFormat/>
+    <w:pPr>
+      <w:tabs>
+        <w:tab w:val="clear" w:pos="720"/>
+        <w:tab w:val="left" w:pos="2239" w:leader="none"/>
+      </w:tabs>
+      <w:spacing w:lineRule="atLeast" w:line="240"/>
+      <w:ind w:left="799" w:hanging="0"/>
+      <w:jc w:val="both"/>
+    </w:pPr>
+    <w:rPr/>
+  </w:style>
+  <w:style w:type="paragraph" w:styleId="TxBrp9" w:customStyle="1">
+    <w:name w:val="TxBr_p9"/>
+    <w:basedOn w:val="Normal"/>
+    <w:uiPriority w:val="99"/>
+    <w:qFormat/>
+    <w:pPr>
+      <w:tabs>
+        <w:tab w:val="clear" w:pos="720"/>
+        <w:tab w:val="left" w:pos="776" w:leader="none"/>
+      </w:tabs>
+      <w:spacing w:lineRule="atLeast" w:line="566"/>
+      <w:ind w:firstLine="776"/>
+      <w:jc w:val="both"/>
+    </w:pPr>
+    <w:rPr/>
+  </w:style>
+  <w:style w:type="paragraph" w:styleId="TxBrp10" w:customStyle="1">
+    <w:name w:val="TxBr_p10"/>
+    <w:basedOn w:val="Normal"/>
+    <w:uiPriority w:val="99"/>
+    <w:qFormat/>
+    <w:pPr>
+      <w:tabs>
+        <w:tab w:val="clear" w:pos="720"/>
+        <w:tab w:val="left" w:pos="204" w:leader="none"/>
+      </w:tabs>
+      <w:spacing w:lineRule="atLeast" w:line="283"/>
+      <w:jc w:val="both"/>
+    </w:pPr>
+    <w:rPr/>
+  </w:style>
+  <w:style w:type="paragraph" w:styleId="TxBrp11" w:customStyle="1">
+    <w:name w:val="TxBr_p11"/>
+    <w:basedOn w:val="Normal"/>
+    <w:uiPriority w:val="99"/>
+    <w:qFormat/>
+    <w:pPr>
+      <w:tabs>
+        <w:tab w:val="clear" w:pos="720"/>
+        <w:tab w:val="left" w:pos="776" w:leader="none"/>
+      </w:tabs>
+      <w:spacing w:lineRule="atLeast" w:line="566"/>
+      <w:ind w:left="664" w:hanging="776"/>
+      <w:jc w:val="both"/>
+    </w:pPr>
+    <w:rPr/>
+  </w:style>
+  <w:style w:type="paragraph" w:styleId="TxBrp12" w:customStyle="1">
+    <w:name w:val="TxBr_p12"/>
+    <w:basedOn w:val="Normal"/>
+    <w:uiPriority w:val="99"/>
+    <w:qFormat/>
+    <w:pPr>
+      <w:tabs>
+        <w:tab w:val="clear" w:pos="720"/>
+        <w:tab w:val="left" w:pos="1984" w:leader="none"/>
+      </w:tabs>
+      <w:spacing w:lineRule="atLeast" w:line="240"/>
+      <w:ind w:left="544" w:hanging="0"/>
+      <w:jc w:val="both"/>
+    </w:pPr>
+    <w:rPr/>
+  </w:style>
+  <w:style w:type="paragraph" w:styleId="TxBrp13" w:customStyle="1">
+    <w:name w:val="TxBr_p13"/>
+    <w:basedOn w:val="Normal"/>
+    <w:uiPriority w:val="99"/>
+    <w:qFormat/>
+    <w:pPr>
+      <w:tabs>
+        <w:tab w:val="clear" w:pos="720"/>
+        <w:tab w:val="left" w:pos="204" w:leader="none"/>
+      </w:tabs>
+      <w:spacing w:lineRule="atLeast" w:line="240"/>
+      <w:jc w:val="both"/>
+    </w:pPr>
+    <w:rPr/>
+  </w:style>
+  <w:style w:type="paragraph" w:styleId="TxBrc14" w:customStyle="1">
+    <w:name w:val="TxBr_c14"/>
+    <w:basedOn w:val="Normal"/>
+    <w:uiPriority w:val="99"/>
+    <w:qFormat/>
+    <w:pPr>
+      <w:spacing w:lineRule="atLeast" w:line="240"/>
+      <w:jc w:val="center"/>
+    </w:pPr>
+    <w:rPr/>
+  </w:style>
+  <w:style w:type="paragraph" w:styleId="TxBrt15" w:customStyle="1">
+    <w:name w:val="TxBr_t15"/>
+    <w:basedOn w:val="Normal"/>
+    <w:uiPriority w:val="99"/>
+    <w:qFormat/>
+    <w:pPr>
+      <w:spacing w:lineRule="atLeast" w:line="240"/>
+    </w:pPr>
+    <w:rPr/>
+  </w:style>
+  <w:style w:type="paragraph" w:styleId="HeaderandFooter">
+    <w:name w:val="Header and Footer"/>
+    <w:basedOn w:val="Normal"/>
+    <w:qFormat/>
+    <w:pPr/>
+    <w:rPr/>
+  </w:style>
+  <w:style w:type="paragraph" w:styleId="Header">
+    <w:name w:val="Header"/>
+    <w:basedOn w:val="Normal"/>
+    <w:link w:val="HeaderChar"/>
+    <w:uiPriority w:val="99"/>
+    <w:unhideWhenUsed/>
+    <w:rsid w:val="00f90a58"/>
+    <w:pPr>
+      <w:tabs>
+        <w:tab w:val="clear" w:pos="720"/>
+        <w:tab w:val="center" w:pos="4680" w:leader="none"/>
+        <w:tab w:val="right" w:pos="9360" w:leader="none"/>
+      </w:tabs>
+    </w:pPr>
+    <w:rPr/>
+  </w:style>
+  <w:style w:type="paragraph" w:styleId="Footer">
+    <w:name w:val="Footer"/>
+    <w:basedOn w:val="Normal"/>
+    <w:link w:val="FooterChar"/>
+    <w:uiPriority w:val="99"/>
+    <w:unhideWhenUsed/>
+    <w:rsid w:val="00f90a58"/>
+    <w:pPr>
+      <w:tabs>
+        <w:tab w:val="clear" w:pos="720"/>
+        <w:tab w:val="center" w:pos="4680" w:leader="none"/>
+        <w:tab w:val="right" w:pos="9360" w:leader="none"/>
+      </w:tabs>
+    </w:pPr>
+    <w:rPr/>
+  </w:style>
+  <w:style w:type="paragraph" w:styleId="ListParagraph">
+    <w:name w:val="List Paragraph"/>
+    <w:basedOn w:val="Normal"/>
+    <w:uiPriority w:val="34"/>
+    <w:qFormat/>
+    <w:rsid w:val="00ab0f7e"/>
+    <w:pPr>
+      <w:spacing w:before="0" w:after="0"/>
+      <w:ind w:left="720" w:hanging="0"/>
+      <w:contextualSpacing/>
+    </w:pPr>
+    <w:rPr/>
+  </w:style>
+  <w:style w:type="numbering" w:styleId="NoList" w:default="1">
+    <w:name w:val="No List"/>
+    <w:uiPriority w:val="99"/>
     <w:semiHidden/>
     <w:unhideWhenUsed/>
+    <w:qFormat/>
   </w:style>
   <w:style w:type="table" w:default="1" w:styleId="TableNormal">
     <w:name w:val="Normal Table"/>
@@ -1692,268 +2303,24 @@
       </w:tblCellMar>
     </w:tblPr>
   </w:style>
-  <w:style w:type="numbering" w:default="1" w:styleId="NoList">
-    <w:name w:val="No List"/>
-    <w:uiPriority w:val="99"/>
-    <w:semiHidden/>
-    <w:unhideWhenUsed/>
-  </w:style>
-  <w:style w:type="paragraph" w:customStyle="1" w:styleId="TxBrp0">
-    <w:name w:val="TxBr_p0"/>
-    <w:basedOn w:val="Normal"/>
-    <w:uiPriority w:val="99"/>
-    <w:pPr>
-      <w:tabs>
-        <w:tab w:val="left" w:pos="204"/>
-      </w:tabs>
-      <w:spacing w:line="240" w:lineRule="atLeast"/>
-      <w:jc w:val="both"/>
-    </w:pPr>
-  </w:style>
-  <w:style w:type="paragraph" w:customStyle="1" w:styleId="TxBrt1">
-    <w:name w:val="TxBr_t1"/>
-    <w:basedOn w:val="Normal"/>
-    <w:uiPriority w:val="99"/>
-    <w:pPr>
-      <w:spacing w:line="240" w:lineRule="atLeast"/>
-    </w:pPr>
-  </w:style>
-  <w:style w:type="paragraph" w:customStyle="1" w:styleId="TxBrt2">
-    <w:name w:val="TxBr_t2"/>
-    <w:basedOn w:val="Normal"/>
-    <w:uiPriority w:val="99"/>
-    <w:pPr>
-      <w:spacing w:line="283" w:lineRule="atLeast"/>
-    </w:pPr>
-  </w:style>
-  <w:style w:type="paragraph" w:customStyle="1" w:styleId="TxBrt3">
-    <w:name w:val="TxBr_t3"/>
-    <w:basedOn w:val="Normal"/>
-    <w:uiPriority w:val="99"/>
-    <w:pPr>
-      <w:spacing w:line="240" w:lineRule="atLeast"/>
-    </w:pPr>
-  </w:style>
-  <w:style w:type="paragraph" w:customStyle="1" w:styleId="TxBrt4">
-    <w:name w:val="TxBr_t4"/>
-    <w:basedOn w:val="Normal"/>
-    <w:uiPriority w:val="99"/>
-    <w:pPr>
-      <w:spacing w:line="240" w:lineRule="atLeast"/>
-    </w:pPr>
-  </w:style>
-  <w:style w:type="paragraph" w:customStyle="1" w:styleId="TxBrt5">
-    <w:name w:val="TxBr_t5"/>
-    <w:basedOn w:val="Normal"/>
-    <w:uiPriority w:val="99"/>
-    <w:pPr>
-      <w:spacing w:line="240" w:lineRule="atLeast"/>
-    </w:pPr>
-  </w:style>
-  <w:style w:type="paragraph" w:customStyle="1" w:styleId="TxBrc6">
-    <w:name w:val="TxBr_c6"/>
-    <w:basedOn w:val="Normal"/>
-    <w:uiPriority w:val="99"/>
-    <w:pPr>
-      <w:spacing w:line="240" w:lineRule="atLeast"/>
-      <w:jc w:val="center"/>
-    </w:pPr>
-  </w:style>
-  <w:style w:type="paragraph" w:customStyle="1" w:styleId="TxBrp7">
-    <w:name w:val="TxBr_p7"/>
-    <w:basedOn w:val="Normal"/>
-    <w:uiPriority w:val="99"/>
-    <w:pPr>
-      <w:tabs>
-        <w:tab w:val="left" w:pos="5147"/>
-      </w:tabs>
-      <w:spacing w:line="240" w:lineRule="atLeast"/>
-      <w:ind w:left="3707"/>
-      <w:jc w:val="both"/>
-    </w:pPr>
-  </w:style>
-  <w:style w:type="paragraph" w:customStyle="1" w:styleId="TxBrp8">
-    <w:name w:val="TxBr_p8"/>
-    <w:basedOn w:val="Normal"/>
-    <w:uiPriority w:val="99"/>
-    <w:pPr>
-      <w:tabs>
-        <w:tab w:val="left" w:pos="2239"/>
-      </w:tabs>
-      <w:spacing w:line="240" w:lineRule="atLeast"/>
-      <w:ind w:left="799"/>
-      <w:jc w:val="both"/>
-    </w:pPr>
-  </w:style>
-  <w:style w:type="paragraph" w:customStyle="1" w:styleId="TxBrp9">
-    <w:name w:val="TxBr_p9"/>
-    <w:basedOn w:val="Normal"/>
-    <w:uiPriority w:val="99"/>
-    <w:pPr>
-      <w:tabs>
-        <w:tab w:val="left" w:pos="776"/>
-      </w:tabs>
-      <w:spacing w:line="566" w:lineRule="atLeast"/>
-      <w:ind w:firstLine="776"/>
-      <w:jc w:val="both"/>
-    </w:pPr>
-  </w:style>
-  <w:style w:type="paragraph" w:customStyle="1" w:styleId="TxBrp10">
-    <w:name w:val="TxBr_p10"/>
-    <w:basedOn w:val="Normal"/>
-    <w:uiPriority w:val="99"/>
-    <w:pPr>
-      <w:tabs>
-        <w:tab w:val="left" w:pos="204"/>
-      </w:tabs>
-      <w:spacing w:line="283" w:lineRule="atLeast"/>
-      <w:jc w:val="both"/>
-    </w:pPr>
-  </w:style>
-  <w:style w:type="paragraph" w:customStyle="1" w:styleId="TxBrp11">
-    <w:name w:val="TxBr_p11"/>
-    <w:basedOn w:val="Normal"/>
-    <w:uiPriority w:val="99"/>
-    <w:pPr>
-      <w:tabs>
-        <w:tab w:val="left" w:pos="776"/>
-      </w:tabs>
-      <w:spacing w:line="566" w:lineRule="atLeast"/>
-      <w:ind w:left="664" w:hanging="776"/>
-      <w:jc w:val="both"/>
-    </w:pPr>
-  </w:style>
-  <w:style w:type="paragraph" w:customStyle="1" w:styleId="TxBrp12">
-    <w:name w:val="TxBr_p12"/>
-    <w:basedOn w:val="Normal"/>
-    <w:uiPriority w:val="99"/>
-    <w:pPr>
-      <w:tabs>
-        <w:tab w:val="left" w:pos="1984"/>
-      </w:tabs>
-      <w:spacing w:line="240" w:lineRule="atLeast"/>
-      <w:ind w:left="544"/>
-      <w:jc w:val="both"/>
-    </w:pPr>
-  </w:style>
-  <w:style w:type="paragraph" w:customStyle="1" w:styleId="TxBrp13">
-    <w:name w:val="TxBr_p13"/>
-    <w:basedOn w:val="Normal"/>
-    <w:uiPriority w:val="99"/>
-    <w:pPr>
-      <w:tabs>
-        <w:tab w:val="left" w:pos="204"/>
-      </w:tabs>
-      <w:spacing w:line="240" w:lineRule="atLeast"/>
-      <w:jc w:val="both"/>
-    </w:pPr>
-  </w:style>
-  <w:style w:type="paragraph" w:customStyle="1" w:styleId="TxBrc14">
-    <w:name w:val="TxBr_c14"/>
-    <w:basedOn w:val="Normal"/>
-    <w:uiPriority w:val="99"/>
-    <w:pPr>
-      <w:spacing w:line="240" w:lineRule="atLeast"/>
-      <w:jc w:val="center"/>
-    </w:pPr>
-  </w:style>
-  <w:style w:type="paragraph" w:customStyle="1" w:styleId="TxBrt15">
-    <w:name w:val="TxBr_t15"/>
-    <w:basedOn w:val="Normal"/>
-    <w:uiPriority w:val="99"/>
-    <w:pPr>
-      <w:spacing w:line="240" w:lineRule="atLeast"/>
-    </w:pPr>
-  </w:style>
-  <w:style w:type="character" w:customStyle="1" w:styleId="Form">
-    <w:name w:val="Form"/>
-    <w:qFormat/>
-    <w:rsid w:val="000D4EC0"/>
-    <w:rPr>
-      <w:kern w:val="0"/>
-      <w:sz w:val="20"/>
-      <w:szCs w:val="20"/>
-    </w:rPr>
-  </w:style>
-  <w:style w:type="paragraph" w:styleId="Header">
-    <w:name w:val="header"/>
-    <w:basedOn w:val="Normal"/>
-    <w:link w:val="HeaderChar"/>
-    <w:uiPriority w:val="99"/>
-    <w:unhideWhenUsed/>
-    <w:rsid w:val="00F90A58"/>
-    <w:pPr>
-      <w:tabs>
-        <w:tab w:val="center" w:pos="4680"/>
-        <w:tab w:val="right" w:pos="9360"/>
-      </w:tabs>
-    </w:pPr>
-  </w:style>
-  <w:style w:type="character" w:customStyle="1" w:styleId="HeaderChar">
-    <w:name w:val="Header Char"/>
-    <w:basedOn w:val="DefaultParagraphFont"/>
-    <w:link w:val="Header"/>
-    <w:uiPriority w:val="99"/>
-    <w:rsid w:val="00F90A58"/>
-    <w:rPr>
-      <w:sz w:val="24"/>
-      <w:szCs w:val="24"/>
-    </w:rPr>
-  </w:style>
-  <w:style w:type="paragraph" w:styleId="Footer">
-    <w:name w:val="footer"/>
-    <w:basedOn w:val="Normal"/>
-    <w:link w:val="FooterChar"/>
-    <w:uiPriority w:val="99"/>
-    <w:unhideWhenUsed/>
-    <w:rsid w:val="00F90A58"/>
-    <w:pPr>
-      <w:tabs>
-        <w:tab w:val="center" w:pos="4680"/>
-        <w:tab w:val="right" w:pos="9360"/>
-      </w:tabs>
-    </w:pPr>
-  </w:style>
-  <w:style w:type="character" w:customStyle="1" w:styleId="FooterChar">
-    <w:name w:val="Footer Char"/>
-    <w:basedOn w:val="DefaultParagraphFont"/>
-    <w:link w:val="Footer"/>
-    <w:uiPriority w:val="99"/>
-    <w:rsid w:val="00F90A58"/>
-    <w:rPr>
-      <w:sz w:val="24"/>
-      <w:szCs w:val="24"/>
-    </w:rPr>
-  </w:style>
   <w:style w:type="table" w:styleId="TableGrid">
     <w:name w:val="Table Grid"/>
     <w:basedOn w:val="TableNormal"/>
     <w:uiPriority w:val="39"/>
-    <w:rsid w:val="000F47B0"/>
+    <w:rsid w:val="000f47b0"/>
     <w:pPr>
       <w:spacing w:after="0" w:line="240" w:lineRule="auto"/>
     </w:pPr>
     <w:tblPr>
       <w:tblBorders>
-        <w:top w:val="single" w:sz="4" w:space="0" w:color="auto"/>
-        <w:left w:val="single" w:sz="4" w:space="0" w:color="auto"/>
-        <w:bottom w:val="single" w:sz="4" w:space="0" w:color="auto"/>
-        <w:right w:val="single" w:sz="4" w:space="0" w:color="auto"/>
-        <w:insideH w:val="single" w:sz="4" w:space="0" w:color="auto"/>
-        <w:insideV w:val="single" w:sz="4" w:space="0" w:color="auto"/>
+        <w:top w:val="single" w:color="auto" w:sz="4" w:space="0"/>
+        <w:left w:val="single" w:color="auto" w:sz="4" w:space="0"/>
+        <w:bottom w:val="single" w:color="auto" w:sz="4" w:space="0"/>
+        <w:right w:val="single" w:color="auto" w:sz="4" w:space="0"/>
+        <w:insideH w:val="single" w:color="auto" w:sz="4" w:space="0"/>
+        <w:insideV w:val="single" w:color="auto" w:sz="4" w:space="0"/>
       </w:tblBorders>
     </w:tblPr>
-  </w:style>
-  <w:style w:type="paragraph" w:styleId="ListParagraph">
-    <w:name w:val="List Paragraph"/>
-    <w:basedOn w:val="Normal"/>
-    <w:uiPriority w:val="34"/>
-    <w:qFormat/>
-    <w:rsid w:val="00AB0F7E"/>
-    <w:pPr>
-      <w:ind w:left="720"/>
-      <w:contextualSpacing/>
-    </w:pPr>
   </w:style>
 </w:styles>
 </file>
@@ -2220,21 +2587,6 @@
 </file>
 
 <file path=customXml/item1.xml><?xml version="1.0" encoding="utf-8"?>
-<?mso-contentType ?>
-<FormTemplates xmlns="http://schemas.microsoft.com/sharepoint/v3/contenttype/forms">
-  <Display>DocumentLibraryForm</Display>
-  <Edit>DocumentLibraryForm</Edit>
-  <New>DocumentLibraryForm</New>
-</FormTemplates>
-</file>
-
-<file path=customXml/item2.xml><?xml version="1.0" encoding="utf-8"?>
-<p:properties xmlns:p="http://schemas.microsoft.com/office/2006/metadata/properties" xmlns:xsi="http://www.w3.org/2001/XMLSchema-instance" xmlns:pc="http://schemas.microsoft.com/office/infopath/2007/PartnerControls">
-  <documentManagement/>
-</p:properties>
-</file>
-
-<file path=customXml/item3.xml><?xml version="1.0" encoding="utf-8"?>
 <ct:contentTypeSchema xmlns:ct="http://schemas.microsoft.com/office/2006/metadata/contentType" xmlns:ma="http://schemas.microsoft.com/office/2006/metadata/properties/metaAttributes" ct:_="" ma:_="" ma:contentTypeName="Document" ma:contentTypeID="0x010100F92EF22037BC934BB7957F10A6A58565" ma:contentTypeVersion="5" ma:contentTypeDescription="Create a new document." ma:contentTypeScope="" ma:versionID="7a1c7a874952d885c4dca62e5368beab">
   <xsd:schema xmlns:xsd="http://www.w3.org/2001/XMLSchema" xmlns:xs="http://www.w3.org/2001/XMLSchema" xmlns:p="http://schemas.microsoft.com/office/2006/metadata/properties" xmlns:ns2="9ff3b30a-29ef-4990-8932-ca24fd3d6085" targetNamespace="http://schemas.microsoft.com/office/2006/metadata/properties" ma:root="true" ma:fieldsID="ce0714f15ee5e62cd8c8be7d683bfde9" ns2:_="">
     <xsd:import namespace="9ff3b30a-29ef-4990-8932-ca24fd3d6085"/>
@@ -2386,24 +2738,22 @@
 </ct:contentTypeSchema>
 </file>
 
-<file path=customXml/itemProps1.xml><?xml version="1.0" encoding="utf-8"?>
-<ds:datastoreItem xmlns:ds="http://schemas.openxmlformats.org/officeDocument/2006/customXml" ds:itemID="{A306F67B-C346-4543-8E9D-8DD2FE184445}">
-  <ds:schemaRefs>
-    <ds:schemaRef ds:uri="http://schemas.microsoft.com/sharepoint/v3/contenttype/forms"/>
-  </ds:schemaRefs>
-</ds:datastoreItem>
+<file path=customXml/item2.xml><?xml version="1.0" encoding="utf-8"?>
+<p:properties xmlns:p="http://schemas.microsoft.com/office/2006/metadata/properties" xmlns:xsi="http://www.w3.org/2001/XMLSchema-instance" xmlns:pc="http://schemas.microsoft.com/office/infopath/2007/PartnerControls">
+  <documentManagement/>
+</p:properties>
 </file>
 
-<file path=customXml/itemProps2.xml><?xml version="1.0" encoding="utf-8"?>
-<ds:datastoreItem xmlns:ds="http://schemas.openxmlformats.org/officeDocument/2006/customXml" ds:itemID="{EAD498D0-277F-4D02-BBEB-90657F641208}">
-  <ds:schemaRefs>
-    <ds:schemaRef ds:uri="http://schemas.microsoft.com/office/2006/metadata/properties"/>
-    <ds:schemaRef ds:uri="http://schemas.microsoft.com/office/infopath/2007/PartnerControls"/>
-  </ds:schemaRefs>
-</ds:datastoreItem>
+<file path=customXml/item3.xml><?xml version="1.0" encoding="utf-8"?>
+<?mso-contentType ?>
+<FormTemplates xmlns="http://schemas.microsoft.com/sharepoint/v3/contenttype/forms">
+  <Display>DocumentLibraryForm</Display>
+  <Edit>DocumentLibraryForm</Edit>
+  <New>DocumentLibraryForm</New>
+</FormTemplates>
 </file>
 
-<file path=customXml/itemProps3.xml><?xml version="1.0" encoding="utf-8"?>
+<file path=customXml/itemProps1.xml><?xml version="1.0" encoding="utf-8"?>
 <ds:datastoreItem xmlns:ds="http://schemas.openxmlformats.org/officeDocument/2006/customXml" ds:itemID="{B6C8712E-6029-4CB4-AF8D-CDEA1EACC57E}">
   <ds:schemaRefs>
     <ds:schemaRef ds:uri="http://schemas.microsoft.com/office/2006/metadata/contentType"/>
@@ -2419,4 +2769,21 @@
     <ds:schemaRef ds:uri="http://schemas.microsoft.com/internal/obd"/>
   </ds:schemaRefs>
 </ds:datastoreItem>
+</file>
+
+<file path=customXml/itemProps2.xml><?xml version="1.0" encoding="utf-8"?>
+<ds:datastoreItem xmlns:ds="http://schemas.openxmlformats.org/officeDocument/2006/customXml" ds:itemID="{EAD498D0-277F-4D02-BBEB-90657F641208}">
+  <ds:schemaRefs>
+    <ds:schemaRef ds:uri="http://schemas.microsoft.com/office/2006/metadata/properties"/>
+    <ds:schemaRef ds:uri="http://schemas.microsoft.com/office/infopath/2007/PartnerControls"/>
+  </ds:schemaRefs>
+</ds:datastoreItem>
+</file>
+
+<file path=customXml/itemProps3.xml><?xml version="1.0" encoding="utf-8"?>
+<ds:datastoreItem xmlns:ds="http://schemas.openxmlformats.org/officeDocument/2006/customXml" ds:itemID="{A306F67B-C346-4543-8E9D-8DD2FE184445}">
+  <ds:schemaRefs>
+    <ds:schemaRef ds:uri="http://schemas.microsoft.com/sharepoint/v3/contenttype/forms"/>
+  </ds:schemaRefs>
+</ds:datastoreItem>
 </file>
</xml_diff>

<commit_message>
Correct misspelling of users
</commit_message>
<xml_diff>
--- a/docassemble/Interpreternotice/data/templates/InterpreterNotice_-_with_variables.docx
+++ b/docassemble/Interpreternotice/data/templates/InterpreterNotice_-_with_variables.docx
@@ -1130,19 +1130,19 @@
               <w:rPr>
                 <w:rFonts w:eastAsia="Calibri"/>
               </w:rPr>
-              <w:t>{{ user[0].phone_numbers</w:t>
+              <w:t>{{ user</w:t>
             </w:r>
             <w:r>
               <w:rPr>
                 <w:rFonts w:eastAsia="Calibri"/>
               </w:rPr>
-              <w:t>()</w:t>
+              <w:t>s</w:t>
             </w:r>
             <w:r>
               <w:rPr>
                 <w:rFonts w:eastAsia="Calibri"/>
               </w:rPr>
-              <w:t xml:space="preserve"> }}</w:t>
+              <w:t>[0].phone_numbers() }}</w:t>
             </w:r>
           </w:p>
         </w:tc>
@@ -1215,7 +1215,7 @@
         <w:docPartGallery w:val="Page Numbers (Bottom of Page)"/>
         <w:docPartUnique w:val="true"/>
       </w:docPartObj>
-      <w:id w:val="1328516343"/>
+      <w:id w:val="394531538"/>
     </w:sdtPr>
     <w:sdtContent>
       <w:p>

</xml_diff>

<commit_message>
Fix docassemble showifdef error (#17)
* Fix docassemble showifdef error

`phone_numbers()` doesn't need to be wrapped with `showifdef`, as it already
just returns an empty string if neither `mobile_number` or `phone_number` is
blank.

* Corrected the feature file to stop failing

* Correct misspelling of users

* bumped version to 1.2.3
</commit_message>
<xml_diff>
--- a/docassemble/Interpreternotice/data/templates/InterpreterNotice_-_with_variables.docx
+++ b/docassemble/Interpreternotice/data/templates/InterpreterNotice_-_with_variables.docx
@@ -1,22 +1,25 @@
 
 <file path=word/document.xml><?xml version="1.0" encoding="utf-8"?>
-<w:document xmlns:wpc="http://schemas.microsoft.com/office/word/2010/wordprocessingCanvas" xmlns:cx="http://schemas.microsoft.com/office/drawing/2014/chartex" xmlns:cx1="http://schemas.microsoft.com/office/drawing/2015/9/8/chartex" xmlns:cx2="http://schemas.microsoft.com/office/drawing/2015/10/21/chartex" xmlns:cx3="http://schemas.microsoft.com/office/drawing/2016/5/9/chartex" xmlns:cx4="http://schemas.microsoft.com/office/drawing/2016/5/10/chartex" xmlns:cx5="http://schemas.microsoft.com/office/drawing/2016/5/11/chartex" xmlns:cx6="http://schemas.microsoft.com/office/drawing/2016/5/12/chartex" xmlns:cx7="http://schemas.microsoft.com/office/drawing/2016/5/13/chartex" xmlns:cx8="http://schemas.microsoft.com/office/drawing/2016/5/14/chartex" xmlns:mc="http://schemas.openxmlformats.org/markup-compatibility/2006" xmlns:aink="http://schemas.microsoft.com/office/drawing/2016/ink" xmlns:am3d="http://schemas.microsoft.com/office/drawing/2017/model3d" xmlns:o="urn:schemas-microsoft-com:office:office" xmlns:r="http://schemas.openxmlformats.org/officeDocument/2006/relationships" xmlns:m="http://schemas.openxmlformats.org/officeDocument/2006/math" xmlns:v="urn:schemas-microsoft-com:vml" xmlns:wp14="http://schemas.microsoft.com/office/word/2010/wordprocessingDrawing" xmlns:wp="http://schemas.openxmlformats.org/drawingml/2006/wordprocessingDrawing" xmlns:w10="urn:schemas-microsoft-com:office:word" xmlns:w="http://schemas.openxmlformats.org/wordprocessingml/2006/main" xmlns:w14="http://schemas.microsoft.com/office/word/2010/wordml" xmlns:w15="http://schemas.microsoft.com/office/word/2012/wordml" xmlns:w16cex="http://schemas.microsoft.com/office/word/2018/wordml/cex" xmlns:w16cid="http://schemas.microsoft.com/office/word/2016/wordml/cid" xmlns:w16="http://schemas.microsoft.com/office/word/2018/wordml" xmlns:w16sdtdh="http://schemas.microsoft.com/office/word/2020/wordml/sdtdatahash" xmlns:w16se="http://schemas.microsoft.com/office/word/2015/wordml/symex" xmlns:wpg="http://schemas.microsoft.com/office/word/2010/wordprocessingGroup" xmlns:wpi="http://schemas.microsoft.com/office/word/2010/wordprocessingInk" xmlns:wne="http://schemas.microsoft.com/office/word/2006/wordml" xmlns:wps="http://schemas.microsoft.com/office/word/2010/wordprocessingShape" mc:Ignorable="w14 w15 w16se w16cid w16 w16cex w16sdtdh wp14">
+<w:document xmlns:o="urn:schemas-microsoft-com:office:office" xmlns:r="http://schemas.openxmlformats.org/officeDocument/2006/relationships" xmlns:v="urn:schemas-microsoft-com:vml" xmlns:w="http://schemas.openxmlformats.org/wordprocessingml/2006/main" xmlns:w10="urn:schemas-microsoft-com:office:word" xmlns:wp="http://schemas.openxmlformats.org/drawingml/2006/wordprocessingDrawing" xmlns:wps="http://schemas.microsoft.com/office/word/2010/wordprocessingShape" xmlns:wpg="http://schemas.microsoft.com/office/word/2010/wordprocessingGroup" xmlns:mc="http://schemas.openxmlformats.org/markup-compatibility/2006" xmlns:wp14="http://schemas.microsoft.com/office/word/2010/wordprocessingDrawing" xmlns:w14="http://schemas.microsoft.com/office/word/2010/wordml" mc:Ignorable="w14 wp14">
   <w:body>
     <w:p>
       <w:pPr>
+        <w:pStyle w:val="Normal"/>
         <w:tabs>
-          <w:tab w:val="left" w:pos="-90"/>
-          <w:tab w:val="left" w:pos="0"/>
-          <w:tab w:val="left" w:pos="5325"/>
-          <w:tab w:val="left" w:pos="5670"/>
-          <w:tab w:val="left" w:pos="6390"/>
-          <w:tab w:val="left" w:pos="7110"/>
-          <w:tab w:val="left" w:pos="7830"/>
-          <w:tab w:val="left" w:pos="8550"/>
-          <w:tab w:val="left" w:pos="9270"/>
+          <w:tab w:val="clear" w:pos="720"/>
+          <w:tab w:val="left" w:pos="-90" w:leader="none"/>
+          <w:tab w:val="left" w:pos="0" w:leader="none"/>
+          <w:tab w:val="left" w:pos="5325" w:leader="none"/>
+          <w:tab w:val="left" w:pos="5670" w:leader="none"/>
+          <w:tab w:val="left" w:pos="6390" w:leader="none"/>
+          <w:tab w:val="left" w:pos="7110" w:leader="none"/>
+          <w:tab w:val="left" w:pos="7830" w:leader="none"/>
+          <w:tab w:val="left" w:pos="8550" w:leader="none"/>
+          <w:tab w:val="left" w:pos="9270" w:leader="none"/>
         </w:tabs>
         <w:jc w:val="center"/>
         <w:rPr>
+          <w:b/>
           <w:b/>
           <w:color w:val="000000"/>
           <w:sz w:val="40"/>
@@ -35,19 +38,22 @@
     </w:p>
     <w:p>
       <w:pPr>
+        <w:pStyle w:val="Normal"/>
         <w:tabs>
-          <w:tab w:val="left" w:pos="-90"/>
-          <w:tab w:val="left" w:pos="0"/>
-          <w:tab w:val="left" w:pos="5325"/>
-          <w:tab w:val="left" w:pos="5670"/>
-          <w:tab w:val="left" w:pos="6390"/>
-          <w:tab w:val="left" w:pos="7110"/>
-          <w:tab w:val="left" w:pos="7830"/>
-          <w:tab w:val="left" w:pos="8550"/>
-          <w:tab w:val="left" w:pos="9270"/>
+          <w:tab w:val="clear" w:pos="720"/>
+          <w:tab w:val="left" w:pos="-90" w:leader="none"/>
+          <w:tab w:val="left" w:pos="0" w:leader="none"/>
+          <w:tab w:val="left" w:pos="5325" w:leader="none"/>
+          <w:tab w:val="left" w:pos="5670" w:leader="none"/>
+          <w:tab w:val="left" w:pos="6390" w:leader="none"/>
+          <w:tab w:val="left" w:pos="7110" w:leader="none"/>
+          <w:tab w:val="left" w:pos="7830" w:leader="none"/>
+          <w:tab w:val="left" w:pos="8550" w:leader="none"/>
+          <w:tab w:val="left" w:pos="9270" w:leader="none"/>
         </w:tabs>
         <w:jc w:val="center"/>
         <w:rPr>
+          <w:b/>
           <w:b/>
           <w:color w:val="000000"/>
         </w:rPr>
@@ -58,36 +64,35 @@
           <w:color w:val="000000"/>
         </w:rPr>
         <w:t>COMMONWEALTH OF MASSACHUSETTS</w:t>
-      </w:r>
-      <w:r>
-        <w:rPr>
-          <w:b/>
-          <w:color w:val="000000"/>
-        </w:rPr>
         <w:br/>
         <w:t>TRIAL COURT</w:t>
       </w:r>
     </w:p>
     <w:p>
       <w:pPr>
-        <w:suppressAutoHyphens/>
-        <w:spacing w:line="240" w:lineRule="atLeast"/>
+        <w:pStyle w:val="Normal"/>
+        <w:suppressAutoHyphens w:val="true"/>
+        <w:spacing w:lineRule="atLeast" w:line="240" w:before="0" w:after="0"/>
         <w:contextualSpacing/>
+        <w:rPr/>
       </w:pPr>
+      <w:r>
+        <w:rPr/>
+      </w:r>
     </w:p>
     <w:tbl>
       <w:tblPr>
         <w:tblStyle w:val="TableGrid"/>
         <w:tblW w:w="9350" w:type="dxa"/>
-        <w:tblBorders>
-          <w:top w:val="none" w:sz="0" w:space="0" w:color="auto"/>
-          <w:left w:val="none" w:sz="0" w:space="0" w:color="auto"/>
-          <w:bottom w:val="none" w:sz="0" w:space="0" w:color="auto"/>
-          <w:right w:val="none" w:sz="0" w:space="0" w:color="auto"/>
-          <w:insideH w:val="none" w:sz="0" w:space="0" w:color="auto"/>
-          <w:insideV w:val="none" w:sz="0" w:space="0" w:color="auto"/>
-        </w:tblBorders>
-        <w:tblLook w:val="04A0" w:firstRow="1" w:lastRow="0" w:firstColumn="1" w:lastColumn="0" w:noHBand="0" w:noVBand="1"/>
+        <w:jc w:val="left"/>
+        <w:tblInd w:w="0" w:type="dxa"/>
+        <w:tblCellMar>
+          <w:top w:w="0" w:type="dxa"/>
+          <w:left w:w="108" w:type="dxa"/>
+          <w:bottom w:w="0" w:type="dxa"/>
+          <w:right w:w="108" w:type="dxa"/>
+        </w:tblCellMar>
+        <w:tblLook w:val="04a0" w:noHBand="0" w:noVBand="1" w:firstColumn="1" w:lastRow="0" w:lastColumn="0" w:firstRow="1"/>
       </w:tblPr>
       <w:tblGrid>
         <w:gridCol w:w="4225"/>
@@ -95,13 +100,21 @@
         <w:gridCol w:w="4675"/>
       </w:tblGrid>
       <w:tr>
+        <w:trPr/>
         <w:tc>
           <w:tcPr>
             <w:tcW w:w="4225" w:type="dxa"/>
-            <w:shd w:val="clear" w:color="auto" w:fill="auto"/>
-          </w:tcPr>
-          <w:p>
-            <w:pPr>
+            <w:tcBorders>
+              <w:top w:val="nil"/>
+              <w:left w:val="nil"/>
+              <w:bottom w:val="nil"/>
+              <w:right w:val="nil"/>
+            </w:tcBorders>
+            <w:shd w:color="auto" w:fill="auto" w:val="clear"/>
+          </w:tcPr>
+          <w:p>
+            <w:pPr>
+              <w:pStyle w:val="Normal"/>
               <w:rPr>
                 <w:smallCaps/>
               </w:rPr>
@@ -124,23 +137,43 @@
         <w:tc>
           <w:tcPr>
             <w:tcW w:w="450" w:type="dxa"/>
-          </w:tcPr>
-          <w:p>
-            <w:pPr>
+            <w:tcBorders>
+              <w:top w:val="nil"/>
+              <w:left w:val="nil"/>
+              <w:bottom w:val="nil"/>
+              <w:right w:val="nil"/>
+            </w:tcBorders>
+          </w:tcPr>
+          <w:p>
+            <w:pPr>
+              <w:pStyle w:val="Normal"/>
               <w:rPr>
                 <w:rFonts w:eastAsia="Calibri"/>
                 <w:smallCaps/>
               </w:rPr>
             </w:pPr>
+            <w:r>
+              <w:rPr>
+                <w:rFonts w:eastAsia="Calibri"/>
+                <w:smallCaps/>
+              </w:rPr>
+            </w:r>
           </w:p>
         </w:tc>
         <w:tc>
           <w:tcPr>
             <w:tcW w:w="4675" w:type="dxa"/>
-            <w:shd w:val="clear" w:color="auto" w:fill="auto"/>
-          </w:tcPr>
-          <w:p>
-            <w:pPr>
+            <w:tcBorders>
+              <w:top w:val="nil"/>
+              <w:left w:val="nil"/>
+              <w:bottom w:val="nil"/>
+              <w:right w:val="nil"/>
+            </w:tcBorders>
+            <w:shd w:color="auto" w:fill="auto" w:val="clear"/>
+          </w:tcPr>
+          <w:p>
+            <w:pPr>
+              <w:pStyle w:val="Normal"/>
               <w:rPr>
                 <w:smallCaps/>
               </w:rPr>
@@ -156,37 +189,72 @@
         </w:tc>
       </w:tr>
       <w:tr>
+        <w:trPr/>
         <w:tc>
           <w:tcPr>
             <w:tcW w:w="4225" w:type="dxa"/>
-            <w:shd w:val="clear" w:color="auto" w:fill="auto"/>
-          </w:tcPr>
-          <w:p>
-            <w:pPr>
-              <w:rPr>
-                <w:smallCaps/>
-              </w:rPr>
-            </w:pPr>
+            <w:tcBorders>
+              <w:top w:val="nil"/>
+              <w:left w:val="nil"/>
+              <w:bottom w:val="nil"/>
+              <w:right w:val="nil"/>
+            </w:tcBorders>
+            <w:shd w:color="auto" w:fill="auto" w:val="clear"/>
+          </w:tcPr>
+          <w:p>
+            <w:pPr>
+              <w:pStyle w:val="Normal"/>
+              <w:rPr>
+                <w:smallCaps/>
+              </w:rPr>
+            </w:pPr>
+            <w:r>
+              <w:rPr>
+                <w:smallCaps/>
+              </w:rPr>
+            </w:r>
           </w:p>
         </w:tc>
         <w:tc>
           <w:tcPr>
             <w:tcW w:w="450" w:type="dxa"/>
-          </w:tcPr>
-          <w:p>
-            <w:pPr>
-              <w:rPr>
-                <w:smallCaps/>
-              </w:rPr>
-            </w:pPr>
+            <w:tcBorders>
+              <w:top w:val="nil"/>
+              <w:left w:val="nil"/>
+              <w:bottom w:val="nil"/>
+              <w:right w:val="nil"/>
+            </w:tcBorders>
+          </w:tcPr>
+          <w:p>
+            <w:pPr>
+              <w:pStyle w:val="Normal"/>
+              <w:rPr>
+                <w:smallCaps/>
+              </w:rPr>
+            </w:pPr>
+            <w:r>
+              <w:rPr>
+                <w:smallCaps/>
+              </w:rPr>
+            </w:r>
           </w:p>
         </w:tc>
         <w:tc>
           <w:tcPr>
             <w:tcW w:w="4675" w:type="dxa"/>
-            <w:shd w:val="clear" w:color="auto" w:fill="auto"/>
-          </w:tcPr>
-          <w:p>
+            <w:tcBorders>
+              <w:top w:val="nil"/>
+              <w:left w:val="nil"/>
+              <w:bottom w:val="nil"/>
+              <w:right w:val="nil"/>
+            </w:tcBorders>
+            <w:shd w:color="auto" w:fill="auto" w:val="clear"/>
+          </w:tcPr>
+          <w:p>
+            <w:pPr>
+              <w:pStyle w:val="Normal"/>
+              <w:rPr/>
+            </w:pPr>
             <w:r>
               <w:rPr>
                 <w:smallCaps/>
@@ -194,6 +262,7 @@
               <w:t xml:space="preserve">{% </w:t>
             </w:r>
             <w:r>
+              <w:rPr/>
               <w:t xml:space="preserve">if have_docket_number %} </w:t>
             </w:r>
             <w:r>
@@ -203,56 +272,42 @@
               <w:t xml:space="preserve">Docket Number {% </w:t>
             </w:r>
             <w:r>
+              <w:rPr/>
               <w:t>endif %}</w:t>
             </w:r>
           </w:p>
           <w:p>
             <w:pPr>
-              <w:rPr>
-                <w:smallCaps/>
-              </w:rPr>
-            </w:pPr>
-            <w:r>
-              <w:rPr>
-                <w:smallCaps/>
-              </w:rPr>
-              <w:t xml:space="preserve">{{ </w:t>
-            </w:r>
-            <w:r>
-              <w:rPr>
-                <w:smallCaps/>
-              </w:rPr>
-              <w:t>showifdef('</w:t>
-            </w:r>
-            <w:r>
-              <w:rPr>
-                <w:smallCaps/>
-              </w:rPr>
-              <w:t>docket_number</w:t>
-            </w:r>
-            <w:r>
-              <w:rPr>
-                <w:smallCaps/>
-              </w:rPr>
-              <w:t>')</w:t>
-            </w:r>
-            <w:r>
-              <w:rPr>
-                <w:smallCaps/>
-              </w:rPr>
-              <w:t xml:space="preserve"> }}</w:t>
+              <w:pStyle w:val="Normal"/>
+              <w:rPr>
+                <w:smallCaps/>
+              </w:rPr>
+            </w:pPr>
+            <w:r>
+              <w:rPr>
+                <w:smallCaps/>
+              </w:rPr>
+              <w:t>{{ showifdef('docket_number') }}</w:t>
             </w:r>
           </w:p>
         </w:tc>
       </w:tr>
       <w:tr>
+        <w:trPr/>
         <w:tc>
           <w:tcPr>
             <w:tcW w:w="4225" w:type="dxa"/>
-            <w:shd w:val="clear" w:color="auto" w:fill="auto"/>
-          </w:tcPr>
-          <w:p>
-            <w:pPr>
+            <w:tcBorders>
+              <w:top w:val="nil"/>
+              <w:left w:val="nil"/>
+              <w:bottom w:val="nil"/>
+              <w:right w:val="nil"/>
+            </w:tcBorders>
+            <w:shd w:color="auto" w:fill="auto" w:val="clear"/>
+          </w:tcPr>
+          <w:p>
+            <w:pPr>
+              <w:pStyle w:val="Normal"/>
               <w:rPr>
                 <w:smallCaps/>
               </w:rPr>
@@ -268,37 +323,69 @@
         <w:tc>
           <w:tcPr>
             <w:tcW w:w="450" w:type="dxa"/>
-          </w:tcPr>
-          <w:p>
-            <w:pPr>
-              <w:rPr>
-                <w:smallCaps/>
-              </w:rPr>
-            </w:pPr>
+            <w:tcBorders>
+              <w:top w:val="nil"/>
+              <w:left w:val="nil"/>
+              <w:bottom w:val="nil"/>
+              <w:right w:val="nil"/>
+            </w:tcBorders>
+          </w:tcPr>
+          <w:p>
+            <w:pPr>
+              <w:pStyle w:val="Normal"/>
+              <w:rPr>
+                <w:smallCaps/>
+              </w:rPr>
+            </w:pPr>
+            <w:r>
+              <w:rPr>
+                <w:smallCaps/>
+              </w:rPr>
+            </w:r>
           </w:p>
         </w:tc>
         <w:tc>
           <w:tcPr>
             <w:tcW w:w="4675" w:type="dxa"/>
-            <w:shd w:val="clear" w:color="auto" w:fill="auto"/>
-          </w:tcPr>
-          <w:p>
-            <w:pPr>
-              <w:rPr>
-                <w:smallCaps/>
-              </w:rPr>
-            </w:pPr>
+            <w:tcBorders>
+              <w:top w:val="nil"/>
+              <w:left w:val="nil"/>
+              <w:bottom w:val="nil"/>
+              <w:right w:val="nil"/>
+            </w:tcBorders>
+            <w:shd w:color="auto" w:fill="auto" w:val="clear"/>
+          </w:tcPr>
+          <w:p>
+            <w:pPr>
+              <w:pStyle w:val="Normal"/>
+              <w:rPr>
+                <w:smallCaps/>
+              </w:rPr>
+            </w:pPr>
+            <w:r>
+              <w:rPr>
+                <w:smallCaps/>
+              </w:rPr>
+            </w:r>
           </w:p>
         </w:tc>
       </w:tr>
       <w:tr>
+        <w:trPr/>
         <w:tc>
           <w:tcPr>
             <w:tcW w:w="4225" w:type="dxa"/>
-            <w:shd w:val="clear" w:color="auto" w:fill="auto"/>
-          </w:tcPr>
-          <w:p>
-            <w:pPr>
+            <w:tcBorders>
+              <w:top w:val="nil"/>
+              <w:left w:val="nil"/>
+              <w:bottom w:val="nil"/>
+              <w:right w:val="nil"/>
+            </w:tcBorders>
+            <w:shd w:color="auto" w:fill="auto" w:val="clear"/>
+          </w:tcPr>
+          <w:p>
+            <w:pPr>
+              <w:pStyle w:val="Normal"/>
               <w:rPr>
                 <w:rFonts w:eastAsia="Calibri"/>
                 <w:smallCaps/>
@@ -320,6 +407,7 @@
           </w:p>
           <w:p>
             <w:pPr>
+              <w:pStyle w:val="Normal"/>
               <w:rPr>
                 <w:smallCaps/>
               </w:rPr>
@@ -335,42 +423,75 @@
         <w:tc>
           <w:tcPr>
             <w:tcW w:w="450" w:type="dxa"/>
-          </w:tcPr>
-          <w:p>
-            <w:pPr>
-              <w:rPr>
-                <w:smallCaps/>
-              </w:rPr>
-            </w:pPr>
+            <w:tcBorders>
+              <w:top w:val="nil"/>
+              <w:left w:val="nil"/>
+              <w:bottom w:val="nil"/>
+              <w:right w:val="nil"/>
+            </w:tcBorders>
+          </w:tcPr>
+          <w:p>
+            <w:pPr>
+              <w:pStyle w:val="Normal"/>
+              <w:rPr>
+                <w:smallCaps/>
+              </w:rPr>
+            </w:pPr>
+            <w:r>
+              <w:rPr>
+                <w:smallCaps/>
+              </w:rPr>
+            </w:r>
           </w:p>
         </w:tc>
         <w:tc>
           <w:tcPr>
             <w:tcW w:w="4675" w:type="dxa"/>
-            <w:shd w:val="clear" w:color="auto" w:fill="auto"/>
-          </w:tcPr>
-          <w:p>
-            <w:pPr>
-              <w:rPr>
-                <w:smallCaps/>
-              </w:rPr>
-            </w:pPr>
+            <w:tcBorders>
+              <w:top w:val="nil"/>
+              <w:left w:val="nil"/>
+              <w:bottom w:val="nil"/>
+              <w:right w:val="nil"/>
+            </w:tcBorders>
+            <w:shd w:color="auto" w:fill="auto" w:val="clear"/>
+          </w:tcPr>
+          <w:p>
+            <w:pPr>
+              <w:pStyle w:val="Normal"/>
+              <w:rPr>
+                <w:smallCaps/>
+              </w:rPr>
+            </w:pPr>
+            <w:r>
+              <w:rPr>
+                <w:smallCaps/>
+              </w:rPr>
+            </w:r>
           </w:p>
         </w:tc>
       </w:tr>
       <w:tr>
+        <w:trPr/>
         <w:tc>
           <w:tcPr>
             <w:tcW w:w="4225" w:type="dxa"/>
-            <w:shd w:val="clear" w:color="auto" w:fill="auto"/>
-          </w:tcPr>
-          <w:p>
-            <w:pPr>
-              <w:rPr>
-                <w:smallCaps/>
-              </w:rPr>
-            </w:pPr>
-            <w:r>
+            <w:tcBorders>
+              <w:top w:val="nil"/>
+              <w:left w:val="nil"/>
+              <w:bottom w:val="nil"/>
+              <w:right w:val="nil"/>
+            </w:tcBorders>
+            <w:shd w:color="auto" w:fill="auto" w:val="clear"/>
+          </w:tcPr>
+          <w:p>
+            <w:pPr>
+              <w:pStyle w:val="Normal"/>
+              <w:rPr>
+                <w:smallCaps/>
+              </w:rPr>
+            </w:pPr>
+            <w:r>
+              <w:rPr/>
               <w:t>vs.</w:t>
             </w:r>
           </w:p>
@@ -378,41 +499,72 @@
         <w:tc>
           <w:tcPr>
             <w:tcW w:w="450" w:type="dxa"/>
-          </w:tcPr>
-          <w:p>
-            <w:pPr>
-              <w:rPr>
-                <w:smallCaps/>
-              </w:rPr>
-            </w:pPr>
+            <w:tcBorders>
+              <w:top w:val="nil"/>
+              <w:left w:val="nil"/>
+              <w:bottom w:val="nil"/>
+              <w:right w:val="nil"/>
+            </w:tcBorders>
+          </w:tcPr>
+          <w:p>
+            <w:pPr>
+              <w:pStyle w:val="Normal"/>
+              <w:rPr>
+                <w:smallCaps/>
+              </w:rPr>
+            </w:pPr>
+            <w:r>
+              <w:rPr>
+                <w:smallCaps/>
+              </w:rPr>
+            </w:r>
           </w:p>
         </w:tc>
         <w:tc>
           <w:tcPr>
             <w:tcW w:w="4675" w:type="dxa"/>
-            <w:shd w:val="clear" w:color="auto" w:fill="auto"/>
-          </w:tcPr>
-          <w:p>
-            <w:pPr>
-              <w:rPr>
-                <w:smallCaps/>
-              </w:rPr>
-            </w:pPr>
+            <w:tcBorders>
+              <w:top w:val="nil"/>
+              <w:left w:val="nil"/>
+              <w:bottom w:val="nil"/>
+              <w:right w:val="nil"/>
+            </w:tcBorders>
+            <w:shd w:color="auto" w:fill="auto" w:val="clear"/>
+          </w:tcPr>
+          <w:p>
+            <w:pPr>
+              <w:pStyle w:val="Normal"/>
+              <w:rPr>
+                <w:smallCaps/>
+              </w:rPr>
+            </w:pPr>
+            <w:r>
+              <w:rPr>
+                <w:smallCaps/>
+              </w:rPr>
+            </w:r>
           </w:p>
         </w:tc>
       </w:tr>
       <w:tr>
         <w:trPr>
-          <w:trHeight w:val="198"/>
+          <w:trHeight w:val="198" w:hRule="atLeast"/>
         </w:trPr>
         <w:tc>
           <w:tcPr>
             <w:tcW w:w="4225" w:type="dxa"/>
-            <w:shd w:val="clear" w:color="auto" w:fill="auto"/>
+            <w:tcBorders>
+              <w:top w:val="nil"/>
+              <w:left w:val="nil"/>
+              <w:bottom w:val="nil"/>
+              <w:right w:val="nil"/>
+            </w:tcBorders>
+            <w:shd w:color="auto" w:fill="auto" w:val="clear"/>
             <w:vAlign w:val="center"/>
           </w:tcPr>
           <w:p>
             <w:pPr>
+              <w:pStyle w:val="Normal"/>
               <w:rPr>
                 <w:smallCaps/>
               </w:rPr>
@@ -425,6 +577,10 @@
             </w:r>
           </w:p>
           <w:p>
+            <w:pPr>
+              <w:pStyle w:val="Normal"/>
+              <w:rPr/>
+            </w:pPr>
             <w:r>
               <w:rPr>
                 <w:smallCaps/>
@@ -436,59 +592,73 @@
         <w:tc>
           <w:tcPr>
             <w:tcW w:w="450" w:type="dxa"/>
-          </w:tcPr>
-          <w:p>
-            <w:pPr>
-              <w:rPr>
-                <w:smallCaps/>
-              </w:rPr>
-            </w:pPr>
+            <w:tcBorders>
+              <w:top w:val="nil"/>
+              <w:left w:val="nil"/>
+              <w:bottom w:val="nil"/>
+              <w:right w:val="nil"/>
+            </w:tcBorders>
+          </w:tcPr>
+          <w:p>
+            <w:pPr>
+              <w:pStyle w:val="Normal"/>
+              <w:rPr>
+                <w:smallCaps/>
+              </w:rPr>
+            </w:pPr>
+            <w:r>
+              <w:rPr>
+                <w:smallCaps/>
+              </w:rPr>
+            </w:r>
           </w:p>
         </w:tc>
         <w:tc>
           <w:tcPr>
             <w:tcW w:w="4675" w:type="dxa"/>
-            <w:shd w:val="clear" w:color="auto" w:fill="auto"/>
-          </w:tcPr>
-          <w:p>
-            <w:pPr>
-              <w:rPr>
-                <w:smallCaps/>
-              </w:rPr>
-            </w:pPr>
-            <w:r>
-              <w:rPr>
-                <w:smallCaps/>
-              </w:rPr>
-              <w:t>{{party_role}}</w:t>
-            </w:r>
-            <w:r>
-              <w:rPr>
-                <w:smallCaps/>
-              </w:rPr>
-              <w:t>'</w:t>
-            </w:r>
-            <w:r>
-              <w:rPr>
-                <w:smallCaps/>
-              </w:rPr>
-              <w:t>s Notice For Request For Interpreter</w:t>
+            <w:tcBorders>
+              <w:top w:val="nil"/>
+              <w:left w:val="nil"/>
+              <w:bottom w:val="nil"/>
+              <w:right w:val="nil"/>
+            </w:tcBorders>
+            <w:shd w:color="auto" w:fill="auto" w:val="clear"/>
+          </w:tcPr>
+          <w:p>
+            <w:pPr>
+              <w:pStyle w:val="Normal"/>
+              <w:rPr>
+                <w:smallCaps/>
+              </w:rPr>
+            </w:pPr>
+            <w:r>
+              <w:rPr>
+                <w:smallCaps/>
+              </w:rPr>
+              <w:t>{{party_role}}'s Notice For Request For Interpreter</w:t>
             </w:r>
           </w:p>
         </w:tc>
       </w:tr>
       <w:tr>
         <w:trPr>
-          <w:trHeight w:val="198"/>
+          <w:trHeight w:val="198" w:hRule="atLeast"/>
         </w:trPr>
         <w:tc>
           <w:tcPr>
             <w:tcW w:w="4225" w:type="dxa"/>
-            <w:shd w:val="clear" w:color="auto" w:fill="auto"/>
+            <w:tcBorders>
+              <w:top w:val="nil"/>
+              <w:left w:val="nil"/>
+              <w:bottom w:val="nil"/>
+              <w:right w:val="nil"/>
+            </w:tcBorders>
+            <w:shd w:color="auto" w:fill="auto" w:val="clear"/>
             <w:vAlign w:val="center"/>
           </w:tcPr>
           <w:p>
             <w:pPr>
+              <w:pStyle w:val="Normal"/>
               <w:rPr>
                 <w:smallCaps/>
               </w:rPr>
@@ -504,41 +674,72 @@
         <w:tc>
           <w:tcPr>
             <w:tcW w:w="450" w:type="dxa"/>
-          </w:tcPr>
-          <w:p>
-            <w:pPr>
-              <w:rPr>
-                <w:smallCaps/>
-              </w:rPr>
-            </w:pPr>
+            <w:tcBorders>
+              <w:top w:val="nil"/>
+              <w:left w:val="nil"/>
+              <w:bottom w:val="nil"/>
+              <w:right w:val="nil"/>
+            </w:tcBorders>
+          </w:tcPr>
+          <w:p>
+            <w:pPr>
+              <w:pStyle w:val="Normal"/>
+              <w:rPr>
+                <w:smallCaps/>
+              </w:rPr>
+            </w:pPr>
+            <w:r>
+              <w:rPr>
+                <w:smallCaps/>
+              </w:rPr>
+            </w:r>
           </w:p>
         </w:tc>
         <w:tc>
           <w:tcPr>
             <w:tcW w:w="4675" w:type="dxa"/>
-            <w:shd w:val="clear" w:color="auto" w:fill="auto"/>
-          </w:tcPr>
-          <w:p>
-            <w:pPr>
-              <w:rPr>
-                <w:smallCaps/>
-              </w:rPr>
-            </w:pPr>
+            <w:tcBorders>
+              <w:top w:val="nil"/>
+              <w:left w:val="nil"/>
+              <w:bottom w:val="nil"/>
+              <w:right w:val="nil"/>
+            </w:tcBorders>
+            <w:shd w:color="auto" w:fill="auto" w:val="clear"/>
+          </w:tcPr>
+          <w:p>
+            <w:pPr>
+              <w:pStyle w:val="Normal"/>
+              <w:rPr>
+                <w:smallCaps/>
+              </w:rPr>
+            </w:pPr>
+            <w:r>
+              <w:rPr>
+                <w:smallCaps/>
+              </w:rPr>
+            </w:r>
           </w:p>
         </w:tc>
       </w:tr>
       <w:tr>
         <w:trPr>
-          <w:trHeight w:val="198"/>
+          <w:trHeight w:val="198" w:hRule="atLeast"/>
         </w:trPr>
         <w:tc>
           <w:tcPr>
             <w:tcW w:w="4225" w:type="dxa"/>
-            <w:shd w:val="clear" w:color="auto" w:fill="auto"/>
+            <w:tcBorders>
+              <w:top w:val="nil"/>
+              <w:left w:val="nil"/>
+              <w:bottom w:val="nil"/>
+              <w:right w:val="nil"/>
+            </w:tcBorders>
+            <w:shd w:color="auto" w:fill="auto" w:val="clear"/>
             <w:vAlign w:val="center"/>
           </w:tcPr>
           <w:p>
             <w:pPr>
+              <w:pStyle w:val="Normal"/>
               <w:rPr>
                 <w:smallCaps/>
               </w:rPr>
@@ -554,53 +755,73 @@
         <w:tc>
           <w:tcPr>
             <w:tcW w:w="450" w:type="dxa"/>
-          </w:tcPr>
-          <w:p>
-            <w:pPr>
-              <w:rPr>
-                <w:smallCaps/>
-              </w:rPr>
-            </w:pPr>
+            <w:tcBorders>
+              <w:top w:val="nil"/>
+              <w:left w:val="nil"/>
+              <w:bottom w:val="nil"/>
+              <w:right w:val="nil"/>
+            </w:tcBorders>
+          </w:tcPr>
+          <w:p>
+            <w:pPr>
+              <w:pStyle w:val="Normal"/>
+              <w:rPr>
+                <w:smallCaps/>
+              </w:rPr>
+            </w:pPr>
+            <w:r>
+              <w:rPr>
+                <w:smallCaps/>
+              </w:rPr>
+            </w:r>
           </w:p>
         </w:tc>
         <w:tc>
           <w:tcPr>
             <w:tcW w:w="4675" w:type="dxa"/>
-            <w:shd w:val="clear" w:color="auto" w:fill="auto"/>
-          </w:tcPr>
-          <w:p>
-            <w:pPr>
-              <w:rPr>
-                <w:smallCaps/>
-              </w:rPr>
-            </w:pPr>
-            <w:r>
-              <w:rPr>
-                <w:smallCaps/>
-              </w:rPr>
-              <w:t>{{party_role}}</w:t>
-            </w:r>
-            <w:r>
-              <w:rPr>
-                <w:smallCaps/>
-              </w:rPr>
-              <w:t>'s Notice For Request For Interpreter</w:t>
+            <w:tcBorders>
+              <w:top w:val="nil"/>
+              <w:left w:val="nil"/>
+              <w:bottom w:val="nil"/>
+              <w:right w:val="nil"/>
+            </w:tcBorders>
+            <w:shd w:color="auto" w:fill="auto" w:val="clear"/>
+          </w:tcPr>
+          <w:p>
+            <w:pPr>
+              <w:pStyle w:val="Normal"/>
+              <w:rPr>
+                <w:smallCaps/>
+              </w:rPr>
+            </w:pPr>
+            <w:r>
+              <w:rPr>
+                <w:smallCaps/>
+              </w:rPr>
+              <w:t>{{party_role}}'s Notice For Request For Interpreter</w:t>
             </w:r>
           </w:p>
         </w:tc>
       </w:tr>
       <w:tr>
         <w:trPr>
-          <w:trHeight w:val="198"/>
+          <w:trHeight w:val="198" w:hRule="atLeast"/>
         </w:trPr>
         <w:tc>
           <w:tcPr>
             <w:tcW w:w="4225" w:type="dxa"/>
-            <w:shd w:val="clear" w:color="auto" w:fill="auto"/>
+            <w:tcBorders>
+              <w:top w:val="nil"/>
+              <w:left w:val="nil"/>
+              <w:bottom w:val="nil"/>
+              <w:right w:val="nil"/>
+            </w:tcBorders>
+            <w:shd w:color="auto" w:fill="auto" w:val="clear"/>
             <w:vAlign w:val="center"/>
           </w:tcPr>
           <w:p>
             <w:pPr>
+              <w:pStyle w:val="Normal"/>
               <w:rPr>
                 <w:smallCaps/>
               </w:rPr>
@@ -616,36 +837,66 @@
         <w:tc>
           <w:tcPr>
             <w:tcW w:w="450" w:type="dxa"/>
-          </w:tcPr>
-          <w:p>
-            <w:pPr>
-              <w:rPr>
-                <w:smallCaps/>
-              </w:rPr>
-            </w:pPr>
+            <w:tcBorders>
+              <w:top w:val="nil"/>
+              <w:left w:val="nil"/>
+              <w:bottom w:val="nil"/>
+              <w:right w:val="nil"/>
+            </w:tcBorders>
+          </w:tcPr>
+          <w:p>
+            <w:pPr>
+              <w:pStyle w:val="Normal"/>
+              <w:rPr>
+                <w:smallCaps/>
+              </w:rPr>
+            </w:pPr>
+            <w:r>
+              <w:rPr>
+                <w:smallCaps/>
+              </w:rPr>
+            </w:r>
           </w:p>
         </w:tc>
         <w:tc>
           <w:tcPr>
             <w:tcW w:w="4675" w:type="dxa"/>
-            <w:shd w:val="clear" w:color="auto" w:fill="auto"/>
-          </w:tcPr>
-          <w:p>
-            <w:pPr>
-              <w:rPr>
-                <w:smallCaps/>
-              </w:rPr>
-            </w:pPr>
+            <w:tcBorders>
+              <w:top w:val="nil"/>
+              <w:left w:val="nil"/>
+              <w:bottom w:val="nil"/>
+              <w:right w:val="nil"/>
+            </w:tcBorders>
+            <w:shd w:color="auto" w:fill="auto" w:val="clear"/>
+          </w:tcPr>
+          <w:p>
+            <w:pPr>
+              <w:pStyle w:val="Normal"/>
+              <w:rPr>
+                <w:smallCaps/>
+              </w:rPr>
+            </w:pPr>
+            <w:r>
+              <w:rPr>
+                <w:smallCaps/>
+              </w:rPr>
+            </w:r>
           </w:p>
         </w:tc>
       </w:tr>
     </w:tbl>
     <w:p>
       <w:pPr>
+        <w:pStyle w:val="Normal"/>
         <w:tabs>
-          <w:tab w:val="left" w:pos="2239"/>
+          <w:tab w:val="clear" w:pos="720"/>
+          <w:tab w:val="left" w:pos="2239" w:leader="none"/>
         </w:tabs>
+        <w:rPr/>
       </w:pPr>
+      <w:r>
+        <w:rPr/>
+      </w:r>
     </w:p>
     <w:p>
       <w:pPr>
@@ -654,123 +905,58 @@
           <w:ilvl w:val="0"/>
           <w:numId w:val="1"/>
         </w:numPr>
-        <w:spacing w:line="566" w:lineRule="exact"/>
+        <w:spacing w:lineRule="exact" w:line="566"/>
+        <w:rPr/>
       </w:pPr>
       <w:r>
-        <w:t>Now come</w:t>
-      </w:r>
-      <w:r>
-        <w:t xml:space="preserve">s the </w:t>
-      </w:r>
-      <w:r>
-        <w:t xml:space="preserve">{{ </w:t>
-      </w:r>
-      <w:r>
-        <w:t>party_role</w:t>
-      </w:r>
-      <w:r>
-        <w:t xml:space="preserve"> </w:t>
-      </w:r>
-      <w:r>
-        <w:t xml:space="preserve">}} </w:t>
-      </w:r>
-      <w:r>
-        <w:t xml:space="preserve">and </w:t>
-      </w:r>
-      <w:r>
-        <w:t>inform</w:t>
-      </w:r>
-      <w:r>
-        <w:t>s</w:t>
-      </w:r>
-      <w:r>
-        <w:t xml:space="preserve"> the </w:t>
-      </w:r>
-      <w:r>
-        <w:t>Court, pursuant to M.G.L., ch. 261 §</w:t>
-      </w:r>
-      <w:r>
-        <w:t>27A et. seq</w:t>
-      </w:r>
-      <w:r>
-        <w:t xml:space="preserve">., </w:t>
-      </w:r>
-      <w:r>
-        <w:t xml:space="preserve">that they require the </w:t>
-      </w:r>
-      <w:r>
-        <w:t>appoint</w:t>
-      </w:r>
-      <w:r>
-        <w:t>ment of</w:t>
-      </w:r>
-      <w:r>
-        <w:t xml:space="preserve"> a court-paid </w:t>
-      </w:r>
-      <w:r>
-        <w:t xml:space="preserve">{{ </w:t>
-      </w:r>
-      <w:r>
-        <w:t>user_preferred_language }}</w:t>
-      </w:r>
-      <w:r>
-        <w:t xml:space="preserve"> </w:t>
-      </w:r>
-      <w:r>
-        <w:t>sp</w:t>
-      </w:r>
-      <w:r>
-        <w:t>eaking inte</w:t>
-      </w:r>
-      <w:r>
-        <w:t xml:space="preserve">rpreter to assist the </w:t>
-      </w:r>
-      <w:r>
-        <w:t xml:space="preserve">{{ party_role }} </w:t>
-      </w:r>
-      <w:r>
-        <w:t>durin</w:t>
-      </w:r>
-      <w:r>
-        <w:t>g</w:t>
-      </w:r>
-      <w:r>
-        <w:t xml:space="preserve"> this action.</w:t>
+        <w:rPr/>
+        <w:t>Now comes the {{ party_role }} and informs the Court, pursuant to M.G.L., ch. 261 §27A et. seq., that they require the appointment of a court-paid {{ user_preferred_language }} speaking interpreter to assist the {{ party_role }} during this action.</w:t>
       </w:r>
     </w:p>
     <w:p>
       <w:pPr>
         <w:pStyle w:val="TxBrp9"/>
-        <w:spacing w:line="566" w:lineRule="exact"/>
-        <w:ind w:left="1496" w:firstLine="0"/>
+        <w:spacing w:lineRule="exact" w:line="566"/>
+        <w:ind w:left="1496" w:hanging="0"/>
+        <w:rPr/>
       </w:pPr>
+      <w:r>
+        <w:rPr/>
+      </w:r>
     </w:p>
     <w:tbl>
       <w:tblPr>
         <w:tblStyle w:val="TableGrid"/>
-        <w:tblW w:w="0" w:type="auto"/>
+        <w:tblW w:w="4765" w:type="dxa"/>
+        <w:jc w:val="left"/>
         <w:tblInd w:w="4585" w:type="dxa"/>
-        <w:tblBorders>
-          <w:top w:val="none" w:sz="0" w:space="0" w:color="auto"/>
-          <w:left w:val="none" w:sz="0" w:space="0" w:color="auto"/>
-          <w:bottom w:val="none" w:sz="0" w:space="0" w:color="auto"/>
-          <w:right w:val="none" w:sz="0" w:space="0" w:color="auto"/>
-          <w:insideH w:val="none" w:sz="0" w:space="0" w:color="auto"/>
-          <w:insideV w:val="none" w:sz="0" w:space="0" w:color="auto"/>
-        </w:tblBorders>
-        <w:tblLook w:val="04A0" w:firstRow="1" w:lastRow="0" w:firstColumn="1" w:lastColumn="0" w:noHBand="0" w:noVBand="1"/>
+        <w:tblCellMar>
+          <w:top w:w="0" w:type="dxa"/>
+          <w:left w:w="108" w:type="dxa"/>
+          <w:bottom w:w="0" w:type="dxa"/>
+          <w:right w:w="108" w:type="dxa"/>
+        </w:tblCellMar>
+        <w:tblLook w:val="04a0" w:noHBand="0" w:noVBand="1" w:firstColumn="1" w:lastRow="0" w:lastColumn="0" w:firstRow="1"/>
       </w:tblPr>
       <w:tblGrid>
         <w:gridCol w:w="4765"/>
       </w:tblGrid>
       <w:tr>
+        <w:trPr/>
         <w:tc>
           <w:tcPr>
             <w:tcW w:w="4765" w:type="dxa"/>
-          </w:tcPr>
-          <w:p>
-            <w:pPr>
-              <w:keepNext/>
+            <w:tcBorders>
+              <w:top w:val="nil"/>
+              <w:left w:val="nil"/>
+              <w:bottom w:val="nil"/>
+              <w:right w:val="nil"/>
+            </w:tcBorders>
+          </w:tcPr>
+          <w:p>
+            <w:pPr>
+              <w:pStyle w:val="Normal"/>
+              <w:keepNext w:val="true"/>
               <w:keepLines/>
               <w:jc w:val="both"/>
               <w:rPr>
@@ -786,7 +972,8 @@
           </w:p>
           <w:p>
             <w:pPr>
-              <w:keepNext/>
+              <w:pStyle w:val="Normal"/>
+              <w:keepNext w:val="true"/>
               <w:keepLines/>
               <w:jc w:val="both"/>
               <w:rPr>
@@ -797,41 +984,32 @@
               <w:rPr>
                 <w:rFonts w:eastAsia="Calibri"/>
               </w:rPr>
-              <w:t>{{ user</w:t>
-            </w:r>
-            <w:r>
-              <w:rPr>
-                <w:rFonts w:eastAsia="Calibri"/>
-              </w:rPr>
-              <w:t>s[0]</w:t>
-            </w:r>
-            <w:r>
-              <w:rPr>
-                <w:rFonts w:eastAsia="Calibri"/>
-              </w:rPr>
-              <w:t>.signature }}</w:t>
-            </w:r>
-          </w:p>
-          <w:p>
-            <w:pPr>
-              <w:keepNext/>
+              <w:t>{{ users[0].signature }}</w:t>
+            </w:r>
+          </w:p>
+          <w:p>
+            <w:pPr>
+              <w:pStyle w:val="Normal"/>
+              <w:keepNext w:val="true"/>
               <w:keepLines/>
               <w:tabs>
-                <w:tab w:val="left" w:pos="270"/>
-                <w:tab w:val="left" w:pos="540"/>
-                <w:tab w:val="left" w:pos="810"/>
-                <w:tab w:val="left" w:pos="1080"/>
-                <w:tab w:val="left" w:pos="4230"/>
-                <w:tab w:val="left" w:pos="4500"/>
-                <w:tab w:val="left" w:pos="5130"/>
-                <w:tab w:val="left" w:pos="6660"/>
-                <w:tab w:val="left" w:pos="6930"/>
-                <w:tab w:val="left" w:pos="7290"/>
-                <w:tab w:val="left" w:pos="7830"/>
-                <w:tab w:val="left" w:pos="8550"/>
-                <w:tab w:val="left" w:pos="9270"/>
-                <w:tab w:val="left" w:pos="9990"/>
+                <w:tab w:val="clear" w:pos="720"/>
+                <w:tab w:val="left" w:pos="270" w:leader="none"/>
+                <w:tab w:val="left" w:pos="540" w:leader="none"/>
+                <w:tab w:val="left" w:pos="810" w:leader="none"/>
+                <w:tab w:val="left" w:pos="1080" w:leader="none"/>
+                <w:tab w:val="left" w:pos="4230" w:leader="none"/>
+                <w:tab w:val="left" w:pos="4500" w:leader="none"/>
+                <w:tab w:val="left" w:pos="5130" w:leader="none"/>
+                <w:tab w:val="left" w:pos="6660" w:leader="none"/>
+                <w:tab w:val="left" w:pos="6930" w:leader="none"/>
+                <w:tab w:val="left" w:pos="7290" w:leader="none"/>
+                <w:tab w:val="left" w:pos="7830" w:leader="none"/>
+                <w:tab w:val="left" w:pos="8550" w:leader="none"/>
+                <w:tab w:val="left" w:pos="9270" w:leader="none"/>
+                <w:tab w:val="left" w:pos="9990" w:leader="none"/>
               </w:tabs>
+              <w:rPr/>
             </w:pPr>
             <w:r>
               <w:rPr>
@@ -843,36 +1021,47 @@
         </w:tc>
       </w:tr>
       <w:tr>
+        <w:trPr/>
         <w:tc>
           <w:tcPr>
             <w:tcW w:w="4765" w:type="dxa"/>
+            <w:tcBorders>
+              <w:top w:val="nil"/>
+              <w:left w:val="nil"/>
+              <w:bottom w:val="nil"/>
+              <w:right w:val="nil"/>
+            </w:tcBorders>
           </w:tcPr>
           <w:p>
             <w:pPr>
               <w:pStyle w:val="TxBrp9"/>
-              <w:spacing w:line="240" w:lineRule="auto"/>
-              <w:ind w:firstLine="0"/>
-            </w:pPr>
-            <w:r>
-              <w:t>{{ user</w:t>
-            </w:r>
-            <w:r>
-              <w:t>s[0].name</w:t>
-            </w:r>
-            <w:r>
-              <w:t xml:space="preserve"> }},</w:t>
+              <w:spacing w:lineRule="auto" w:line="240"/>
+              <w:ind w:hanging="0"/>
+              <w:rPr/>
+            </w:pPr>
+            <w:r>
+              <w:rPr/>
+              <w:t>{{ users[0].name }},</w:t>
             </w:r>
           </w:p>
         </w:tc>
       </w:tr>
       <w:tr>
+        <w:trPr/>
         <w:tc>
           <w:tcPr>
             <w:tcW w:w="4765" w:type="dxa"/>
-          </w:tcPr>
-          <w:p>
-            <w:pPr>
-              <w:keepNext/>
+            <w:tcBorders>
+              <w:top w:val="nil"/>
+              <w:left w:val="nil"/>
+              <w:bottom w:val="nil"/>
+              <w:right w:val="nil"/>
+            </w:tcBorders>
+          </w:tcPr>
+          <w:p>
+            <w:pPr>
+              <w:pStyle w:val="Normal"/>
+              <w:keepNext w:val="true"/>
               <w:keepLines/>
               <w:jc w:val="both"/>
               <w:rPr>
@@ -880,19 +1069,28 @@
               </w:rPr>
             </w:pPr>
             <w:r>
+              <w:rPr/>
               <w:t>{{ party_role }}</w:t>
             </w:r>
           </w:p>
         </w:tc>
       </w:tr>
       <w:tr>
+        <w:trPr/>
         <w:tc>
           <w:tcPr>
             <w:tcW w:w="4765" w:type="dxa"/>
-          </w:tcPr>
-          <w:p>
-            <w:pPr>
-              <w:keepNext/>
+            <w:tcBorders>
+              <w:top w:val="nil"/>
+              <w:left w:val="nil"/>
+              <w:bottom w:val="nil"/>
+              <w:right w:val="nil"/>
+            </w:tcBorders>
+          </w:tcPr>
+          <w:p>
+            <w:pPr>
+              <w:pStyle w:val="Normal"/>
+              <w:keepNext w:val="true"/>
               <w:keepLines/>
               <w:rPr>
                 <w:rFonts w:eastAsia="Calibri"/>
@@ -902,31 +1100,27 @@
               <w:rPr>
                 <w:rFonts w:eastAsia="Calibri"/>
               </w:rPr>
-              <w:t>{{ users</w:t>
-            </w:r>
-            <w:r>
-              <w:rPr>
-                <w:rFonts w:eastAsia="Calibri"/>
-              </w:rPr>
-              <w:t>[0].</w:t>
-            </w:r>
-            <w:r>
-              <w:rPr>
-                <w:rFonts w:eastAsia="Calibri"/>
-              </w:rPr>
-              <w:t>address.block() }}</w:t>
+              <w:t>{{ users[0].address.block() }}</w:t>
             </w:r>
           </w:p>
         </w:tc>
       </w:tr>
       <w:tr>
+        <w:trPr/>
         <w:tc>
           <w:tcPr>
             <w:tcW w:w="4765" w:type="dxa"/>
-          </w:tcPr>
-          <w:p>
-            <w:pPr>
-              <w:keepNext/>
+            <w:tcBorders>
+              <w:top w:val="nil"/>
+              <w:left w:val="nil"/>
+              <w:bottom w:val="nil"/>
+              <w:right w:val="nil"/>
+            </w:tcBorders>
+          </w:tcPr>
+          <w:p>
+            <w:pPr>
+              <w:pStyle w:val="Normal"/>
+              <w:keepNext w:val="true"/>
               <w:keepLines/>
               <w:rPr>
                 <w:rFonts w:eastAsia="Calibri"/>
@@ -936,64 +1130,48 @@
               <w:rPr>
                 <w:rFonts w:eastAsia="Calibri"/>
               </w:rPr>
-              <w:t xml:space="preserve">{{ </w:t>
+              <w:t>{{ user</w:t>
             </w:r>
             <w:r>
               <w:rPr>
                 <w:rFonts w:eastAsia="Calibri"/>
               </w:rPr>
-              <w:t>showifdef('</w:t>
+              <w:t>s</w:t>
             </w:r>
             <w:r>
               <w:rPr>
                 <w:rFonts w:eastAsia="Calibri"/>
               </w:rPr>
-              <w:t>user</w:t>
-            </w:r>
-            <w:r>
-              <w:rPr>
-                <w:rFonts w:eastAsia="Calibri"/>
-              </w:rPr>
-              <w:t>[0]</w:t>
-            </w:r>
-            <w:r>
-              <w:rPr>
-                <w:rFonts w:eastAsia="Calibri"/>
-              </w:rPr>
-              <w:t>.phone_numbers()</w:t>
-            </w:r>
-            <w:r>
-              <w:rPr>
-                <w:rFonts w:eastAsia="Calibri"/>
-              </w:rPr>
-              <w:t>')</w:t>
-            </w:r>
-            <w:r>
-              <w:rPr>
-                <w:rFonts w:eastAsia="Calibri"/>
-              </w:rPr>
-              <w:t xml:space="preserve"> }}</w:t>
+              <w:t>[0].phone_numbers() }}</w:t>
             </w:r>
           </w:p>
         </w:tc>
       </w:tr>
       <w:tr>
         <w:trPr>
-          <w:trHeight w:val="78"/>
+          <w:trHeight w:val="78" w:hRule="atLeast"/>
         </w:trPr>
         <w:tc>
           <w:tcPr>
             <w:tcW w:w="4765" w:type="dxa"/>
-          </w:tcPr>
-          <w:p>
-            <w:pPr>
-              <w:keepNext/>
+            <w:tcBorders>
+              <w:top w:val="nil"/>
+              <w:left w:val="nil"/>
+              <w:bottom w:val="nil"/>
+              <w:right w:val="nil"/>
+            </w:tcBorders>
+          </w:tcPr>
+          <w:p>
+            <w:pPr>
+              <w:pStyle w:val="Normal"/>
+              <w:keepNext w:val="true"/>
               <w:keepLines/>
               <w:rPr>
                 <w:rFonts w:eastAsia="Calibri"/>
               </w:rPr>
             </w:pPr>
             <w:r>
+              <w:rPr/>
               <w:t>{{ showifdef('user[0].email') }}</w:t>
             </w:r>
           </w:p>
@@ -1002,103 +1180,72 @@
     </w:tbl>
     <w:p>
       <w:pPr>
-        <w:keepNext/>
+        <w:pStyle w:val="Normal"/>
+        <w:keepNext w:val="true"/>
         <w:keepLines/>
         <w:jc w:val="both"/>
         <w:rPr>
           <w:rFonts w:eastAsia="Calibri"/>
         </w:rPr>
       </w:pPr>
+      <w:r>
+        <w:rPr/>
+      </w:r>
     </w:p>
     <w:sectPr>
-      <w:headerReference w:type="even" r:id="rId10"/>
-      <w:headerReference w:type="default" r:id="rId11"/>
-      <w:footerReference w:type="even" r:id="rId12"/>
-      <w:footerReference w:type="default" r:id="rId13"/>
-      <w:headerReference w:type="first" r:id="rId14"/>
-      <w:footerReference w:type="first" r:id="rId15"/>
-      <w:type w:val="continuous"/>
+      <w:headerReference w:type="default" r:id="rId2"/>
+      <w:footerReference w:type="default" r:id="rId3"/>
+      <w:type w:val="nextPage"/>
       <w:pgSz w:w="12240" w:h="15840"/>
-      <w:pgMar w:top="1440" w:right="1440" w:bottom="1440" w:left="1440" w:header="1440" w:footer="720" w:gutter="0"/>
-      <w:cols w:space="720"/>
-      <w:noEndnote/>
+      <w:pgMar w:left="1440" w:right="1440" w:header="1440" w:top="1497" w:footer="720" w:bottom="1440" w:gutter="0"/>
+      <w:pgNumType w:fmt="decimal"/>
+      <w:formProt w:val="false"/>
+      <w:textDirection w:val="lrTb"/>
+      <w:docGrid w:type="default" w:linePitch="100" w:charSpace="0"/>
     </w:sectPr>
   </w:body>
 </w:document>
 </file>
 
-<file path=word/endnotes.xml><?xml version="1.0" encoding="utf-8"?>
-<w:endnotes xmlns:wpc="http://schemas.microsoft.com/office/word/2010/wordprocessingCanvas" xmlns:cx="http://schemas.microsoft.com/office/drawing/2014/chartex" xmlns:cx1="http://schemas.microsoft.com/office/drawing/2015/9/8/chartex" xmlns:cx2="http://schemas.microsoft.com/office/drawing/2015/10/21/chartex" xmlns:cx3="http://schemas.microsoft.com/office/drawing/2016/5/9/chartex" xmlns:cx4="http://schemas.microsoft.com/office/drawing/2016/5/10/chartex" xmlns:cx5="http://schemas.microsoft.com/office/drawing/2016/5/11/chartex" xmlns:cx6="http://schemas.microsoft.com/office/drawing/2016/5/12/chartex" xmlns:cx7="http://schemas.microsoft.com/office/drawing/2016/5/13/chartex" xmlns:cx8="http://schemas.microsoft.com/office/drawing/2016/5/14/chartex" xmlns:mc="http://schemas.openxmlformats.org/markup-compatibility/2006" xmlns:aink="http://schemas.microsoft.com/office/drawing/2016/ink" xmlns:am3d="http://schemas.microsoft.com/office/drawing/2017/model3d" xmlns:o="urn:schemas-microsoft-com:office:office" xmlns:r="http://schemas.openxmlformats.org/officeDocument/2006/relationships" xmlns:m="http://schemas.openxmlformats.org/officeDocument/2006/math" xmlns:v="urn:schemas-microsoft-com:vml" xmlns:wp14="http://schemas.microsoft.com/office/word/2010/wordprocessingDrawing" xmlns:wp="http://schemas.openxmlformats.org/drawingml/2006/wordprocessingDrawing" xmlns:w10="urn:schemas-microsoft-com:office:word" xmlns:w="http://schemas.openxmlformats.org/wordprocessingml/2006/main" xmlns:w14="http://schemas.microsoft.com/office/word/2010/wordml" xmlns:w15="http://schemas.microsoft.com/office/word/2012/wordml" xmlns:w16cex="http://schemas.microsoft.com/office/word/2018/wordml/cex" xmlns:w16cid="http://schemas.microsoft.com/office/word/2016/wordml/cid" xmlns:w16="http://schemas.microsoft.com/office/word/2018/wordml" xmlns:w16sdtdh="http://schemas.microsoft.com/office/word/2020/wordml/sdtdatahash" xmlns:w16se="http://schemas.microsoft.com/office/word/2015/wordml/symex" xmlns:wpg="http://schemas.microsoft.com/office/word/2010/wordprocessingGroup" xmlns:wpi="http://schemas.microsoft.com/office/word/2010/wordprocessingInk" xmlns:wne="http://schemas.microsoft.com/office/word/2006/wordml" xmlns:wps="http://schemas.microsoft.com/office/word/2010/wordprocessingShape" mc:Ignorable="w14 w15 w16se w16cid w16 w16cex w16sdtdh wp14">
-  <w:endnote w:type="separator" w:id="-1">
-    <w:p>
-      <w:r>
-        <w:separator/>
-      </w:r>
-    </w:p>
-  </w:endnote>
-  <w:endnote w:type="continuationSeparator" w:id="0">
-    <w:p>
-      <w:r>
-        <w:continuationSeparator/>
-      </w:r>
-    </w:p>
-  </w:endnote>
-</w:endnotes>
-</file>
-
 <file path=word/footer1.xml><?xml version="1.0" encoding="utf-8"?>
-<w:ftr xmlns:wpc="http://schemas.microsoft.com/office/word/2010/wordprocessingCanvas" xmlns:cx="http://schemas.microsoft.com/office/drawing/2014/chartex" xmlns:cx1="http://schemas.microsoft.com/office/drawing/2015/9/8/chartex" xmlns:cx2="http://schemas.microsoft.com/office/drawing/2015/10/21/chartex" xmlns:cx3="http://schemas.microsoft.com/office/drawing/2016/5/9/chartex" xmlns:cx4="http://schemas.microsoft.com/office/drawing/2016/5/10/chartex" xmlns:cx5="http://schemas.microsoft.com/office/drawing/2016/5/11/chartex" xmlns:cx6="http://schemas.microsoft.com/office/drawing/2016/5/12/chartex" xmlns:cx7="http://schemas.microsoft.com/office/drawing/2016/5/13/chartex" xmlns:cx8="http://schemas.microsoft.com/office/drawing/2016/5/14/chartex" xmlns:mc="http://schemas.openxmlformats.org/markup-compatibility/2006" xmlns:aink="http://schemas.microsoft.com/office/drawing/2016/ink" xmlns:am3d="http://schemas.microsoft.com/office/drawing/2017/model3d" xmlns:o="urn:schemas-microsoft-com:office:office" xmlns:r="http://schemas.openxmlformats.org/officeDocument/2006/relationships" xmlns:m="http://schemas.openxmlformats.org/officeDocument/2006/math" xmlns:v="urn:schemas-microsoft-com:vml" xmlns:wp14="http://schemas.microsoft.com/office/word/2010/wordprocessingDrawing" xmlns:wp="http://schemas.openxmlformats.org/drawingml/2006/wordprocessingDrawing" xmlns:w10="urn:schemas-microsoft-com:office:word" xmlns:w="http://schemas.openxmlformats.org/wordprocessingml/2006/main" xmlns:w14="http://schemas.microsoft.com/office/word/2010/wordml" xmlns:w15="http://schemas.microsoft.com/office/word/2012/wordml" xmlns:w16cex="http://schemas.microsoft.com/office/word/2018/wordml/cex" xmlns:w16cid="http://schemas.microsoft.com/office/word/2016/wordml/cid" xmlns:w16="http://schemas.microsoft.com/office/word/2018/wordml" xmlns:w16sdtdh="http://schemas.microsoft.com/office/word/2020/wordml/sdtdatahash" xmlns:w16se="http://schemas.microsoft.com/office/word/2015/wordml/symex" xmlns:wpg="http://schemas.microsoft.com/office/word/2010/wordprocessingGroup" xmlns:wpi="http://schemas.microsoft.com/office/word/2010/wordprocessingInk" xmlns:wne="http://schemas.microsoft.com/office/word/2006/wordml" xmlns:wps="http://schemas.microsoft.com/office/word/2010/wordprocessingShape" mc:Ignorable="w14 w15 w16se w16cid w16 w16cex w16sdtdh wp14">
-  <w:p>
-    <w:pPr>
-      <w:pStyle w:val="Footer"/>
-    </w:pPr>
-  </w:p>
-</w:ftr>
-</file>
-
-<file path=word/footer2.xml><?xml version="1.0" encoding="utf-8"?>
-<w:ftr xmlns:wpc="http://schemas.microsoft.com/office/word/2010/wordprocessingCanvas" xmlns:cx="http://schemas.microsoft.com/office/drawing/2014/chartex" xmlns:cx1="http://schemas.microsoft.com/office/drawing/2015/9/8/chartex" xmlns:cx2="http://schemas.microsoft.com/office/drawing/2015/10/21/chartex" xmlns:cx3="http://schemas.microsoft.com/office/drawing/2016/5/9/chartex" xmlns:cx4="http://schemas.microsoft.com/office/drawing/2016/5/10/chartex" xmlns:cx5="http://schemas.microsoft.com/office/drawing/2016/5/11/chartex" xmlns:cx6="http://schemas.microsoft.com/office/drawing/2016/5/12/chartex" xmlns:cx7="http://schemas.microsoft.com/office/drawing/2016/5/13/chartex" xmlns:cx8="http://schemas.microsoft.com/office/drawing/2016/5/14/chartex" xmlns:mc="http://schemas.openxmlformats.org/markup-compatibility/2006" xmlns:aink="http://schemas.microsoft.com/office/drawing/2016/ink" xmlns:am3d="http://schemas.microsoft.com/office/drawing/2017/model3d" xmlns:o="urn:schemas-microsoft-com:office:office" xmlns:r="http://schemas.openxmlformats.org/officeDocument/2006/relationships" xmlns:m="http://schemas.openxmlformats.org/officeDocument/2006/math" xmlns:v="urn:schemas-microsoft-com:vml" xmlns:wp14="http://schemas.microsoft.com/office/word/2010/wordprocessingDrawing" xmlns:wp="http://schemas.openxmlformats.org/drawingml/2006/wordprocessingDrawing" xmlns:w10="urn:schemas-microsoft-com:office:word" xmlns:w="http://schemas.openxmlformats.org/wordprocessingml/2006/main" xmlns:w14="http://schemas.microsoft.com/office/word/2010/wordml" xmlns:w15="http://schemas.microsoft.com/office/word/2012/wordml" xmlns:w16cex="http://schemas.microsoft.com/office/word/2018/wordml/cex" xmlns:w16cid="http://schemas.microsoft.com/office/word/2016/wordml/cid" xmlns:w16="http://schemas.microsoft.com/office/word/2018/wordml" xmlns:w16sdtdh="http://schemas.microsoft.com/office/word/2020/wordml/sdtdatahash" xmlns:w16se="http://schemas.microsoft.com/office/word/2015/wordml/symex" xmlns:wpg="http://schemas.microsoft.com/office/word/2010/wordprocessingGroup" xmlns:wpi="http://schemas.microsoft.com/office/word/2010/wordprocessingInk" xmlns:wne="http://schemas.microsoft.com/office/word/2006/wordml" xmlns:wps="http://schemas.microsoft.com/office/word/2010/wordprocessingShape" mc:Ignorable="w14 w15 w16se w16cid w16 w16cex w16sdtdh wp14">
+<w:ftr xmlns:o="urn:schemas-microsoft-com:office:office" xmlns:r="http://schemas.openxmlformats.org/officeDocument/2006/relationships" xmlns:v="urn:schemas-microsoft-com:vml" xmlns:w="http://schemas.openxmlformats.org/wordprocessingml/2006/main" xmlns:w10="urn:schemas-microsoft-com:office:word" xmlns:wp="http://schemas.openxmlformats.org/drawingml/2006/wordprocessingDrawing" xmlns:wps="http://schemas.microsoft.com/office/word/2010/wordprocessingShape" xmlns:wpg="http://schemas.microsoft.com/office/word/2010/wordprocessingGroup" xmlns:mc="http://schemas.openxmlformats.org/markup-compatibility/2006" xmlns:wp14="http://schemas.microsoft.com/office/word/2010/wordprocessingDrawing" xmlns:w14="http://schemas.microsoft.com/office/word/2010/wordml" mc:Ignorable="w14 wp14">
   <w:sdt>
     <w:sdtPr>
-      <w:id w:val="367421212"/>
       <w:docPartObj>
         <w:docPartGallery w:val="Page Numbers (Bottom of Page)"/>
-        <w:docPartUnique/>
+        <w:docPartUnique w:val="true"/>
       </w:docPartObj>
+      <w:id w:val="394531538"/>
     </w:sdtPr>
-    <w:sdtEndPr>
-      <w:rPr>
-        <w:noProof/>
-      </w:rPr>
-    </w:sdtEndPr>
     <w:sdtContent>
       <w:p>
         <w:pPr>
           <w:pStyle w:val="Footer"/>
           <w:jc w:val="right"/>
+          <w:rPr/>
         </w:pPr>
         <w:r>
+          <w:rPr/>
           <w:tab/>
         </w:r>
         <w:r>
+          <w:rPr/>
           <w:fldChar w:fldCharType="begin"/>
         </w:r>
         <w:r>
-          <w:instrText xml:space="preserve"> PAGE   \* MERGEFORMAT </w:instrText>
+          <w:rPr/>
+          <w:instrText> PAGE </w:instrText>
         </w:r>
         <w:r>
+          <w:rPr/>
           <w:fldChar w:fldCharType="separate"/>
         </w:r>
         <w:r>
-          <w:rPr>
-            <w:noProof/>
-          </w:rPr>
+          <w:rPr/>
           <w:t>1</w:t>
         </w:r>
         <w:r>
-          <w:rPr>
-            <w:noProof/>
-          </w:rPr>
+          <w:rPr/>
           <w:fldChar w:fldCharType="end"/>
         </w:r>
       </w:p>
@@ -1107,187 +1254,287 @@
 </w:ftr>
 </file>
 
-<file path=word/footer3.xml><?xml version="1.0" encoding="utf-8"?>
-<w:ftr xmlns:wpc="http://schemas.microsoft.com/office/word/2010/wordprocessingCanvas" xmlns:cx="http://schemas.microsoft.com/office/drawing/2014/chartex" xmlns:cx1="http://schemas.microsoft.com/office/drawing/2015/9/8/chartex" xmlns:cx2="http://schemas.microsoft.com/office/drawing/2015/10/21/chartex" xmlns:cx3="http://schemas.microsoft.com/office/drawing/2016/5/9/chartex" xmlns:cx4="http://schemas.microsoft.com/office/drawing/2016/5/10/chartex" xmlns:cx5="http://schemas.microsoft.com/office/drawing/2016/5/11/chartex" xmlns:cx6="http://schemas.microsoft.com/office/drawing/2016/5/12/chartex" xmlns:cx7="http://schemas.microsoft.com/office/drawing/2016/5/13/chartex" xmlns:cx8="http://schemas.microsoft.com/office/drawing/2016/5/14/chartex" xmlns:mc="http://schemas.openxmlformats.org/markup-compatibility/2006" xmlns:aink="http://schemas.microsoft.com/office/drawing/2016/ink" xmlns:am3d="http://schemas.microsoft.com/office/drawing/2017/model3d" xmlns:o="urn:schemas-microsoft-com:office:office" xmlns:r="http://schemas.openxmlformats.org/officeDocument/2006/relationships" xmlns:m="http://schemas.openxmlformats.org/officeDocument/2006/math" xmlns:v="urn:schemas-microsoft-com:vml" xmlns:wp14="http://schemas.microsoft.com/office/word/2010/wordprocessingDrawing" xmlns:wp="http://schemas.openxmlformats.org/drawingml/2006/wordprocessingDrawing" xmlns:w10="urn:schemas-microsoft-com:office:word" xmlns:w="http://schemas.openxmlformats.org/wordprocessingml/2006/main" xmlns:w14="http://schemas.microsoft.com/office/word/2010/wordml" xmlns:w15="http://schemas.microsoft.com/office/word/2012/wordml" xmlns:w16cex="http://schemas.microsoft.com/office/word/2018/wordml/cex" xmlns:w16cid="http://schemas.microsoft.com/office/word/2016/wordml/cid" xmlns:w16="http://schemas.microsoft.com/office/word/2018/wordml" xmlns:w16sdtdh="http://schemas.microsoft.com/office/word/2020/wordml/sdtdatahash" xmlns:w16se="http://schemas.microsoft.com/office/word/2015/wordml/symex" xmlns:wpg="http://schemas.microsoft.com/office/word/2010/wordprocessingGroup" xmlns:wpi="http://schemas.microsoft.com/office/word/2010/wordprocessingInk" xmlns:wne="http://schemas.microsoft.com/office/word/2006/wordml" xmlns:wps="http://schemas.microsoft.com/office/word/2010/wordprocessingShape" mc:Ignorable="w14 w15 w16se w16cid w16 w16cex w16sdtdh wp14">
-  <w:p>
-    <w:pPr>
-      <w:pStyle w:val="Footer"/>
-    </w:pPr>
-  </w:p>
-</w:ftr>
-</file>
-
-<file path=word/footnotes.xml><?xml version="1.0" encoding="utf-8"?>
-<w:footnotes xmlns:wpc="http://schemas.microsoft.com/office/word/2010/wordprocessingCanvas" xmlns:cx="http://schemas.microsoft.com/office/drawing/2014/chartex" xmlns:cx1="http://schemas.microsoft.com/office/drawing/2015/9/8/chartex" xmlns:cx2="http://schemas.microsoft.com/office/drawing/2015/10/21/chartex" xmlns:cx3="http://schemas.microsoft.com/office/drawing/2016/5/9/chartex" xmlns:cx4="http://schemas.microsoft.com/office/drawing/2016/5/10/chartex" xmlns:cx5="http://schemas.microsoft.com/office/drawing/2016/5/11/chartex" xmlns:cx6="http://schemas.microsoft.com/office/drawing/2016/5/12/chartex" xmlns:cx7="http://schemas.microsoft.com/office/drawing/2016/5/13/chartex" xmlns:cx8="http://schemas.microsoft.com/office/drawing/2016/5/14/chartex" xmlns:mc="http://schemas.openxmlformats.org/markup-compatibility/2006" xmlns:aink="http://schemas.microsoft.com/office/drawing/2016/ink" xmlns:am3d="http://schemas.microsoft.com/office/drawing/2017/model3d" xmlns:o="urn:schemas-microsoft-com:office:office" xmlns:r="http://schemas.openxmlformats.org/officeDocument/2006/relationships" xmlns:m="http://schemas.openxmlformats.org/officeDocument/2006/math" xmlns:v="urn:schemas-microsoft-com:vml" xmlns:wp14="http://schemas.microsoft.com/office/word/2010/wordprocessingDrawing" xmlns:wp="http://schemas.openxmlformats.org/drawingml/2006/wordprocessingDrawing" xmlns:w10="urn:schemas-microsoft-com:office:word" xmlns:w="http://schemas.openxmlformats.org/wordprocessingml/2006/main" xmlns:w14="http://schemas.microsoft.com/office/word/2010/wordml" xmlns:w15="http://schemas.microsoft.com/office/word/2012/wordml" xmlns:w16cex="http://schemas.microsoft.com/office/word/2018/wordml/cex" xmlns:w16cid="http://schemas.microsoft.com/office/word/2016/wordml/cid" xmlns:w16="http://schemas.microsoft.com/office/word/2018/wordml" xmlns:w16sdtdh="http://schemas.microsoft.com/office/word/2020/wordml/sdtdatahash" xmlns:w16se="http://schemas.microsoft.com/office/word/2015/wordml/symex" xmlns:wpg="http://schemas.microsoft.com/office/word/2010/wordprocessingGroup" xmlns:wpi="http://schemas.microsoft.com/office/word/2010/wordprocessingInk" xmlns:wne="http://schemas.microsoft.com/office/word/2006/wordml" xmlns:wps="http://schemas.microsoft.com/office/word/2010/wordprocessingShape" mc:Ignorable="w14 w15 w16se w16cid w16 w16cex w16sdtdh wp14">
-  <w:footnote w:type="separator" w:id="-1">
-    <w:p>
-      <w:r>
-        <w:separator/>
-      </w:r>
-    </w:p>
-  </w:footnote>
-  <w:footnote w:type="continuationSeparator" w:id="0">
-    <w:p>
-      <w:r>
-        <w:continuationSeparator/>
-      </w:r>
-    </w:p>
-  </w:footnote>
-</w:footnotes>
-</file>
-
 <file path=word/header1.xml><?xml version="1.0" encoding="utf-8"?>
-<w:hdr xmlns:wpc="http://schemas.microsoft.com/office/word/2010/wordprocessingCanvas" xmlns:cx="http://schemas.microsoft.com/office/drawing/2014/chartex" xmlns:cx1="http://schemas.microsoft.com/office/drawing/2015/9/8/chartex" xmlns:cx2="http://schemas.microsoft.com/office/drawing/2015/10/21/chartex" xmlns:cx3="http://schemas.microsoft.com/office/drawing/2016/5/9/chartex" xmlns:cx4="http://schemas.microsoft.com/office/drawing/2016/5/10/chartex" xmlns:cx5="http://schemas.microsoft.com/office/drawing/2016/5/11/chartex" xmlns:cx6="http://schemas.microsoft.com/office/drawing/2016/5/12/chartex" xmlns:cx7="http://schemas.microsoft.com/office/drawing/2016/5/13/chartex" xmlns:cx8="http://schemas.microsoft.com/office/drawing/2016/5/14/chartex" xmlns:mc="http://schemas.openxmlformats.org/markup-compatibility/2006" xmlns:aink="http://schemas.microsoft.com/office/drawing/2016/ink" xmlns:am3d="http://schemas.microsoft.com/office/drawing/2017/model3d" xmlns:o="urn:schemas-microsoft-com:office:office" xmlns:r="http://schemas.openxmlformats.org/officeDocument/2006/relationships" xmlns:m="http://schemas.openxmlformats.org/officeDocument/2006/math" xmlns:v="urn:schemas-microsoft-com:vml" xmlns:wp14="http://schemas.microsoft.com/office/word/2010/wordprocessingDrawing" xmlns:wp="http://schemas.openxmlformats.org/drawingml/2006/wordprocessingDrawing" xmlns:w10="urn:schemas-microsoft-com:office:word" xmlns:w="http://schemas.openxmlformats.org/wordprocessingml/2006/main" xmlns:w14="http://schemas.microsoft.com/office/word/2010/wordml" xmlns:w15="http://schemas.microsoft.com/office/word/2012/wordml" xmlns:w16cex="http://schemas.microsoft.com/office/word/2018/wordml/cex" xmlns:w16cid="http://schemas.microsoft.com/office/word/2016/wordml/cid" xmlns:w16="http://schemas.microsoft.com/office/word/2018/wordml" xmlns:w16sdtdh="http://schemas.microsoft.com/office/word/2020/wordml/sdtdatahash" xmlns:w16se="http://schemas.microsoft.com/office/word/2015/wordml/symex" xmlns:wpg="http://schemas.microsoft.com/office/word/2010/wordprocessingGroup" xmlns:wpi="http://schemas.microsoft.com/office/word/2010/wordprocessingInk" xmlns:wne="http://schemas.microsoft.com/office/word/2006/wordml" xmlns:wps="http://schemas.microsoft.com/office/word/2010/wordprocessingShape" mc:Ignorable="w14 w15 w16se w16cid w16 w16cex w16sdtdh wp14">
+<w:hdr xmlns:o="urn:schemas-microsoft-com:office:office" xmlns:r="http://schemas.openxmlformats.org/officeDocument/2006/relationships" xmlns:v="urn:schemas-microsoft-com:vml" xmlns:w="http://schemas.openxmlformats.org/wordprocessingml/2006/main" xmlns:w10="urn:schemas-microsoft-com:office:word" xmlns:wp="http://schemas.openxmlformats.org/drawingml/2006/wordprocessingDrawing" xmlns:wps="http://schemas.microsoft.com/office/word/2010/wordprocessingShape" xmlns:wpg="http://schemas.microsoft.com/office/word/2010/wordprocessingGroup" xmlns:mc="http://schemas.openxmlformats.org/markup-compatibility/2006" xmlns:wp14="http://schemas.microsoft.com/office/word/2010/wordprocessingDrawing" xmlns:w14="http://schemas.microsoft.com/office/word/2010/wordml" mc:Ignorable="w14 wp14">
   <w:p>
     <w:pPr>
       <w:pStyle w:val="Header"/>
+      <w:rPr/>
     </w:pPr>
-  </w:p>
-</w:hdr>
-</file>
-
-<file path=word/header2.xml><?xml version="1.0" encoding="utf-8"?>
-<w:hdr xmlns:wpc="http://schemas.microsoft.com/office/word/2010/wordprocessingCanvas" xmlns:cx="http://schemas.microsoft.com/office/drawing/2014/chartex" xmlns:cx1="http://schemas.microsoft.com/office/drawing/2015/9/8/chartex" xmlns:cx2="http://schemas.microsoft.com/office/drawing/2015/10/21/chartex" xmlns:cx3="http://schemas.microsoft.com/office/drawing/2016/5/9/chartex" xmlns:cx4="http://schemas.microsoft.com/office/drawing/2016/5/10/chartex" xmlns:cx5="http://schemas.microsoft.com/office/drawing/2016/5/11/chartex" xmlns:cx6="http://schemas.microsoft.com/office/drawing/2016/5/12/chartex" xmlns:cx7="http://schemas.microsoft.com/office/drawing/2016/5/13/chartex" xmlns:cx8="http://schemas.microsoft.com/office/drawing/2016/5/14/chartex" xmlns:mc="http://schemas.openxmlformats.org/markup-compatibility/2006" xmlns:aink="http://schemas.microsoft.com/office/drawing/2016/ink" xmlns:am3d="http://schemas.microsoft.com/office/drawing/2017/model3d" xmlns:o="urn:schemas-microsoft-com:office:office" xmlns:r="http://schemas.openxmlformats.org/officeDocument/2006/relationships" xmlns:m="http://schemas.openxmlformats.org/officeDocument/2006/math" xmlns:v="urn:schemas-microsoft-com:vml" xmlns:wp14="http://schemas.microsoft.com/office/word/2010/wordprocessingDrawing" xmlns:wp="http://schemas.openxmlformats.org/drawingml/2006/wordprocessingDrawing" xmlns:w10="urn:schemas-microsoft-com:office:word" xmlns:w="http://schemas.openxmlformats.org/wordprocessingml/2006/main" xmlns:w14="http://schemas.microsoft.com/office/word/2010/wordml" xmlns:w15="http://schemas.microsoft.com/office/word/2012/wordml" xmlns:w16cex="http://schemas.microsoft.com/office/word/2018/wordml/cex" xmlns:w16cid="http://schemas.microsoft.com/office/word/2016/wordml/cid" xmlns:w16="http://schemas.microsoft.com/office/word/2018/wordml" xmlns:w16sdtdh="http://schemas.microsoft.com/office/word/2020/wordml/sdtdatahash" xmlns:w16se="http://schemas.microsoft.com/office/word/2015/wordml/symex" xmlns:wpg="http://schemas.microsoft.com/office/word/2010/wordprocessingGroup" xmlns:wpi="http://schemas.microsoft.com/office/word/2010/wordprocessingInk" xmlns:wne="http://schemas.microsoft.com/office/word/2006/wordml" xmlns:wps="http://schemas.microsoft.com/office/word/2010/wordprocessingShape" mc:Ignorable="w14 w15 w16se w16cid w16 w16cex w16sdtdh wp14">
-  <w:p>
-    <w:pPr>
-      <w:pStyle w:val="Header"/>
-    </w:pPr>
-  </w:p>
-</w:hdr>
-</file>
-
-<file path=word/header3.xml><?xml version="1.0" encoding="utf-8"?>
-<w:hdr xmlns:wpc="http://schemas.microsoft.com/office/word/2010/wordprocessingCanvas" xmlns:cx="http://schemas.microsoft.com/office/drawing/2014/chartex" xmlns:cx1="http://schemas.microsoft.com/office/drawing/2015/9/8/chartex" xmlns:cx2="http://schemas.microsoft.com/office/drawing/2015/10/21/chartex" xmlns:cx3="http://schemas.microsoft.com/office/drawing/2016/5/9/chartex" xmlns:cx4="http://schemas.microsoft.com/office/drawing/2016/5/10/chartex" xmlns:cx5="http://schemas.microsoft.com/office/drawing/2016/5/11/chartex" xmlns:cx6="http://schemas.microsoft.com/office/drawing/2016/5/12/chartex" xmlns:cx7="http://schemas.microsoft.com/office/drawing/2016/5/13/chartex" xmlns:cx8="http://schemas.microsoft.com/office/drawing/2016/5/14/chartex" xmlns:mc="http://schemas.openxmlformats.org/markup-compatibility/2006" xmlns:aink="http://schemas.microsoft.com/office/drawing/2016/ink" xmlns:am3d="http://schemas.microsoft.com/office/drawing/2017/model3d" xmlns:o="urn:schemas-microsoft-com:office:office" xmlns:r="http://schemas.openxmlformats.org/officeDocument/2006/relationships" xmlns:m="http://schemas.openxmlformats.org/officeDocument/2006/math" xmlns:v="urn:schemas-microsoft-com:vml" xmlns:wp14="http://schemas.microsoft.com/office/word/2010/wordprocessingDrawing" xmlns:wp="http://schemas.openxmlformats.org/drawingml/2006/wordprocessingDrawing" xmlns:w10="urn:schemas-microsoft-com:office:word" xmlns:w="http://schemas.openxmlformats.org/wordprocessingml/2006/main" xmlns:w14="http://schemas.microsoft.com/office/word/2010/wordml" xmlns:w15="http://schemas.microsoft.com/office/word/2012/wordml" xmlns:w16cex="http://schemas.microsoft.com/office/word/2018/wordml/cex" xmlns:w16cid="http://schemas.microsoft.com/office/word/2016/wordml/cid" xmlns:w16="http://schemas.microsoft.com/office/word/2018/wordml" xmlns:w16sdtdh="http://schemas.microsoft.com/office/word/2020/wordml/sdtdatahash" xmlns:w16se="http://schemas.microsoft.com/office/word/2015/wordml/symex" xmlns:wpg="http://schemas.microsoft.com/office/word/2010/wordprocessingGroup" xmlns:wpi="http://schemas.microsoft.com/office/word/2010/wordprocessingInk" xmlns:wne="http://schemas.microsoft.com/office/word/2006/wordml" xmlns:wps="http://schemas.microsoft.com/office/word/2010/wordprocessingShape" mc:Ignorable="w14 w15 w16se w16cid w16 w16cex w16sdtdh wp14">
-  <w:p>
-    <w:pPr>
-      <w:pStyle w:val="Header"/>
-    </w:pPr>
+    <w:r>
+      <w:rPr/>
+    </w:r>
   </w:p>
 </w:hdr>
 </file>
 
 <file path=word/numbering.xml><?xml version="1.0" encoding="utf-8"?>
-<w:numbering xmlns:wpc="http://schemas.microsoft.com/office/word/2010/wordprocessingCanvas" xmlns:cx="http://schemas.microsoft.com/office/drawing/2014/chartex" xmlns:cx1="http://schemas.microsoft.com/office/drawing/2015/9/8/chartex" xmlns:cx2="http://schemas.microsoft.com/office/drawing/2015/10/21/chartex" xmlns:cx3="http://schemas.microsoft.com/office/drawing/2016/5/9/chartex" xmlns:cx4="http://schemas.microsoft.com/office/drawing/2016/5/10/chartex" xmlns:cx5="http://schemas.microsoft.com/office/drawing/2016/5/11/chartex" xmlns:cx6="http://schemas.microsoft.com/office/drawing/2016/5/12/chartex" xmlns:cx7="http://schemas.microsoft.com/office/drawing/2016/5/13/chartex" xmlns:cx8="http://schemas.microsoft.com/office/drawing/2016/5/14/chartex" xmlns:mc="http://schemas.openxmlformats.org/markup-compatibility/2006" xmlns:aink="http://schemas.microsoft.com/office/drawing/2016/ink" xmlns:am3d="http://schemas.microsoft.com/office/drawing/2017/model3d" xmlns:o="urn:schemas-microsoft-com:office:office" xmlns:r="http://schemas.openxmlformats.org/officeDocument/2006/relationships" xmlns:m="http://schemas.openxmlformats.org/officeDocument/2006/math" xmlns:v="urn:schemas-microsoft-com:vml" xmlns:wp14="http://schemas.microsoft.com/office/word/2010/wordprocessingDrawing" xmlns:wp="http://schemas.openxmlformats.org/drawingml/2006/wordprocessingDrawing" xmlns:w10="urn:schemas-microsoft-com:office:word" xmlns:w="http://schemas.openxmlformats.org/wordprocessingml/2006/main" xmlns:w14="http://schemas.microsoft.com/office/word/2010/wordml" xmlns:w15="http://schemas.microsoft.com/office/word/2012/wordml" xmlns:w16cex="http://schemas.microsoft.com/office/word/2018/wordml/cex" xmlns:w16cid="http://schemas.microsoft.com/office/word/2016/wordml/cid" xmlns:w16="http://schemas.microsoft.com/office/word/2018/wordml" xmlns:w16sdtdh="http://schemas.microsoft.com/office/word/2020/wordml/sdtdatahash" xmlns:w16se="http://schemas.microsoft.com/office/word/2015/wordml/symex" xmlns:wpg="http://schemas.microsoft.com/office/word/2010/wordprocessingGroup" xmlns:wpi="http://schemas.microsoft.com/office/word/2010/wordprocessingInk" xmlns:wne="http://schemas.microsoft.com/office/word/2006/wordml" xmlns:wps="http://schemas.microsoft.com/office/word/2010/wordprocessingShape" mc:Ignorable="w14 w15 w16se w16cid w16 w16cex w16sdtdh wp14">
-  <w:abstractNum w:abstractNumId="0" w15:restartNumberingAfterBreak="0">
-    <w:nsid w:val="62395F7C"/>
-    <w:multiLevelType w:val="hybridMultilevel"/>
-    <w:tmpl w:val="CDD060C0"/>
-    <w:lvl w:ilvl="0" w:tplc="0409000F">
+<w:numbering xmlns:w="http://schemas.openxmlformats.org/wordprocessingml/2006/main" xmlns:o="urn:schemas-microsoft-com:office:office" xmlns:r="http://schemas.openxmlformats.org/officeDocument/2006/relationships" xmlns:v="urn:schemas-microsoft-com:vml">
+  <w:abstractNum w:abstractNumId="1">
+    <w:lvl w:ilvl="0">
       <w:start w:val="1"/>
       <w:numFmt w:val="decimal"/>
       <w:lvlText w:val="%1."/>
       <w:lvlJc w:val="left"/>
       <w:pPr>
+        <w:tabs>
+          <w:tab w:val="num" w:pos="0"/>
+        </w:tabs>
         <w:ind w:left="1496" w:hanging="360"/>
       </w:pPr>
     </w:lvl>
-    <w:lvl w:ilvl="1" w:tplc="04090019" w:tentative="1">
+    <w:lvl w:ilvl="1">
       <w:start w:val="1"/>
       <w:numFmt w:val="lowerLetter"/>
       <w:lvlText w:val="%2."/>
       <w:lvlJc w:val="left"/>
       <w:pPr>
+        <w:tabs>
+          <w:tab w:val="num" w:pos="0"/>
+        </w:tabs>
         <w:ind w:left="2216" w:hanging="360"/>
       </w:pPr>
     </w:lvl>
-    <w:lvl w:ilvl="2" w:tplc="0409001B" w:tentative="1">
+    <w:lvl w:ilvl="2">
       <w:start w:val="1"/>
       <w:numFmt w:val="lowerRoman"/>
       <w:lvlText w:val="%3."/>
       <w:lvlJc w:val="right"/>
       <w:pPr>
+        <w:tabs>
+          <w:tab w:val="num" w:pos="0"/>
+        </w:tabs>
         <w:ind w:left="2936" w:hanging="180"/>
       </w:pPr>
     </w:lvl>
-    <w:lvl w:ilvl="3" w:tplc="0409000F" w:tentative="1">
+    <w:lvl w:ilvl="3">
       <w:start w:val="1"/>
       <w:numFmt w:val="decimal"/>
       <w:lvlText w:val="%4."/>
       <w:lvlJc w:val="left"/>
       <w:pPr>
+        <w:tabs>
+          <w:tab w:val="num" w:pos="0"/>
+        </w:tabs>
         <w:ind w:left="3656" w:hanging="360"/>
       </w:pPr>
     </w:lvl>
-    <w:lvl w:ilvl="4" w:tplc="04090019" w:tentative="1">
+    <w:lvl w:ilvl="4">
       <w:start w:val="1"/>
       <w:numFmt w:val="lowerLetter"/>
       <w:lvlText w:val="%5."/>
       <w:lvlJc w:val="left"/>
       <w:pPr>
+        <w:tabs>
+          <w:tab w:val="num" w:pos="0"/>
+        </w:tabs>
         <w:ind w:left="4376" w:hanging="360"/>
       </w:pPr>
     </w:lvl>
-    <w:lvl w:ilvl="5" w:tplc="0409001B" w:tentative="1">
+    <w:lvl w:ilvl="5">
       <w:start w:val="1"/>
       <w:numFmt w:val="lowerRoman"/>
       <w:lvlText w:val="%6."/>
       <w:lvlJc w:val="right"/>
       <w:pPr>
+        <w:tabs>
+          <w:tab w:val="num" w:pos="0"/>
+        </w:tabs>
         <w:ind w:left="5096" w:hanging="180"/>
       </w:pPr>
     </w:lvl>
-    <w:lvl w:ilvl="6" w:tplc="0409000F" w:tentative="1">
+    <w:lvl w:ilvl="6">
       <w:start w:val="1"/>
       <w:numFmt w:val="decimal"/>
       <w:lvlText w:val="%7."/>
       <w:lvlJc w:val="left"/>
       <w:pPr>
+        <w:tabs>
+          <w:tab w:val="num" w:pos="0"/>
+        </w:tabs>
         <w:ind w:left="5816" w:hanging="360"/>
       </w:pPr>
     </w:lvl>
-    <w:lvl w:ilvl="7" w:tplc="04090019" w:tentative="1">
+    <w:lvl w:ilvl="7">
       <w:start w:val="1"/>
       <w:numFmt w:val="lowerLetter"/>
       <w:lvlText w:val="%8."/>
       <w:lvlJc w:val="left"/>
       <w:pPr>
+        <w:tabs>
+          <w:tab w:val="num" w:pos="0"/>
+        </w:tabs>
         <w:ind w:left="6536" w:hanging="360"/>
       </w:pPr>
     </w:lvl>
-    <w:lvl w:ilvl="8" w:tplc="0409001B" w:tentative="1">
+    <w:lvl w:ilvl="8">
       <w:start w:val="1"/>
       <w:numFmt w:val="lowerRoman"/>
       <w:lvlText w:val="%9."/>
       <w:lvlJc w:val="right"/>
       <w:pPr>
+        <w:tabs>
+          <w:tab w:val="num" w:pos="0"/>
+        </w:tabs>
         <w:ind w:left="7256" w:hanging="180"/>
       </w:pPr>
     </w:lvl>
   </w:abstractNum>
+  <w:abstractNum w:abstractNumId="2">
+    <w:lvl w:ilvl="0">
+      <w:start w:val="1"/>
+      <w:numFmt w:val="none"/>
+      <w:suff w:val="nothing"/>
+      <w:lvlText w:val=""/>
+      <w:lvlJc w:val="left"/>
+      <w:pPr>
+        <w:tabs>
+          <w:tab w:val="num" w:pos="0"/>
+        </w:tabs>
+        <w:ind w:left="0" w:hanging="0"/>
+      </w:pPr>
+    </w:lvl>
+    <w:lvl w:ilvl="1">
+      <w:start w:val="1"/>
+      <w:numFmt w:val="none"/>
+      <w:suff w:val="nothing"/>
+      <w:lvlText w:val=""/>
+      <w:lvlJc w:val="left"/>
+      <w:pPr>
+        <w:tabs>
+          <w:tab w:val="num" w:pos="0"/>
+        </w:tabs>
+        <w:ind w:left="0" w:hanging="0"/>
+      </w:pPr>
+    </w:lvl>
+    <w:lvl w:ilvl="2">
+      <w:start w:val="1"/>
+      <w:numFmt w:val="none"/>
+      <w:suff w:val="nothing"/>
+      <w:lvlText w:val=""/>
+      <w:lvlJc w:val="left"/>
+      <w:pPr>
+        <w:tabs>
+          <w:tab w:val="num" w:pos="0"/>
+        </w:tabs>
+        <w:ind w:left="0" w:hanging="0"/>
+      </w:pPr>
+    </w:lvl>
+    <w:lvl w:ilvl="3">
+      <w:start w:val="1"/>
+      <w:numFmt w:val="none"/>
+      <w:suff w:val="nothing"/>
+      <w:lvlText w:val=""/>
+      <w:lvlJc w:val="left"/>
+      <w:pPr>
+        <w:tabs>
+          <w:tab w:val="num" w:pos="0"/>
+        </w:tabs>
+        <w:ind w:left="0" w:hanging="0"/>
+      </w:pPr>
+    </w:lvl>
+    <w:lvl w:ilvl="4">
+      <w:start w:val="1"/>
+      <w:numFmt w:val="none"/>
+      <w:suff w:val="nothing"/>
+      <w:lvlText w:val=""/>
+      <w:lvlJc w:val="left"/>
+      <w:pPr>
+        <w:tabs>
+          <w:tab w:val="num" w:pos="0"/>
+        </w:tabs>
+        <w:ind w:left="0" w:hanging="0"/>
+      </w:pPr>
+    </w:lvl>
+    <w:lvl w:ilvl="5">
+      <w:start w:val="1"/>
+      <w:numFmt w:val="none"/>
+      <w:suff w:val="nothing"/>
+      <w:lvlText w:val=""/>
+      <w:lvlJc w:val="left"/>
+      <w:pPr>
+        <w:tabs>
+          <w:tab w:val="num" w:pos="0"/>
+        </w:tabs>
+        <w:ind w:left="0" w:hanging="0"/>
+      </w:pPr>
+    </w:lvl>
+    <w:lvl w:ilvl="6">
+      <w:start w:val="1"/>
+      <w:numFmt w:val="none"/>
+      <w:suff w:val="nothing"/>
+      <w:lvlText w:val=""/>
+      <w:lvlJc w:val="left"/>
+      <w:pPr>
+        <w:tabs>
+          <w:tab w:val="num" w:pos="0"/>
+        </w:tabs>
+        <w:ind w:left="0" w:hanging="0"/>
+      </w:pPr>
+    </w:lvl>
+    <w:lvl w:ilvl="7">
+      <w:start w:val="1"/>
+      <w:numFmt w:val="none"/>
+      <w:suff w:val="nothing"/>
+      <w:lvlText w:val=""/>
+      <w:lvlJc w:val="left"/>
+      <w:pPr>
+        <w:tabs>
+          <w:tab w:val="num" w:pos="0"/>
+        </w:tabs>
+        <w:ind w:left="0" w:hanging="0"/>
+      </w:pPr>
+    </w:lvl>
+    <w:lvl w:ilvl="8">
+      <w:start w:val="1"/>
+      <w:numFmt w:val="none"/>
+      <w:suff w:val="nothing"/>
+      <w:lvlText w:val=""/>
+      <w:lvlJc w:val="left"/>
+      <w:pPr>
+        <w:tabs>
+          <w:tab w:val="num" w:pos="0"/>
+        </w:tabs>
+        <w:ind w:left="0" w:hanging="0"/>
+      </w:pPr>
+    </w:lvl>
+  </w:abstractNum>
   <w:num w:numId="1">
-    <w:abstractNumId w:val="0"/>
+    <w:abstractNumId w:val="1"/>
+  </w:num>
+  <w:num w:numId="2">
+    <w:abstractNumId w:val="2"/>
   </w:num>
 </w:numbering>
 </file>
 
 <file path=word/styles.xml><?xml version="1.0" encoding="utf-8"?>
-<w:styles xmlns:mc="http://schemas.openxmlformats.org/markup-compatibility/2006" xmlns:r="http://schemas.openxmlformats.org/officeDocument/2006/relationships" xmlns:w="http://schemas.openxmlformats.org/wordprocessingml/2006/main" xmlns:w14="http://schemas.microsoft.com/office/word/2010/wordml" xmlns:w15="http://schemas.microsoft.com/office/word/2012/wordml" xmlns:w16cex="http://schemas.microsoft.com/office/word/2018/wordml/cex" xmlns:w16cid="http://schemas.microsoft.com/office/word/2016/wordml/cid" xmlns:w16="http://schemas.microsoft.com/office/word/2018/wordml" xmlns:w16sdtdh="http://schemas.microsoft.com/office/word/2020/wordml/sdtdatahash" xmlns:w16se="http://schemas.microsoft.com/office/word/2015/wordml/symex" mc:Ignorable="w14 w15 w16se w16cid w16 w16cex w16sdtdh">
+<w:styles xmlns:w="http://schemas.openxmlformats.org/wordprocessingml/2006/main" xmlns:w14="http://schemas.microsoft.com/office/word/2010/wordml" xmlns:mc="http://schemas.openxmlformats.org/markup-compatibility/2006" mc:Ignorable="w14">
   <w:docDefaults>
     <w:rPrDefault>
       <w:rPr>
-        <w:rFonts w:ascii="Times New Roman" w:eastAsia="Times New Roman" w:hAnsi="Times New Roman" w:cs="Times New Roman"/>
-        <w:sz w:val="22"/>
+        <w:rFonts w:ascii="Times New Roman" w:hAnsi="Times New Roman" w:eastAsia="Times New Roman" w:cs="Times New Roman"/>
         <w:szCs w:val="22"/>
         <w:lang w:val="en-US" w:eastAsia="en-US" w:bidi="ar-SA"/>
       </w:rPr>
     </w:rPrDefault>
     <w:pPrDefault>
       <w:pPr>
-        <w:spacing w:after="160" w:line="259" w:lineRule="auto"/>
+        <w:suppressAutoHyphens w:val="true"/>
       </w:pPr>
     </w:pPrDefault>
   </w:docDefaults>
   <w:latentStyles w:defLockedState="0" w:defUIPriority="99" w:defSemiHidden="0" w:defUnhideWhenUsed="0" w:defQFormat="0" w:count="376">
     <w:lsdException w:name="Normal" w:uiPriority="0" w:qFormat="1"/>
     <w:lsdException w:name="heading 1" w:uiPriority="9" w:qFormat="1"/>
-    <w:lsdException w:name="heading 2" w:semiHidden="1" w:uiPriority="9" w:unhideWhenUsed="1" w:qFormat="1"/>
-    <w:lsdException w:name="heading 3" w:semiHidden="1" w:uiPriority="9" w:unhideWhenUsed="1" w:qFormat="1"/>
-    <w:lsdException w:name="heading 4" w:semiHidden="1" w:uiPriority="9" w:unhideWhenUsed="1" w:qFormat="1"/>
-    <w:lsdException w:name="heading 5" w:semiHidden="1" w:uiPriority="9" w:unhideWhenUsed="1" w:qFormat="1"/>
-    <w:lsdException w:name="heading 6" w:semiHidden="1" w:uiPriority="9" w:unhideWhenUsed="1" w:qFormat="1"/>
-    <w:lsdException w:name="heading 7" w:semiHidden="1" w:uiPriority="9" w:unhideWhenUsed="1" w:qFormat="1"/>
-    <w:lsdException w:name="heading 8" w:semiHidden="1" w:uiPriority="9" w:unhideWhenUsed="1" w:qFormat="1"/>
-    <w:lsdException w:name="heading 9" w:semiHidden="1" w:uiPriority="9" w:unhideWhenUsed="1" w:qFormat="1"/>
+    <w:lsdException w:name="heading 2" w:uiPriority="9" w:semiHidden="1" w:unhideWhenUsed="1" w:qFormat="1"/>
+    <w:lsdException w:name="heading 3" w:uiPriority="9" w:semiHidden="1" w:unhideWhenUsed="1" w:qFormat="1"/>
+    <w:lsdException w:name="heading 4" w:uiPriority="9" w:semiHidden="1" w:unhideWhenUsed="1" w:qFormat="1"/>
+    <w:lsdException w:name="heading 5" w:uiPriority="9" w:semiHidden="1" w:unhideWhenUsed="1" w:qFormat="1"/>
+    <w:lsdException w:name="heading 6" w:uiPriority="9" w:semiHidden="1" w:unhideWhenUsed="1" w:qFormat="1"/>
+    <w:lsdException w:name="heading 7" w:uiPriority="9" w:semiHidden="1" w:unhideWhenUsed="1" w:qFormat="1"/>
+    <w:lsdException w:name="heading 8" w:uiPriority="9" w:semiHidden="1" w:unhideWhenUsed="1" w:qFormat="1"/>
+    <w:lsdException w:name="heading 9" w:uiPriority="9" w:semiHidden="1" w:unhideWhenUsed="1" w:qFormat="1"/>
     <w:lsdException w:name="index 1" w:semiHidden="1" w:unhideWhenUsed="1"/>
     <w:lsdException w:name="index 2" w:semiHidden="1" w:unhideWhenUsed="1"/>
     <w:lsdException w:name="index 3" w:semiHidden="1" w:unhideWhenUsed="1"/>
@@ -1297,22 +1544,22 @@
     <w:lsdException w:name="index 7" w:semiHidden="1" w:unhideWhenUsed="1"/>
     <w:lsdException w:name="index 8" w:semiHidden="1" w:unhideWhenUsed="1"/>
     <w:lsdException w:name="index 9" w:semiHidden="1" w:unhideWhenUsed="1"/>
-    <w:lsdException w:name="toc 1" w:semiHidden="1" w:uiPriority="39" w:unhideWhenUsed="1"/>
-    <w:lsdException w:name="toc 2" w:semiHidden="1" w:uiPriority="39" w:unhideWhenUsed="1"/>
-    <w:lsdException w:name="toc 3" w:semiHidden="1" w:uiPriority="39" w:unhideWhenUsed="1"/>
-    <w:lsdException w:name="toc 4" w:semiHidden="1" w:uiPriority="39" w:unhideWhenUsed="1"/>
-    <w:lsdException w:name="toc 5" w:semiHidden="1" w:uiPriority="39" w:unhideWhenUsed="1"/>
-    <w:lsdException w:name="toc 6" w:semiHidden="1" w:uiPriority="39" w:unhideWhenUsed="1"/>
-    <w:lsdException w:name="toc 7" w:semiHidden="1" w:uiPriority="39" w:unhideWhenUsed="1"/>
-    <w:lsdException w:name="toc 8" w:semiHidden="1" w:uiPriority="39" w:unhideWhenUsed="1"/>
-    <w:lsdException w:name="toc 9" w:semiHidden="1" w:uiPriority="39" w:unhideWhenUsed="1"/>
+    <w:lsdException w:name="toc 1" w:uiPriority="39" w:semiHidden="1" w:unhideWhenUsed="1"/>
+    <w:lsdException w:name="toc 2" w:uiPriority="39" w:semiHidden="1" w:unhideWhenUsed="1"/>
+    <w:lsdException w:name="toc 3" w:uiPriority="39" w:semiHidden="1" w:unhideWhenUsed="1"/>
+    <w:lsdException w:name="toc 4" w:uiPriority="39" w:semiHidden="1" w:unhideWhenUsed="1"/>
+    <w:lsdException w:name="toc 5" w:uiPriority="39" w:semiHidden="1" w:unhideWhenUsed="1"/>
+    <w:lsdException w:name="toc 6" w:uiPriority="39" w:semiHidden="1" w:unhideWhenUsed="1"/>
+    <w:lsdException w:name="toc 7" w:uiPriority="39" w:semiHidden="1" w:unhideWhenUsed="1"/>
+    <w:lsdException w:name="toc 8" w:uiPriority="39" w:semiHidden="1" w:unhideWhenUsed="1"/>
+    <w:lsdException w:name="toc 9" w:uiPriority="39" w:semiHidden="1" w:unhideWhenUsed="1"/>
     <w:lsdException w:name="Normal Indent" w:semiHidden="1" w:unhideWhenUsed="1"/>
     <w:lsdException w:name="footnote text" w:semiHidden="1" w:unhideWhenUsed="1"/>
     <w:lsdException w:name="annotation text" w:semiHidden="1" w:unhideWhenUsed="1"/>
     <w:lsdException w:name="header" w:semiHidden="1" w:unhideWhenUsed="1"/>
     <w:lsdException w:name="footer" w:semiHidden="1" w:unhideWhenUsed="1"/>
     <w:lsdException w:name="index heading" w:semiHidden="1" w:unhideWhenUsed="1"/>
-    <w:lsdException w:name="caption" w:semiHidden="1" w:uiPriority="35" w:unhideWhenUsed="1" w:qFormat="1"/>
+    <w:lsdException w:name="caption" w:uiPriority="35" w:semiHidden="1" w:unhideWhenUsed="1" w:qFormat="1"/>
     <w:lsdException w:name="table of figures" w:semiHidden="1" w:unhideWhenUsed="1"/>
     <w:lsdException w:name="envelope address" w:semiHidden="1" w:unhideWhenUsed="1"/>
     <w:lsdException w:name="envelope return" w:semiHidden="1" w:unhideWhenUsed="1"/>
@@ -1343,7 +1590,7 @@
     <w:lsdException w:name="Title" w:uiPriority="10" w:qFormat="1"/>
     <w:lsdException w:name="Closing" w:semiHidden="1" w:unhideWhenUsed="1"/>
     <w:lsdException w:name="Signature" w:semiHidden="1" w:unhideWhenUsed="1"/>
-    <w:lsdException w:name="Default Paragraph Font" w:semiHidden="1" w:uiPriority="1" w:unhideWhenUsed="1"/>
+    <w:lsdException w:name="Default Paragraph Font" w:uiPriority="1" w:semiHidden="1" w:unhideWhenUsed="1"/>
     <w:lsdException w:name="Body Text" w:semiHidden="1" w:unhideWhenUsed="1"/>
     <w:lsdException w:name="Body Text Indent" w:semiHidden="1" w:unhideWhenUsed="1"/>
     <w:lsdException w:name="List Continue" w:semiHidden="1" w:unhideWhenUsed="1"/>
@@ -1543,8 +1790,8 @@
     <w:lsdException w:name="Subtle Reference" w:uiPriority="31" w:qFormat="1"/>
     <w:lsdException w:name="Intense Reference" w:uiPriority="32" w:qFormat="1"/>
     <w:lsdException w:name="Book Title" w:uiPriority="33" w:qFormat="1"/>
-    <w:lsdException w:name="Bibliography" w:semiHidden="1" w:uiPriority="37" w:unhideWhenUsed="1"/>
-    <w:lsdException w:name="TOC Heading" w:semiHidden="1" w:uiPriority="39" w:unhideWhenUsed="1" w:qFormat="1"/>
+    <w:lsdException w:name="Bibliography" w:uiPriority="37" w:semiHidden="1" w:unhideWhenUsed="1"/>
+    <w:lsdException w:name="TOC Heading" w:uiPriority="39" w:semiHidden="1" w:unhideWhenUsed="1" w:qFormat="1"/>
     <w:lsdException w:name="Plain Table 1" w:uiPriority="41"/>
     <w:lsdException w:name="Plain Table 2" w:uiPriority="42"/>
     <w:lsdException w:name="Plain Table 3" w:uiPriority="43"/>
@@ -1655,27 +1902,391 @@
     <w:lsdException w:name="Unresolved Mention" w:semiHidden="1" w:unhideWhenUsed="1"/>
     <w:lsdException w:name="Smart Link" w:semiHidden="1" w:unhideWhenUsed="1"/>
   </w:latentStyles>
-  <w:style w:type="paragraph" w:default="1" w:styleId="Normal">
+  <w:style w:type="paragraph" w:styleId="Normal" w:default="1">
     <w:name w:val="Normal"/>
     <w:qFormat/>
-    <w:rsid w:val="0021320A"/>
+    <w:rsid w:val="0021320a"/>
     <w:pPr>
-      <w:widowControl w:val="0"/>
-      <w:autoSpaceDE w:val="0"/>
-      <w:autoSpaceDN w:val="0"/>
-      <w:adjustRightInd w:val="0"/>
-      <w:spacing w:after="0" w:line="240" w:lineRule="auto"/>
+      <w:widowControl w:val="false"/>
+      <w:suppressAutoHyphens w:val="true"/>
+      <w:bidi w:val="0"/>
+      <w:spacing w:lineRule="auto" w:line="240" w:before="0" w:after="0"/>
+      <w:jc w:val="left"/>
     </w:pPr>
+    <w:rPr>
+      <w:rFonts w:ascii="Times New Roman" w:hAnsi="Times New Roman" w:eastAsia="Times New Roman" w:cs="Times New Roman"/>
+      <w:color w:val="auto"/>
+      <w:kern w:val="0"/>
+      <w:sz w:val="24"/>
+      <w:szCs w:val="24"/>
+      <w:lang w:val="en-US" w:eastAsia="en-US" w:bidi="ar-SA"/>
+    </w:rPr>
+  </w:style>
+  <w:style w:type="character" w:styleId="DefaultParagraphFont" w:default="1">
+    <w:name w:val="Default Paragraph Font"/>
+    <w:uiPriority w:val="1"/>
+    <w:semiHidden/>
+    <w:unhideWhenUsed/>
+    <w:qFormat/>
+    <w:rPr/>
+  </w:style>
+  <w:style w:type="character" w:styleId="Form" w:customStyle="1">
+    <w:name w:val="Form"/>
+    <w:qFormat/>
+    <w:rsid w:val="000d4ec0"/>
+    <w:rPr>
+      <w:kern w:val="0"/>
+      <w:sz w:val="20"/>
+      <w:szCs w:val="20"/>
+    </w:rPr>
+  </w:style>
+  <w:style w:type="character" w:styleId="HeaderChar" w:customStyle="1">
+    <w:name w:val="Header Char"/>
+    <w:basedOn w:val="DefaultParagraphFont"/>
+    <w:link w:val="Header"/>
+    <w:uiPriority w:val="99"/>
+    <w:qFormat/>
+    <w:rsid w:val="00f90a58"/>
     <w:rPr>
       <w:sz w:val="24"/>
       <w:szCs w:val="24"/>
     </w:rPr>
   </w:style>
-  <w:style w:type="character" w:default="1" w:styleId="DefaultParagraphFont">
-    <w:name w:val="Default Paragraph Font"/>
-    <w:uiPriority w:val="1"/>
+  <w:style w:type="character" w:styleId="FooterChar" w:customStyle="1">
+    <w:name w:val="Footer Char"/>
+    <w:basedOn w:val="DefaultParagraphFont"/>
+    <w:link w:val="Footer"/>
+    <w:uiPriority w:val="99"/>
+    <w:qFormat/>
+    <w:rsid w:val="00f90a58"/>
+    <w:rPr>
+      <w:sz w:val="24"/>
+      <w:szCs w:val="24"/>
+    </w:rPr>
+  </w:style>
+  <w:style w:type="paragraph" w:styleId="Heading">
+    <w:name w:val="Heading"/>
+    <w:basedOn w:val="Normal"/>
+    <w:next w:val="TextBody"/>
+    <w:qFormat/>
+    <w:pPr>
+      <w:keepNext w:val="true"/>
+      <w:spacing w:before="240" w:after="120"/>
+    </w:pPr>
+    <w:rPr>
+      <w:rFonts w:ascii="Liberation Sans" w:hAnsi="Liberation Sans" w:eastAsia="Noto Sans CJK SC" w:cs="Lohit Devanagari"/>
+      <w:sz w:val="28"/>
+      <w:szCs w:val="28"/>
+    </w:rPr>
+  </w:style>
+  <w:style w:type="paragraph" w:styleId="TextBody">
+    <w:name w:val="Body Text"/>
+    <w:basedOn w:val="Normal"/>
+    <w:pPr>
+      <w:spacing w:lineRule="auto" w:line="276" w:before="0" w:after="140"/>
+    </w:pPr>
+    <w:rPr/>
+  </w:style>
+  <w:style w:type="paragraph" w:styleId="List">
+    <w:name w:val="List"/>
+    <w:basedOn w:val="TextBody"/>
+    <w:pPr/>
+    <w:rPr>
+      <w:rFonts w:cs="Lohit Devanagari"/>
+    </w:rPr>
+  </w:style>
+  <w:style w:type="paragraph" w:styleId="Caption">
+    <w:name w:val="Caption"/>
+    <w:basedOn w:val="Normal"/>
+    <w:qFormat/>
+    <w:pPr>
+      <w:suppressLineNumbers/>
+      <w:spacing w:before="120" w:after="120"/>
+    </w:pPr>
+    <w:rPr>
+      <w:rFonts w:cs="Lohit Devanagari"/>
+      <w:i/>
+      <w:iCs/>
+      <w:sz w:val="24"/>
+      <w:szCs w:val="24"/>
+    </w:rPr>
+  </w:style>
+  <w:style w:type="paragraph" w:styleId="Index">
+    <w:name w:val="Index"/>
+    <w:basedOn w:val="Normal"/>
+    <w:qFormat/>
+    <w:pPr>
+      <w:suppressLineNumbers/>
+    </w:pPr>
+    <w:rPr>
+      <w:rFonts w:cs="Lohit Devanagari"/>
+    </w:rPr>
+  </w:style>
+  <w:style w:type="paragraph" w:styleId="TxBrp0" w:customStyle="1">
+    <w:name w:val="TxBr_p0"/>
+    <w:basedOn w:val="Normal"/>
+    <w:uiPriority w:val="99"/>
+    <w:qFormat/>
+    <w:pPr>
+      <w:tabs>
+        <w:tab w:val="clear" w:pos="720"/>
+        <w:tab w:val="left" w:pos="204" w:leader="none"/>
+      </w:tabs>
+      <w:spacing w:lineRule="atLeast" w:line="240"/>
+      <w:jc w:val="both"/>
+    </w:pPr>
+    <w:rPr/>
+  </w:style>
+  <w:style w:type="paragraph" w:styleId="TxBrt1" w:customStyle="1">
+    <w:name w:val="TxBr_t1"/>
+    <w:basedOn w:val="Normal"/>
+    <w:uiPriority w:val="99"/>
+    <w:qFormat/>
+    <w:pPr>
+      <w:spacing w:lineRule="atLeast" w:line="240"/>
+    </w:pPr>
+    <w:rPr/>
+  </w:style>
+  <w:style w:type="paragraph" w:styleId="TxBrt2" w:customStyle="1">
+    <w:name w:val="TxBr_t2"/>
+    <w:basedOn w:val="Normal"/>
+    <w:uiPriority w:val="99"/>
+    <w:qFormat/>
+    <w:pPr>
+      <w:spacing w:lineRule="atLeast" w:line="283"/>
+    </w:pPr>
+    <w:rPr/>
+  </w:style>
+  <w:style w:type="paragraph" w:styleId="TxBrt3" w:customStyle="1">
+    <w:name w:val="TxBr_t3"/>
+    <w:basedOn w:val="Normal"/>
+    <w:uiPriority w:val="99"/>
+    <w:qFormat/>
+    <w:pPr>
+      <w:spacing w:lineRule="atLeast" w:line="240"/>
+    </w:pPr>
+    <w:rPr/>
+  </w:style>
+  <w:style w:type="paragraph" w:styleId="TxBrt4" w:customStyle="1">
+    <w:name w:val="TxBr_t4"/>
+    <w:basedOn w:val="Normal"/>
+    <w:uiPriority w:val="99"/>
+    <w:qFormat/>
+    <w:pPr>
+      <w:spacing w:lineRule="atLeast" w:line="240"/>
+    </w:pPr>
+    <w:rPr/>
+  </w:style>
+  <w:style w:type="paragraph" w:styleId="TxBrt5" w:customStyle="1">
+    <w:name w:val="TxBr_t5"/>
+    <w:basedOn w:val="Normal"/>
+    <w:uiPriority w:val="99"/>
+    <w:qFormat/>
+    <w:pPr>
+      <w:spacing w:lineRule="atLeast" w:line="240"/>
+    </w:pPr>
+    <w:rPr/>
+  </w:style>
+  <w:style w:type="paragraph" w:styleId="TxBrc6" w:customStyle="1">
+    <w:name w:val="TxBr_c6"/>
+    <w:basedOn w:val="Normal"/>
+    <w:uiPriority w:val="99"/>
+    <w:qFormat/>
+    <w:pPr>
+      <w:spacing w:lineRule="atLeast" w:line="240"/>
+      <w:jc w:val="center"/>
+    </w:pPr>
+    <w:rPr/>
+  </w:style>
+  <w:style w:type="paragraph" w:styleId="TxBrp7" w:customStyle="1">
+    <w:name w:val="TxBr_p7"/>
+    <w:basedOn w:val="Normal"/>
+    <w:uiPriority w:val="99"/>
+    <w:qFormat/>
+    <w:pPr>
+      <w:tabs>
+        <w:tab w:val="clear" w:pos="720"/>
+        <w:tab w:val="left" w:pos="5147" w:leader="none"/>
+      </w:tabs>
+      <w:spacing w:lineRule="atLeast" w:line="240"/>
+      <w:ind w:left="3707" w:hanging="0"/>
+      <w:jc w:val="both"/>
+    </w:pPr>
+    <w:rPr/>
+  </w:style>
+  <w:style w:type="paragraph" w:styleId="TxBrp8" w:customStyle="1">
+    <w:name w:val="TxBr_p8"/>
+    <w:basedOn w:val="Normal"/>
+    <w:uiPriority w:val="99"/>
+    <w:qFormat/>
+    <w:pPr>
+      <w:tabs>
+        <w:tab w:val="clear" w:pos="720"/>
+        <w:tab w:val="left" w:pos="2239" w:leader="none"/>
+      </w:tabs>
+      <w:spacing w:lineRule="atLeast" w:line="240"/>
+      <w:ind w:left="799" w:hanging="0"/>
+      <w:jc w:val="both"/>
+    </w:pPr>
+    <w:rPr/>
+  </w:style>
+  <w:style w:type="paragraph" w:styleId="TxBrp9" w:customStyle="1">
+    <w:name w:val="TxBr_p9"/>
+    <w:basedOn w:val="Normal"/>
+    <w:uiPriority w:val="99"/>
+    <w:qFormat/>
+    <w:pPr>
+      <w:tabs>
+        <w:tab w:val="clear" w:pos="720"/>
+        <w:tab w:val="left" w:pos="776" w:leader="none"/>
+      </w:tabs>
+      <w:spacing w:lineRule="atLeast" w:line="566"/>
+      <w:ind w:firstLine="776"/>
+      <w:jc w:val="both"/>
+    </w:pPr>
+    <w:rPr/>
+  </w:style>
+  <w:style w:type="paragraph" w:styleId="TxBrp10" w:customStyle="1">
+    <w:name w:val="TxBr_p10"/>
+    <w:basedOn w:val="Normal"/>
+    <w:uiPriority w:val="99"/>
+    <w:qFormat/>
+    <w:pPr>
+      <w:tabs>
+        <w:tab w:val="clear" w:pos="720"/>
+        <w:tab w:val="left" w:pos="204" w:leader="none"/>
+      </w:tabs>
+      <w:spacing w:lineRule="atLeast" w:line="283"/>
+      <w:jc w:val="both"/>
+    </w:pPr>
+    <w:rPr/>
+  </w:style>
+  <w:style w:type="paragraph" w:styleId="TxBrp11" w:customStyle="1">
+    <w:name w:val="TxBr_p11"/>
+    <w:basedOn w:val="Normal"/>
+    <w:uiPriority w:val="99"/>
+    <w:qFormat/>
+    <w:pPr>
+      <w:tabs>
+        <w:tab w:val="clear" w:pos="720"/>
+        <w:tab w:val="left" w:pos="776" w:leader="none"/>
+      </w:tabs>
+      <w:spacing w:lineRule="atLeast" w:line="566"/>
+      <w:ind w:left="664" w:hanging="776"/>
+      <w:jc w:val="both"/>
+    </w:pPr>
+    <w:rPr/>
+  </w:style>
+  <w:style w:type="paragraph" w:styleId="TxBrp12" w:customStyle="1">
+    <w:name w:val="TxBr_p12"/>
+    <w:basedOn w:val="Normal"/>
+    <w:uiPriority w:val="99"/>
+    <w:qFormat/>
+    <w:pPr>
+      <w:tabs>
+        <w:tab w:val="clear" w:pos="720"/>
+        <w:tab w:val="left" w:pos="1984" w:leader="none"/>
+      </w:tabs>
+      <w:spacing w:lineRule="atLeast" w:line="240"/>
+      <w:ind w:left="544" w:hanging="0"/>
+      <w:jc w:val="both"/>
+    </w:pPr>
+    <w:rPr/>
+  </w:style>
+  <w:style w:type="paragraph" w:styleId="TxBrp13" w:customStyle="1">
+    <w:name w:val="TxBr_p13"/>
+    <w:basedOn w:val="Normal"/>
+    <w:uiPriority w:val="99"/>
+    <w:qFormat/>
+    <w:pPr>
+      <w:tabs>
+        <w:tab w:val="clear" w:pos="720"/>
+        <w:tab w:val="left" w:pos="204" w:leader="none"/>
+      </w:tabs>
+      <w:spacing w:lineRule="atLeast" w:line="240"/>
+      <w:jc w:val="both"/>
+    </w:pPr>
+    <w:rPr/>
+  </w:style>
+  <w:style w:type="paragraph" w:styleId="TxBrc14" w:customStyle="1">
+    <w:name w:val="TxBr_c14"/>
+    <w:basedOn w:val="Normal"/>
+    <w:uiPriority w:val="99"/>
+    <w:qFormat/>
+    <w:pPr>
+      <w:spacing w:lineRule="atLeast" w:line="240"/>
+      <w:jc w:val="center"/>
+    </w:pPr>
+    <w:rPr/>
+  </w:style>
+  <w:style w:type="paragraph" w:styleId="TxBrt15" w:customStyle="1">
+    <w:name w:val="TxBr_t15"/>
+    <w:basedOn w:val="Normal"/>
+    <w:uiPriority w:val="99"/>
+    <w:qFormat/>
+    <w:pPr>
+      <w:spacing w:lineRule="atLeast" w:line="240"/>
+    </w:pPr>
+    <w:rPr/>
+  </w:style>
+  <w:style w:type="paragraph" w:styleId="HeaderandFooter">
+    <w:name w:val="Header and Footer"/>
+    <w:basedOn w:val="Normal"/>
+    <w:qFormat/>
+    <w:pPr/>
+    <w:rPr/>
+  </w:style>
+  <w:style w:type="paragraph" w:styleId="Header">
+    <w:name w:val="Header"/>
+    <w:basedOn w:val="Normal"/>
+    <w:link w:val="HeaderChar"/>
+    <w:uiPriority w:val="99"/>
+    <w:unhideWhenUsed/>
+    <w:rsid w:val="00f90a58"/>
+    <w:pPr>
+      <w:tabs>
+        <w:tab w:val="clear" w:pos="720"/>
+        <w:tab w:val="center" w:pos="4680" w:leader="none"/>
+        <w:tab w:val="right" w:pos="9360" w:leader="none"/>
+      </w:tabs>
+    </w:pPr>
+    <w:rPr/>
+  </w:style>
+  <w:style w:type="paragraph" w:styleId="Footer">
+    <w:name w:val="Footer"/>
+    <w:basedOn w:val="Normal"/>
+    <w:link w:val="FooterChar"/>
+    <w:uiPriority w:val="99"/>
+    <w:unhideWhenUsed/>
+    <w:rsid w:val="00f90a58"/>
+    <w:pPr>
+      <w:tabs>
+        <w:tab w:val="clear" w:pos="720"/>
+        <w:tab w:val="center" w:pos="4680" w:leader="none"/>
+        <w:tab w:val="right" w:pos="9360" w:leader="none"/>
+      </w:tabs>
+    </w:pPr>
+    <w:rPr/>
+  </w:style>
+  <w:style w:type="paragraph" w:styleId="ListParagraph">
+    <w:name w:val="List Paragraph"/>
+    <w:basedOn w:val="Normal"/>
+    <w:uiPriority w:val="34"/>
+    <w:qFormat/>
+    <w:rsid w:val="00ab0f7e"/>
+    <w:pPr>
+      <w:spacing w:before="0" w:after="0"/>
+      <w:ind w:left="720" w:hanging="0"/>
+      <w:contextualSpacing/>
+    </w:pPr>
+    <w:rPr/>
+  </w:style>
+  <w:style w:type="numbering" w:styleId="NoList" w:default="1">
+    <w:name w:val="No List"/>
+    <w:uiPriority w:val="99"/>
     <w:semiHidden/>
     <w:unhideWhenUsed/>
+    <w:qFormat/>
   </w:style>
   <w:style w:type="table" w:default="1" w:styleId="TableNormal">
     <w:name w:val="Normal Table"/>
@@ -1692,268 +2303,24 @@
       </w:tblCellMar>
     </w:tblPr>
   </w:style>
-  <w:style w:type="numbering" w:default="1" w:styleId="NoList">
-    <w:name w:val="No List"/>
-    <w:uiPriority w:val="99"/>
-    <w:semiHidden/>
-    <w:unhideWhenUsed/>
-  </w:style>
-  <w:style w:type="paragraph" w:customStyle="1" w:styleId="TxBrp0">
-    <w:name w:val="TxBr_p0"/>
-    <w:basedOn w:val="Normal"/>
-    <w:uiPriority w:val="99"/>
-    <w:pPr>
-      <w:tabs>
-        <w:tab w:val="left" w:pos="204"/>
-      </w:tabs>
-      <w:spacing w:line="240" w:lineRule="atLeast"/>
-      <w:jc w:val="both"/>
-    </w:pPr>
-  </w:style>
-  <w:style w:type="paragraph" w:customStyle="1" w:styleId="TxBrt1">
-    <w:name w:val="TxBr_t1"/>
-    <w:basedOn w:val="Normal"/>
-    <w:uiPriority w:val="99"/>
-    <w:pPr>
-      <w:spacing w:line="240" w:lineRule="atLeast"/>
-    </w:pPr>
-  </w:style>
-  <w:style w:type="paragraph" w:customStyle="1" w:styleId="TxBrt2">
-    <w:name w:val="TxBr_t2"/>
-    <w:basedOn w:val="Normal"/>
-    <w:uiPriority w:val="99"/>
-    <w:pPr>
-      <w:spacing w:line="283" w:lineRule="atLeast"/>
-    </w:pPr>
-  </w:style>
-  <w:style w:type="paragraph" w:customStyle="1" w:styleId="TxBrt3">
-    <w:name w:val="TxBr_t3"/>
-    <w:basedOn w:val="Normal"/>
-    <w:uiPriority w:val="99"/>
-    <w:pPr>
-      <w:spacing w:line="240" w:lineRule="atLeast"/>
-    </w:pPr>
-  </w:style>
-  <w:style w:type="paragraph" w:customStyle="1" w:styleId="TxBrt4">
-    <w:name w:val="TxBr_t4"/>
-    <w:basedOn w:val="Normal"/>
-    <w:uiPriority w:val="99"/>
-    <w:pPr>
-      <w:spacing w:line="240" w:lineRule="atLeast"/>
-    </w:pPr>
-  </w:style>
-  <w:style w:type="paragraph" w:customStyle="1" w:styleId="TxBrt5">
-    <w:name w:val="TxBr_t5"/>
-    <w:basedOn w:val="Normal"/>
-    <w:uiPriority w:val="99"/>
-    <w:pPr>
-      <w:spacing w:line="240" w:lineRule="atLeast"/>
-    </w:pPr>
-  </w:style>
-  <w:style w:type="paragraph" w:customStyle="1" w:styleId="TxBrc6">
-    <w:name w:val="TxBr_c6"/>
-    <w:basedOn w:val="Normal"/>
-    <w:uiPriority w:val="99"/>
-    <w:pPr>
-      <w:spacing w:line="240" w:lineRule="atLeast"/>
-      <w:jc w:val="center"/>
-    </w:pPr>
-  </w:style>
-  <w:style w:type="paragraph" w:customStyle="1" w:styleId="TxBrp7">
-    <w:name w:val="TxBr_p7"/>
-    <w:basedOn w:val="Normal"/>
-    <w:uiPriority w:val="99"/>
-    <w:pPr>
-      <w:tabs>
-        <w:tab w:val="left" w:pos="5147"/>
-      </w:tabs>
-      <w:spacing w:line="240" w:lineRule="atLeast"/>
-      <w:ind w:left="3707"/>
-      <w:jc w:val="both"/>
-    </w:pPr>
-  </w:style>
-  <w:style w:type="paragraph" w:customStyle="1" w:styleId="TxBrp8">
-    <w:name w:val="TxBr_p8"/>
-    <w:basedOn w:val="Normal"/>
-    <w:uiPriority w:val="99"/>
-    <w:pPr>
-      <w:tabs>
-        <w:tab w:val="left" w:pos="2239"/>
-      </w:tabs>
-      <w:spacing w:line="240" w:lineRule="atLeast"/>
-      <w:ind w:left="799"/>
-      <w:jc w:val="both"/>
-    </w:pPr>
-  </w:style>
-  <w:style w:type="paragraph" w:customStyle="1" w:styleId="TxBrp9">
-    <w:name w:val="TxBr_p9"/>
-    <w:basedOn w:val="Normal"/>
-    <w:uiPriority w:val="99"/>
-    <w:pPr>
-      <w:tabs>
-        <w:tab w:val="left" w:pos="776"/>
-      </w:tabs>
-      <w:spacing w:line="566" w:lineRule="atLeast"/>
-      <w:ind w:firstLine="776"/>
-      <w:jc w:val="both"/>
-    </w:pPr>
-  </w:style>
-  <w:style w:type="paragraph" w:customStyle="1" w:styleId="TxBrp10">
-    <w:name w:val="TxBr_p10"/>
-    <w:basedOn w:val="Normal"/>
-    <w:uiPriority w:val="99"/>
-    <w:pPr>
-      <w:tabs>
-        <w:tab w:val="left" w:pos="204"/>
-      </w:tabs>
-      <w:spacing w:line="283" w:lineRule="atLeast"/>
-      <w:jc w:val="both"/>
-    </w:pPr>
-  </w:style>
-  <w:style w:type="paragraph" w:customStyle="1" w:styleId="TxBrp11">
-    <w:name w:val="TxBr_p11"/>
-    <w:basedOn w:val="Normal"/>
-    <w:uiPriority w:val="99"/>
-    <w:pPr>
-      <w:tabs>
-        <w:tab w:val="left" w:pos="776"/>
-      </w:tabs>
-      <w:spacing w:line="566" w:lineRule="atLeast"/>
-      <w:ind w:left="664" w:hanging="776"/>
-      <w:jc w:val="both"/>
-    </w:pPr>
-  </w:style>
-  <w:style w:type="paragraph" w:customStyle="1" w:styleId="TxBrp12">
-    <w:name w:val="TxBr_p12"/>
-    <w:basedOn w:val="Normal"/>
-    <w:uiPriority w:val="99"/>
-    <w:pPr>
-      <w:tabs>
-        <w:tab w:val="left" w:pos="1984"/>
-      </w:tabs>
-      <w:spacing w:line="240" w:lineRule="atLeast"/>
-      <w:ind w:left="544"/>
-      <w:jc w:val="both"/>
-    </w:pPr>
-  </w:style>
-  <w:style w:type="paragraph" w:customStyle="1" w:styleId="TxBrp13">
-    <w:name w:val="TxBr_p13"/>
-    <w:basedOn w:val="Normal"/>
-    <w:uiPriority w:val="99"/>
-    <w:pPr>
-      <w:tabs>
-        <w:tab w:val="left" w:pos="204"/>
-      </w:tabs>
-      <w:spacing w:line="240" w:lineRule="atLeast"/>
-      <w:jc w:val="both"/>
-    </w:pPr>
-  </w:style>
-  <w:style w:type="paragraph" w:customStyle="1" w:styleId="TxBrc14">
-    <w:name w:val="TxBr_c14"/>
-    <w:basedOn w:val="Normal"/>
-    <w:uiPriority w:val="99"/>
-    <w:pPr>
-      <w:spacing w:line="240" w:lineRule="atLeast"/>
-      <w:jc w:val="center"/>
-    </w:pPr>
-  </w:style>
-  <w:style w:type="paragraph" w:customStyle="1" w:styleId="TxBrt15">
-    <w:name w:val="TxBr_t15"/>
-    <w:basedOn w:val="Normal"/>
-    <w:uiPriority w:val="99"/>
-    <w:pPr>
-      <w:spacing w:line="240" w:lineRule="atLeast"/>
-    </w:pPr>
-  </w:style>
-  <w:style w:type="character" w:customStyle="1" w:styleId="Form">
-    <w:name w:val="Form"/>
-    <w:qFormat/>
-    <w:rsid w:val="000D4EC0"/>
-    <w:rPr>
-      <w:kern w:val="0"/>
-      <w:sz w:val="20"/>
-      <w:szCs w:val="20"/>
-    </w:rPr>
-  </w:style>
-  <w:style w:type="paragraph" w:styleId="Header">
-    <w:name w:val="header"/>
-    <w:basedOn w:val="Normal"/>
-    <w:link w:val="HeaderChar"/>
-    <w:uiPriority w:val="99"/>
-    <w:unhideWhenUsed/>
-    <w:rsid w:val="00F90A58"/>
-    <w:pPr>
-      <w:tabs>
-        <w:tab w:val="center" w:pos="4680"/>
-        <w:tab w:val="right" w:pos="9360"/>
-      </w:tabs>
-    </w:pPr>
-  </w:style>
-  <w:style w:type="character" w:customStyle="1" w:styleId="HeaderChar">
-    <w:name w:val="Header Char"/>
-    <w:basedOn w:val="DefaultParagraphFont"/>
-    <w:link w:val="Header"/>
-    <w:uiPriority w:val="99"/>
-    <w:rsid w:val="00F90A58"/>
-    <w:rPr>
-      <w:sz w:val="24"/>
-      <w:szCs w:val="24"/>
-    </w:rPr>
-  </w:style>
-  <w:style w:type="paragraph" w:styleId="Footer">
-    <w:name w:val="footer"/>
-    <w:basedOn w:val="Normal"/>
-    <w:link w:val="FooterChar"/>
-    <w:uiPriority w:val="99"/>
-    <w:unhideWhenUsed/>
-    <w:rsid w:val="00F90A58"/>
-    <w:pPr>
-      <w:tabs>
-        <w:tab w:val="center" w:pos="4680"/>
-        <w:tab w:val="right" w:pos="9360"/>
-      </w:tabs>
-    </w:pPr>
-  </w:style>
-  <w:style w:type="character" w:customStyle="1" w:styleId="FooterChar">
-    <w:name w:val="Footer Char"/>
-    <w:basedOn w:val="DefaultParagraphFont"/>
-    <w:link w:val="Footer"/>
-    <w:uiPriority w:val="99"/>
-    <w:rsid w:val="00F90A58"/>
-    <w:rPr>
-      <w:sz w:val="24"/>
-      <w:szCs w:val="24"/>
-    </w:rPr>
-  </w:style>
   <w:style w:type="table" w:styleId="TableGrid">
     <w:name w:val="Table Grid"/>
     <w:basedOn w:val="TableNormal"/>
     <w:uiPriority w:val="39"/>
-    <w:rsid w:val="000F47B0"/>
+    <w:rsid w:val="000f47b0"/>
     <w:pPr>
       <w:spacing w:after="0" w:line="240" w:lineRule="auto"/>
     </w:pPr>
     <w:tblPr>
       <w:tblBorders>
-        <w:top w:val="single" w:sz="4" w:space="0" w:color="auto"/>
-        <w:left w:val="single" w:sz="4" w:space="0" w:color="auto"/>
-        <w:bottom w:val="single" w:sz="4" w:space="0" w:color="auto"/>
-        <w:right w:val="single" w:sz="4" w:space="0" w:color="auto"/>
-        <w:insideH w:val="single" w:sz="4" w:space="0" w:color="auto"/>
-        <w:insideV w:val="single" w:sz="4" w:space="0" w:color="auto"/>
+        <w:top w:val="single" w:color="auto" w:sz="4" w:space="0"/>
+        <w:left w:val="single" w:color="auto" w:sz="4" w:space="0"/>
+        <w:bottom w:val="single" w:color="auto" w:sz="4" w:space="0"/>
+        <w:right w:val="single" w:color="auto" w:sz="4" w:space="0"/>
+        <w:insideH w:val="single" w:color="auto" w:sz="4" w:space="0"/>
+        <w:insideV w:val="single" w:color="auto" w:sz="4" w:space="0"/>
       </w:tblBorders>
     </w:tblPr>
-  </w:style>
-  <w:style w:type="paragraph" w:styleId="ListParagraph">
-    <w:name w:val="List Paragraph"/>
-    <w:basedOn w:val="Normal"/>
-    <w:uiPriority w:val="34"/>
-    <w:qFormat/>
-    <w:rsid w:val="00AB0F7E"/>
-    <w:pPr>
-      <w:ind w:left="720"/>
-      <w:contextualSpacing/>
-    </w:pPr>
   </w:style>
 </w:styles>
 </file>
@@ -2220,21 +2587,6 @@
 </file>
 
 <file path=customXml/item1.xml><?xml version="1.0" encoding="utf-8"?>
-<?mso-contentType ?>
-<FormTemplates xmlns="http://schemas.microsoft.com/sharepoint/v3/contenttype/forms">
-  <Display>DocumentLibraryForm</Display>
-  <Edit>DocumentLibraryForm</Edit>
-  <New>DocumentLibraryForm</New>
-</FormTemplates>
-</file>
-
-<file path=customXml/item2.xml><?xml version="1.0" encoding="utf-8"?>
-<p:properties xmlns:p="http://schemas.microsoft.com/office/2006/metadata/properties" xmlns:xsi="http://www.w3.org/2001/XMLSchema-instance" xmlns:pc="http://schemas.microsoft.com/office/infopath/2007/PartnerControls">
-  <documentManagement/>
-</p:properties>
-</file>
-
-<file path=customXml/item3.xml><?xml version="1.0" encoding="utf-8"?>
 <ct:contentTypeSchema xmlns:ct="http://schemas.microsoft.com/office/2006/metadata/contentType" xmlns:ma="http://schemas.microsoft.com/office/2006/metadata/properties/metaAttributes" ct:_="" ma:_="" ma:contentTypeName="Document" ma:contentTypeID="0x010100F92EF22037BC934BB7957F10A6A58565" ma:contentTypeVersion="5" ma:contentTypeDescription="Create a new document." ma:contentTypeScope="" ma:versionID="7a1c7a874952d885c4dca62e5368beab">
   <xsd:schema xmlns:xsd="http://www.w3.org/2001/XMLSchema" xmlns:xs="http://www.w3.org/2001/XMLSchema" xmlns:p="http://schemas.microsoft.com/office/2006/metadata/properties" xmlns:ns2="9ff3b30a-29ef-4990-8932-ca24fd3d6085" targetNamespace="http://schemas.microsoft.com/office/2006/metadata/properties" ma:root="true" ma:fieldsID="ce0714f15ee5e62cd8c8be7d683bfde9" ns2:_="">
     <xsd:import namespace="9ff3b30a-29ef-4990-8932-ca24fd3d6085"/>
@@ -2386,24 +2738,22 @@
 </ct:contentTypeSchema>
 </file>
 
-<file path=customXml/itemProps1.xml><?xml version="1.0" encoding="utf-8"?>
-<ds:datastoreItem xmlns:ds="http://schemas.openxmlformats.org/officeDocument/2006/customXml" ds:itemID="{A306F67B-C346-4543-8E9D-8DD2FE184445}">
-  <ds:schemaRefs>
-    <ds:schemaRef ds:uri="http://schemas.microsoft.com/sharepoint/v3/contenttype/forms"/>
-  </ds:schemaRefs>
-</ds:datastoreItem>
+<file path=customXml/item2.xml><?xml version="1.0" encoding="utf-8"?>
+<p:properties xmlns:p="http://schemas.microsoft.com/office/2006/metadata/properties" xmlns:xsi="http://www.w3.org/2001/XMLSchema-instance" xmlns:pc="http://schemas.microsoft.com/office/infopath/2007/PartnerControls">
+  <documentManagement/>
+</p:properties>
 </file>
 
-<file path=customXml/itemProps2.xml><?xml version="1.0" encoding="utf-8"?>
-<ds:datastoreItem xmlns:ds="http://schemas.openxmlformats.org/officeDocument/2006/customXml" ds:itemID="{EAD498D0-277F-4D02-BBEB-90657F641208}">
-  <ds:schemaRefs>
-    <ds:schemaRef ds:uri="http://schemas.microsoft.com/office/2006/metadata/properties"/>
-    <ds:schemaRef ds:uri="http://schemas.microsoft.com/office/infopath/2007/PartnerControls"/>
-  </ds:schemaRefs>
-</ds:datastoreItem>
+<file path=customXml/item3.xml><?xml version="1.0" encoding="utf-8"?>
+<?mso-contentType ?>
+<FormTemplates xmlns="http://schemas.microsoft.com/sharepoint/v3/contenttype/forms">
+  <Display>DocumentLibraryForm</Display>
+  <Edit>DocumentLibraryForm</Edit>
+  <New>DocumentLibraryForm</New>
+</FormTemplates>
 </file>
 
-<file path=customXml/itemProps3.xml><?xml version="1.0" encoding="utf-8"?>
+<file path=customXml/itemProps1.xml><?xml version="1.0" encoding="utf-8"?>
 <ds:datastoreItem xmlns:ds="http://schemas.openxmlformats.org/officeDocument/2006/customXml" ds:itemID="{B6C8712E-6029-4CB4-AF8D-CDEA1EACC57E}">
   <ds:schemaRefs>
     <ds:schemaRef ds:uri="http://schemas.microsoft.com/office/2006/metadata/contentType"/>
@@ -2419,4 +2769,21 @@
     <ds:schemaRef ds:uri="http://schemas.microsoft.com/internal/obd"/>
   </ds:schemaRefs>
 </ds:datastoreItem>
+</file>
+
+<file path=customXml/itemProps2.xml><?xml version="1.0" encoding="utf-8"?>
+<ds:datastoreItem xmlns:ds="http://schemas.openxmlformats.org/officeDocument/2006/customXml" ds:itemID="{EAD498D0-277F-4D02-BBEB-90657F641208}">
+  <ds:schemaRefs>
+    <ds:schemaRef ds:uri="http://schemas.microsoft.com/office/2006/metadata/properties"/>
+    <ds:schemaRef ds:uri="http://schemas.microsoft.com/office/infopath/2007/PartnerControls"/>
+  </ds:schemaRefs>
+</ds:datastoreItem>
+</file>
+
+<file path=customXml/itemProps3.xml><?xml version="1.0" encoding="utf-8"?>
+<ds:datastoreItem xmlns:ds="http://schemas.openxmlformats.org/officeDocument/2006/customXml" ds:itemID="{A306F67B-C346-4543-8E9D-8DD2FE184445}">
+  <ds:schemaRefs>
+    <ds:schemaRef ds:uri="http://schemas.microsoft.com/sharepoint/v3/contenttype/forms"/>
+  </ds:schemaRefs>
+</ds:datastoreItem>
 </file>
</xml_diff>